<commit_message>
ERP manual steps update
</commit_message>
<xml_diff>
--- a/Rootstock ERP/Releases/Winter 19-22 Manual Steps.docx
+++ b/Rootstock ERP/Releases/Winter 19-22 Manual Steps.docx
@@ -29118,15 +29118,78 @@
           <w:sz w:val="40"/>
           <w:szCs w:val="40"/>
         </w:rPr>
-        <w:t>Winter 22.4</w:t>
-      </w:r>
-      <w:r>
+        <w:t>Winter 22.40</w:t>
+      </w:r>
+    </w:p>
+    <w:p>
+      <w:r>
+        <w:t xml:space="preserve">22.40 - </w:t>
+      </w:r>
+      <w:hyperlink r:id="rId164" w:history="1">
+        <w:r>
+          <w:rPr>
+            <w:rStyle w:val="Hyperlink"/>
+          </w:rPr>
+          <w:t>https://login.salesforce.com/packaging/installPackage.apexp?p0=04t4O000000Mk3B</w:t>
+        </w:r>
+      </w:hyperlink>
+    </w:p>
+    <w:p/>
+    <w:p>
+      <w:r>
+        <w:lastRenderedPageBreak/>
+        <w:t xml:space="preserve">22.40 - </w:t>
+      </w:r>
+      <w:hyperlink r:id="rId165" w:history="1">
+        <w:r>
+          <w:rPr>
+            <w:rStyle w:val="Hyperlink"/>
+          </w:rPr>
+          <w:t>https://</w:t>
+        </w:r>
+        <w:r>
+          <w:rPr>
+            <w:rStyle w:val="Hyperlink"/>
+          </w:rPr>
+          <w:t>test</w:t>
+        </w:r>
+        <w:r>
+          <w:rPr>
+            <w:rStyle w:val="Hyperlink"/>
+          </w:rPr>
+          <w:t>.salesforce.com/packaging/installPackage.apexp?p0=04t4O000000Mk3B</w:t>
+        </w:r>
+      </w:hyperlink>
+    </w:p>
+    <w:p/>
+    <w:p/>
+    <w:p/>
+    <w:p/>
+    <w:p>
+      <w:pPr>
         <w:rPr>
           <w:b/>
           <w:bCs/>
           <w:sz w:val="40"/>
           <w:szCs w:val="40"/>
         </w:rPr>
+      </w:pPr>
+      <w:r>
+        <w:rPr>
+          <w:b/>
+          <w:bCs/>
+          <w:sz w:val="40"/>
+          <w:szCs w:val="40"/>
+        </w:rPr>
+        <w:t>Winter 22.4</w:t>
+      </w:r>
+      <w:r>
+        <w:rPr>
+          <w:b/>
+          <w:bCs/>
+          <w:sz w:val="40"/>
+          <w:szCs w:val="40"/>
+        </w:rPr>
         <w:t>2</w:t>
       </w:r>
     </w:p>
@@ -29140,7 +29203,7 @@
       <w:r>
         <w:t xml:space="preserve"> - </w:t>
       </w:r>
-      <w:hyperlink r:id="rId164" w:history="1">
+      <w:hyperlink r:id="rId166" w:history="1">
         <w:r>
           <w:rPr>
             <w:rStyle w:val="Hyperlink"/>
@@ -29159,7 +29222,6 @@
         </w:rPr>
       </w:pPr>
       <w:r>
-        <w:lastRenderedPageBreak/>
         <w:t>22.4</w:t>
       </w:r>
       <w:r>
@@ -29168,7 +29230,7 @@
       <w:r>
         <w:t xml:space="preserve"> - </w:t>
       </w:r>
-      <w:hyperlink r:id="rId165" w:history="1">
+      <w:hyperlink r:id="rId167" w:history="1">
         <w:r>
           <w:rPr>
             <w:rStyle w:val="Hyperlink"/>

</xml_diff>

<commit_message>
ERP manual step update
</commit_message>
<xml_diff>
--- a/Rootstock ERP/Releases/Winter 19-22 Manual Steps.docx
+++ b/Rootstock ERP/Releases/Winter 19-22 Manual Steps.docx
@@ -34977,6 +34977,1994 @@
           <w:rPr>
             <w:rStyle w:val="Hyperlink"/>
           </w:rPr>
+          <w:t>https://test.salesforce.com/packaging/installPackage.apexp?p0=04t4O000000Mk1K</w:t>
+        </w:r>
+      </w:hyperlink>
+    </w:p>
+    <w:p/>
+    <w:p>
+      <w:pPr>
+        <w:pStyle w:val="ListParagraph"/>
+        <w:numPr>
+          <w:ilvl w:val="0"/>
+          <w:numId w:val="44"/>
+        </w:numPr>
+      </w:pPr>
+      <w:r>
+        <w:t xml:space="preserve">Add Custom Setting - </w:t>
+      </w:r>
+      <w:r>
+        <w:rPr>
+          <w:highlight w:val="green"/>
+        </w:rPr>
+        <w:t>Manual</w:t>
+      </w:r>
+    </w:p>
+    <w:p>
+      <w:pPr>
+        <w:pStyle w:val="ListParagraph"/>
+        <w:numPr>
+          <w:ilvl w:val="1"/>
+          <w:numId w:val="44"/>
+        </w:numPr>
+      </w:pPr>
+      <w:r>
+        <w:t xml:space="preserve">‘Develop’ in setup bar </w:t>
+      </w:r>
+      <w:r>
+        <w:sym w:font="Wingdings" w:char="F0E0"/>
+      </w:r>
+      <w:r>
+        <w:t xml:space="preserve"> ‘Custom Settings’ </w:t>
+      </w:r>
+      <w:r>
+        <w:sym w:font="Wingdings" w:char="F0E0"/>
+      </w:r>
+      <w:r>
+        <w:t xml:space="preserve"> Click ‘Manage’ on Application Settings </w:t>
+      </w:r>
+      <w:r>
+        <w:sym w:font="Wingdings" w:char="F0E0"/>
+      </w:r>
+      <w:r>
+        <w:t xml:space="preserve"> Click ‘New’</w:t>
+      </w:r>
+    </w:p>
+    <w:p>
+      <w:pPr>
+        <w:pStyle w:val="ListParagraph"/>
+        <w:numPr>
+          <w:ilvl w:val="2"/>
+          <w:numId w:val="44"/>
+        </w:numPr>
+      </w:pPr>
+      <w:r>
+        <w:t xml:space="preserve">Name = </w:t>
+      </w:r>
+      <w:proofErr w:type="spellStart"/>
+      <w:r>
+        <w:t>hvpe_UseSeparatePEBusForSoapi</w:t>
+      </w:r>
+      <w:proofErr w:type="spellEnd"/>
+    </w:p>
+    <w:p>
+      <w:pPr>
+        <w:pStyle w:val="ListParagraph"/>
+        <w:numPr>
+          <w:ilvl w:val="2"/>
+          <w:numId w:val="44"/>
+        </w:numPr>
+      </w:pPr>
+      <w:r>
+        <w:t xml:space="preserve">Value = False </w:t>
+      </w:r>
+      <w:r>
+        <w:t>(default value, set to true if required)</w:t>
+      </w:r>
+    </w:p>
+    <w:p>
+      <w:pPr>
+        <w:pStyle w:val="ListParagraph"/>
+        <w:numPr>
+          <w:ilvl w:val="0"/>
+          <w:numId w:val="44"/>
+        </w:numPr>
+      </w:pPr>
+      <w:r>
+        <w:t xml:space="preserve">Add Custom Setting - </w:t>
+      </w:r>
+      <w:r>
+        <w:rPr>
+          <w:highlight w:val="green"/>
+        </w:rPr>
+        <w:t>Manual</w:t>
+      </w:r>
+    </w:p>
+    <w:p>
+      <w:pPr>
+        <w:pStyle w:val="ListParagraph"/>
+        <w:numPr>
+          <w:ilvl w:val="1"/>
+          <w:numId w:val="44"/>
+        </w:numPr>
+      </w:pPr>
+      <w:r>
+        <w:t xml:space="preserve">‘Develop’ in setup bar </w:t>
+      </w:r>
+      <w:r>
+        <w:sym w:font="Wingdings" w:char="F0E0"/>
+      </w:r>
+      <w:r>
+        <w:t xml:space="preserve"> ‘Custom Settings’ </w:t>
+      </w:r>
+      <w:r>
+        <w:sym w:font="Wingdings" w:char="F0E0"/>
+      </w:r>
+      <w:r>
+        <w:t xml:space="preserve"> Click ‘Manage’ on Application Settings </w:t>
+      </w:r>
+      <w:r>
+        <w:sym w:font="Wingdings" w:char="F0E0"/>
+      </w:r>
+      <w:r>
+        <w:t xml:space="preserve"> Click ‘New’</w:t>
+      </w:r>
+    </w:p>
+    <w:p>
+      <w:pPr>
+        <w:pStyle w:val="ListParagraph"/>
+        <w:numPr>
+          <w:ilvl w:val="2"/>
+          <w:numId w:val="44"/>
+        </w:numPr>
+      </w:pPr>
+      <w:r>
+        <w:t xml:space="preserve">Name = </w:t>
+      </w:r>
+      <w:proofErr w:type="spellStart"/>
+      <w:r>
+        <w:t>soapiprocessor_MaxConcurrentThreads</w:t>
+      </w:r>
+      <w:proofErr w:type="spellEnd"/>
+    </w:p>
+    <w:p>
+      <w:pPr>
+        <w:pStyle w:val="ListParagraph"/>
+        <w:numPr>
+          <w:ilvl w:val="2"/>
+          <w:numId w:val="44"/>
+        </w:numPr>
+      </w:pPr>
+      <w:r>
+        <w:t xml:space="preserve">Value = </w:t>
+      </w:r>
+      <w:r>
+        <w:t>15 (default value)</w:t>
+      </w:r>
+    </w:p>
+    <w:p>
+      <w:pPr>
+        <w:ind w:left="1980"/>
+      </w:pPr>
+    </w:p>
+    <w:p>
+      <w:pPr>
+        <w:pStyle w:val="ListParagraph"/>
+      </w:pPr>
+    </w:p>
+    <w:p/>
+    <w:p>
+      <w:pPr>
+        <w:rPr>
+          <w:b/>
+          <w:bCs/>
+          <w:sz w:val="40"/>
+          <w:szCs w:val="40"/>
+        </w:rPr>
+      </w:pPr>
+      <w:r>
+        <w:rPr>
+          <w:b/>
+          <w:bCs/>
+          <w:sz w:val="40"/>
+          <w:szCs w:val="40"/>
+        </w:rPr>
+        <w:t>Winter 22.39</w:t>
+      </w:r>
+    </w:p>
+    <w:p>
+      <w:r>
+        <w:t xml:space="preserve">22.39 - </w:t>
+      </w:r>
+      <w:hyperlink r:id="rId164" w:tooltip="https://login.salesforce.com/packaging/installPackage.apexp?p0=04t4O000000Mk1e" w:history="1">
+        <w:r>
+          <w:rPr>
+            <w:rFonts w:ascii="Arial" w:hAnsi="Arial" w:cs="Arial"/>
+            <w:color w:val="01467E"/>
+            <w:sz w:val="18"/>
+            <w:szCs w:val="18"/>
+            <w:u w:val="single"/>
+          </w:rPr>
+          <w:t>https://login.salesforce.com/packaging/installPackage.apexp?p0=04t4O000000Mk1e</w:t>
+        </w:r>
+      </w:hyperlink>
+    </w:p>
+    <w:p/>
+    <w:p>
+      <w:r>
+        <w:t xml:space="preserve">22.39 - </w:t>
+      </w:r>
+      <w:hyperlink r:id="rId165" w:history="1">
+        <w:r>
+          <w:rPr>
+            <w:rStyle w:val="Hyperlink"/>
+            <w:rFonts w:ascii="Arial" w:hAnsi="Arial" w:cs="Arial"/>
+            <w:sz w:val="18"/>
+            <w:szCs w:val="18"/>
+          </w:rPr>
+          <w:t>https://test.salesforce.com/packaging/installPackage.apexp?p0=04t4O000000Mk1e</w:t>
+        </w:r>
+      </w:hyperlink>
+    </w:p>
+    <w:p/>
+    <w:p>
+      <w:pPr>
+        <w:pStyle w:val="ListParagraph"/>
+        <w:numPr>
+          <w:ilvl w:val="0"/>
+          <w:numId w:val="41"/>
+        </w:numPr>
+      </w:pPr>
+      <w:r>
+        <w:t>Jira 9722</w:t>
+      </w:r>
+    </w:p>
+    <w:p>
+      <w:pPr>
+        <w:pStyle w:val="ListParagraph"/>
+        <w:numPr>
+          <w:ilvl w:val="1"/>
+          <w:numId w:val="41"/>
+        </w:numPr>
+      </w:pPr>
+      <w:r>
+        <w:rPr>
+          <w:highlight w:val="magenta"/>
+        </w:rPr>
+        <w:t>Run Scripts for Rootstock Financial Customers only</w:t>
+      </w:r>
+    </w:p>
+    <w:p>
+      <w:pPr>
+        <w:pStyle w:val="ListParagraph"/>
+        <w:shd w:val="clear" w:color="auto" w:fill="1B2638"/>
+        <w:rPr>
+          <w:rFonts w:cstheme="minorHAnsi"/>
+        </w:rPr>
+      </w:pPr>
+      <w:r>
+        <w:rPr>
+          <w:rFonts w:cstheme="minorHAnsi"/>
+        </w:rPr>
+        <w:t xml:space="preserve">Capture IDs of all SYCMP records. And run the script for each SYCMPID, like below </w:t>
+      </w:r>
+    </w:p>
+    <w:p>
+      <w:pPr>
+        <w:pStyle w:val="ListParagraph"/>
+        <w:shd w:val="clear" w:color="auto" w:fill="1B2638"/>
+        <w:rPr>
+          <w:rFonts w:cstheme="minorHAnsi"/>
+        </w:rPr>
+      </w:pPr>
+      <w:r>
+        <w:rPr>
+          <w:rFonts w:cstheme="minorHAnsi"/>
+        </w:rPr>
+        <w:t>examples in NON-COMMIT and COMMIT mode.</w:t>
+      </w:r>
+    </w:p>
+    <w:p>
+      <w:pPr>
+        <w:pStyle w:val="ListParagraph"/>
+        <w:shd w:val="clear" w:color="auto" w:fill="1B2638"/>
+        <w:rPr>
+          <w:rFonts w:cstheme="minorHAnsi"/>
+        </w:rPr>
+      </w:pPr>
+    </w:p>
+    <w:p>
+      <w:pPr>
+        <w:pStyle w:val="ListParagraph"/>
+        <w:shd w:val="clear" w:color="auto" w:fill="1B2638"/>
+        <w:rPr>
+          <w:rFonts w:cstheme="minorHAnsi"/>
+        </w:rPr>
+      </w:pPr>
+      <w:r>
+        <w:rPr>
+          <w:rFonts w:cstheme="minorHAnsi"/>
+        </w:rPr>
+        <w:t>Run in NON-COMMIT mode first</w:t>
+      </w:r>
+    </w:p>
+    <w:p>
+      <w:pPr>
+        <w:pStyle w:val="ListParagraph"/>
+        <w:shd w:val="clear" w:color="auto" w:fill="1B2638"/>
+        <w:rPr>
+          <w:rFonts w:cstheme="minorHAnsi"/>
+        </w:rPr>
+      </w:pPr>
+    </w:p>
+    <w:p>
+      <w:pPr>
+        <w:pStyle w:val="ListParagraph"/>
+        <w:shd w:val="clear" w:color="auto" w:fill="1B2638"/>
+        <w:rPr>
+          <w:rFonts w:cstheme="minorHAnsi"/>
+        </w:rPr>
+      </w:pPr>
+      <w:proofErr w:type="gramStart"/>
+      <w:r>
+        <w:rPr>
+          <w:rFonts w:cstheme="minorHAnsi"/>
+        </w:rPr>
+        <w:t>rstk.ScriptExecutor2.execute</w:t>
+      </w:r>
+      <w:proofErr w:type="gramEnd"/>
+      <w:r>
+        <w:rPr>
+          <w:rFonts w:cstheme="minorHAnsi"/>
+        </w:rPr>
+        <w:t>('</w:t>
+      </w:r>
+      <w:proofErr w:type="spellStart"/>
+      <w:r>
+        <w:rPr>
+          <w:rFonts w:cstheme="minorHAnsi"/>
+        </w:rPr>
+        <w:t>fixSytxncstPerForRS</w:t>
+      </w:r>
+      <w:proofErr w:type="spellEnd"/>
+      <w:r>
+        <w:rPr>
+          <w:rFonts w:cstheme="minorHAnsi"/>
+        </w:rPr>
+        <w:t>', false,</w:t>
+      </w:r>
+    </w:p>
+    <w:p>
+      <w:pPr>
+        <w:pStyle w:val="ListParagraph"/>
+        <w:shd w:val="clear" w:color="auto" w:fill="1B2638"/>
+        <w:rPr>
+          <w:rFonts w:cstheme="minorHAnsi"/>
+        </w:rPr>
+      </w:pPr>
+      <w:r>
+        <w:rPr>
+          <w:rFonts w:cstheme="minorHAnsi"/>
+        </w:rPr>
+        <w:t>new Map&lt;</w:t>
+      </w:r>
+      <w:proofErr w:type="spellStart"/>
+      <w:proofErr w:type="gramStart"/>
+      <w:r>
+        <w:rPr>
+          <w:rFonts w:cstheme="minorHAnsi"/>
+        </w:rPr>
+        <w:t>String,Object</w:t>
+      </w:r>
+      <w:proofErr w:type="spellEnd"/>
+      <w:proofErr w:type="gramEnd"/>
+      <w:r>
+        <w:rPr>
+          <w:rFonts w:cstheme="minorHAnsi"/>
+        </w:rPr>
+        <w:t>&gt;{'</w:t>
+      </w:r>
+      <w:proofErr w:type="spellStart"/>
+      <w:r>
+        <w:rPr>
+          <w:rFonts w:cstheme="minorHAnsi"/>
+        </w:rPr>
+        <w:t>sycmpId</w:t>
+      </w:r>
+      <w:proofErr w:type="spellEnd"/>
+      <w:r>
+        <w:rPr>
+          <w:rFonts w:cstheme="minorHAnsi"/>
+        </w:rPr>
+        <w:t>' =&gt; 'a4v*******t'});</w:t>
+      </w:r>
+    </w:p>
+    <w:p>
+      <w:pPr>
+        <w:pStyle w:val="ListParagraph"/>
+        <w:shd w:val="clear" w:color="auto" w:fill="1B2638"/>
+        <w:rPr>
+          <w:rFonts w:cstheme="minorHAnsi"/>
+        </w:rPr>
+      </w:pPr>
+    </w:p>
+    <w:p>
+      <w:pPr>
+        <w:pStyle w:val="ListParagraph"/>
+        <w:shd w:val="clear" w:color="auto" w:fill="1B2638"/>
+        <w:rPr>
+          <w:rFonts w:cstheme="minorHAnsi"/>
+        </w:rPr>
+      </w:pPr>
+      <w:r>
+        <w:rPr>
+          <w:rFonts w:cstheme="minorHAnsi"/>
+        </w:rPr>
+        <w:t>Capture the PROCESSED and UPDATED count in PROCESSLOG record.</w:t>
+      </w:r>
+    </w:p>
+    <w:p>
+      <w:pPr>
+        <w:pStyle w:val="ListParagraph"/>
+        <w:shd w:val="clear" w:color="auto" w:fill="1B2638"/>
+        <w:rPr>
+          <w:rFonts w:cstheme="minorHAnsi"/>
+        </w:rPr>
+      </w:pPr>
+    </w:p>
+    <w:p>
+      <w:pPr>
+        <w:pStyle w:val="ListParagraph"/>
+        <w:shd w:val="clear" w:color="auto" w:fill="1B2638"/>
+        <w:rPr>
+          <w:rFonts w:cstheme="minorHAnsi"/>
+        </w:rPr>
+      </w:pPr>
+      <w:r>
+        <w:rPr>
+          <w:rFonts w:cstheme="minorHAnsi"/>
+        </w:rPr>
+        <w:t xml:space="preserve">Now, execute the script in COMMIT mode </w:t>
+      </w:r>
+    </w:p>
+    <w:p>
+      <w:pPr>
+        <w:pStyle w:val="ListParagraph"/>
+        <w:shd w:val="clear" w:color="auto" w:fill="1B2638"/>
+        <w:rPr>
+          <w:rFonts w:cstheme="minorHAnsi"/>
+        </w:rPr>
+      </w:pPr>
+      <w:proofErr w:type="gramStart"/>
+      <w:r>
+        <w:rPr>
+          <w:rFonts w:cstheme="minorHAnsi"/>
+        </w:rPr>
+        <w:t>rstk.ScriptExecutor2.execute</w:t>
+      </w:r>
+      <w:proofErr w:type="gramEnd"/>
+      <w:r>
+        <w:rPr>
+          <w:rFonts w:cstheme="minorHAnsi"/>
+        </w:rPr>
+        <w:t>('</w:t>
+      </w:r>
+      <w:proofErr w:type="spellStart"/>
+      <w:r>
+        <w:rPr>
+          <w:rFonts w:cstheme="minorHAnsi"/>
+        </w:rPr>
+        <w:t>fixSytxncstPerForRS</w:t>
+      </w:r>
+      <w:proofErr w:type="spellEnd"/>
+      <w:r>
+        <w:rPr>
+          <w:rFonts w:cstheme="minorHAnsi"/>
+        </w:rPr>
+        <w:t>', true,</w:t>
+      </w:r>
+    </w:p>
+    <w:p>
+      <w:pPr>
+        <w:pStyle w:val="ListParagraph"/>
+        <w:shd w:val="clear" w:color="auto" w:fill="1B2638"/>
+        <w:rPr>
+          <w:rFonts w:cstheme="minorHAnsi"/>
+        </w:rPr>
+      </w:pPr>
+      <w:r>
+        <w:rPr>
+          <w:rFonts w:cstheme="minorHAnsi"/>
+        </w:rPr>
+        <w:t>new Map&lt;</w:t>
+      </w:r>
+      <w:proofErr w:type="spellStart"/>
+      <w:proofErr w:type="gramStart"/>
+      <w:r>
+        <w:rPr>
+          <w:rFonts w:cstheme="minorHAnsi"/>
+        </w:rPr>
+        <w:t>String,Object</w:t>
+      </w:r>
+      <w:proofErr w:type="spellEnd"/>
+      <w:proofErr w:type="gramEnd"/>
+      <w:r>
+        <w:rPr>
+          <w:rFonts w:cstheme="minorHAnsi"/>
+        </w:rPr>
+        <w:t>&gt;{'</w:t>
+      </w:r>
+      <w:proofErr w:type="spellStart"/>
+      <w:r>
+        <w:rPr>
+          <w:rFonts w:cstheme="minorHAnsi"/>
+        </w:rPr>
+        <w:t>sycmpId</w:t>
+      </w:r>
+      <w:proofErr w:type="spellEnd"/>
+      <w:r>
+        <w:rPr>
+          <w:rFonts w:cstheme="minorHAnsi"/>
+        </w:rPr>
+        <w:t>' =&gt; 'a4v*******t'});</w:t>
+      </w:r>
+    </w:p>
+    <w:p>
+      <w:pPr>
+        <w:pStyle w:val="ListParagraph"/>
+        <w:shd w:val="clear" w:color="auto" w:fill="1B2638"/>
+        <w:rPr>
+          <w:rFonts w:cstheme="minorHAnsi"/>
+        </w:rPr>
+      </w:pPr>
+    </w:p>
+    <w:p>
+      <w:pPr>
+        <w:pStyle w:val="ListParagraph"/>
+        <w:shd w:val="clear" w:color="auto" w:fill="1B2638"/>
+        <w:rPr>
+          <w:rFonts w:cstheme="minorHAnsi"/>
+        </w:rPr>
+      </w:pPr>
+      <w:r>
+        <w:rPr>
+          <w:rFonts w:cstheme="minorHAnsi"/>
+        </w:rPr>
+        <w:t>The PROCESSED and UPDATED count in PROCESSLOG record should match the NON-</w:t>
+      </w:r>
+    </w:p>
+    <w:p>
+      <w:pPr>
+        <w:pStyle w:val="ListParagraph"/>
+        <w:shd w:val="clear" w:color="auto" w:fill="1B2638"/>
+        <w:rPr>
+          <w:rFonts w:cstheme="minorHAnsi"/>
+        </w:rPr>
+      </w:pPr>
+      <w:r>
+        <w:rPr>
+          <w:rFonts w:cstheme="minorHAnsi"/>
+        </w:rPr>
+        <w:t>COMMIT counts.</w:t>
+      </w:r>
+    </w:p>
+    <w:p>
+      <w:pPr>
+        <w:pStyle w:val="ListParagraph"/>
+        <w:shd w:val="clear" w:color="auto" w:fill="1B2638"/>
+        <w:rPr>
+          <w:rFonts w:cstheme="minorHAnsi"/>
+        </w:rPr>
+      </w:pPr>
+    </w:p>
+    <w:p>
+      <w:pPr>
+        <w:pStyle w:val="ListParagraph"/>
+        <w:shd w:val="clear" w:color="auto" w:fill="1B2638"/>
+        <w:rPr>
+          <w:rFonts w:cstheme="minorHAnsi"/>
+        </w:rPr>
+      </w:pPr>
+      <w:r>
+        <w:rPr>
+          <w:rFonts w:cstheme="minorHAnsi"/>
+        </w:rPr>
+        <w:t xml:space="preserve">Once affirmed, run the script again in </w:t>
+      </w:r>
+      <w:proofErr w:type="gramStart"/>
+      <w:r>
+        <w:rPr>
+          <w:rFonts w:cstheme="minorHAnsi"/>
+        </w:rPr>
+        <w:t>NON-COMMIT</w:t>
+      </w:r>
+      <w:proofErr w:type="gramEnd"/>
+      <w:r>
+        <w:rPr>
+          <w:rFonts w:cstheme="minorHAnsi"/>
+        </w:rPr>
+        <w:t xml:space="preserve"> mode to ensure that this time </w:t>
+      </w:r>
+    </w:p>
+    <w:p>
+      <w:pPr>
+        <w:pStyle w:val="ListParagraph"/>
+        <w:shd w:val="clear" w:color="auto" w:fill="1B2638"/>
+        <w:rPr>
+          <w:rFonts w:cstheme="minorHAnsi"/>
+        </w:rPr>
+      </w:pPr>
+      <w:r>
+        <w:rPr>
+          <w:rFonts w:cstheme="minorHAnsi"/>
+        </w:rPr>
+        <w:t xml:space="preserve">all COUNTs show ‘0’. </w:t>
+      </w:r>
+      <w:proofErr w:type="gramStart"/>
+      <w:r>
+        <w:rPr>
+          <w:rFonts w:cstheme="minorHAnsi"/>
+        </w:rPr>
+        <w:t>Meaning, no more records</w:t>
+      </w:r>
+      <w:proofErr w:type="gramEnd"/>
+      <w:r>
+        <w:rPr>
+          <w:rFonts w:cstheme="minorHAnsi"/>
+        </w:rPr>
+        <w:t xml:space="preserve"> need correction.</w:t>
+      </w:r>
+    </w:p>
+    <w:p>
+      <w:pPr>
+        <w:pStyle w:val="ListParagraph"/>
+        <w:ind w:left="1440"/>
+      </w:pPr>
+    </w:p>
+    <w:p/>
+    <w:p/>
+    <w:p>
+      <w:pPr>
+        <w:rPr>
+          <w:b/>
+          <w:bCs/>
+          <w:sz w:val="40"/>
+          <w:szCs w:val="40"/>
+        </w:rPr>
+      </w:pPr>
+      <w:r>
+        <w:rPr>
+          <w:b/>
+          <w:bCs/>
+          <w:sz w:val="40"/>
+          <w:szCs w:val="40"/>
+        </w:rPr>
+        <w:t>Winter 22.40</w:t>
+      </w:r>
+    </w:p>
+    <w:p>
+      <w:r>
+        <w:t xml:space="preserve">22.40 - </w:t>
+      </w:r>
+      <w:hyperlink r:id="rId166" w:history="1">
+        <w:r>
+          <w:rPr>
+            <w:rStyle w:val="Hyperlink"/>
+          </w:rPr>
+          <w:t>https://login.salesforce.com/packaging/installPackage.apexp?p0=04t4O000000Mk3B</w:t>
+        </w:r>
+      </w:hyperlink>
+    </w:p>
+    <w:p/>
+    <w:p>
+      <w:r>
+        <w:t xml:space="preserve">22.40 - </w:t>
+      </w:r>
+      <w:hyperlink r:id="rId167" w:history="1">
+        <w:r>
+          <w:rPr>
+            <w:rStyle w:val="Hyperlink"/>
+          </w:rPr>
+          <w:t>https://test.salesforce.com/packaging/installPackage.apexp?p0=04t4O000000Mk3B</w:t>
+        </w:r>
+      </w:hyperlink>
+    </w:p>
+    <w:p/>
+    <w:p/>
+    <w:p>
+      <w:pPr>
+        <w:pStyle w:val="ListParagraph"/>
+        <w:numPr>
+          <w:ilvl w:val="0"/>
+          <w:numId w:val="45"/>
+        </w:numPr>
+      </w:pPr>
+      <w:r>
+        <w:t xml:space="preserve">Add Custom Setting - </w:t>
+      </w:r>
+      <w:r>
+        <w:rPr>
+          <w:highlight w:val="green"/>
+        </w:rPr>
+        <w:t>Manual</w:t>
+      </w:r>
+    </w:p>
+    <w:p>
+      <w:pPr>
+        <w:pStyle w:val="ListParagraph"/>
+        <w:numPr>
+          <w:ilvl w:val="1"/>
+          <w:numId w:val="45"/>
+        </w:numPr>
+      </w:pPr>
+      <w:r>
+        <w:t xml:space="preserve">‘Develop’ in setup bar </w:t>
+      </w:r>
+      <w:r>
+        <w:sym w:font="Wingdings" w:char="F0E0"/>
+      </w:r>
+      <w:r>
+        <w:t xml:space="preserve"> ‘Custom Settings’ </w:t>
+      </w:r>
+      <w:r>
+        <w:sym w:font="Wingdings" w:char="F0E0"/>
+      </w:r>
+      <w:r>
+        <w:t xml:space="preserve"> Click ‘Manage’ on Application Settings </w:t>
+      </w:r>
+      <w:r>
+        <w:sym w:font="Wingdings" w:char="F0E0"/>
+      </w:r>
+      <w:r>
+        <w:t xml:space="preserve"> Click ‘New’</w:t>
+      </w:r>
+    </w:p>
+    <w:p>
+      <w:pPr>
+        <w:pStyle w:val="ListParagraph"/>
+        <w:numPr>
+          <w:ilvl w:val="2"/>
+          <w:numId w:val="45"/>
+        </w:numPr>
+      </w:pPr>
+      <w:r>
+        <w:t xml:space="preserve">Name = </w:t>
+      </w:r>
+      <w:proofErr w:type="spellStart"/>
+      <w:r>
+        <w:t>hvpe_CreateProcTrackForPEDfrl</w:t>
+      </w:r>
+      <w:proofErr w:type="spellEnd"/>
+    </w:p>
+    <w:p>
+      <w:pPr>
+        <w:pStyle w:val="ListParagraph"/>
+        <w:numPr>
+          <w:ilvl w:val="2"/>
+          <w:numId w:val="45"/>
+        </w:numPr>
+      </w:pPr>
+      <w:r>
+        <w:t xml:space="preserve">Value = </w:t>
+      </w:r>
+      <w:r>
+        <w:t>false</w:t>
+      </w:r>
+      <w:r>
+        <w:t xml:space="preserve"> </w:t>
+      </w:r>
+      <w:r>
+        <w:t>(default value, set to true if required)</w:t>
+      </w:r>
+    </w:p>
+    <w:p>
+      <w:pPr>
+        <w:pStyle w:val="ListParagraph"/>
+      </w:pPr>
+    </w:p>
+    <w:p/>
+    <w:p>
+      <w:pPr>
+        <w:rPr>
+          <w:b/>
+          <w:bCs/>
+          <w:sz w:val="40"/>
+          <w:szCs w:val="40"/>
+        </w:rPr>
+      </w:pPr>
+      <w:r>
+        <w:rPr>
+          <w:b/>
+          <w:bCs/>
+          <w:sz w:val="40"/>
+          <w:szCs w:val="40"/>
+        </w:rPr>
+        <w:t>Winter 22.4</w:t>
+      </w:r>
+      <w:r>
+        <w:rPr>
+          <w:b/>
+          <w:bCs/>
+          <w:sz w:val="40"/>
+          <w:szCs w:val="40"/>
+        </w:rPr>
+        <w:t>2</w:t>
+      </w:r>
+    </w:p>
+    <w:p>
+      <w:r>
+        <w:t xml:space="preserve">22.42 - </w:t>
+      </w:r>
+      <w:hyperlink r:id="rId168" w:history="1">
+        <w:r>
+          <w:rPr>
+            <w:rStyle w:val="Hyperlink"/>
+          </w:rPr>
+          <w:t>https://login.salesforce.com/packaging/installPackage.apexp?p0=04t4O000000Mk3p</w:t>
+        </w:r>
+      </w:hyperlink>
+    </w:p>
+    <w:p/>
+    <w:p>
+      <w:pPr>
+        <w:rPr>
+          <w:rFonts w:ascii="Arial" w:hAnsi="Arial" w:cs="Arial"/>
+          <w:sz w:val="18"/>
+          <w:szCs w:val="18"/>
+        </w:rPr>
+      </w:pPr>
+      <w:r>
+        <w:t xml:space="preserve">22.42 - </w:t>
+      </w:r>
+      <w:hyperlink r:id="rId169" w:history="1">
+        <w:r>
+          <w:rPr>
+            <w:rStyle w:val="Hyperlink"/>
+            <w:rFonts w:ascii="Arial" w:hAnsi="Arial" w:cs="Arial"/>
+            <w:sz w:val="18"/>
+            <w:szCs w:val="18"/>
+          </w:rPr>
+          <w:t>https://test.salesforce.com/packaging/installPackage.apexp?p0=04t4O000000Mk3p</w:t>
+        </w:r>
+      </w:hyperlink>
+    </w:p>
+    <w:p/>
+    <w:p>
+      <w:pPr>
+        <w:pStyle w:val="ListParagraph"/>
+        <w:numPr>
+          <w:ilvl w:val="0"/>
+          <w:numId w:val="42"/>
+        </w:numPr>
+      </w:pPr>
+      <w:r>
+        <w:t>Jira 9548</w:t>
+      </w:r>
+    </w:p>
+    <w:p>
+      <w:pPr>
+        <w:numPr>
+          <w:ilvl w:val="1"/>
+          <w:numId w:val="42"/>
+        </w:numPr>
+        <w:shd w:val="clear" w:color="auto" w:fill="FFFFFF"/>
+        <w:rPr>
+          <w:rFonts w:ascii="Segoe UI" w:hAnsi="Segoe UI" w:cs="Segoe UI"/>
+          <w:color w:val="172B4D"/>
+          <w:spacing w:val="-1"/>
+          <w:sz w:val="21"/>
+          <w:szCs w:val="21"/>
+        </w:rPr>
+      </w:pPr>
+      <w:r>
+        <w:rPr>
+          <w:rFonts w:ascii="Segoe UI" w:hAnsi="Segoe UI" w:cs="Segoe UI"/>
+          <w:color w:val="172B4D"/>
+          <w:spacing w:val="-1"/>
+          <w:sz w:val="21"/>
+          <w:szCs w:val="21"/>
+        </w:rPr>
+        <w:t>‘</w:t>
+      </w:r>
+      <w:proofErr w:type="spellStart"/>
+      <w:proofErr w:type="gramStart"/>
+      <w:r>
+        <w:rPr>
+          <w:rFonts w:ascii="Segoe UI" w:hAnsi="Segoe UI" w:cs="Segoe UI"/>
+          <w:color w:val="172B4D"/>
+          <w:spacing w:val="-1"/>
+          <w:sz w:val="21"/>
+          <w:szCs w:val="21"/>
+        </w:rPr>
+        <w:t>rstk.</w:t>
+      </w:r>
+      <w:r>
+        <w:rPr>
+          <w:rFonts w:ascii="Segoe UI" w:hAnsi="Segoe UI" w:cs="Segoe UI"/>
+          <w:color w:val="172B4D"/>
+          <w:spacing w:val="-1"/>
+          <w:sz w:val="21"/>
+          <w:szCs w:val="21"/>
+        </w:rPr>
+        <w:t>ScriptExecutor.execute</w:t>
+      </w:r>
+      <w:proofErr w:type="spellEnd"/>
+      <w:proofErr w:type="gramEnd"/>
+      <w:r>
+        <w:rPr>
+          <w:rFonts w:ascii="Segoe UI" w:hAnsi="Segoe UI" w:cs="Segoe UI"/>
+          <w:color w:val="172B4D"/>
+          <w:spacing w:val="-1"/>
+          <w:sz w:val="21"/>
+          <w:szCs w:val="21"/>
+        </w:rPr>
+        <w:t>('</w:t>
+      </w:r>
+      <w:r>
+        <w:rPr>
+          <w:rFonts w:ascii="Segoe UI" w:hAnsi="Segoe UI" w:cs="Segoe UI"/>
+          <w:b/>
+          <w:bCs/>
+          <w:color w:val="172B4D"/>
+          <w:spacing w:val="-1"/>
+          <w:sz w:val="21"/>
+          <w:szCs w:val="21"/>
+        </w:rPr>
+        <w:t>set_</w:t>
+      </w:r>
+      <w:proofErr w:type="spellStart"/>
+      <w:r>
+        <w:rPr>
+          <w:rFonts w:ascii="Segoe UI" w:hAnsi="Segoe UI" w:cs="Segoe UI"/>
+          <w:b/>
+          <w:bCs/>
+          <w:color w:val="172B4D"/>
+          <w:spacing w:val="-1"/>
+          <w:sz w:val="21"/>
+          <w:szCs w:val="21"/>
+        </w:rPr>
+        <w:t>syuserFSL</w:t>
+      </w:r>
+      <w:proofErr w:type="spellEnd"/>
+      <w:r>
+        <w:rPr>
+          <w:rFonts w:ascii="Segoe UI" w:hAnsi="Segoe UI" w:cs="Segoe UI"/>
+          <w:color w:val="172B4D"/>
+          <w:spacing w:val="-1"/>
+          <w:sz w:val="21"/>
+          <w:szCs w:val="21"/>
+        </w:rPr>
+        <w:t>',true);</w:t>
+      </w:r>
+    </w:p>
+    <w:p>
+      <w:pPr>
+        <w:shd w:val="clear" w:color="auto" w:fill="FFFFFF"/>
+        <w:spacing w:before="100" w:beforeAutospacing="1" w:after="100" w:afterAutospacing="1"/>
+        <w:ind w:left="720"/>
+        <w:rPr>
+          <w:rFonts w:ascii="Segoe UI" w:hAnsi="Segoe UI" w:cs="Segoe UI"/>
+          <w:color w:val="172B4D"/>
+          <w:spacing w:val="-1"/>
+          <w:sz w:val="21"/>
+          <w:szCs w:val="21"/>
+        </w:rPr>
+      </w:pPr>
+      <w:r>
+        <w:rPr>
+          <w:rFonts w:ascii="Segoe UI" w:hAnsi="Segoe UI" w:cs="Segoe UI"/>
+          <w:color w:val="172B4D"/>
+          <w:spacing w:val="-1"/>
+          <w:sz w:val="21"/>
+          <w:szCs w:val="21"/>
+        </w:rPr>
+        <w:t xml:space="preserve">Before executing above </w:t>
+      </w:r>
+      <w:proofErr w:type="gramStart"/>
+      <w:r>
+        <w:rPr>
+          <w:rFonts w:ascii="Segoe UI" w:hAnsi="Segoe UI" w:cs="Segoe UI"/>
+          <w:color w:val="172B4D"/>
+          <w:spacing w:val="-1"/>
+          <w:sz w:val="21"/>
+          <w:szCs w:val="21"/>
+        </w:rPr>
+        <w:t>script ,</w:t>
+      </w:r>
+      <w:proofErr w:type="gramEnd"/>
+      <w:r>
+        <w:rPr>
+          <w:rFonts w:ascii="Segoe UI" w:hAnsi="Segoe UI" w:cs="Segoe UI"/>
+          <w:color w:val="172B4D"/>
+          <w:spacing w:val="-1"/>
+          <w:sz w:val="21"/>
+          <w:szCs w:val="21"/>
+        </w:rPr>
+        <w:t xml:space="preserve"> need to identify number of users which are having FSL configuration.</w:t>
+      </w:r>
+    </w:p>
+    <w:p>
+      <w:pPr>
+        <w:shd w:val="clear" w:color="auto" w:fill="FFFFFF"/>
+        <w:ind w:firstLine="720"/>
+        <w:rPr>
+          <w:rFonts w:ascii="Courier New" w:hAnsi="Courier New" w:cs="Courier New"/>
+          <w:color w:val="172B4D"/>
+          <w:sz w:val="20"/>
+          <w:szCs w:val="20"/>
+          <w:bdr w:val="none" w:sz="0" w:space="0" w:color="auto" w:frame="1"/>
+        </w:rPr>
+      </w:pPr>
+      <w:r>
+        <w:rPr>
+          <w:rFonts w:ascii="Courier New" w:hAnsi="Courier New" w:cs="Courier New"/>
+          <w:color w:val="172B4D"/>
+          <w:sz w:val="20"/>
+          <w:szCs w:val="20"/>
+          <w:bdr w:val="none" w:sz="0" w:space="0" w:color="auto" w:frame="1"/>
+        </w:rPr>
+        <w:tab/>
+      </w:r>
+      <w:r>
+        <w:rPr>
+          <w:rFonts w:ascii="Courier New" w:hAnsi="Courier New" w:cs="Courier New"/>
+          <w:color w:val="172B4D"/>
+          <w:sz w:val="20"/>
+          <w:szCs w:val="20"/>
+          <w:bdr w:val="none" w:sz="0" w:space="0" w:color="auto" w:frame="1"/>
+        </w:rPr>
+        <w:t>select id, syusr_</w:t>
+      </w:r>
+      <w:proofErr w:type="spellStart"/>
+      <w:r>
+        <w:rPr>
+          <w:rFonts w:ascii="Courier New" w:hAnsi="Courier New" w:cs="Courier New"/>
+          <w:color w:val="172B4D"/>
+          <w:sz w:val="20"/>
+          <w:szCs w:val="20"/>
+          <w:bdr w:val="none" w:sz="0" w:space="0" w:color="auto" w:frame="1"/>
+        </w:rPr>
+        <w:t>fsl</w:t>
+      </w:r>
+      <w:proofErr w:type="spellEnd"/>
+      <w:r>
+        <w:rPr>
+          <w:rFonts w:ascii="Courier New" w:hAnsi="Courier New" w:cs="Courier New"/>
+          <w:color w:val="172B4D"/>
+          <w:sz w:val="20"/>
+          <w:szCs w:val="20"/>
+          <w:bdr w:val="none" w:sz="0" w:space="0" w:color="auto" w:frame="1"/>
+        </w:rPr>
+        <w:t>__</w:t>
+      </w:r>
+      <w:proofErr w:type="gramStart"/>
+      <w:r>
+        <w:rPr>
+          <w:rFonts w:ascii="Courier New" w:hAnsi="Courier New" w:cs="Courier New"/>
+          <w:color w:val="172B4D"/>
+          <w:sz w:val="20"/>
+          <w:szCs w:val="20"/>
+          <w:bdr w:val="none" w:sz="0" w:space="0" w:color="auto" w:frame="1"/>
+        </w:rPr>
+        <w:t>c ,</w:t>
+      </w:r>
+      <w:proofErr w:type="spellStart"/>
+      <w:r>
+        <w:rPr>
+          <w:rFonts w:ascii="Courier New" w:hAnsi="Courier New" w:cs="Courier New"/>
+          <w:color w:val="172B4D"/>
+          <w:sz w:val="20"/>
+          <w:szCs w:val="20"/>
+          <w:bdr w:val="none" w:sz="0" w:space="0" w:color="auto" w:frame="1"/>
+        </w:rPr>
+        <w:t>syusr</w:t>
+      </w:r>
+      <w:proofErr w:type="gramEnd"/>
+      <w:r>
+        <w:rPr>
+          <w:rFonts w:ascii="Courier New" w:hAnsi="Courier New" w:cs="Courier New"/>
+          <w:color w:val="172B4D"/>
+          <w:sz w:val="20"/>
+          <w:szCs w:val="20"/>
+          <w:bdr w:val="none" w:sz="0" w:space="0" w:color="auto" w:frame="1"/>
+        </w:rPr>
+        <w:t>_limited__c</w:t>
+      </w:r>
+      <w:proofErr w:type="spellEnd"/>
+    </w:p>
+    <w:p>
+      <w:pPr>
+        <w:shd w:val="clear" w:color="auto" w:fill="FFFFFF"/>
+        <w:ind w:firstLine="720"/>
+        <w:rPr>
+          <w:rFonts w:ascii="Courier New" w:hAnsi="Courier New" w:cs="Courier New"/>
+          <w:color w:val="172B4D"/>
+          <w:sz w:val="20"/>
+          <w:szCs w:val="20"/>
+          <w:bdr w:val="none" w:sz="0" w:space="0" w:color="auto" w:frame="1"/>
+        </w:rPr>
+      </w:pPr>
+      <w:r>
+        <w:rPr>
+          <w:rFonts w:ascii="Courier New" w:hAnsi="Courier New" w:cs="Courier New"/>
+          <w:color w:val="172B4D"/>
+          <w:sz w:val="20"/>
+          <w:szCs w:val="20"/>
+          <w:bdr w:val="none" w:sz="0" w:space="0" w:color="auto" w:frame="1"/>
+        </w:rPr>
+        <w:t xml:space="preserve">           from </w:t>
+      </w:r>
+      <w:proofErr w:type="spellStart"/>
+      <w:r>
+        <w:rPr>
+          <w:rFonts w:ascii="Courier New" w:hAnsi="Courier New" w:cs="Courier New"/>
+          <w:color w:val="172B4D"/>
+          <w:sz w:val="20"/>
+          <w:szCs w:val="20"/>
+          <w:bdr w:val="none" w:sz="0" w:space="0" w:color="auto" w:frame="1"/>
+        </w:rPr>
+        <w:t>syusr</w:t>
+      </w:r>
+      <w:proofErr w:type="spellEnd"/>
+      <w:r>
+        <w:rPr>
+          <w:rFonts w:ascii="Courier New" w:hAnsi="Courier New" w:cs="Courier New"/>
+          <w:color w:val="172B4D"/>
+          <w:sz w:val="20"/>
+          <w:szCs w:val="20"/>
+          <w:bdr w:val="none" w:sz="0" w:space="0" w:color="auto" w:frame="1"/>
+        </w:rPr>
+        <w:t>__c</w:t>
+      </w:r>
+    </w:p>
+    <w:p>
+      <w:pPr>
+        <w:shd w:val="clear" w:color="auto" w:fill="FFFFFF"/>
+        <w:ind w:firstLine="720"/>
+        <w:rPr>
+          <w:rFonts w:ascii="Courier New" w:hAnsi="Courier New" w:cs="Courier New"/>
+          <w:color w:val="172B4D"/>
+          <w:sz w:val="20"/>
+          <w:szCs w:val="20"/>
+          <w:bdr w:val="none" w:sz="0" w:space="0" w:color="auto" w:frame="1"/>
+        </w:rPr>
+      </w:pPr>
+      <w:r>
+        <w:rPr>
+          <w:rFonts w:ascii="Courier New" w:hAnsi="Courier New" w:cs="Courier New"/>
+          <w:color w:val="172B4D"/>
+          <w:sz w:val="20"/>
+          <w:szCs w:val="20"/>
+          <w:bdr w:val="none" w:sz="0" w:space="0" w:color="auto" w:frame="1"/>
+        </w:rPr>
+        <w:t>          where syusr_</w:t>
+      </w:r>
+      <w:proofErr w:type="spellStart"/>
+      <w:r>
+        <w:rPr>
+          <w:rFonts w:ascii="Courier New" w:hAnsi="Courier New" w:cs="Courier New"/>
+          <w:color w:val="172B4D"/>
+          <w:sz w:val="20"/>
+          <w:szCs w:val="20"/>
+          <w:bdr w:val="none" w:sz="0" w:space="0" w:color="auto" w:frame="1"/>
+        </w:rPr>
+        <w:t>definelimited</w:t>
+      </w:r>
+      <w:proofErr w:type="spellEnd"/>
+      <w:r>
+        <w:rPr>
+          <w:rFonts w:ascii="Courier New" w:hAnsi="Courier New" w:cs="Courier New"/>
+          <w:color w:val="172B4D"/>
+          <w:sz w:val="20"/>
+          <w:szCs w:val="20"/>
+          <w:bdr w:val="none" w:sz="0" w:space="0" w:color="auto" w:frame="1"/>
+        </w:rPr>
+        <w:t>__c includes('FSL')</w:t>
+      </w:r>
+    </w:p>
+    <w:p>
+      <w:pPr>
+        <w:shd w:val="clear" w:color="auto" w:fill="FFFFFF"/>
+        <w:spacing w:before="100" w:beforeAutospacing="1" w:after="100" w:afterAutospacing="1"/>
+        <w:ind w:left="720"/>
+        <w:rPr>
+          <w:rFonts w:ascii="Segoe UI" w:hAnsi="Segoe UI" w:cs="Segoe UI"/>
+          <w:color w:val="172B4D"/>
+          <w:spacing w:val="-1"/>
+          <w:sz w:val="21"/>
+          <w:szCs w:val="21"/>
+        </w:rPr>
+      </w:pPr>
+      <w:r>
+        <w:rPr>
+          <w:rFonts w:ascii="Segoe UI" w:hAnsi="Segoe UI" w:cs="Segoe UI"/>
+          <w:color w:val="172B4D"/>
+          <w:spacing w:val="-1"/>
+          <w:sz w:val="21"/>
+          <w:szCs w:val="21"/>
+        </w:rPr>
+        <w:t xml:space="preserve">After executing above </w:t>
+      </w:r>
+      <w:proofErr w:type="gramStart"/>
+      <w:r>
+        <w:rPr>
+          <w:rFonts w:ascii="Segoe UI" w:hAnsi="Segoe UI" w:cs="Segoe UI"/>
+          <w:color w:val="172B4D"/>
+          <w:spacing w:val="-1"/>
+          <w:sz w:val="21"/>
+          <w:szCs w:val="21"/>
+        </w:rPr>
+        <w:t>script ,</w:t>
+      </w:r>
+      <w:proofErr w:type="gramEnd"/>
+      <w:r>
+        <w:rPr>
+          <w:rFonts w:ascii="Segoe UI" w:hAnsi="Segoe UI" w:cs="Segoe UI"/>
+          <w:color w:val="172B4D"/>
+          <w:spacing w:val="-1"/>
+          <w:sz w:val="21"/>
+          <w:szCs w:val="21"/>
+        </w:rPr>
+        <w:t xml:space="preserve"> Verify updated data of same </w:t>
+      </w:r>
+      <w:proofErr w:type="spellStart"/>
+      <w:r>
+        <w:rPr>
+          <w:rFonts w:ascii="Segoe UI" w:hAnsi="Segoe UI" w:cs="Segoe UI"/>
+          <w:color w:val="172B4D"/>
+          <w:spacing w:val="-1"/>
+          <w:sz w:val="21"/>
+          <w:szCs w:val="21"/>
+        </w:rPr>
+        <w:t>syusr</w:t>
+      </w:r>
+      <w:proofErr w:type="spellEnd"/>
+      <w:r>
+        <w:rPr>
+          <w:rFonts w:ascii="Segoe UI" w:hAnsi="Segoe UI" w:cs="Segoe UI"/>
+          <w:color w:val="172B4D"/>
+          <w:spacing w:val="-1"/>
+          <w:sz w:val="21"/>
+          <w:szCs w:val="21"/>
+        </w:rPr>
+        <w:t xml:space="preserve"> and check if syusr_</w:t>
+      </w:r>
+      <w:proofErr w:type="spellStart"/>
+      <w:r>
+        <w:rPr>
+          <w:rFonts w:ascii="Segoe UI" w:hAnsi="Segoe UI" w:cs="Segoe UI"/>
+          <w:color w:val="172B4D"/>
+          <w:spacing w:val="-1"/>
+          <w:sz w:val="21"/>
+          <w:szCs w:val="21"/>
+        </w:rPr>
+        <w:t>fsl</w:t>
+      </w:r>
+      <w:proofErr w:type="spellEnd"/>
+      <w:r>
+        <w:rPr>
+          <w:rFonts w:ascii="Segoe UI" w:hAnsi="Segoe UI" w:cs="Segoe UI"/>
+          <w:color w:val="172B4D"/>
+          <w:spacing w:val="-1"/>
+          <w:sz w:val="21"/>
+          <w:szCs w:val="21"/>
+        </w:rPr>
+        <w:t>__c is set to true or not . Use below query.</w:t>
+      </w:r>
+    </w:p>
+    <w:p>
+      <w:pPr>
+        <w:shd w:val="clear" w:color="auto" w:fill="FFFFFF"/>
+        <w:spacing w:before="100" w:beforeAutospacing="1" w:after="100" w:afterAutospacing="1"/>
+        <w:ind w:firstLine="720"/>
+        <w:rPr>
+          <w:rFonts w:ascii="Segoe UI" w:hAnsi="Segoe UI" w:cs="Segoe UI"/>
+          <w:color w:val="172B4D"/>
+          <w:spacing w:val="-1"/>
+          <w:sz w:val="21"/>
+          <w:szCs w:val="21"/>
+        </w:rPr>
+      </w:pPr>
+      <w:r>
+        <w:rPr>
+          <w:rFonts w:ascii="Segoe UI" w:hAnsi="Segoe UI" w:cs="Segoe UI"/>
+          <w:color w:val="172B4D"/>
+          <w:spacing w:val="-1"/>
+          <w:sz w:val="21"/>
+          <w:szCs w:val="21"/>
+        </w:rPr>
+        <w:lastRenderedPageBreak/>
+        <w:t xml:space="preserve">Select </w:t>
+      </w:r>
+      <w:proofErr w:type="gramStart"/>
+      <w:r>
+        <w:rPr>
+          <w:rFonts w:ascii="Segoe UI" w:hAnsi="Segoe UI" w:cs="Segoe UI"/>
+          <w:color w:val="172B4D"/>
+          <w:spacing w:val="-1"/>
+          <w:sz w:val="21"/>
+          <w:szCs w:val="21"/>
+        </w:rPr>
+        <w:t>id,</w:t>
+      </w:r>
+      <w:proofErr w:type="spellStart"/>
+      <w:r>
+        <w:rPr>
+          <w:rFonts w:ascii="Segoe UI" w:hAnsi="Segoe UI" w:cs="Segoe UI"/>
+          <w:color w:val="172B4D"/>
+          <w:spacing w:val="-1"/>
+          <w:sz w:val="21"/>
+          <w:szCs w:val="21"/>
+        </w:rPr>
+        <w:t>rstk</w:t>
+      </w:r>
+      <w:proofErr w:type="spellEnd"/>
+      <w:proofErr w:type="gramEnd"/>
+      <w:r>
+        <w:rPr>
+          <w:rFonts w:ascii="Segoe UI" w:hAnsi="Segoe UI" w:cs="Segoe UI"/>
+          <w:color w:val="172B4D"/>
+          <w:spacing w:val="-1"/>
+          <w:sz w:val="21"/>
+          <w:szCs w:val="21"/>
+        </w:rPr>
+        <w:t>__</w:t>
+      </w:r>
+      <w:r>
+        <w:rPr>
+          <w:rFonts w:ascii="Segoe UI" w:hAnsi="Segoe UI" w:cs="Segoe UI"/>
+          <w:color w:val="172B4D"/>
+          <w:spacing w:val="-1"/>
+          <w:sz w:val="21"/>
+          <w:szCs w:val="21"/>
+        </w:rPr>
+        <w:t>syusr_</w:t>
+      </w:r>
+      <w:proofErr w:type="spellStart"/>
+      <w:r>
+        <w:rPr>
+          <w:rFonts w:ascii="Segoe UI" w:hAnsi="Segoe UI" w:cs="Segoe UI"/>
+          <w:color w:val="172B4D"/>
+          <w:spacing w:val="-1"/>
+          <w:sz w:val="21"/>
+          <w:szCs w:val="21"/>
+        </w:rPr>
+        <w:t>fsl</w:t>
+      </w:r>
+      <w:proofErr w:type="spellEnd"/>
+      <w:r>
+        <w:rPr>
+          <w:rFonts w:ascii="Segoe UI" w:hAnsi="Segoe UI" w:cs="Segoe UI"/>
+          <w:color w:val="172B4D"/>
+          <w:spacing w:val="-1"/>
+          <w:sz w:val="21"/>
+          <w:szCs w:val="21"/>
+        </w:rPr>
+        <w:t xml:space="preserve">__c from </w:t>
+      </w:r>
+      <w:proofErr w:type="spellStart"/>
+      <w:r>
+        <w:rPr>
+          <w:rFonts w:ascii="Segoe UI" w:hAnsi="Segoe UI" w:cs="Segoe UI"/>
+          <w:color w:val="172B4D"/>
+          <w:spacing w:val="-1"/>
+          <w:sz w:val="21"/>
+          <w:szCs w:val="21"/>
+        </w:rPr>
+        <w:t>rstk</w:t>
+      </w:r>
+      <w:proofErr w:type="spellEnd"/>
+      <w:r>
+        <w:rPr>
+          <w:rFonts w:ascii="Segoe UI" w:hAnsi="Segoe UI" w:cs="Segoe UI"/>
+          <w:color w:val="172B4D"/>
+          <w:spacing w:val="-1"/>
+          <w:sz w:val="21"/>
+          <w:szCs w:val="21"/>
+        </w:rPr>
+        <w:t>__</w:t>
+      </w:r>
+      <w:proofErr w:type="spellStart"/>
+      <w:r>
+        <w:rPr>
+          <w:rFonts w:ascii="Segoe UI" w:hAnsi="Segoe UI" w:cs="Segoe UI"/>
+          <w:color w:val="172B4D"/>
+          <w:spacing w:val="-1"/>
+          <w:sz w:val="21"/>
+          <w:szCs w:val="21"/>
+        </w:rPr>
+        <w:t>syusr</w:t>
+      </w:r>
+      <w:proofErr w:type="spellEnd"/>
+      <w:r>
+        <w:rPr>
+          <w:rFonts w:ascii="Segoe UI" w:hAnsi="Segoe UI" w:cs="Segoe UI"/>
+          <w:color w:val="172B4D"/>
+          <w:spacing w:val="-1"/>
+          <w:sz w:val="21"/>
+          <w:szCs w:val="21"/>
+        </w:rPr>
+        <w:t>_</w:t>
+      </w:r>
+      <w:r>
+        <w:rPr>
+          <w:rFonts w:ascii="Segoe UI" w:hAnsi="Segoe UI" w:cs="Segoe UI"/>
+          <w:color w:val="172B4D"/>
+          <w:spacing w:val="-1"/>
+          <w:sz w:val="21"/>
+          <w:szCs w:val="21"/>
+        </w:rPr>
+        <w:t xml:space="preserve">_c </w:t>
+      </w:r>
+      <w:r>
+        <w:rPr>
+          <w:rFonts w:ascii="Segoe UI" w:hAnsi="Segoe UI" w:cs="Segoe UI"/>
+          <w:color w:val="172B4D"/>
+          <w:spacing w:val="-1"/>
+          <w:sz w:val="21"/>
+          <w:szCs w:val="21"/>
+        </w:rPr>
+        <w:t xml:space="preserve">where </w:t>
+      </w:r>
+      <w:proofErr w:type="spellStart"/>
+      <w:r>
+        <w:rPr>
+          <w:rFonts w:ascii="Segoe UI" w:hAnsi="Segoe UI" w:cs="Segoe UI"/>
+          <w:color w:val="172B4D"/>
+          <w:spacing w:val="-1"/>
+          <w:sz w:val="21"/>
+          <w:szCs w:val="21"/>
+        </w:rPr>
+        <w:t>rstk</w:t>
+      </w:r>
+      <w:proofErr w:type="spellEnd"/>
+      <w:r>
+        <w:rPr>
+          <w:rFonts w:ascii="Segoe UI" w:hAnsi="Segoe UI" w:cs="Segoe UI"/>
+          <w:color w:val="172B4D"/>
+          <w:spacing w:val="-1"/>
+          <w:sz w:val="21"/>
+          <w:szCs w:val="21"/>
+        </w:rPr>
+        <w:t>__</w:t>
+      </w:r>
+      <w:r>
+        <w:rPr>
+          <w:rFonts w:ascii="Segoe UI" w:hAnsi="Segoe UI" w:cs="Segoe UI"/>
+          <w:color w:val="172B4D"/>
+          <w:spacing w:val="-1"/>
+          <w:sz w:val="21"/>
+          <w:szCs w:val="21"/>
+        </w:rPr>
+        <w:t>syusr_</w:t>
+      </w:r>
+      <w:proofErr w:type="spellStart"/>
+      <w:r>
+        <w:rPr>
+          <w:rFonts w:ascii="Segoe UI" w:hAnsi="Segoe UI" w:cs="Segoe UI"/>
+          <w:color w:val="172B4D"/>
+          <w:spacing w:val="-1"/>
+          <w:sz w:val="21"/>
+          <w:szCs w:val="21"/>
+        </w:rPr>
+        <w:t>fsl</w:t>
+      </w:r>
+      <w:proofErr w:type="spellEnd"/>
+      <w:r>
+        <w:rPr>
+          <w:rFonts w:ascii="Segoe UI" w:hAnsi="Segoe UI" w:cs="Segoe UI"/>
+          <w:color w:val="172B4D"/>
+          <w:spacing w:val="-1"/>
+          <w:sz w:val="21"/>
+          <w:szCs w:val="21"/>
+        </w:rPr>
+        <w:t xml:space="preserve">__c = true </w:t>
+      </w:r>
+    </w:p>
+    <w:p>
+      <w:pPr>
+        <w:shd w:val="clear" w:color="auto" w:fill="FFFFFF"/>
+        <w:spacing w:before="100" w:beforeAutospacing="1" w:after="100" w:afterAutospacing="1"/>
+        <w:rPr>
+          <w:rFonts w:ascii="Segoe UI" w:hAnsi="Segoe UI" w:cs="Segoe UI"/>
+          <w:color w:val="172B4D"/>
+          <w:spacing w:val="-1"/>
+          <w:sz w:val="21"/>
+          <w:szCs w:val="21"/>
+        </w:rPr>
+      </w:pPr>
+      <w:r>
+        <w:rPr>
+          <w:rFonts w:ascii="Segoe UI" w:hAnsi="Segoe UI" w:cs="Segoe UI"/>
+          <w:color w:val="172B4D"/>
+          <w:spacing w:val="-1"/>
+          <w:sz w:val="21"/>
+          <w:szCs w:val="21"/>
+        </w:rPr>
+        <w:t> </w:t>
+      </w:r>
+    </w:p>
+    <w:p>
+      <w:pPr>
+        <w:shd w:val="clear" w:color="auto" w:fill="FFFFFF"/>
+        <w:spacing w:before="100" w:beforeAutospacing="1" w:after="100" w:afterAutospacing="1"/>
+        <w:ind w:left="720"/>
+        <w:rPr>
+          <w:rFonts w:ascii="Segoe UI" w:hAnsi="Segoe UI" w:cs="Segoe UI"/>
+          <w:color w:val="172B4D"/>
+          <w:spacing w:val="-1"/>
+          <w:sz w:val="21"/>
+          <w:szCs w:val="21"/>
+        </w:rPr>
+      </w:pPr>
+      <w:r>
+        <w:rPr>
+          <w:rFonts w:ascii="Segoe UI" w:hAnsi="Segoe UI" w:cs="Segoe UI"/>
+          <w:b/>
+          <w:bCs/>
+          <w:color w:val="FF5630"/>
+          <w:spacing w:val="-1"/>
+          <w:sz w:val="21"/>
+          <w:szCs w:val="21"/>
+        </w:rPr>
+        <w:t>PLEASE EXECUTE ABOVE SCRIPT '</w:t>
+      </w:r>
+      <w:proofErr w:type="spellStart"/>
+      <w:r>
+        <w:rPr>
+          <w:rFonts w:ascii="Segoe UI" w:hAnsi="Segoe UI" w:cs="Segoe UI"/>
+          <w:b/>
+          <w:bCs/>
+          <w:color w:val="00B8D9"/>
+          <w:spacing w:val="-1"/>
+          <w:sz w:val="21"/>
+          <w:szCs w:val="21"/>
+        </w:rPr>
+        <w:t>set_syuserFSL</w:t>
+      </w:r>
+      <w:proofErr w:type="spellEnd"/>
+      <w:r>
+        <w:rPr>
+          <w:rFonts w:ascii="Segoe UI" w:hAnsi="Segoe UI" w:cs="Segoe UI"/>
+          <w:b/>
+          <w:bCs/>
+          <w:color w:val="FF5630"/>
+          <w:spacing w:val="-1"/>
+          <w:sz w:val="21"/>
+          <w:szCs w:val="21"/>
+        </w:rPr>
+        <w:t>' BEFORE DOING BELOW METADATA CHANGE.</w:t>
+      </w:r>
+    </w:p>
+    <w:p>
+      <w:pPr>
+        <w:shd w:val="clear" w:color="auto" w:fill="FFFFFF"/>
+        <w:spacing w:before="100" w:beforeAutospacing="1" w:after="100" w:afterAutospacing="1"/>
+        <w:ind w:left="720"/>
+        <w:rPr>
+          <w:rFonts w:ascii="Segoe UI" w:hAnsi="Segoe UI" w:cs="Segoe UI"/>
+          <w:b/>
+          <w:bCs/>
+          <w:color w:val="FF0000"/>
+          <w:spacing w:val="-1"/>
+          <w:sz w:val="21"/>
+          <w:szCs w:val="21"/>
+        </w:rPr>
+      </w:pPr>
+      <w:r>
+        <w:rPr>
+          <w:rFonts w:ascii="Segoe UI" w:hAnsi="Segoe UI" w:cs="Segoe UI"/>
+          <w:b/>
+          <w:bCs/>
+          <w:color w:val="FF0000"/>
+          <w:spacing w:val="-1"/>
+          <w:sz w:val="21"/>
+          <w:szCs w:val="21"/>
+        </w:rPr>
+        <w:t xml:space="preserve">NEED to </w:t>
+      </w:r>
+      <w:r>
+        <w:rPr>
+          <w:rFonts w:ascii="Segoe UI" w:hAnsi="Segoe UI" w:cs="Segoe UI"/>
+          <w:b/>
+          <w:bCs/>
+          <w:color w:val="FF0000"/>
+          <w:spacing w:val="-1"/>
+          <w:sz w:val="21"/>
+          <w:szCs w:val="21"/>
+        </w:rPr>
+        <w:t>De-activate</w:t>
+      </w:r>
+      <w:r>
+        <w:rPr>
+          <w:rFonts w:ascii="Segoe UI" w:hAnsi="Segoe UI" w:cs="Segoe UI"/>
+          <w:b/>
+          <w:bCs/>
+          <w:color w:val="FF0000"/>
+          <w:spacing w:val="-1"/>
+          <w:sz w:val="21"/>
+          <w:szCs w:val="21"/>
+        </w:rPr>
+        <w:t xml:space="preserve"> 'FSL' picklist Value from syusr_</w:t>
+      </w:r>
+      <w:proofErr w:type="spellStart"/>
+      <w:r>
+        <w:rPr>
+          <w:rFonts w:ascii="Segoe UI" w:hAnsi="Segoe UI" w:cs="Segoe UI"/>
+          <w:b/>
+          <w:bCs/>
+          <w:color w:val="FF0000"/>
+          <w:spacing w:val="-1"/>
+          <w:sz w:val="21"/>
+          <w:szCs w:val="21"/>
+        </w:rPr>
+        <w:t>definelimited</w:t>
+      </w:r>
+      <w:proofErr w:type="spellEnd"/>
+      <w:r>
+        <w:rPr>
+          <w:rFonts w:ascii="Segoe UI" w:hAnsi="Segoe UI" w:cs="Segoe UI"/>
+          <w:b/>
+          <w:bCs/>
+          <w:color w:val="FF0000"/>
+          <w:spacing w:val="-1"/>
+          <w:sz w:val="21"/>
+          <w:szCs w:val="21"/>
+        </w:rPr>
+        <w:t xml:space="preserve">__c field after executing above script and verifying data. </w:t>
+      </w:r>
+    </w:p>
+    <w:p>
+      <w:pPr>
+        <w:ind w:left="720"/>
+        <w:rPr>
+          <w:b/>
+          <w:bCs/>
+          <w:color w:val="FF0000"/>
+        </w:rPr>
+      </w:pPr>
+      <w:r>
+        <w:rPr>
+          <w:b/>
+          <w:bCs/>
+          <w:color w:val="FF0000"/>
+        </w:rPr>
+        <w:t xml:space="preserve">NEED to De-activate ‘FSL’ picklist value from </w:t>
+      </w:r>
+      <w:proofErr w:type="spellStart"/>
+      <w:r>
+        <w:rPr>
+          <w:b/>
+          <w:bCs/>
+          <w:color w:val="FF0000"/>
+        </w:rPr>
+        <w:t>syconfig_delimited__c</w:t>
+      </w:r>
+      <w:proofErr w:type="spellEnd"/>
+      <w:r>
+        <w:rPr>
+          <w:b/>
+          <w:bCs/>
+          <w:color w:val="FF0000"/>
+        </w:rPr>
+        <w:t xml:space="preserve"> field after executing above script and verifying data.</w:t>
+      </w:r>
+    </w:p>
+    <w:p>
+      <w:pPr>
+        <w:rPr>
+          <w:b/>
+          <w:bCs/>
+          <w:color w:val="FF0000"/>
+        </w:rPr>
+      </w:pPr>
+    </w:p>
+    <w:p>
+      <w:pPr>
+        <w:rPr>
+          <w:b/>
+          <w:bCs/>
+          <w:color w:val="FF0000"/>
+        </w:rPr>
+      </w:pPr>
+    </w:p>
+    <w:p>
+      <w:pPr>
+        <w:rPr>
+          <w:b/>
+          <w:bCs/>
+          <w:color w:val="000000" w:themeColor="text1"/>
+          <w:sz w:val="40"/>
+          <w:szCs w:val="40"/>
+        </w:rPr>
+      </w:pPr>
+      <w:r>
+        <w:rPr>
+          <w:b/>
+          <w:bCs/>
+          <w:color w:val="000000" w:themeColor="text1"/>
+          <w:sz w:val="40"/>
+          <w:szCs w:val="40"/>
+        </w:rPr>
+        <w:t>Winter 22.4</w:t>
+      </w:r>
+      <w:r>
+        <w:rPr>
+          <w:b/>
+          <w:bCs/>
+          <w:color w:val="000000" w:themeColor="text1"/>
+          <w:sz w:val="40"/>
+          <w:szCs w:val="40"/>
+        </w:rPr>
+        <w:t>7</w:t>
+      </w:r>
+    </w:p>
+    <w:p>
+      <w:pPr>
+        <w:rPr>
+          <w:color w:val="000000" w:themeColor="text1"/>
+        </w:rPr>
+      </w:pPr>
+      <w:r>
+        <w:rPr>
+          <w:color w:val="000000" w:themeColor="text1"/>
+        </w:rPr>
+        <w:t xml:space="preserve">22.47 – </w:t>
+      </w:r>
+      <w:hyperlink r:id="rId170" w:history="1">
+        <w:r>
+          <w:rPr>
+            <w:rStyle w:val="Hyperlink"/>
+          </w:rPr>
+          <w:t>https://login.salesforce.com/packaging/installPackage.apexp?p0=04t4O000000Mk9U</w:t>
+        </w:r>
+      </w:hyperlink>
+    </w:p>
+    <w:p>
+      <w:pPr>
+        <w:rPr>
+          <w:color w:val="000000" w:themeColor="text1"/>
+        </w:rPr>
+      </w:pPr>
+    </w:p>
+    <w:p>
+      <w:pPr>
+        <w:rPr>
+          <w:color w:val="000000" w:themeColor="text1"/>
+        </w:rPr>
+      </w:pPr>
+      <w:r>
+        <w:rPr>
+          <w:color w:val="000000" w:themeColor="text1"/>
+        </w:rPr>
+        <w:t xml:space="preserve">22.47 – </w:t>
+      </w:r>
+      <w:hyperlink r:id="rId171" w:history="1">
+        <w:r>
+          <w:rPr>
+            <w:rStyle w:val="Hyperlink"/>
+          </w:rPr>
+          <w:t>https://test.salesforce.com/packaging/installPackage.apexp?p0=04t4O000000Mk9U</w:t>
+        </w:r>
+      </w:hyperlink>
+    </w:p>
+    <w:p>
+      <w:pPr>
+        <w:rPr>
+          <w:color w:val="000000" w:themeColor="text1"/>
+        </w:rPr>
+      </w:pPr>
+    </w:p>
+    <w:p>
+      <w:pPr>
+        <w:rPr>
+          <w:color w:val="000000" w:themeColor="text1"/>
+        </w:rPr>
+      </w:pPr>
+    </w:p>
+    <w:p>
+      <w:pPr>
+        <w:pStyle w:val="ListParagraph"/>
+        <w:numPr>
+          <w:ilvl w:val="0"/>
+          <w:numId w:val="43"/>
+        </w:numPr>
+        <w:rPr>
+          <w:color w:val="000000" w:themeColor="text1"/>
+        </w:rPr>
+      </w:pPr>
+      <w:r>
+        <w:rPr>
+          <w:color w:val="000000" w:themeColor="text1"/>
+        </w:rPr>
+        <w:t>Add Picklist Value</w:t>
+      </w:r>
+    </w:p>
+    <w:p>
+      <w:pPr>
+        <w:pStyle w:val="ListParagraph"/>
+        <w:numPr>
+          <w:ilvl w:val="1"/>
+          <w:numId w:val="43"/>
+        </w:numPr>
+        <w:rPr>
+          <w:color w:val="000000" w:themeColor="text1"/>
+        </w:rPr>
+      </w:pPr>
+      <w:r>
+        <w:rPr>
+          <w:color w:val="000000" w:themeColor="text1"/>
+        </w:rPr>
+        <w:t>‘</w:t>
+      </w:r>
+      <w:proofErr w:type="spellStart"/>
+      <w:proofErr w:type="gramStart"/>
+      <w:r>
+        <w:rPr>
+          <w:color w:val="000000" w:themeColor="text1"/>
+        </w:rPr>
+        <w:t>rstk</w:t>
+      </w:r>
+      <w:proofErr w:type="spellEnd"/>
+      <w:proofErr w:type="gramEnd"/>
+      <w:r>
+        <w:rPr>
+          <w:color w:val="000000" w:themeColor="text1"/>
+        </w:rPr>
+        <w:t>__</w:t>
+      </w:r>
+      <w:proofErr w:type="spellStart"/>
+      <w:r>
+        <w:rPr>
+          <w:color w:val="000000" w:themeColor="text1"/>
+        </w:rPr>
+        <w:t>socontract</w:t>
+      </w:r>
+      <w:proofErr w:type="spellEnd"/>
+      <w:r>
+        <w:rPr>
+          <w:color w:val="000000" w:themeColor="text1"/>
+        </w:rPr>
+        <w:t>__c</w:t>
+      </w:r>
+    </w:p>
+    <w:p>
+      <w:pPr>
+        <w:pStyle w:val="ListParagraph"/>
+        <w:numPr>
+          <w:ilvl w:val="2"/>
+          <w:numId w:val="43"/>
+        </w:numPr>
+        <w:rPr>
+          <w:color w:val="000000" w:themeColor="text1"/>
+        </w:rPr>
+      </w:pPr>
+      <w:r>
+        <w:rPr>
+          <w:color w:val="000000" w:themeColor="text1"/>
+        </w:rPr>
+        <w:t>‘</w:t>
+      </w:r>
+      <w:proofErr w:type="spellStart"/>
+      <w:proofErr w:type="gramStart"/>
+      <w:r>
+        <w:rPr>
+          <w:color w:val="000000" w:themeColor="text1"/>
+        </w:rPr>
+        <w:t>rstk</w:t>
+      </w:r>
+      <w:proofErr w:type="spellEnd"/>
+      <w:proofErr w:type="gramEnd"/>
+      <w:r>
+        <w:rPr>
+          <w:color w:val="000000" w:themeColor="text1"/>
+        </w:rPr>
+        <w:t>__socontract_</w:t>
+      </w:r>
+      <w:proofErr w:type="spellStart"/>
+      <w:r>
+        <w:rPr>
+          <w:color w:val="000000" w:themeColor="text1"/>
+        </w:rPr>
+        <w:t>constatus</w:t>
+      </w:r>
+      <w:proofErr w:type="spellEnd"/>
+      <w:r>
+        <w:rPr>
+          <w:color w:val="000000" w:themeColor="text1"/>
+        </w:rPr>
+        <w:t>__c</w:t>
+      </w:r>
+    </w:p>
+    <w:p>
+      <w:pPr>
+        <w:pStyle w:val="ListParagraph"/>
+        <w:numPr>
+          <w:ilvl w:val="3"/>
+          <w:numId w:val="43"/>
+        </w:numPr>
+        <w:rPr>
+          <w:color w:val="000000" w:themeColor="text1"/>
+        </w:rPr>
+      </w:pPr>
+      <w:r>
+        <w:rPr>
+          <w:color w:val="000000" w:themeColor="text1"/>
+        </w:rPr>
+        <w:t>New Picklist Value = ‘Completed</w:t>
+      </w:r>
+    </w:p>
+    <w:p>
+      <w:pPr>
+        <w:rPr>
+          <w:b/>
+          <w:bCs/>
+          <w:color w:val="000000" w:themeColor="text1"/>
+        </w:rPr>
+      </w:pPr>
+    </w:p>
+    <w:p>
+      <w:pPr>
+        <w:rPr>
+          <w:b/>
+          <w:bCs/>
+          <w:color w:val="000000" w:themeColor="text1"/>
+        </w:rPr>
+      </w:pPr>
+    </w:p>
+    <w:p>
+      <w:pPr>
+        <w:rPr>
+          <w:b/>
+          <w:bCs/>
+          <w:color w:val="000000" w:themeColor="text1"/>
+          <w:sz w:val="40"/>
+          <w:szCs w:val="40"/>
+        </w:rPr>
+      </w:pPr>
+      <w:r>
+        <w:rPr>
+          <w:b/>
+          <w:bCs/>
+          <w:color w:val="000000" w:themeColor="text1"/>
+          <w:sz w:val="40"/>
+          <w:szCs w:val="40"/>
+        </w:rPr>
+        <w:t>Winter 22.50</w:t>
+      </w:r>
+    </w:p>
+    <w:p>
+      <w:pPr>
+        <w:rPr>
+          <w:b/>
+          <w:bCs/>
+          <w:color w:val="000000" w:themeColor="text1"/>
+        </w:rPr>
+      </w:pPr>
+    </w:p>
+    <w:p>
+      <w:r>
+        <w:t xml:space="preserve">22.50 - </w:t>
+      </w:r>
+      <w:hyperlink r:id="rId172" w:history="1">
+        <w:r>
+          <w:rPr>
+            <w:rStyle w:val="Hyperlink"/>
+          </w:rPr>
+          <w:t>https://login.salesforce.com/packaging/installPackage.apexp?p0=04t4O000000MkAD</w:t>
+        </w:r>
+      </w:hyperlink>
+    </w:p>
+    <w:p/>
+    <w:p>
+      <w:r>
+        <w:t xml:space="preserve">22.50 - </w:t>
+      </w:r>
+      <w:hyperlink r:id="rId173" w:history="1">
+        <w:r>
+          <w:rPr>
+            <w:rStyle w:val="Hyperlink"/>
+          </w:rPr>
           <w:t>https://</w:t>
         </w:r>
         <w:r>
@@ -34989,1954 +36977,283 @@
           <w:rPr>
             <w:rStyle w:val="Hyperlink"/>
           </w:rPr>
-          <w:t>.salesforce.com/packaging/installPackage.apexp?p0=04t4O000000Mk1K</w:t>
+          <w:t>.salesforce.com/packaging/installPackage.apexp?p0=04t4O000000MkAD</w:t>
         </w:r>
       </w:hyperlink>
     </w:p>
     <w:p/>
     <w:p>
       <w:pPr>
-        <w:pStyle w:val="ListParagraph"/>
         <w:numPr>
           <w:ilvl w:val="0"/>
-          <w:numId w:val="44"/>
-        </w:numPr>
-      </w:pPr>
-      <w:r>
-        <w:t xml:space="preserve">Add Custom Setting - </w:t>
-      </w:r>
-      <w:r>
-        <w:rPr>
-          <w:highlight w:val="green"/>
+          <w:numId w:val="46"/>
+        </w:numPr>
+        <w:spacing w:before="100" w:beforeAutospacing="1" w:after="100" w:afterAutospacing="1"/>
+        <w:rPr>
+          <w:rFonts w:ascii="Calibri" w:hAnsi="Calibri" w:cs="Calibri"/>
+          <w:color w:val="000000"/>
+          <w:sz w:val="22"/>
+          <w:szCs w:val="22"/>
+        </w:rPr>
+      </w:pPr>
+      <w:r>
+        <w:rPr>
+          <w:rFonts w:ascii="Calibri" w:hAnsi="Calibri" w:cs="Calibri"/>
+          <w:color w:val="000000"/>
+          <w:sz w:val="22"/>
+          <w:szCs w:val="22"/>
+        </w:rPr>
+        <w:t>Add Custom Setting -</w:t>
+      </w:r>
+      <w:r>
+        <w:rPr>
+          <w:rStyle w:val="apple-converted-space"/>
+          <w:rFonts w:ascii="Calibri" w:hAnsi="Calibri" w:cs="Calibri"/>
+          <w:color w:val="000000"/>
+          <w:sz w:val="22"/>
+          <w:szCs w:val="22"/>
+        </w:rPr>
+        <w:t> </w:t>
+      </w:r>
+      <w:r>
+        <w:rPr>
+          <w:rFonts w:ascii="Calibri" w:hAnsi="Calibri" w:cs="Calibri"/>
+          <w:color w:val="000000"/>
+          <w:sz w:val="22"/>
+          <w:szCs w:val="22"/>
+          <w:shd w:val="clear" w:color="auto" w:fill="95FF95"/>
         </w:rPr>
         <w:t>Manual</w:t>
       </w:r>
-    </w:p>
-    <w:p>
-      <w:pPr>
-        <w:pStyle w:val="ListParagraph"/>
+      <w:r>
+        <w:rPr>
+          <w:rFonts w:ascii="Calibri" w:hAnsi="Calibri" w:cs="Calibri"/>
+          <w:color w:val="000000"/>
+          <w:sz w:val="22"/>
+          <w:szCs w:val="22"/>
+        </w:rPr>
+        <w:t> </w:t>
+      </w:r>
+    </w:p>
+    <w:p>
+      <w:pPr>
         <w:numPr>
           <w:ilvl w:val="1"/>
-          <w:numId w:val="44"/>
-        </w:numPr>
-      </w:pPr>
-      <w:r>
-        <w:t xml:space="preserve">‘Develop’ in setup bar </w:t>
-      </w:r>
-      <w:r>
-        <w:sym w:font="Wingdings" w:char="F0E0"/>
-      </w:r>
-      <w:r>
-        <w:t xml:space="preserve"> ‘Custom Settings’ </w:t>
-      </w:r>
-      <w:r>
-        <w:sym w:font="Wingdings" w:char="F0E0"/>
-      </w:r>
-      <w:r>
-        <w:t xml:space="preserve"> Click ‘Manage’ on Application Settings </w:t>
-      </w:r>
-      <w:r>
-        <w:sym w:font="Wingdings" w:char="F0E0"/>
-      </w:r>
-      <w:r>
-        <w:t xml:space="preserve"> Click ‘New’</w:t>
-      </w:r>
-    </w:p>
-    <w:p>
-      <w:pPr>
-        <w:pStyle w:val="ListParagraph"/>
+          <w:numId w:val="46"/>
+        </w:numPr>
+        <w:spacing w:before="100" w:beforeAutospacing="1" w:after="100" w:afterAutospacing="1"/>
+        <w:rPr>
+          <w:rFonts w:ascii="Calibri" w:hAnsi="Calibri" w:cs="Calibri"/>
+          <w:color w:val="000000"/>
+        </w:rPr>
+      </w:pPr>
+      <w:r>
+        <w:rPr>
+          <w:rFonts w:ascii="Calibri" w:hAnsi="Calibri" w:cs="Calibri"/>
+          <w:color w:val="000000"/>
+          <w:sz w:val="22"/>
+          <w:szCs w:val="22"/>
+        </w:rPr>
+        <w:t>‘Develop’ in setup bar</w:t>
+      </w:r>
+      <w:r>
+        <w:rPr>
+          <w:rStyle w:val="apple-converted-space"/>
+          <w:rFonts w:ascii="Calibri" w:hAnsi="Calibri" w:cs="Calibri"/>
+          <w:color w:val="000000"/>
+          <w:sz w:val="22"/>
+          <w:szCs w:val="22"/>
+        </w:rPr>
+        <w:t> </w:t>
+      </w:r>
+      <w:r>
+        <w:rPr>
+          <w:rFonts w:ascii="Wingdings" w:hAnsi="Wingdings" w:cs="Calibri"/>
+          <w:color w:val="000000"/>
+          <w:sz w:val="22"/>
+          <w:szCs w:val="22"/>
+        </w:rPr>
+        <w:t>à</w:t>
+      </w:r>
+      <w:r>
+        <w:rPr>
+          <w:rStyle w:val="apple-converted-space"/>
+          <w:rFonts w:ascii="Calibri" w:hAnsi="Calibri" w:cs="Calibri"/>
+          <w:color w:val="000000"/>
+          <w:sz w:val="22"/>
+          <w:szCs w:val="22"/>
+        </w:rPr>
+        <w:t> </w:t>
+      </w:r>
+      <w:r>
+        <w:rPr>
+          <w:rFonts w:ascii="Calibri" w:hAnsi="Calibri" w:cs="Calibri"/>
+          <w:color w:val="000000"/>
+          <w:sz w:val="22"/>
+          <w:szCs w:val="22"/>
+        </w:rPr>
+        <w:t>‘Custom Settings’</w:t>
+      </w:r>
+      <w:r>
+        <w:rPr>
+          <w:rStyle w:val="apple-converted-space"/>
+          <w:rFonts w:ascii="Calibri" w:hAnsi="Calibri" w:cs="Calibri"/>
+          <w:color w:val="000000"/>
+          <w:sz w:val="22"/>
+          <w:szCs w:val="22"/>
+        </w:rPr>
+        <w:t> </w:t>
+      </w:r>
+      <w:r>
+        <w:rPr>
+          <w:rFonts w:ascii="Wingdings" w:hAnsi="Wingdings" w:cs="Calibri"/>
+          <w:color w:val="000000"/>
+          <w:sz w:val="22"/>
+          <w:szCs w:val="22"/>
+        </w:rPr>
+        <w:t>à</w:t>
+      </w:r>
+      <w:r>
+        <w:rPr>
+          <w:rStyle w:val="apple-converted-space"/>
+          <w:rFonts w:ascii="Calibri" w:hAnsi="Calibri" w:cs="Calibri"/>
+          <w:color w:val="000000"/>
+          <w:sz w:val="22"/>
+          <w:szCs w:val="22"/>
+        </w:rPr>
+        <w:t> </w:t>
+      </w:r>
+      <w:r>
+        <w:rPr>
+          <w:rFonts w:ascii="Calibri" w:hAnsi="Calibri" w:cs="Calibri"/>
+          <w:color w:val="000000"/>
+          <w:sz w:val="22"/>
+          <w:szCs w:val="22"/>
+        </w:rPr>
+        <w:t>Click ‘Manage’ on Application Settings</w:t>
+      </w:r>
+      <w:r>
+        <w:rPr>
+          <w:rStyle w:val="apple-converted-space"/>
+          <w:rFonts w:ascii="Calibri" w:hAnsi="Calibri" w:cs="Calibri"/>
+          <w:color w:val="000000"/>
+          <w:sz w:val="22"/>
+          <w:szCs w:val="22"/>
+        </w:rPr>
+        <w:t> </w:t>
+      </w:r>
+      <w:r>
+        <w:rPr>
+          <w:rFonts w:ascii="Wingdings" w:hAnsi="Wingdings" w:cs="Calibri"/>
+          <w:color w:val="000000"/>
+          <w:sz w:val="22"/>
+          <w:szCs w:val="22"/>
+        </w:rPr>
+        <w:t>à</w:t>
+      </w:r>
+      <w:r>
+        <w:rPr>
+          <w:rStyle w:val="apple-converted-space"/>
+          <w:rFonts w:ascii="Calibri" w:hAnsi="Calibri" w:cs="Calibri"/>
+          <w:color w:val="000000"/>
+          <w:sz w:val="22"/>
+          <w:szCs w:val="22"/>
+        </w:rPr>
+        <w:t> </w:t>
+      </w:r>
+      <w:r>
+        <w:rPr>
+          <w:rFonts w:ascii="Calibri" w:hAnsi="Calibri" w:cs="Calibri"/>
+          <w:color w:val="000000"/>
+          <w:sz w:val="22"/>
+          <w:szCs w:val="22"/>
+        </w:rPr>
+        <w:t>Click ‘New’ </w:t>
+      </w:r>
+      <w:r>
+        <w:rPr>
+          <w:rFonts w:ascii="Calibri" w:hAnsi="Calibri" w:cs="Calibri"/>
+          <w:color w:val="000000"/>
+        </w:rPr>
+        <w:br/>
+      </w:r>
+      <w:r>
+        <w:rPr>
+          <w:rFonts w:ascii="Calibri" w:hAnsi="Calibri" w:cs="Calibri"/>
+          <w:color w:val="000000"/>
+          <w:sz w:val="22"/>
+          <w:szCs w:val="22"/>
+        </w:rPr>
+        <w:t>  </w:t>
+      </w:r>
+    </w:p>
+    <w:p>
+      <w:pPr>
         <w:numPr>
           <w:ilvl w:val="2"/>
-          <w:numId w:val="44"/>
-        </w:numPr>
-      </w:pPr>
-      <w:r>
+          <w:numId w:val="46"/>
+        </w:numPr>
+        <w:spacing w:before="100" w:beforeAutospacing="1" w:after="100" w:afterAutospacing="1"/>
+        <w:rPr>
+          <w:rFonts w:ascii="Calibri" w:hAnsi="Calibri" w:cs="Calibri"/>
+          <w:color w:val="000000"/>
+          <w:sz w:val="22"/>
+          <w:szCs w:val="22"/>
+        </w:rPr>
+      </w:pPr>
+      <w:r>
+        <w:rPr>
+          <w:rFonts w:ascii="Calibri" w:hAnsi="Calibri" w:cs="Calibri"/>
+          <w:color w:val="000000"/>
+          <w:sz w:val="22"/>
+          <w:szCs w:val="22"/>
+        </w:rPr>
         <w:t xml:space="preserve">Name = </w:t>
       </w:r>
       <w:proofErr w:type="spellStart"/>
       <w:r>
-        <w:t>hvpe_UseSeparatePEBusForSoapi</w:t>
-      </w:r>
-      <w:proofErr w:type="spellEnd"/>
-    </w:p>
-    <w:p>
-      <w:pPr>
-        <w:pStyle w:val="ListParagraph"/>
+        <w:rPr>
+          <w:rFonts w:ascii="Calibri" w:hAnsi="Calibri" w:cs="Calibri"/>
+          <w:color w:val="000000"/>
+          <w:sz w:val="22"/>
+          <w:szCs w:val="22"/>
+        </w:rPr>
+        <w:t>capacity_planning_max_days</w:t>
+      </w:r>
+      <w:proofErr w:type="spellEnd"/>
+      <w:r>
+        <w:rPr>
+          <w:rFonts w:ascii="Calibri" w:hAnsi="Calibri" w:cs="Calibri"/>
+          <w:color w:val="000000"/>
+          <w:sz w:val="22"/>
+          <w:szCs w:val="22"/>
+        </w:rPr>
+        <w:t> </w:t>
+      </w:r>
+    </w:p>
+    <w:p>
+      <w:pPr>
         <w:numPr>
           <w:ilvl w:val="2"/>
-          <w:numId w:val="44"/>
-        </w:numPr>
-      </w:pPr>
-      <w:r>
-        <w:t xml:space="preserve">Value = </w:t>
-      </w:r>
-      <w:r>
-        <w:t xml:space="preserve">False </w:t>
-      </w:r>
-      <w:r>
-        <w:t>(default value, set to true if required)</w:t>
-      </w:r>
-    </w:p>
-    <w:p>
-      <w:pPr>
-        <w:pStyle w:val="ListParagraph"/>
-        <w:numPr>
-          <w:ilvl w:val="0"/>
-          <w:numId w:val="44"/>
-        </w:numPr>
-      </w:pPr>
-      <w:r>
-        <w:t xml:space="preserve">Add Custom Setting - </w:t>
-      </w:r>
-      <w:r>
-        <w:rPr>
-          <w:highlight w:val="green"/>
-        </w:rPr>
-        <w:t>Manual</w:t>
-      </w:r>
-    </w:p>
-    <w:p>
-      <w:pPr>
-        <w:pStyle w:val="ListParagraph"/>
-        <w:numPr>
-          <w:ilvl w:val="1"/>
-          <w:numId w:val="44"/>
-        </w:numPr>
-      </w:pPr>
-      <w:r>
-        <w:t xml:space="preserve">‘Develop’ in setup bar </w:t>
-      </w:r>
-      <w:r>
-        <w:sym w:font="Wingdings" w:char="F0E0"/>
-      </w:r>
-      <w:r>
-        <w:t xml:space="preserve"> ‘Custom Settings’ </w:t>
-      </w:r>
-      <w:r>
-        <w:sym w:font="Wingdings" w:char="F0E0"/>
-      </w:r>
-      <w:r>
-        <w:t xml:space="preserve"> Click ‘Manage’ on Application Settings </w:t>
-      </w:r>
-      <w:r>
-        <w:sym w:font="Wingdings" w:char="F0E0"/>
-      </w:r>
-      <w:r>
-        <w:t xml:space="preserve"> Click ‘New’</w:t>
-      </w:r>
-    </w:p>
-    <w:p>
-      <w:pPr>
-        <w:pStyle w:val="ListParagraph"/>
-        <w:numPr>
-          <w:ilvl w:val="2"/>
-          <w:numId w:val="44"/>
-        </w:numPr>
-      </w:pPr>
-      <w:r>
-        <w:t xml:space="preserve">Name = </w:t>
-      </w:r>
-      <w:proofErr w:type="spellStart"/>
-      <w:r>
-        <w:t>soapiprocessor_MaxConcurrentThreads</w:t>
-      </w:r>
-      <w:proofErr w:type="spellEnd"/>
-    </w:p>
-    <w:p>
-      <w:pPr>
-        <w:pStyle w:val="ListParagraph"/>
-        <w:numPr>
-          <w:ilvl w:val="2"/>
-          <w:numId w:val="44"/>
-        </w:numPr>
-      </w:pPr>
-      <w:r>
-        <w:t xml:space="preserve">Value = </w:t>
-      </w:r>
-      <w:r>
-        <w:t>15 (default value)</w:t>
-      </w:r>
-    </w:p>
-    <w:p>
-      <w:pPr>
-        <w:ind w:left="1980"/>
-      </w:pPr>
-    </w:p>
-    <w:p>
-      <w:pPr>
-        <w:pStyle w:val="ListParagraph"/>
-      </w:pPr>
-    </w:p>
-    <w:p/>
-    <w:p>
-      <w:pPr>
-        <w:rPr>
-          <w:b/>
-          <w:bCs/>
-          <w:sz w:val="40"/>
-          <w:szCs w:val="40"/>
-        </w:rPr>
-      </w:pPr>
-      <w:r>
-        <w:rPr>
-          <w:b/>
-          <w:bCs/>
-          <w:sz w:val="40"/>
-          <w:szCs w:val="40"/>
-        </w:rPr>
-        <w:t>Winter 22.39</w:t>
-      </w:r>
-    </w:p>
-    <w:p>
-      <w:r>
-        <w:t xml:space="preserve">22.39 - </w:t>
-      </w:r>
-      <w:hyperlink r:id="rId164" w:tooltip="https://login.salesforce.com/packaging/installPackage.apexp?p0=04t4O000000Mk1e" w:history="1">
-        <w:r>
-          <w:rPr>
-            <w:rFonts w:ascii="Arial" w:hAnsi="Arial" w:cs="Arial"/>
-            <w:color w:val="01467E"/>
-            <w:sz w:val="18"/>
-            <w:szCs w:val="18"/>
-            <w:u w:val="single"/>
-          </w:rPr>
-          <w:t>https://login.salesforce.com</w:t>
-        </w:r>
-        <w:r>
-          <w:rPr>
-            <w:rFonts w:ascii="Arial" w:hAnsi="Arial" w:cs="Arial"/>
-            <w:color w:val="01467E"/>
-            <w:sz w:val="18"/>
-            <w:szCs w:val="18"/>
-            <w:u w:val="single"/>
-          </w:rPr>
-          <w:t>/</w:t>
-        </w:r>
-        <w:r>
-          <w:rPr>
-            <w:rFonts w:ascii="Arial" w:hAnsi="Arial" w:cs="Arial"/>
-            <w:color w:val="01467E"/>
-            <w:sz w:val="18"/>
-            <w:szCs w:val="18"/>
-            <w:u w:val="single"/>
-          </w:rPr>
-          <w:t>packaging/installPackage.apexp?p0=04t4O000000Mk1e</w:t>
-        </w:r>
-      </w:hyperlink>
-    </w:p>
-    <w:p/>
-    <w:p>
-      <w:r>
-        <w:t xml:space="preserve">22.39 - </w:t>
-      </w:r>
-      <w:hyperlink r:id="rId165" w:history="1">
-        <w:r>
-          <w:rPr>
-            <w:rStyle w:val="Hyperlink"/>
-            <w:rFonts w:ascii="Arial" w:hAnsi="Arial" w:cs="Arial"/>
-            <w:sz w:val="18"/>
-            <w:szCs w:val="18"/>
-          </w:rPr>
-          <w:t>https://test.salesforce.com/packaging/installPackage.apexp?p0=04t4O000000Mk1e</w:t>
-        </w:r>
-      </w:hyperlink>
-    </w:p>
-    <w:p/>
-    <w:p>
-      <w:pPr>
-        <w:pStyle w:val="ListParagraph"/>
-        <w:numPr>
-          <w:ilvl w:val="0"/>
-          <w:numId w:val="41"/>
-        </w:numPr>
-      </w:pPr>
-      <w:r>
-        <w:t>Jira 9722</w:t>
-      </w:r>
-    </w:p>
-    <w:p>
-      <w:pPr>
-        <w:pStyle w:val="ListParagraph"/>
-        <w:numPr>
-          <w:ilvl w:val="1"/>
-          <w:numId w:val="41"/>
-        </w:numPr>
-      </w:pPr>
-      <w:r>
-        <w:rPr>
-          <w:highlight w:val="magenta"/>
-        </w:rPr>
-        <w:t>Run Scripts for Rootstock Financial Customers only</w:t>
-      </w:r>
-    </w:p>
-    <w:p>
-      <w:pPr>
-        <w:pStyle w:val="ListParagraph"/>
-        <w:shd w:val="clear" w:color="auto" w:fill="1B2638"/>
-        <w:rPr>
-          <w:rFonts w:cstheme="minorHAnsi"/>
-        </w:rPr>
-      </w:pPr>
-      <w:r>
-        <w:rPr>
-          <w:rFonts w:cstheme="minorHAnsi"/>
-        </w:rPr>
-        <w:t xml:space="preserve">Capture IDs of all SYCMP records. And run the script for each SYCMPID, like below </w:t>
-      </w:r>
-    </w:p>
-    <w:p>
-      <w:pPr>
-        <w:pStyle w:val="ListParagraph"/>
-        <w:shd w:val="clear" w:color="auto" w:fill="1B2638"/>
-        <w:rPr>
-          <w:rFonts w:cstheme="minorHAnsi"/>
-        </w:rPr>
-      </w:pPr>
-      <w:r>
-        <w:rPr>
-          <w:rFonts w:cstheme="minorHAnsi"/>
-        </w:rPr>
-        <w:t>examples in NON-COMMIT and COMMIT mode.</w:t>
-      </w:r>
-    </w:p>
-    <w:p>
-      <w:pPr>
-        <w:pStyle w:val="ListParagraph"/>
-        <w:shd w:val="clear" w:color="auto" w:fill="1B2638"/>
-        <w:rPr>
-          <w:rFonts w:cstheme="minorHAnsi"/>
-        </w:rPr>
-      </w:pPr>
-    </w:p>
-    <w:p>
-      <w:pPr>
-        <w:pStyle w:val="ListParagraph"/>
-        <w:shd w:val="clear" w:color="auto" w:fill="1B2638"/>
-        <w:rPr>
-          <w:rFonts w:cstheme="minorHAnsi"/>
-        </w:rPr>
-      </w:pPr>
-      <w:r>
-        <w:rPr>
-          <w:rFonts w:cstheme="minorHAnsi"/>
-        </w:rPr>
-        <w:t>Run in NON-COMMIT mode first</w:t>
-      </w:r>
-    </w:p>
-    <w:p>
-      <w:pPr>
-        <w:pStyle w:val="ListParagraph"/>
-        <w:shd w:val="clear" w:color="auto" w:fill="1B2638"/>
-        <w:rPr>
-          <w:rFonts w:cstheme="minorHAnsi"/>
-        </w:rPr>
-      </w:pPr>
-    </w:p>
-    <w:p>
-      <w:pPr>
-        <w:pStyle w:val="ListParagraph"/>
-        <w:shd w:val="clear" w:color="auto" w:fill="1B2638"/>
-        <w:rPr>
-          <w:rFonts w:cstheme="minorHAnsi"/>
-        </w:rPr>
-      </w:pPr>
-      <w:proofErr w:type="gramStart"/>
-      <w:r>
-        <w:rPr>
-          <w:rFonts w:cstheme="minorHAnsi"/>
-        </w:rPr>
-        <w:t>rstk.ScriptExecutor2.execute</w:t>
-      </w:r>
-      <w:proofErr w:type="gramEnd"/>
-      <w:r>
-        <w:rPr>
-          <w:rFonts w:cstheme="minorHAnsi"/>
-        </w:rPr>
-        <w:t>('</w:t>
-      </w:r>
-      <w:proofErr w:type="spellStart"/>
-      <w:r>
-        <w:rPr>
-          <w:rFonts w:cstheme="minorHAnsi"/>
-        </w:rPr>
-        <w:t>fixSytxncstPerForRS</w:t>
-      </w:r>
-      <w:proofErr w:type="spellEnd"/>
-      <w:r>
-        <w:rPr>
-          <w:rFonts w:cstheme="minorHAnsi"/>
-        </w:rPr>
-        <w:t>', false,</w:t>
-      </w:r>
-    </w:p>
-    <w:p>
-      <w:pPr>
-        <w:pStyle w:val="ListParagraph"/>
-        <w:shd w:val="clear" w:color="auto" w:fill="1B2638"/>
-        <w:rPr>
-          <w:rFonts w:cstheme="minorHAnsi"/>
-        </w:rPr>
-      </w:pPr>
-      <w:r>
-        <w:rPr>
-          <w:rFonts w:cstheme="minorHAnsi"/>
-        </w:rPr>
-        <w:t>new Map&lt;</w:t>
-      </w:r>
-      <w:proofErr w:type="spellStart"/>
-      <w:proofErr w:type="gramStart"/>
-      <w:r>
-        <w:rPr>
-          <w:rFonts w:cstheme="minorHAnsi"/>
-        </w:rPr>
-        <w:t>String,Object</w:t>
-      </w:r>
-      <w:proofErr w:type="spellEnd"/>
-      <w:proofErr w:type="gramEnd"/>
-      <w:r>
-        <w:rPr>
-          <w:rFonts w:cstheme="minorHAnsi"/>
-        </w:rPr>
-        <w:t>&gt;{'</w:t>
-      </w:r>
-      <w:proofErr w:type="spellStart"/>
-      <w:r>
-        <w:rPr>
-          <w:rFonts w:cstheme="minorHAnsi"/>
-        </w:rPr>
-        <w:t>sycmpId</w:t>
-      </w:r>
-      <w:proofErr w:type="spellEnd"/>
-      <w:r>
-        <w:rPr>
-          <w:rFonts w:cstheme="minorHAnsi"/>
-        </w:rPr>
-        <w:t>' =&gt; 'a4v*******t'});</w:t>
-      </w:r>
-    </w:p>
-    <w:p>
-      <w:pPr>
-        <w:pStyle w:val="ListParagraph"/>
-        <w:shd w:val="clear" w:color="auto" w:fill="1B2638"/>
-        <w:rPr>
-          <w:rFonts w:cstheme="minorHAnsi"/>
-        </w:rPr>
-      </w:pPr>
-    </w:p>
-    <w:p>
-      <w:pPr>
-        <w:pStyle w:val="ListParagraph"/>
-        <w:shd w:val="clear" w:color="auto" w:fill="1B2638"/>
-        <w:rPr>
-          <w:rFonts w:cstheme="minorHAnsi"/>
-        </w:rPr>
-      </w:pPr>
-      <w:r>
-        <w:rPr>
-          <w:rFonts w:cstheme="minorHAnsi"/>
-        </w:rPr>
-        <w:t>Capture the PROCESSED and UPDATED count in PROCESSLOG record.</w:t>
-      </w:r>
-    </w:p>
-    <w:p>
-      <w:pPr>
-        <w:pStyle w:val="ListParagraph"/>
-        <w:shd w:val="clear" w:color="auto" w:fill="1B2638"/>
-        <w:rPr>
-          <w:rFonts w:cstheme="minorHAnsi"/>
-        </w:rPr>
-      </w:pPr>
-    </w:p>
-    <w:p>
-      <w:pPr>
-        <w:pStyle w:val="ListParagraph"/>
-        <w:shd w:val="clear" w:color="auto" w:fill="1B2638"/>
-        <w:rPr>
-          <w:rFonts w:cstheme="minorHAnsi"/>
-        </w:rPr>
-      </w:pPr>
-      <w:r>
-        <w:rPr>
-          <w:rFonts w:cstheme="minorHAnsi"/>
-        </w:rPr>
-        <w:t xml:space="preserve">Now, execute the script in COMMIT mode </w:t>
-      </w:r>
-    </w:p>
-    <w:p>
-      <w:pPr>
-        <w:pStyle w:val="ListParagraph"/>
-        <w:shd w:val="clear" w:color="auto" w:fill="1B2638"/>
-        <w:rPr>
-          <w:rFonts w:cstheme="minorHAnsi"/>
-        </w:rPr>
-      </w:pPr>
-      <w:proofErr w:type="gramStart"/>
-      <w:r>
-        <w:rPr>
-          <w:rFonts w:cstheme="minorHAnsi"/>
-        </w:rPr>
-        <w:t>rstk.ScriptExecutor2.execute</w:t>
-      </w:r>
-      <w:proofErr w:type="gramEnd"/>
-      <w:r>
-        <w:rPr>
-          <w:rFonts w:cstheme="minorHAnsi"/>
-        </w:rPr>
-        <w:t>('</w:t>
-      </w:r>
-      <w:proofErr w:type="spellStart"/>
-      <w:r>
-        <w:rPr>
-          <w:rFonts w:cstheme="minorHAnsi"/>
-        </w:rPr>
-        <w:t>fixSytxncstPerForRS</w:t>
-      </w:r>
-      <w:proofErr w:type="spellEnd"/>
-      <w:r>
-        <w:rPr>
-          <w:rFonts w:cstheme="minorHAnsi"/>
-        </w:rPr>
-        <w:t>', true,</w:t>
-      </w:r>
-    </w:p>
-    <w:p>
-      <w:pPr>
-        <w:pStyle w:val="ListParagraph"/>
-        <w:shd w:val="clear" w:color="auto" w:fill="1B2638"/>
-        <w:rPr>
-          <w:rFonts w:cstheme="minorHAnsi"/>
-        </w:rPr>
-      </w:pPr>
-      <w:r>
-        <w:rPr>
-          <w:rFonts w:cstheme="minorHAnsi"/>
-        </w:rPr>
-        <w:t>new Map&lt;</w:t>
-      </w:r>
-      <w:proofErr w:type="spellStart"/>
-      <w:proofErr w:type="gramStart"/>
-      <w:r>
-        <w:rPr>
-          <w:rFonts w:cstheme="minorHAnsi"/>
-        </w:rPr>
-        <w:t>String,Object</w:t>
-      </w:r>
-      <w:proofErr w:type="spellEnd"/>
-      <w:proofErr w:type="gramEnd"/>
-      <w:r>
-        <w:rPr>
-          <w:rFonts w:cstheme="minorHAnsi"/>
-        </w:rPr>
-        <w:t>&gt;{'</w:t>
-      </w:r>
-      <w:proofErr w:type="spellStart"/>
-      <w:r>
-        <w:rPr>
-          <w:rFonts w:cstheme="minorHAnsi"/>
-        </w:rPr>
-        <w:t>sycmpId</w:t>
-      </w:r>
-      <w:proofErr w:type="spellEnd"/>
-      <w:r>
-        <w:rPr>
-          <w:rFonts w:cstheme="minorHAnsi"/>
-        </w:rPr>
-        <w:t>' =&gt; 'a4v*******t'});</w:t>
-      </w:r>
-    </w:p>
-    <w:p>
-      <w:pPr>
-        <w:pStyle w:val="ListParagraph"/>
-        <w:shd w:val="clear" w:color="auto" w:fill="1B2638"/>
-        <w:rPr>
-          <w:rFonts w:cstheme="minorHAnsi"/>
-        </w:rPr>
-      </w:pPr>
-    </w:p>
-    <w:p>
-      <w:pPr>
-        <w:pStyle w:val="ListParagraph"/>
-        <w:shd w:val="clear" w:color="auto" w:fill="1B2638"/>
-        <w:rPr>
-          <w:rFonts w:cstheme="minorHAnsi"/>
-        </w:rPr>
-      </w:pPr>
-      <w:r>
-        <w:rPr>
-          <w:rFonts w:cstheme="minorHAnsi"/>
-        </w:rPr>
-        <w:t>The PROCESSED and UPDATED count in PROCESSLOG record should match the NON-</w:t>
-      </w:r>
-    </w:p>
-    <w:p>
-      <w:pPr>
-        <w:pStyle w:val="ListParagraph"/>
-        <w:shd w:val="clear" w:color="auto" w:fill="1B2638"/>
-        <w:rPr>
-          <w:rFonts w:cstheme="minorHAnsi"/>
-        </w:rPr>
-      </w:pPr>
-      <w:r>
-        <w:rPr>
-          <w:rFonts w:cstheme="minorHAnsi"/>
-        </w:rPr>
-        <w:t>COMMIT counts.</w:t>
-      </w:r>
-    </w:p>
-    <w:p>
-      <w:pPr>
-        <w:pStyle w:val="ListParagraph"/>
-        <w:shd w:val="clear" w:color="auto" w:fill="1B2638"/>
-        <w:rPr>
-          <w:rFonts w:cstheme="minorHAnsi"/>
-        </w:rPr>
-      </w:pPr>
-    </w:p>
-    <w:p>
-      <w:pPr>
-        <w:pStyle w:val="ListParagraph"/>
-        <w:shd w:val="clear" w:color="auto" w:fill="1B2638"/>
-        <w:rPr>
-          <w:rFonts w:cstheme="minorHAnsi"/>
-        </w:rPr>
-      </w:pPr>
-      <w:r>
-        <w:rPr>
-          <w:rFonts w:cstheme="minorHAnsi"/>
-        </w:rPr>
-        <w:t xml:space="preserve">Once affirmed, run the script again in </w:t>
-      </w:r>
-      <w:proofErr w:type="gramStart"/>
-      <w:r>
-        <w:rPr>
-          <w:rFonts w:cstheme="minorHAnsi"/>
-        </w:rPr>
-        <w:t>NON-COMMIT</w:t>
-      </w:r>
-      <w:proofErr w:type="gramEnd"/>
-      <w:r>
-        <w:rPr>
-          <w:rFonts w:cstheme="minorHAnsi"/>
-        </w:rPr>
-        <w:t xml:space="preserve"> mode to ensure that this time </w:t>
-      </w:r>
-    </w:p>
-    <w:p>
-      <w:pPr>
-        <w:pStyle w:val="ListParagraph"/>
-        <w:shd w:val="clear" w:color="auto" w:fill="1B2638"/>
-        <w:rPr>
-          <w:rFonts w:cstheme="minorHAnsi"/>
-        </w:rPr>
-      </w:pPr>
-      <w:r>
-        <w:rPr>
-          <w:rFonts w:cstheme="minorHAnsi"/>
-        </w:rPr>
-        <w:t xml:space="preserve">all COUNTs show ‘0’. </w:t>
-      </w:r>
-      <w:proofErr w:type="gramStart"/>
-      <w:r>
-        <w:rPr>
-          <w:rFonts w:cstheme="minorHAnsi"/>
-        </w:rPr>
-        <w:t>Meaning, no more records</w:t>
-      </w:r>
-      <w:proofErr w:type="gramEnd"/>
-      <w:r>
-        <w:rPr>
-          <w:rFonts w:cstheme="minorHAnsi"/>
-        </w:rPr>
-        <w:t xml:space="preserve"> need correction.</w:t>
-      </w:r>
-    </w:p>
-    <w:p>
-      <w:pPr>
-        <w:pStyle w:val="ListParagraph"/>
-        <w:ind w:left="1440"/>
-      </w:pPr>
-    </w:p>
-    <w:p/>
-    <w:p/>
-    <w:p>
-      <w:pPr>
-        <w:rPr>
-          <w:b/>
-          <w:bCs/>
-          <w:sz w:val="40"/>
-          <w:szCs w:val="40"/>
-        </w:rPr>
-      </w:pPr>
-      <w:r>
-        <w:rPr>
-          <w:b/>
-          <w:bCs/>
-          <w:sz w:val="40"/>
-          <w:szCs w:val="40"/>
-        </w:rPr>
-        <w:t>Winter 22.40</w:t>
-      </w:r>
-    </w:p>
-    <w:p>
-      <w:r>
-        <w:t xml:space="preserve">22.40 - </w:t>
-      </w:r>
-      <w:hyperlink r:id="rId166" w:history="1">
-        <w:r>
-          <w:rPr>
-            <w:rStyle w:val="Hyperlink"/>
-          </w:rPr>
-          <w:t>https://login.salesforce.com/packaging/installPackage.apexp?p0=04t4O000000Mk3B</w:t>
-        </w:r>
-      </w:hyperlink>
-    </w:p>
-    <w:p/>
-    <w:p>
-      <w:r>
-        <w:t xml:space="preserve">22.40 - </w:t>
-      </w:r>
-      <w:hyperlink r:id="rId167" w:history="1">
-        <w:r>
-          <w:rPr>
-            <w:rStyle w:val="Hyperlink"/>
-          </w:rPr>
-          <w:t>https://test.salesforce.com/packaging/installPackage.apexp?p0=04t4O000000Mk3B</w:t>
-        </w:r>
-      </w:hyperlink>
-    </w:p>
-    <w:p/>
-    <w:p/>
-    <w:p>
-      <w:pPr>
-        <w:pStyle w:val="ListParagraph"/>
-        <w:numPr>
-          <w:ilvl w:val="0"/>
-          <w:numId w:val="45"/>
-        </w:numPr>
-      </w:pPr>
-      <w:r>
-        <w:t xml:space="preserve">Add Custom Setting - </w:t>
-      </w:r>
-      <w:r>
-        <w:rPr>
-          <w:highlight w:val="green"/>
-        </w:rPr>
-        <w:t>Manual</w:t>
-      </w:r>
-    </w:p>
-    <w:p>
-      <w:pPr>
-        <w:pStyle w:val="ListParagraph"/>
-        <w:numPr>
-          <w:ilvl w:val="1"/>
-          <w:numId w:val="45"/>
-        </w:numPr>
-      </w:pPr>
-      <w:r>
-        <w:t xml:space="preserve">‘Develop’ in setup bar </w:t>
-      </w:r>
-      <w:r>
-        <w:sym w:font="Wingdings" w:char="F0E0"/>
-      </w:r>
-      <w:r>
-        <w:t xml:space="preserve"> ‘Custom Settings’ </w:t>
-      </w:r>
-      <w:r>
-        <w:sym w:font="Wingdings" w:char="F0E0"/>
-      </w:r>
-      <w:r>
-        <w:t xml:space="preserve"> Click ‘Manage’ on Application Settings </w:t>
-      </w:r>
-      <w:r>
-        <w:sym w:font="Wingdings" w:char="F0E0"/>
-      </w:r>
-      <w:r>
-        <w:t xml:space="preserve"> Click ‘New’</w:t>
-      </w:r>
-    </w:p>
-    <w:p>
-      <w:pPr>
-        <w:pStyle w:val="ListParagraph"/>
-        <w:numPr>
-          <w:ilvl w:val="2"/>
-          <w:numId w:val="45"/>
-        </w:numPr>
-      </w:pPr>
-      <w:r>
-        <w:t xml:space="preserve">Name = </w:t>
-      </w:r>
-      <w:proofErr w:type="spellStart"/>
-      <w:r>
-        <w:t>hvpe_CreateProcTrackForPEDfrl</w:t>
-      </w:r>
-      <w:proofErr w:type="spellEnd"/>
-    </w:p>
-    <w:p>
-      <w:pPr>
-        <w:pStyle w:val="ListParagraph"/>
-        <w:numPr>
-          <w:ilvl w:val="2"/>
-          <w:numId w:val="45"/>
-        </w:numPr>
-      </w:pPr>
-      <w:r>
-        <w:t xml:space="preserve">Value = </w:t>
-      </w:r>
-      <w:r>
-        <w:t>false</w:t>
-      </w:r>
-      <w:r>
-        <w:t xml:space="preserve"> </w:t>
-      </w:r>
-      <w:r>
-        <w:t>(default value, set to true if required)</w:t>
-      </w:r>
-    </w:p>
-    <w:p>
-      <w:pPr>
-        <w:pStyle w:val="ListParagraph"/>
-      </w:pPr>
-    </w:p>
-    <w:p/>
-    <w:p>
-      <w:pPr>
-        <w:rPr>
-          <w:b/>
-          <w:bCs/>
-          <w:sz w:val="40"/>
-          <w:szCs w:val="40"/>
-        </w:rPr>
-      </w:pPr>
-      <w:r>
-        <w:rPr>
-          <w:b/>
-          <w:bCs/>
-          <w:sz w:val="40"/>
-          <w:szCs w:val="40"/>
-        </w:rPr>
-        <w:t>Winter 22.4</w:t>
-      </w:r>
-      <w:r>
-        <w:rPr>
-          <w:b/>
-          <w:bCs/>
-          <w:sz w:val="40"/>
-          <w:szCs w:val="40"/>
-        </w:rPr>
-        <w:t>2</w:t>
-      </w:r>
-    </w:p>
-    <w:p>
-      <w:r>
-        <w:t xml:space="preserve">22.42 - </w:t>
-      </w:r>
-      <w:hyperlink r:id="rId168" w:history="1">
-        <w:r>
-          <w:rPr>
-            <w:rStyle w:val="Hyperlink"/>
-          </w:rPr>
-          <w:t>https://login.salesforce.com/packaging/installPackage.apexp?p0=04t4O000000Mk3p</w:t>
-        </w:r>
-      </w:hyperlink>
-    </w:p>
-    <w:p/>
-    <w:p>
-      <w:pPr>
-        <w:rPr>
-          <w:rFonts w:ascii="Arial" w:hAnsi="Arial" w:cs="Arial"/>
-          <w:sz w:val="18"/>
-          <w:szCs w:val="18"/>
-        </w:rPr>
-      </w:pPr>
-      <w:r>
-        <w:t xml:space="preserve">22.42 - </w:t>
-      </w:r>
-      <w:hyperlink r:id="rId169" w:history="1">
-        <w:r>
-          <w:rPr>
-            <w:rStyle w:val="Hyperlink"/>
-            <w:rFonts w:ascii="Arial" w:hAnsi="Arial" w:cs="Arial"/>
-            <w:sz w:val="18"/>
-            <w:szCs w:val="18"/>
-          </w:rPr>
-          <w:t>https://test.salesforce.com/packaging/installPackage.apexp?p0=04t4O000000Mk3p</w:t>
-        </w:r>
-      </w:hyperlink>
-    </w:p>
-    <w:p/>
-    <w:p>
-      <w:pPr>
-        <w:pStyle w:val="ListParagraph"/>
-        <w:numPr>
-          <w:ilvl w:val="0"/>
-          <w:numId w:val="42"/>
-        </w:numPr>
-      </w:pPr>
-      <w:r>
-        <w:t>Jira 9548</w:t>
-      </w:r>
-    </w:p>
-    <w:p>
-      <w:pPr>
-        <w:numPr>
-          <w:ilvl w:val="1"/>
-          <w:numId w:val="42"/>
-        </w:numPr>
-        <w:shd w:val="clear" w:color="auto" w:fill="FFFFFF"/>
-        <w:rPr>
-          <w:rFonts w:ascii="Segoe UI" w:hAnsi="Segoe UI" w:cs="Segoe UI"/>
-          <w:color w:val="172B4D"/>
-          <w:spacing w:val="-1"/>
-          <w:sz w:val="21"/>
-          <w:szCs w:val="21"/>
-        </w:rPr>
-      </w:pPr>
-      <w:r>
-        <w:rPr>
-          <w:rFonts w:ascii="Segoe UI" w:hAnsi="Segoe UI" w:cs="Segoe UI"/>
-          <w:color w:val="172B4D"/>
-          <w:spacing w:val="-1"/>
-          <w:sz w:val="21"/>
-          <w:szCs w:val="21"/>
-        </w:rPr>
-        <w:t>‘</w:t>
-      </w:r>
-      <w:proofErr w:type="spellStart"/>
-      <w:proofErr w:type="gramStart"/>
-      <w:r>
-        <w:rPr>
-          <w:rFonts w:ascii="Segoe UI" w:hAnsi="Segoe UI" w:cs="Segoe UI"/>
-          <w:color w:val="172B4D"/>
-          <w:spacing w:val="-1"/>
-          <w:sz w:val="21"/>
-          <w:szCs w:val="21"/>
-        </w:rPr>
-        <w:t>rstk.</w:t>
-      </w:r>
-      <w:r>
-        <w:rPr>
-          <w:rFonts w:ascii="Segoe UI" w:hAnsi="Segoe UI" w:cs="Segoe UI"/>
-          <w:color w:val="172B4D"/>
-          <w:spacing w:val="-1"/>
-          <w:sz w:val="21"/>
-          <w:szCs w:val="21"/>
-        </w:rPr>
-        <w:t>ScriptExecutor.execute</w:t>
-      </w:r>
-      <w:proofErr w:type="spellEnd"/>
-      <w:proofErr w:type="gramEnd"/>
-      <w:r>
-        <w:rPr>
-          <w:rFonts w:ascii="Segoe UI" w:hAnsi="Segoe UI" w:cs="Segoe UI"/>
-          <w:color w:val="172B4D"/>
-          <w:spacing w:val="-1"/>
-          <w:sz w:val="21"/>
-          <w:szCs w:val="21"/>
-        </w:rPr>
-        <w:t>('</w:t>
-      </w:r>
-      <w:r>
-        <w:rPr>
-          <w:rFonts w:ascii="Segoe UI" w:hAnsi="Segoe UI" w:cs="Segoe UI"/>
-          <w:b/>
-          <w:bCs/>
-          <w:color w:val="172B4D"/>
-          <w:spacing w:val="-1"/>
-          <w:sz w:val="21"/>
-          <w:szCs w:val="21"/>
-        </w:rPr>
-        <w:t>set_</w:t>
-      </w:r>
-      <w:proofErr w:type="spellStart"/>
-      <w:r>
-        <w:rPr>
-          <w:rFonts w:ascii="Segoe UI" w:hAnsi="Segoe UI" w:cs="Segoe UI"/>
-          <w:b/>
-          <w:bCs/>
-          <w:color w:val="172B4D"/>
-          <w:spacing w:val="-1"/>
-          <w:sz w:val="21"/>
-          <w:szCs w:val="21"/>
-        </w:rPr>
-        <w:t>syuserFSL</w:t>
-      </w:r>
-      <w:proofErr w:type="spellEnd"/>
-      <w:r>
-        <w:rPr>
-          <w:rFonts w:ascii="Segoe UI" w:hAnsi="Segoe UI" w:cs="Segoe UI"/>
-          <w:color w:val="172B4D"/>
-          <w:spacing w:val="-1"/>
-          <w:sz w:val="21"/>
-          <w:szCs w:val="21"/>
-        </w:rPr>
-        <w:t>',true);</w:t>
-      </w:r>
-    </w:p>
-    <w:p>
-      <w:pPr>
-        <w:shd w:val="clear" w:color="auto" w:fill="FFFFFF"/>
+          <w:numId w:val="46"/>
+        </w:numPr>
         <w:spacing w:before="100" w:beforeAutospacing="1" w:after="100" w:afterAutospacing="1"/>
-        <w:ind w:left="720"/>
-        <w:rPr>
-          <w:rFonts w:ascii="Segoe UI" w:hAnsi="Segoe UI" w:cs="Segoe UI"/>
-          <w:color w:val="172B4D"/>
-          <w:spacing w:val="-1"/>
-          <w:sz w:val="21"/>
-          <w:szCs w:val="21"/>
-        </w:rPr>
-      </w:pPr>
-      <w:r>
-        <w:rPr>
-          <w:rFonts w:ascii="Segoe UI" w:hAnsi="Segoe UI" w:cs="Segoe UI"/>
-          <w:color w:val="172B4D"/>
-          <w:spacing w:val="-1"/>
-          <w:sz w:val="21"/>
-          <w:szCs w:val="21"/>
-        </w:rPr>
-        <w:t xml:space="preserve">Before executing above </w:t>
-      </w:r>
-      <w:proofErr w:type="gramStart"/>
-      <w:r>
-        <w:rPr>
-          <w:rFonts w:ascii="Segoe UI" w:hAnsi="Segoe UI" w:cs="Segoe UI"/>
-          <w:color w:val="172B4D"/>
-          <w:spacing w:val="-1"/>
-          <w:sz w:val="21"/>
-          <w:szCs w:val="21"/>
-        </w:rPr>
-        <w:t>script ,</w:t>
-      </w:r>
-      <w:proofErr w:type="gramEnd"/>
-      <w:r>
-        <w:rPr>
-          <w:rFonts w:ascii="Segoe UI" w:hAnsi="Segoe UI" w:cs="Segoe UI"/>
-          <w:color w:val="172B4D"/>
-          <w:spacing w:val="-1"/>
-          <w:sz w:val="21"/>
-          <w:szCs w:val="21"/>
-        </w:rPr>
-        <w:t xml:space="preserve"> need to identify number of users which are having FSL configuration.</w:t>
-      </w:r>
-    </w:p>
-    <w:p>
-      <w:pPr>
-        <w:shd w:val="clear" w:color="auto" w:fill="FFFFFF"/>
-        <w:ind w:firstLine="720"/>
-        <w:rPr>
-          <w:rFonts w:ascii="Courier New" w:hAnsi="Courier New" w:cs="Courier New"/>
-          <w:color w:val="172B4D"/>
-          <w:sz w:val="20"/>
-          <w:szCs w:val="20"/>
-          <w:bdr w:val="none" w:sz="0" w:space="0" w:color="auto" w:frame="1"/>
-        </w:rPr>
-      </w:pPr>
-      <w:r>
-        <w:rPr>
-          <w:rFonts w:ascii="Courier New" w:hAnsi="Courier New" w:cs="Courier New"/>
-          <w:color w:val="172B4D"/>
-          <w:sz w:val="20"/>
-          <w:szCs w:val="20"/>
-          <w:bdr w:val="none" w:sz="0" w:space="0" w:color="auto" w:frame="1"/>
-        </w:rPr>
-        <w:tab/>
-      </w:r>
-      <w:r>
-        <w:rPr>
-          <w:rFonts w:ascii="Courier New" w:hAnsi="Courier New" w:cs="Courier New"/>
-          <w:color w:val="172B4D"/>
-          <w:sz w:val="20"/>
-          <w:szCs w:val="20"/>
-          <w:bdr w:val="none" w:sz="0" w:space="0" w:color="auto" w:frame="1"/>
-        </w:rPr>
-        <w:t>select id, syusr_</w:t>
-      </w:r>
-      <w:proofErr w:type="spellStart"/>
-      <w:r>
-        <w:rPr>
-          <w:rFonts w:ascii="Courier New" w:hAnsi="Courier New" w:cs="Courier New"/>
-          <w:color w:val="172B4D"/>
-          <w:sz w:val="20"/>
-          <w:szCs w:val="20"/>
-          <w:bdr w:val="none" w:sz="0" w:space="0" w:color="auto" w:frame="1"/>
-        </w:rPr>
-        <w:t>fsl</w:t>
-      </w:r>
-      <w:proofErr w:type="spellEnd"/>
-      <w:r>
-        <w:rPr>
-          <w:rFonts w:ascii="Courier New" w:hAnsi="Courier New" w:cs="Courier New"/>
-          <w:color w:val="172B4D"/>
-          <w:sz w:val="20"/>
-          <w:szCs w:val="20"/>
-          <w:bdr w:val="none" w:sz="0" w:space="0" w:color="auto" w:frame="1"/>
-        </w:rPr>
-        <w:t>__</w:t>
-      </w:r>
-      <w:proofErr w:type="gramStart"/>
-      <w:r>
-        <w:rPr>
-          <w:rFonts w:ascii="Courier New" w:hAnsi="Courier New" w:cs="Courier New"/>
-          <w:color w:val="172B4D"/>
-          <w:sz w:val="20"/>
-          <w:szCs w:val="20"/>
-          <w:bdr w:val="none" w:sz="0" w:space="0" w:color="auto" w:frame="1"/>
-        </w:rPr>
-        <w:t>c ,</w:t>
-      </w:r>
-      <w:proofErr w:type="spellStart"/>
-      <w:r>
-        <w:rPr>
-          <w:rFonts w:ascii="Courier New" w:hAnsi="Courier New" w:cs="Courier New"/>
-          <w:color w:val="172B4D"/>
-          <w:sz w:val="20"/>
-          <w:szCs w:val="20"/>
-          <w:bdr w:val="none" w:sz="0" w:space="0" w:color="auto" w:frame="1"/>
-        </w:rPr>
-        <w:t>syusr</w:t>
-      </w:r>
-      <w:proofErr w:type="gramEnd"/>
-      <w:r>
-        <w:rPr>
-          <w:rFonts w:ascii="Courier New" w:hAnsi="Courier New" w:cs="Courier New"/>
-          <w:color w:val="172B4D"/>
-          <w:sz w:val="20"/>
-          <w:szCs w:val="20"/>
-          <w:bdr w:val="none" w:sz="0" w:space="0" w:color="auto" w:frame="1"/>
-        </w:rPr>
-        <w:t>_limited__c</w:t>
-      </w:r>
-      <w:proofErr w:type="spellEnd"/>
-    </w:p>
-    <w:p>
-      <w:pPr>
-        <w:shd w:val="clear" w:color="auto" w:fill="FFFFFF"/>
-        <w:ind w:firstLine="720"/>
-        <w:rPr>
-          <w:rFonts w:ascii="Courier New" w:hAnsi="Courier New" w:cs="Courier New"/>
-          <w:color w:val="172B4D"/>
-          <w:sz w:val="20"/>
-          <w:szCs w:val="20"/>
-          <w:bdr w:val="none" w:sz="0" w:space="0" w:color="auto" w:frame="1"/>
-        </w:rPr>
-      </w:pPr>
-      <w:r>
-        <w:rPr>
-          <w:rFonts w:ascii="Courier New" w:hAnsi="Courier New" w:cs="Courier New"/>
-          <w:color w:val="172B4D"/>
-          <w:sz w:val="20"/>
-          <w:szCs w:val="20"/>
-          <w:bdr w:val="none" w:sz="0" w:space="0" w:color="auto" w:frame="1"/>
-        </w:rPr>
-        <w:t xml:space="preserve">           from </w:t>
-      </w:r>
-      <w:proofErr w:type="spellStart"/>
-      <w:r>
-        <w:rPr>
-          <w:rFonts w:ascii="Courier New" w:hAnsi="Courier New" w:cs="Courier New"/>
-          <w:color w:val="172B4D"/>
-          <w:sz w:val="20"/>
-          <w:szCs w:val="20"/>
-          <w:bdr w:val="none" w:sz="0" w:space="0" w:color="auto" w:frame="1"/>
-        </w:rPr>
-        <w:t>syusr</w:t>
-      </w:r>
-      <w:proofErr w:type="spellEnd"/>
-      <w:r>
-        <w:rPr>
-          <w:rFonts w:ascii="Courier New" w:hAnsi="Courier New" w:cs="Courier New"/>
-          <w:color w:val="172B4D"/>
-          <w:sz w:val="20"/>
-          <w:szCs w:val="20"/>
-          <w:bdr w:val="none" w:sz="0" w:space="0" w:color="auto" w:frame="1"/>
-        </w:rPr>
-        <w:t>__c</w:t>
-      </w:r>
-    </w:p>
-    <w:p>
-      <w:pPr>
-        <w:shd w:val="clear" w:color="auto" w:fill="FFFFFF"/>
-        <w:ind w:firstLine="720"/>
-        <w:rPr>
-          <w:rFonts w:ascii="Courier New" w:hAnsi="Courier New" w:cs="Courier New"/>
-          <w:color w:val="172B4D"/>
-          <w:sz w:val="20"/>
-          <w:szCs w:val="20"/>
-          <w:bdr w:val="none" w:sz="0" w:space="0" w:color="auto" w:frame="1"/>
-        </w:rPr>
-      </w:pPr>
-      <w:r>
-        <w:rPr>
-          <w:rFonts w:ascii="Courier New" w:hAnsi="Courier New" w:cs="Courier New"/>
-          <w:color w:val="172B4D"/>
-          <w:sz w:val="20"/>
-          <w:szCs w:val="20"/>
-          <w:bdr w:val="none" w:sz="0" w:space="0" w:color="auto" w:frame="1"/>
-        </w:rPr>
-        <w:t>          where syusr_</w:t>
-      </w:r>
-      <w:proofErr w:type="spellStart"/>
-      <w:r>
-        <w:rPr>
-          <w:rFonts w:ascii="Courier New" w:hAnsi="Courier New" w:cs="Courier New"/>
-          <w:color w:val="172B4D"/>
-          <w:sz w:val="20"/>
-          <w:szCs w:val="20"/>
-          <w:bdr w:val="none" w:sz="0" w:space="0" w:color="auto" w:frame="1"/>
-        </w:rPr>
-        <w:t>definelimited</w:t>
-      </w:r>
-      <w:proofErr w:type="spellEnd"/>
-      <w:r>
-        <w:rPr>
-          <w:rFonts w:ascii="Courier New" w:hAnsi="Courier New" w:cs="Courier New"/>
-          <w:color w:val="172B4D"/>
-          <w:sz w:val="20"/>
-          <w:szCs w:val="20"/>
-          <w:bdr w:val="none" w:sz="0" w:space="0" w:color="auto" w:frame="1"/>
-        </w:rPr>
-        <w:t>__c includes('FSL')</w:t>
-      </w:r>
-    </w:p>
-    <w:p>
-      <w:pPr>
-        <w:shd w:val="clear" w:color="auto" w:fill="FFFFFF"/>
-        <w:spacing w:before="100" w:beforeAutospacing="1" w:after="100" w:afterAutospacing="1"/>
-        <w:ind w:left="720"/>
-        <w:rPr>
-          <w:rFonts w:ascii="Segoe UI" w:hAnsi="Segoe UI" w:cs="Segoe UI"/>
-          <w:color w:val="172B4D"/>
-          <w:spacing w:val="-1"/>
-          <w:sz w:val="21"/>
-          <w:szCs w:val="21"/>
-        </w:rPr>
-      </w:pPr>
-      <w:r>
-        <w:rPr>
-          <w:rFonts w:ascii="Segoe UI" w:hAnsi="Segoe UI" w:cs="Segoe UI"/>
-          <w:color w:val="172B4D"/>
-          <w:spacing w:val="-1"/>
-          <w:sz w:val="21"/>
-          <w:szCs w:val="21"/>
-        </w:rPr>
-        <w:t xml:space="preserve">After executing above </w:t>
-      </w:r>
-      <w:proofErr w:type="gramStart"/>
-      <w:r>
-        <w:rPr>
-          <w:rFonts w:ascii="Segoe UI" w:hAnsi="Segoe UI" w:cs="Segoe UI"/>
-          <w:color w:val="172B4D"/>
-          <w:spacing w:val="-1"/>
-          <w:sz w:val="21"/>
-          <w:szCs w:val="21"/>
-        </w:rPr>
-        <w:t>script ,</w:t>
-      </w:r>
-      <w:proofErr w:type="gramEnd"/>
-      <w:r>
-        <w:rPr>
-          <w:rFonts w:ascii="Segoe UI" w:hAnsi="Segoe UI" w:cs="Segoe UI"/>
-          <w:color w:val="172B4D"/>
-          <w:spacing w:val="-1"/>
-          <w:sz w:val="21"/>
-          <w:szCs w:val="21"/>
-        </w:rPr>
-        <w:t xml:space="preserve"> Verify updated data of same </w:t>
-      </w:r>
-      <w:proofErr w:type="spellStart"/>
-      <w:r>
-        <w:rPr>
-          <w:rFonts w:ascii="Segoe UI" w:hAnsi="Segoe UI" w:cs="Segoe UI"/>
-          <w:color w:val="172B4D"/>
-          <w:spacing w:val="-1"/>
-          <w:sz w:val="21"/>
-          <w:szCs w:val="21"/>
-        </w:rPr>
-        <w:t>syusr</w:t>
-      </w:r>
-      <w:proofErr w:type="spellEnd"/>
-      <w:r>
-        <w:rPr>
-          <w:rFonts w:ascii="Segoe UI" w:hAnsi="Segoe UI" w:cs="Segoe UI"/>
-          <w:color w:val="172B4D"/>
-          <w:spacing w:val="-1"/>
-          <w:sz w:val="21"/>
-          <w:szCs w:val="21"/>
-        </w:rPr>
-        <w:t xml:space="preserve"> and check if syusr_</w:t>
-      </w:r>
-      <w:proofErr w:type="spellStart"/>
-      <w:r>
-        <w:rPr>
-          <w:rFonts w:ascii="Segoe UI" w:hAnsi="Segoe UI" w:cs="Segoe UI"/>
-          <w:color w:val="172B4D"/>
-          <w:spacing w:val="-1"/>
-          <w:sz w:val="21"/>
-          <w:szCs w:val="21"/>
-        </w:rPr>
-        <w:t>fsl</w:t>
-      </w:r>
-      <w:proofErr w:type="spellEnd"/>
-      <w:r>
-        <w:rPr>
-          <w:rFonts w:ascii="Segoe UI" w:hAnsi="Segoe UI" w:cs="Segoe UI"/>
-          <w:color w:val="172B4D"/>
-          <w:spacing w:val="-1"/>
-          <w:sz w:val="21"/>
-          <w:szCs w:val="21"/>
-        </w:rPr>
-        <w:t>__c is set to true or not . Use below query.</w:t>
-      </w:r>
-    </w:p>
-    <w:p>
-      <w:pPr>
-        <w:shd w:val="clear" w:color="auto" w:fill="FFFFFF"/>
-        <w:spacing w:before="100" w:beforeAutospacing="1" w:after="100" w:afterAutospacing="1"/>
-        <w:ind w:firstLine="720"/>
-        <w:rPr>
-          <w:rFonts w:ascii="Segoe UI" w:hAnsi="Segoe UI" w:cs="Segoe UI"/>
-          <w:color w:val="172B4D"/>
-          <w:spacing w:val="-1"/>
-          <w:sz w:val="21"/>
-          <w:szCs w:val="21"/>
-        </w:rPr>
-      </w:pPr>
-      <w:r>
-        <w:rPr>
-          <w:rFonts w:ascii="Segoe UI" w:hAnsi="Segoe UI" w:cs="Segoe UI"/>
-          <w:color w:val="172B4D"/>
-          <w:spacing w:val="-1"/>
-          <w:sz w:val="21"/>
-          <w:szCs w:val="21"/>
-        </w:rPr>
-        <w:lastRenderedPageBreak/>
-        <w:t xml:space="preserve">Select </w:t>
-      </w:r>
-      <w:proofErr w:type="gramStart"/>
-      <w:r>
-        <w:rPr>
-          <w:rFonts w:ascii="Segoe UI" w:hAnsi="Segoe UI" w:cs="Segoe UI"/>
-          <w:color w:val="172B4D"/>
-          <w:spacing w:val="-1"/>
-          <w:sz w:val="21"/>
-          <w:szCs w:val="21"/>
-        </w:rPr>
-        <w:t>id,</w:t>
-      </w:r>
-      <w:proofErr w:type="spellStart"/>
-      <w:r>
-        <w:rPr>
-          <w:rFonts w:ascii="Segoe UI" w:hAnsi="Segoe UI" w:cs="Segoe UI"/>
-          <w:color w:val="172B4D"/>
-          <w:spacing w:val="-1"/>
-          <w:sz w:val="21"/>
-          <w:szCs w:val="21"/>
-        </w:rPr>
-        <w:t>rstk</w:t>
-      </w:r>
-      <w:proofErr w:type="spellEnd"/>
-      <w:proofErr w:type="gramEnd"/>
-      <w:r>
-        <w:rPr>
-          <w:rFonts w:ascii="Segoe UI" w:hAnsi="Segoe UI" w:cs="Segoe UI"/>
-          <w:color w:val="172B4D"/>
-          <w:spacing w:val="-1"/>
-          <w:sz w:val="21"/>
-          <w:szCs w:val="21"/>
-        </w:rPr>
-        <w:t>__</w:t>
-      </w:r>
-      <w:r>
-        <w:rPr>
-          <w:rFonts w:ascii="Segoe UI" w:hAnsi="Segoe UI" w:cs="Segoe UI"/>
-          <w:color w:val="172B4D"/>
-          <w:spacing w:val="-1"/>
-          <w:sz w:val="21"/>
-          <w:szCs w:val="21"/>
-        </w:rPr>
-        <w:t>syusr_</w:t>
-      </w:r>
-      <w:proofErr w:type="spellStart"/>
-      <w:r>
-        <w:rPr>
-          <w:rFonts w:ascii="Segoe UI" w:hAnsi="Segoe UI" w:cs="Segoe UI"/>
-          <w:color w:val="172B4D"/>
-          <w:spacing w:val="-1"/>
-          <w:sz w:val="21"/>
-          <w:szCs w:val="21"/>
-        </w:rPr>
-        <w:t>fsl</w:t>
-      </w:r>
-      <w:proofErr w:type="spellEnd"/>
-      <w:r>
-        <w:rPr>
-          <w:rFonts w:ascii="Segoe UI" w:hAnsi="Segoe UI" w:cs="Segoe UI"/>
-          <w:color w:val="172B4D"/>
-          <w:spacing w:val="-1"/>
-          <w:sz w:val="21"/>
-          <w:szCs w:val="21"/>
-        </w:rPr>
-        <w:t xml:space="preserve">__c from </w:t>
-      </w:r>
-      <w:proofErr w:type="spellStart"/>
-      <w:r>
-        <w:rPr>
-          <w:rFonts w:ascii="Segoe UI" w:hAnsi="Segoe UI" w:cs="Segoe UI"/>
-          <w:color w:val="172B4D"/>
-          <w:spacing w:val="-1"/>
-          <w:sz w:val="21"/>
-          <w:szCs w:val="21"/>
-        </w:rPr>
-        <w:t>rstk</w:t>
-      </w:r>
-      <w:proofErr w:type="spellEnd"/>
-      <w:r>
-        <w:rPr>
-          <w:rFonts w:ascii="Segoe UI" w:hAnsi="Segoe UI" w:cs="Segoe UI"/>
-          <w:color w:val="172B4D"/>
-          <w:spacing w:val="-1"/>
-          <w:sz w:val="21"/>
-          <w:szCs w:val="21"/>
-        </w:rPr>
-        <w:t>__</w:t>
-      </w:r>
-      <w:proofErr w:type="spellStart"/>
-      <w:r>
-        <w:rPr>
-          <w:rFonts w:ascii="Segoe UI" w:hAnsi="Segoe UI" w:cs="Segoe UI"/>
-          <w:color w:val="172B4D"/>
-          <w:spacing w:val="-1"/>
-          <w:sz w:val="21"/>
-          <w:szCs w:val="21"/>
-        </w:rPr>
-        <w:t>syusr</w:t>
-      </w:r>
-      <w:proofErr w:type="spellEnd"/>
-      <w:r>
-        <w:rPr>
-          <w:rFonts w:ascii="Segoe UI" w:hAnsi="Segoe UI" w:cs="Segoe UI"/>
-          <w:color w:val="172B4D"/>
-          <w:spacing w:val="-1"/>
-          <w:sz w:val="21"/>
-          <w:szCs w:val="21"/>
-        </w:rPr>
-        <w:t>_</w:t>
-      </w:r>
-      <w:r>
-        <w:rPr>
-          <w:rFonts w:ascii="Segoe UI" w:hAnsi="Segoe UI" w:cs="Segoe UI"/>
-          <w:color w:val="172B4D"/>
-          <w:spacing w:val="-1"/>
-          <w:sz w:val="21"/>
-          <w:szCs w:val="21"/>
-        </w:rPr>
-        <w:t xml:space="preserve">_c </w:t>
-      </w:r>
-      <w:r>
-        <w:rPr>
-          <w:rFonts w:ascii="Segoe UI" w:hAnsi="Segoe UI" w:cs="Segoe UI"/>
-          <w:color w:val="172B4D"/>
-          <w:spacing w:val="-1"/>
-          <w:sz w:val="21"/>
-          <w:szCs w:val="21"/>
-        </w:rPr>
-        <w:t xml:space="preserve">where </w:t>
-      </w:r>
-      <w:proofErr w:type="spellStart"/>
-      <w:r>
-        <w:rPr>
-          <w:rFonts w:ascii="Segoe UI" w:hAnsi="Segoe UI" w:cs="Segoe UI"/>
-          <w:color w:val="172B4D"/>
-          <w:spacing w:val="-1"/>
-          <w:sz w:val="21"/>
-          <w:szCs w:val="21"/>
-        </w:rPr>
-        <w:t>rstk</w:t>
-      </w:r>
-      <w:proofErr w:type="spellEnd"/>
-      <w:r>
-        <w:rPr>
-          <w:rFonts w:ascii="Segoe UI" w:hAnsi="Segoe UI" w:cs="Segoe UI"/>
-          <w:color w:val="172B4D"/>
-          <w:spacing w:val="-1"/>
-          <w:sz w:val="21"/>
-          <w:szCs w:val="21"/>
-        </w:rPr>
-        <w:t>__</w:t>
-      </w:r>
-      <w:r>
-        <w:rPr>
-          <w:rFonts w:ascii="Segoe UI" w:hAnsi="Segoe UI" w:cs="Segoe UI"/>
-          <w:color w:val="172B4D"/>
-          <w:spacing w:val="-1"/>
-          <w:sz w:val="21"/>
-          <w:szCs w:val="21"/>
-        </w:rPr>
-        <w:t>syusr_</w:t>
-      </w:r>
-      <w:proofErr w:type="spellStart"/>
-      <w:r>
-        <w:rPr>
-          <w:rFonts w:ascii="Segoe UI" w:hAnsi="Segoe UI" w:cs="Segoe UI"/>
-          <w:color w:val="172B4D"/>
-          <w:spacing w:val="-1"/>
-          <w:sz w:val="21"/>
-          <w:szCs w:val="21"/>
-        </w:rPr>
-        <w:t>fsl</w:t>
-      </w:r>
-      <w:proofErr w:type="spellEnd"/>
-      <w:r>
-        <w:rPr>
-          <w:rFonts w:ascii="Segoe UI" w:hAnsi="Segoe UI" w:cs="Segoe UI"/>
-          <w:color w:val="172B4D"/>
-          <w:spacing w:val="-1"/>
-          <w:sz w:val="21"/>
-          <w:szCs w:val="21"/>
-        </w:rPr>
-        <w:t xml:space="preserve">__c = true </w:t>
-      </w:r>
-    </w:p>
-    <w:p>
-      <w:pPr>
-        <w:shd w:val="clear" w:color="auto" w:fill="FFFFFF"/>
-        <w:spacing w:before="100" w:beforeAutospacing="1" w:after="100" w:afterAutospacing="1"/>
-        <w:rPr>
-          <w:rFonts w:ascii="Segoe UI" w:hAnsi="Segoe UI" w:cs="Segoe UI"/>
-          <w:color w:val="172B4D"/>
-          <w:spacing w:val="-1"/>
-          <w:sz w:val="21"/>
-          <w:szCs w:val="21"/>
-        </w:rPr>
-      </w:pPr>
-      <w:r>
-        <w:rPr>
-          <w:rFonts w:ascii="Segoe UI" w:hAnsi="Segoe UI" w:cs="Segoe UI"/>
-          <w:color w:val="172B4D"/>
-          <w:spacing w:val="-1"/>
-          <w:sz w:val="21"/>
-          <w:szCs w:val="21"/>
-        </w:rPr>
-        <w:t> </w:t>
-      </w:r>
-    </w:p>
-    <w:p>
-      <w:pPr>
-        <w:shd w:val="clear" w:color="auto" w:fill="FFFFFF"/>
-        <w:spacing w:before="100" w:beforeAutospacing="1" w:after="100" w:afterAutospacing="1"/>
-        <w:ind w:left="720"/>
-        <w:rPr>
-          <w:rFonts w:ascii="Segoe UI" w:hAnsi="Segoe UI" w:cs="Segoe UI"/>
-          <w:color w:val="172B4D"/>
-          <w:spacing w:val="-1"/>
-          <w:sz w:val="21"/>
-          <w:szCs w:val="21"/>
-        </w:rPr>
-      </w:pPr>
-      <w:r>
-        <w:rPr>
-          <w:rFonts w:ascii="Segoe UI" w:hAnsi="Segoe UI" w:cs="Segoe UI"/>
-          <w:b/>
-          <w:bCs/>
-          <w:color w:val="FF5630"/>
-          <w:spacing w:val="-1"/>
-          <w:sz w:val="21"/>
-          <w:szCs w:val="21"/>
-        </w:rPr>
-        <w:t>PLEASE EXECUTE ABOVE SCRIPT '</w:t>
-      </w:r>
-      <w:proofErr w:type="spellStart"/>
-      <w:r>
-        <w:rPr>
-          <w:rFonts w:ascii="Segoe UI" w:hAnsi="Segoe UI" w:cs="Segoe UI"/>
-          <w:b/>
-          <w:bCs/>
-          <w:color w:val="00B8D9"/>
-          <w:spacing w:val="-1"/>
-          <w:sz w:val="21"/>
-          <w:szCs w:val="21"/>
-        </w:rPr>
-        <w:t>set_syuserFSL</w:t>
-      </w:r>
-      <w:proofErr w:type="spellEnd"/>
-      <w:r>
-        <w:rPr>
-          <w:rFonts w:ascii="Segoe UI" w:hAnsi="Segoe UI" w:cs="Segoe UI"/>
-          <w:b/>
-          <w:bCs/>
-          <w:color w:val="FF5630"/>
-          <w:spacing w:val="-1"/>
-          <w:sz w:val="21"/>
-          <w:szCs w:val="21"/>
-        </w:rPr>
-        <w:t>' BEFORE DOING BELOW METADATA CHANGE.</w:t>
-      </w:r>
-    </w:p>
-    <w:p>
-      <w:pPr>
-        <w:shd w:val="clear" w:color="auto" w:fill="FFFFFF"/>
-        <w:spacing w:before="100" w:beforeAutospacing="1" w:after="100" w:afterAutospacing="1"/>
-        <w:ind w:left="720"/>
-        <w:rPr>
-          <w:rFonts w:ascii="Segoe UI" w:hAnsi="Segoe UI" w:cs="Segoe UI"/>
-          <w:b/>
-          <w:bCs/>
-          <w:color w:val="FF0000"/>
-          <w:spacing w:val="-1"/>
-          <w:sz w:val="21"/>
-          <w:szCs w:val="21"/>
-        </w:rPr>
-      </w:pPr>
-      <w:r>
-        <w:rPr>
-          <w:rFonts w:ascii="Segoe UI" w:hAnsi="Segoe UI" w:cs="Segoe UI"/>
-          <w:b/>
-          <w:bCs/>
-          <w:color w:val="FF0000"/>
-          <w:spacing w:val="-1"/>
-          <w:sz w:val="21"/>
-          <w:szCs w:val="21"/>
-        </w:rPr>
-        <w:t xml:space="preserve">NEED to </w:t>
-      </w:r>
-      <w:r>
-        <w:rPr>
-          <w:rFonts w:ascii="Segoe UI" w:hAnsi="Segoe UI" w:cs="Segoe UI"/>
-          <w:b/>
-          <w:bCs/>
-          <w:color w:val="FF0000"/>
-          <w:spacing w:val="-1"/>
-          <w:sz w:val="21"/>
-          <w:szCs w:val="21"/>
-        </w:rPr>
-        <w:t>De-activate</w:t>
-      </w:r>
-      <w:r>
-        <w:rPr>
-          <w:rFonts w:ascii="Segoe UI" w:hAnsi="Segoe UI" w:cs="Segoe UI"/>
-          <w:b/>
-          <w:bCs/>
-          <w:color w:val="FF0000"/>
-          <w:spacing w:val="-1"/>
-          <w:sz w:val="21"/>
-          <w:szCs w:val="21"/>
-        </w:rPr>
-        <w:t xml:space="preserve"> 'FSL' picklist Value from syusr_</w:t>
-      </w:r>
-      <w:proofErr w:type="spellStart"/>
-      <w:r>
-        <w:rPr>
-          <w:rFonts w:ascii="Segoe UI" w:hAnsi="Segoe UI" w:cs="Segoe UI"/>
-          <w:b/>
-          <w:bCs/>
-          <w:color w:val="FF0000"/>
-          <w:spacing w:val="-1"/>
-          <w:sz w:val="21"/>
-          <w:szCs w:val="21"/>
-        </w:rPr>
-        <w:t>definelimited</w:t>
-      </w:r>
-      <w:proofErr w:type="spellEnd"/>
-      <w:r>
-        <w:rPr>
-          <w:rFonts w:ascii="Segoe UI" w:hAnsi="Segoe UI" w:cs="Segoe UI"/>
-          <w:b/>
-          <w:bCs/>
-          <w:color w:val="FF0000"/>
-          <w:spacing w:val="-1"/>
-          <w:sz w:val="21"/>
-          <w:szCs w:val="21"/>
-        </w:rPr>
-        <w:t xml:space="preserve">__c field after executing above script and verifying data. </w:t>
-      </w:r>
-    </w:p>
-    <w:p>
-      <w:pPr>
-        <w:ind w:left="720"/>
-        <w:rPr>
-          <w:b/>
-          <w:bCs/>
-          <w:color w:val="FF0000"/>
-        </w:rPr>
-      </w:pPr>
-      <w:r>
-        <w:rPr>
-          <w:b/>
-          <w:bCs/>
-          <w:color w:val="FF0000"/>
-        </w:rPr>
-        <w:t xml:space="preserve">NEED to De-activate ‘FSL’ picklist value from </w:t>
-      </w:r>
-      <w:proofErr w:type="spellStart"/>
-      <w:r>
-        <w:rPr>
-          <w:b/>
-          <w:bCs/>
-          <w:color w:val="FF0000"/>
-        </w:rPr>
-        <w:t>syconfig_delimited__c</w:t>
-      </w:r>
-      <w:proofErr w:type="spellEnd"/>
-      <w:r>
-        <w:rPr>
-          <w:b/>
-          <w:bCs/>
-          <w:color w:val="FF0000"/>
-        </w:rPr>
-        <w:t xml:space="preserve"> field after executing above script and verifying data.</w:t>
-      </w:r>
-    </w:p>
-    <w:p>
-      <w:pPr>
-        <w:rPr>
-          <w:b/>
-          <w:bCs/>
-          <w:color w:val="FF0000"/>
-        </w:rPr>
-      </w:pPr>
-    </w:p>
-    <w:p>
-      <w:pPr>
-        <w:rPr>
-          <w:b/>
-          <w:bCs/>
-          <w:color w:val="FF0000"/>
-        </w:rPr>
-      </w:pPr>
-    </w:p>
-    <w:p>
-      <w:pPr>
-        <w:rPr>
-          <w:b/>
-          <w:bCs/>
-          <w:color w:val="000000" w:themeColor="text1"/>
-          <w:sz w:val="40"/>
-          <w:szCs w:val="40"/>
-        </w:rPr>
-      </w:pPr>
-      <w:r>
-        <w:rPr>
-          <w:b/>
-          <w:bCs/>
-          <w:color w:val="000000" w:themeColor="text1"/>
-          <w:sz w:val="40"/>
-          <w:szCs w:val="40"/>
-        </w:rPr>
-        <w:t>Winter 22.4</w:t>
-      </w:r>
-      <w:r>
-        <w:rPr>
-          <w:b/>
-          <w:bCs/>
-          <w:color w:val="000000" w:themeColor="text1"/>
-          <w:sz w:val="40"/>
-          <w:szCs w:val="40"/>
-        </w:rPr>
-        <w:t>7</w:t>
-      </w:r>
-    </w:p>
-    <w:p>
-      <w:pPr>
-        <w:rPr>
-          <w:color w:val="000000" w:themeColor="text1"/>
-        </w:rPr>
-      </w:pPr>
-      <w:r>
-        <w:rPr>
-          <w:color w:val="000000" w:themeColor="text1"/>
-        </w:rPr>
-        <w:t xml:space="preserve">22.47 – </w:t>
-      </w:r>
-      <w:hyperlink r:id="rId170" w:history="1">
-        <w:r>
-          <w:rPr>
-            <w:rStyle w:val="Hyperlink"/>
-          </w:rPr>
-          <w:t>https://login.salesforce.com/packaging/installPackage.apexp?p0=04t4O000000Mk9U</w:t>
-        </w:r>
-      </w:hyperlink>
-    </w:p>
-    <w:p>
-      <w:pPr>
-        <w:rPr>
-          <w:color w:val="000000" w:themeColor="text1"/>
-        </w:rPr>
-      </w:pPr>
-    </w:p>
-    <w:p>
-      <w:pPr>
-        <w:rPr>
-          <w:color w:val="000000" w:themeColor="text1"/>
-        </w:rPr>
-      </w:pPr>
-      <w:r>
-        <w:rPr>
-          <w:color w:val="000000" w:themeColor="text1"/>
-        </w:rPr>
-        <w:t xml:space="preserve">22.47 – </w:t>
-      </w:r>
-      <w:hyperlink r:id="rId171" w:history="1">
-        <w:r>
-          <w:rPr>
-            <w:rStyle w:val="Hyperlink"/>
-          </w:rPr>
-          <w:t>https://test.salesforce.com/packaging/installPackage.apexp?p0=04t4O000000Mk9U</w:t>
-        </w:r>
-      </w:hyperlink>
-    </w:p>
-    <w:p>
-      <w:pPr>
-        <w:rPr>
-          <w:color w:val="000000" w:themeColor="text1"/>
-        </w:rPr>
-      </w:pPr>
-    </w:p>
-    <w:p>
-      <w:pPr>
-        <w:rPr>
-          <w:color w:val="000000" w:themeColor="text1"/>
-        </w:rPr>
-      </w:pPr>
-    </w:p>
-    <w:p>
-      <w:pPr>
-        <w:pStyle w:val="ListParagraph"/>
-        <w:numPr>
-          <w:ilvl w:val="0"/>
-          <w:numId w:val="43"/>
-        </w:numPr>
-        <w:rPr>
-          <w:color w:val="000000" w:themeColor="text1"/>
-        </w:rPr>
-      </w:pPr>
-      <w:r>
-        <w:rPr>
-          <w:color w:val="000000" w:themeColor="text1"/>
-        </w:rPr>
-        <w:t>Add Picklist Value</w:t>
-      </w:r>
-    </w:p>
-    <w:p>
-      <w:pPr>
-        <w:pStyle w:val="ListParagraph"/>
-        <w:numPr>
-          <w:ilvl w:val="1"/>
-          <w:numId w:val="43"/>
-        </w:numPr>
-        <w:rPr>
-          <w:color w:val="000000" w:themeColor="text1"/>
-        </w:rPr>
-      </w:pPr>
-      <w:r>
-        <w:rPr>
-          <w:color w:val="000000" w:themeColor="text1"/>
-        </w:rPr>
-        <w:t>‘</w:t>
-      </w:r>
-      <w:proofErr w:type="spellStart"/>
-      <w:proofErr w:type="gramStart"/>
-      <w:r>
-        <w:rPr>
-          <w:color w:val="000000" w:themeColor="text1"/>
-        </w:rPr>
-        <w:t>rstk</w:t>
-      </w:r>
-      <w:proofErr w:type="spellEnd"/>
-      <w:proofErr w:type="gramEnd"/>
-      <w:r>
-        <w:rPr>
-          <w:color w:val="000000" w:themeColor="text1"/>
-        </w:rPr>
-        <w:t>__</w:t>
-      </w:r>
-      <w:proofErr w:type="spellStart"/>
-      <w:r>
-        <w:rPr>
-          <w:color w:val="000000" w:themeColor="text1"/>
-        </w:rPr>
-        <w:t>socontract</w:t>
-      </w:r>
-      <w:proofErr w:type="spellEnd"/>
-      <w:r>
-        <w:rPr>
-          <w:color w:val="000000" w:themeColor="text1"/>
-        </w:rPr>
-        <w:t>__c</w:t>
-      </w:r>
-    </w:p>
-    <w:p>
-      <w:pPr>
-        <w:pStyle w:val="ListParagraph"/>
-        <w:numPr>
-          <w:ilvl w:val="2"/>
-          <w:numId w:val="43"/>
-        </w:numPr>
-        <w:rPr>
-          <w:color w:val="000000" w:themeColor="text1"/>
-        </w:rPr>
-      </w:pPr>
-      <w:r>
-        <w:rPr>
-          <w:color w:val="000000" w:themeColor="text1"/>
-        </w:rPr>
-        <w:t>‘</w:t>
-      </w:r>
-      <w:proofErr w:type="spellStart"/>
-      <w:proofErr w:type="gramStart"/>
-      <w:r>
-        <w:rPr>
-          <w:color w:val="000000" w:themeColor="text1"/>
-        </w:rPr>
-        <w:t>rstk</w:t>
-      </w:r>
-      <w:proofErr w:type="spellEnd"/>
-      <w:proofErr w:type="gramEnd"/>
-      <w:r>
-        <w:rPr>
-          <w:color w:val="000000" w:themeColor="text1"/>
-        </w:rPr>
-        <w:t>__socontract_</w:t>
-      </w:r>
-      <w:proofErr w:type="spellStart"/>
-      <w:r>
-        <w:rPr>
-          <w:color w:val="000000" w:themeColor="text1"/>
-        </w:rPr>
-        <w:t>constatus</w:t>
-      </w:r>
-      <w:proofErr w:type="spellEnd"/>
-      <w:r>
-        <w:rPr>
-          <w:color w:val="000000" w:themeColor="text1"/>
-        </w:rPr>
-        <w:t>__c</w:t>
-      </w:r>
-    </w:p>
-    <w:p>
-      <w:pPr>
-        <w:pStyle w:val="ListParagraph"/>
-        <w:numPr>
-          <w:ilvl w:val="3"/>
-          <w:numId w:val="43"/>
-        </w:numPr>
-        <w:rPr>
-          <w:color w:val="000000" w:themeColor="text1"/>
-        </w:rPr>
-      </w:pPr>
-      <w:r>
-        <w:rPr>
-          <w:color w:val="000000" w:themeColor="text1"/>
-        </w:rPr>
-        <w:t>New Picklist Value = ‘Completed</w:t>
-      </w:r>
-    </w:p>
-    <w:p>
-      <w:pPr>
-        <w:rPr>
-          <w:b/>
-          <w:bCs/>
-          <w:color w:val="000000" w:themeColor="text1"/>
-        </w:rPr>
-      </w:pPr>
+        <w:rPr>
+          <w:rFonts w:ascii="Calibri" w:hAnsi="Calibri" w:cs="Calibri"/>
+          <w:color w:val="000000"/>
+          <w:sz w:val="22"/>
+          <w:szCs w:val="22"/>
+        </w:rPr>
+      </w:pPr>
+      <w:r>
+        <w:rPr>
+          <w:rFonts w:ascii="Calibri" w:hAnsi="Calibri" w:cs="Calibri"/>
+          <w:color w:val="000000"/>
+          <w:sz w:val="22"/>
+          <w:szCs w:val="22"/>
+        </w:rPr>
+        <w:t>Value = 90 </w:t>
+      </w:r>
     </w:p>
     <w:p/>
     <w:sectPr>
@@ -39951,6 +40268,119 @@
     </w:lvl>
   </w:abstractNum>
   <w:abstractNum w:abstractNumId="33" w15:restartNumberingAfterBreak="0">
+    <w:nsid w:val="627C7F81"/>
+    <w:multiLevelType w:val="multilevel"/>
+    <w:tmpl w:val="9CBAF202"/>
+    <w:lvl w:ilvl="0">
+      <w:start w:val="1"/>
+      <w:numFmt w:val="decimal"/>
+      <w:lvlText w:val="%1."/>
+      <w:lvlJc w:val="left"/>
+      <w:pPr>
+        <w:tabs>
+          <w:tab w:val="num" w:pos="720"/>
+        </w:tabs>
+        <w:ind w:left="720" w:hanging="360"/>
+      </w:pPr>
+    </w:lvl>
+    <w:lvl w:ilvl="1">
+      <w:start w:val="1"/>
+      <w:numFmt w:val="lowerLetter"/>
+      <w:lvlText w:val="%2."/>
+      <w:lvlJc w:val="left"/>
+      <w:pPr>
+        <w:tabs>
+          <w:tab w:val="num" w:pos="1440"/>
+        </w:tabs>
+        <w:ind w:left="1440" w:hanging="360"/>
+      </w:pPr>
+    </w:lvl>
+    <w:lvl w:ilvl="2">
+      <w:start w:val="1"/>
+      <w:numFmt w:val="lowerRoman"/>
+      <w:lvlText w:val="%3."/>
+      <w:lvlJc w:val="right"/>
+      <w:pPr>
+        <w:tabs>
+          <w:tab w:val="num" w:pos="2160"/>
+        </w:tabs>
+        <w:ind w:left="2160" w:hanging="360"/>
+      </w:pPr>
+    </w:lvl>
+    <w:lvl w:ilvl="3" w:tentative="1">
+      <w:start w:val="1"/>
+      <w:numFmt w:val="decimal"/>
+      <w:lvlText w:val="%4."/>
+      <w:lvlJc w:val="left"/>
+      <w:pPr>
+        <w:tabs>
+          <w:tab w:val="num" w:pos="2880"/>
+        </w:tabs>
+        <w:ind w:left="2880" w:hanging="360"/>
+      </w:pPr>
+    </w:lvl>
+    <w:lvl w:ilvl="4" w:tentative="1">
+      <w:start w:val="1"/>
+      <w:numFmt w:val="decimal"/>
+      <w:lvlText w:val="%5."/>
+      <w:lvlJc w:val="left"/>
+      <w:pPr>
+        <w:tabs>
+          <w:tab w:val="num" w:pos="3600"/>
+        </w:tabs>
+        <w:ind w:left="3600" w:hanging="360"/>
+      </w:pPr>
+    </w:lvl>
+    <w:lvl w:ilvl="5" w:tentative="1">
+      <w:start w:val="1"/>
+      <w:numFmt w:val="decimal"/>
+      <w:lvlText w:val="%6."/>
+      <w:lvlJc w:val="left"/>
+      <w:pPr>
+        <w:tabs>
+          <w:tab w:val="num" w:pos="4320"/>
+        </w:tabs>
+        <w:ind w:left="4320" w:hanging="360"/>
+      </w:pPr>
+    </w:lvl>
+    <w:lvl w:ilvl="6" w:tentative="1">
+      <w:start w:val="1"/>
+      <w:numFmt w:val="decimal"/>
+      <w:lvlText w:val="%7."/>
+      <w:lvlJc w:val="left"/>
+      <w:pPr>
+        <w:tabs>
+          <w:tab w:val="num" w:pos="5040"/>
+        </w:tabs>
+        <w:ind w:left="5040" w:hanging="360"/>
+      </w:pPr>
+    </w:lvl>
+    <w:lvl w:ilvl="7" w:tentative="1">
+      <w:start w:val="1"/>
+      <w:numFmt w:val="decimal"/>
+      <w:lvlText w:val="%8."/>
+      <w:lvlJc w:val="left"/>
+      <w:pPr>
+        <w:tabs>
+          <w:tab w:val="num" w:pos="5760"/>
+        </w:tabs>
+        <w:ind w:left="5760" w:hanging="360"/>
+      </w:pPr>
+    </w:lvl>
+    <w:lvl w:ilvl="8" w:tentative="1">
+      <w:start w:val="1"/>
+      <w:numFmt w:val="decimal"/>
+      <w:lvlText w:val="%9."/>
+      <w:lvlJc w:val="left"/>
+      <w:pPr>
+        <w:tabs>
+          <w:tab w:val="num" w:pos="6480"/>
+        </w:tabs>
+        <w:ind w:left="6480" w:hanging="360"/>
+      </w:pPr>
+    </w:lvl>
+  </w:abstractNum>
+  <w:abstractNum w:abstractNumId="34" w15:restartNumberingAfterBreak="0">
     <w:nsid w:val="627D21AE"/>
     <w:multiLevelType w:val="hybridMultilevel"/>
     <w:tmpl w:val="AD80989A"/>
@@ -40036,7 +40466,7 @@
       </w:pPr>
     </w:lvl>
   </w:abstractNum>
-  <w:abstractNum w:abstractNumId="34" w15:restartNumberingAfterBreak="0">
+  <w:abstractNum w:abstractNumId="35" w15:restartNumberingAfterBreak="0">
     <w:nsid w:val="648E5530"/>
     <w:multiLevelType w:val="hybridMultilevel"/>
     <w:tmpl w:val="814CE300"/>
@@ -40122,7 +40552,7 @@
       </w:pPr>
     </w:lvl>
   </w:abstractNum>
-  <w:abstractNum w:abstractNumId="35" w15:restartNumberingAfterBreak="0">
+  <w:abstractNum w:abstractNumId="36" w15:restartNumberingAfterBreak="0">
     <w:nsid w:val="64E60A10"/>
     <w:multiLevelType w:val="hybridMultilevel"/>
     <w:tmpl w:val="8DF8EFBE"/>
@@ -40208,7 +40638,7 @@
       </w:pPr>
     </w:lvl>
   </w:abstractNum>
-  <w:abstractNum w:abstractNumId="36" w15:restartNumberingAfterBreak="0">
+  <w:abstractNum w:abstractNumId="37" w15:restartNumberingAfterBreak="0">
     <w:nsid w:val="663A101B"/>
     <w:multiLevelType w:val="hybridMultilevel"/>
     <w:tmpl w:val="8EF6E872"/>
@@ -40294,7 +40724,7 @@
       </w:pPr>
     </w:lvl>
   </w:abstractNum>
-  <w:abstractNum w:abstractNumId="37" w15:restartNumberingAfterBreak="0">
+  <w:abstractNum w:abstractNumId="38" w15:restartNumberingAfterBreak="0">
     <w:nsid w:val="6AC25774"/>
     <w:multiLevelType w:val="hybridMultilevel"/>
     <w:tmpl w:val="8138B6E6"/>
@@ -40383,7 +40813,7 @@
       </w:pPr>
     </w:lvl>
   </w:abstractNum>
-  <w:abstractNum w:abstractNumId="38" w15:restartNumberingAfterBreak="0">
+  <w:abstractNum w:abstractNumId="39" w15:restartNumberingAfterBreak="0">
     <w:nsid w:val="6BA85D8D"/>
     <w:multiLevelType w:val="hybridMultilevel"/>
     <w:tmpl w:val="C2BA0D58"/>
@@ -40469,7 +40899,7 @@
       </w:pPr>
     </w:lvl>
   </w:abstractNum>
-  <w:abstractNum w:abstractNumId="39" w15:restartNumberingAfterBreak="0">
+  <w:abstractNum w:abstractNumId="40" w15:restartNumberingAfterBreak="0">
     <w:nsid w:val="704E2484"/>
     <w:multiLevelType w:val="hybridMultilevel"/>
     <w:tmpl w:val="47607EAE"/>
@@ -40555,7 +40985,7 @@
       </w:pPr>
     </w:lvl>
   </w:abstractNum>
-  <w:abstractNum w:abstractNumId="40" w15:restartNumberingAfterBreak="0">
+  <w:abstractNum w:abstractNumId="41" w15:restartNumberingAfterBreak="0">
     <w:nsid w:val="76BD7EF1"/>
     <w:multiLevelType w:val="hybridMultilevel"/>
     <w:tmpl w:val="5E7AFFDC"/>
@@ -40641,7 +41071,7 @@
       </w:pPr>
     </w:lvl>
   </w:abstractNum>
-  <w:abstractNum w:abstractNumId="41" w15:restartNumberingAfterBreak="0">
+  <w:abstractNum w:abstractNumId="42" w15:restartNumberingAfterBreak="0">
     <w:nsid w:val="771D716D"/>
     <w:multiLevelType w:val="hybridMultilevel"/>
     <w:tmpl w:val="8138B6E6"/>
@@ -40730,7 +41160,7 @@
       </w:pPr>
     </w:lvl>
   </w:abstractNum>
-  <w:abstractNum w:abstractNumId="42" w15:restartNumberingAfterBreak="0">
+  <w:abstractNum w:abstractNumId="43" w15:restartNumberingAfterBreak="0">
     <w:nsid w:val="7AD636FE"/>
     <w:multiLevelType w:val="hybridMultilevel"/>
     <w:tmpl w:val="21D40ECC"/>
@@ -40816,7 +41246,7 @@
       </w:pPr>
     </w:lvl>
   </w:abstractNum>
-  <w:abstractNum w:abstractNumId="43" w15:restartNumberingAfterBreak="0">
+  <w:abstractNum w:abstractNumId="44" w15:restartNumberingAfterBreak="0">
     <w:nsid w:val="7F232C1F"/>
     <w:multiLevelType w:val="hybridMultilevel"/>
     <w:tmpl w:val="C6FA18C8"/>
@@ -40902,7 +41332,7 @@
       </w:pPr>
     </w:lvl>
   </w:abstractNum>
-  <w:abstractNum w:abstractNumId="44" w15:restartNumberingAfterBreak="0">
+  <w:abstractNum w:abstractNumId="45" w15:restartNumberingAfterBreak="0">
     <w:nsid w:val="7F3156DC"/>
     <w:multiLevelType w:val="hybridMultilevel"/>
     <w:tmpl w:val="8FC62428"/>
@@ -40992,7 +41422,7 @@
     </w:lvl>
   </w:abstractNum>
   <w:num w:numId="1">
-    <w:abstractNumId w:val="43"/>
+    <w:abstractNumId w:val="44"/>
     <w:lvlOverride w:ilvl="0">
       <w:startOverride w:val="1"/>
     </w:lvlOverride>
@@ -41235,7 +41665,7 @@
     </w:lvlOverride>
   </w:num>
   <w:num w:numId="10">
-    <w:abstractNumId w:val="42"/>
+    <w:abstractNumId w:val="43"/>
     <w:lvlOverride w:ilvl="0">
       <w:startOverride w:val="1"/>
     </w:lvlOverride>
@@ -41265,7 +41695,7 @@
     </w:lvlOverride>
   </w:num>
   <w:num w:numId="11">
-    <w:abstractNumId w:val="39"/>
+    <w:abstractNumId w:val="40"/>
     <w:lvlOverride w:ilvl="0">
       <w:startOverride w:val="1"/>
     </w:lvlOverride>
@@ -41355,7 +41785,7 @@
     </w:lvlOverride>
   </w:num>
   <w:num w:numId="14">
-    <w:abstractNumId w:val="35"/>
+    <w:abstractNumId w:val="36"/>
     <w:lvlOverride w:ilvl="0">
       <w:startOverride w:val="1"/>
     </w:lvlOverride>
@@ -41385,7 +41815,7 @@
     </w:lvlOverride>
   </w:num>
   <w:num w:numId="15">
-    <w:abstractNumId w:val="34"/>
+    <w:abstractNumId w:val="35"/>
     <w:lvlOverride w:ilvl="0">
       <w:startOverride w:val="1"/>
     </w:lvlOverride>
@@ -41514,7 +41944,7 @@
     <w:abstractNumId w:val="25"/>
   </w:num>
   <w:num w:numId="22">
-    <w:abstractNumId w:val="44"/>
+    <w:abstractNumId w:val="45"/>
   </w:num>
   <w:num w:numId="23">
     <w:abstractNumId w:val="30"/>
@@ -41529,7 +41959,7 @@
     <w:abstractNumId w:val="0"/>
   </w:num>
   <w:num w:numId="27">
-    <w:abstractNumId w:val="40"/>
+    <w:abstractNumId w:val="41"/>
   </w:num>
   <w:num w:numId="28">
     <w:abstractNumId w:val="3"/>
@@ -41544,10 +41974,10 @@
     <w:abstractNumId w:val="5"/>
   </w:num>
   <w:num w:numId="32">
-    <w:abstractNumId w:val="38"/>
+    <w:abstractNumId w:val="39"/>
   </w:num>
   <w:num w:numId="33">
-    <w:abstractNumId w:val="33"/>
+    <w:abstractNumId w:val="34"/>
   </w:num>
   <w:num w:numId="34">
     <w:abstractNumId w:val="15"/>
@@ -41556,10 +41986,10 @@
     <w:abstractNumId w:val="20"/>
   </w:num>
   <w:num w:numId="36">
-    <w:abstractNumId w:val="41"/>
+    <w:abstractNumId w:val="42"/>
   </w:num>
   <w:num w:numId="37">
-    <w:abstractNumId w:val="36"/>
+    <w:abstractNumId w:val="37"/>
   </w:num>
   <w:num w:numId="38">
     <w:abstractNumId w:val="4"/>
@@ -41568,7 +41998,7 @@
     <w:abstractNumId w:val="19"/>
   </w:num>
   <w:num w:numId="40">
-    <w:abstractNumId w:val="37"/>
+    <w:abstractNumId w:val="38"/>
   </w:num>
   <w:num w:numId="41">
     <w:abstractNumId w:val="18"/>
@@ -41584,6 +42014,9 @@
   </w:num>
   <w:num w:numId="45">
     <w:abstractNumId w:val="32"/>
+  </w:num>
+  <w:num w:numId="46">
+    <w:abstractNumId w:val="33"/>
   </w:num>
   <w:numIdMacAtCleanup w:val="45"/>
 </w:numbering>
@@ -42264,6 +42697,11 @@
     <w:basedOn w:val="DefaultParagraphFont"/>
     <w:rsid w:val="00CF6305"/>
   </w:style>
+  <w:style w:type="character" w:customStyle="1" w:styleId="apple-converted-space">
+    <w:name w:val="apple-converted-space"/>
+    <w:basedOn w:val="DefaultParagraphFont"/>
+    <w:rsid w:val="001C2BD7"/>
+  </w:style>
 </w:styles>
 </file>
 

</xml_diff>

<commit_message>
ERP manual steps update - 22.52
</commit_message>
<xml_diff>
--- a/Rootstock ERP/Releases/Winter 19-22 Manual Steps.docx
+++ b/Rootstock ERP/Releases/Winter 19-22 Manual Steps.docx
@@ -36965,6 +36965,328 @@
           <w:rPr>
             <w:rStyle w:val="Hyperlink"/>
           </w:rPr>
+          <w:t>https://test.salesforce.com/packaging/installPackage.apexp?p0=04t4O000000MkAD</w:t>
+        </w:r>
+      </w:hyperlink>
+    </w:p>
+    <w:p/>
+    <w:p>
+      <w:pPr>
+        <w:numPr>
+          <w:ilvl w:val="0"/>
+          <w:numId w:val="46"/>
+        </w:numPr>
+        <w:spacing w:before="100" w:beforeAutospacing="1" w:after="100" w:afterAutospacing="1"/>
+        <w:rPr>
+          <w:rFonts w:ascii="Calibri" w:hAnsi="Calibri" w:cs="Calibri"/>
+          <w:color w:val="000000"/>
+          <w:sz w:val="22"/>
+          <w:szCs w:val="22"/>
+        </w:rPr>
+      </w:pPr>
+      <w:r>
+        <w:rPr>
+          <w:rFonts w:ascii="Calibri" w:hAnsi="Calibri" w:cs="Calibri"/>
+          <w:color w:val="000000"/>
+          <w:sz w:val="22"/>
+          <w:szCs w:val="22"/>
+        </w:rPr>
+        <w:t>Add Custom Setting -</w:t>
+      </w:r>
+      <w:r>
+        <w:rPr>
+          <w:rStyle w:val="apple-converted-space"/>
+          <w:rFonts w:ascii="Calibri" w:hAnsi="Calibri" w:cs="Calibri"/>
+          <w:color w:val="000000"/>
+          <w:sz w:val="22"/>
+          <w:szCs w:val="22"/>
+        </w:rPr>
+        <w:t> </w:t>
+      </w:r>
+      <w:r>
+        <w:rPr>
+          <w:rFonts w:ascii="Calibri" w:hAnsi="Calibri" w:cs="Calibri"/>
+          <w:color w:val="000000"/>
+          <w:sz w:val="22"/>
+          <w:szCs w:val="22"/>
+          <w:shd w:val="clear" w:color="auto" w:fill="95FF95"/>
+        </w:rPr>
+        <w:t>Manual</w:t>
+      </w:r>
+      <w:r>
+        <w:rPr>
+          <w:rFonts w:ascii="Calibri" w:hAnsi="Calibri" w:cs="Calibri"/>
+          <w:color w:val="000000"/>
+          <w:sz w:val="22"/>
+          <w:szCs w:val="22"/>
+        </w:rPr>
+        <w:t> </w:t>
+      </w:r>
+    </w:p>
+    <w:p>
+      <w:pPr>
+        <w:numPr>
+          <w:ilvl w:val="1"/>
+          <w:numId w:val="46"/>
+        </w:numPr>
+        <w:spacing w:before="100" w:beforeAutospacing="1" w:after="100" w:afterAutospacing="1"/>
+        <w:rPr>
+          <w:rFonts w:ascii="Calibri" w:hAnsi="Calibri" w:cs="Calibri"/>
+          <w:color w:val="000000"/>
+        </w:rPr>
+      </w:pPr>
+      <w:r>
+        <w:rPr>
+          <w:rFonts w:ascii="Calibri" w:hAnsi="Calibri" w:cs="Calibri"/>
+          <w:color w:val="000000"/>
+          <w:sz w:val="22"/>
+          <w:szCs w:val="22"/>
+        </w:rPr>
+        <w:t>‘Develop’ in setup bar</w:t>
+      </w:r>
+      <w:r>
+        <w:rPr>
+          <w:rStyle w:val="apple-converted-space"/>
+          <w:rFonts w:ascii="Calibri" w:hAnsi="Calibri" w:cs="Calibri"/>
+          <w:color w:val="000000"/>
+          <w:sz w:val="22"/>
+          <w:szCs w:val="22"/>
+        </w:rPr>
+        <w:t> </w:t>
+      </w:r>
+      <w:r>
+        <w:rPr>
+          <w:rFonts w:ascii="Wingdings" w:hAnsi="Wingdings" w:cs="Calibri"/>
+          <w:color w:val="000000"/>
+          <w:sz w:val="22"/>
+          <w:szCs w:val="22"/>
+        </w:rPr>
+        <w:t>à</w:t>
+      </w:r>
+      <w:r>
+        <w:rPr>
+          <w:rStyle w:val="apple-converted-space"/>
+          <w:rFonts w:ascii="Calibri" w:hAnsi="Calibri" w:cs="Calibri"/>
+          <w:color w:val="000000"/>
+          <w:sz w:val="22"/>
+          <w:szCs w:val="22"/>
+        </w:rPr>
+        <w:t> </w:t>
+      </w:r>
+      <w:r>
+        <w:rPr>
+          <w:rFonts w:ascii="Calibri" w:hAnsi="Calibri" w:cs="Calibri"/>
+          <w:color w:val="000000"/>
+          <w:sz w:val="22"/>
+          <w:szCs w:val="22"/>
+        </w:rPr>
+        <w:t>‘Custom Settings’</w:t>
+      </w:r>
+      <w:r>
+        <w:rPr>
+          <w:rStyle w:val="apple-converted-space"/>
+          <w:rFonts w:ascii="Calibri" w:hAnsi="Calibri" w:cs="Calibri"/>
+          <w:color w:val="000000"/>
+          <w:sz w:val="22"/>
+          <w:szCs w:val="22"/>
+        </w:rPr>
+        <w:t> </w:t>
+      </w:r>
+      <w:r>
+        <w:rPr>
+          <w:rFonts w:ascii="Wingdings" w:hAnsi="Wingdings" w:cs="Calibri"/>
+          <w:color w:val="000000"/>
+          <w:sz w:val="22"/>
+          <w:szCs w:val="22"/>
+        </w:rPr>
+        <w:t>à</w:t>
+      </w:r>
+      <w:r>
+        <w:rPr>
+          <w:rStyle w:val="apple-converted-space"/>
+          <w:rFonts w:ascii="Calibri" w:hAnsi="Calibri" w:cs="Calibri"/>
+          <w:color w:val="000000"/>
+          <w:sz w:val="22"/>
+          <w:szCs w:val="22"/>
+        </w:rPr>
+        <w:t> </w:t>
+      </w:r>
+      <w:r>
+        <w:rPr>
+          <w:rFonts w:ascii="Calibri" w:hAnsi="Calibri" w:cs="Calibri"/>
+          <w:color w:val="000000"/>
+          <w:sz w:val="22"/>
+          <w:szCs w:val="22"/>
+        </w:rPr>
+        <w:t>Click ‘Manage’ on Application Settings</w:t>
+      </w:r>
+      <w:r>
+        <w:rPr>
+          <w:rStyle w:val="apple-converted-space"/>
+          <w:rFonts w:ascii="Calibri" w:hAnsi="Calibri" w:cs="Calibri"/>
+          <w:color w:val="000000"/>
+          <w:sz w:val="22"/>
+          <w:szCs w:val="22"/>
+        </w:rPr>
+        <w:t> </w:t>
+      </w:r>
+      <w:r>
+        <w:rPr>
+          <w:rFonts w:ascii="Wingdings" w:hAnsi="Wingdings" w:cs="Calibri"/>
+          <w:color w:val="000000"/>
+          <w:sz w:val="22"/>
+          <w:szCs w:val="22"/>
+        </w:rPr>
+        <w:t>à</w:t>
+      </w:r>
+      <w:r>
+        <w:rPr>
+          <w:rStyle w:val="apple-converted-space"/>
+          <w:rFonts w:ascii="Calibri" w:hAnsi="Calibri" w:cs="Calibri"/>
+          <w:color w:val="000000"/>
+          <w:sz w:val="22"/>
+          <w:szCs w:val="22"/>
+        </w:rPr>
+        <w:t> </w:t>
+      </w:r>
+      <w:r>
+        <w:rPr>
+          <w:rFonts w:ascii="Calibri" w:hAnsi="Calibri" w:cs="Calibri"/>
+          <w:color w:val="000000"/>
+          <w:sz w:val="22"/>
+          <w:szCs w:val="22"/>
+        </w:rPr>
+        <w:t>Click ‘New’ </w:t>
+      </w:r>
+      <w:r>
+        <w:rPr>
+          <w:rFonts w:ascii="Calibri" w:hAnsi="Calibri" w:cs="Calibri"/>
+          <w:color w:val="000000"/>
+        </w:rPr>
+        <w:br/>
+      </w:r>
+      <w:r>
+        <w:rPr>
+          <w:rFonts w:ascii="Calibri" w:hAnsi="Calibri" w:cs="Calibri"/>
+          <w:color w:val="000000"/>
+          <w:sz w:val="22"/>
+          <w:szCs w:val="22"/>
+        </w:rPr>
+        <w:t>  </w:t>
+      </w:r>
+    </w:p>
+    <w:p>
+      <w:pPr>
+        <w:numPr>
+          <w:ilvl w:val="2"/>
+          <w:numId w:val="46"/>
+        </w:numPr>
+        <w:spacing w:before="100" w:beforeAutospacing="1" w:after="100" w:afterAutospacing="1"/>
+        <w:rPr>
+          <w:rFonts w:ascii="Calibri" w:hAnsi="Calibri" w:cs="Calibri"/>
+          <w:color w:val="000000"/>
+          <w:sz w:val="22"/>
+          <w:szCs w:val="22"/>
+        </w:rPr>
+      </w:pPr>
+      <w:r>
+        <w:rPr>
+          <w:rFonts w:ascii="Calibri" w:hAnsi="Calibri" w:cs="Calibri"/>
+          <w:color w:val="000000"/>
+          <w:sz w:val="22"/>
+          <w:szCs w:val="22"/>
+        </w:rPr>
+        <w:t xml:space="preserve">Name = </w:t>
+      </w:r>
+      <w:proofErr w:type="spellStart"/>
+      <w:r>
+        <w:rPr>
+          <w:rFonts w:ascii="Calibri" w:hAnsi="Calibri" w:cs="Calibri"/>
+          <w:color w:val="000000"/>
+          <w:sz w:val="22"/>
+          <w:szCs w:val="22"/>
+        </w:rPr>
+        <w:t>capacity_planning_max_days</w:t>
+      </w:r>
+      <w:proofErr w:type="spellEnd"/>
+      <w:r>
+        <w:rPr>
+          <w:rFonts w:ascii="Calibri" w:hAnsi="Calibri" w:cs="Calibri"/>
+          <w:color w:val="000000"/>
+          <w:sz w:val="22"/>
+          <w:szCs w:val="22"/>
+        </w:rPr>
+        <w:t> </w:t>
+      </w:r>
+    </w:p>
+    <w:p>
+      <w:pPr>
+        <w:numPr>
+          <w:ilvl w:val="2"/>
+          <w:numId w:val="46"/>
+        </w:numPr>
+        <w:spacing w:before="100" w:beforeAutospacing="1" w:after="100" w:afterAutospacing="1"/>
+        <w:rPr>
+          <w:rFonts w:ascii="Calibri" w:hAnsi="Calibri" w:cs="Calibri"/>
+          <w:color w:val="000000"/>
+          <w:sz w:val="22"/>
+          <w:szCs w:val="22"/>
+        </w:rPr>
+      </w:pPr>
+      <w:r>
+        <w:rPr>
+          <w:rFonts w:ascii="Calibri" w:hAnsi="Calibri" w:cs="Calibri"/>
+          <w:color w:val="000000"/>
+          <w:sz w:val="22"/>
+          <w:szCs w:val="22"/>
+        </w:rPr>
+        <w:t>Value = 90 </w:t>
+      </w:r>
+    </w:p>
+    <w:p>
+      <w:pPr>
+        <w:rPr>
+          <w:b/>
+          <w:bCs/>
+          <w:sz w:val="40"/>
+          <w:szCs w:val="40"/>
+        </w:rPr>
+      </w:pPr>
+      <w:r>
+        <w:rPr>
+          <w:b/>
+          <w:bCs/>
+          <w:sz w:val="40"/>
+          <w:szCs w:val="40"/>
+        </w:rPr>
+        <w:t>Winter 22.52</w:t>
+      </w:r>
+    </w:p>
+    <w:p/>
+    <w:p>
+      <w:r>
+        <w:t xml:space="preserve">22.52 - </w:t>
+      </w:r>
+      <w:hyperlink r:id="rId174" w:history="1">
+        <w:r>
+          <w:rPr>
+            <w:rStyle w:val="Hyperlink"/>
+          </w:rPr>
+          <w:t>https://login.salesforce.com/packaging/installPackage.apexp?p0=04t4O000000MkAr</w:t>
+        </w:r>
+      </w:hyperlink>
+    </w:p>
+    <w:p/>
+    <w:p>
+      <w:r>
+        <w:lastRenderedPageBreak/>
+        <w:t xml:space="preserve">22.52 - </w:t>
+      </w:r>
+      <w:hyperlink r:id="rId175" w:history="1">
+        <w:r>
+          <w:rPr>
+            <w:rStyle w:val="Hyperlink"/>
+          </w:rPr>
           <w:t>https://</w:t>
         </w:r>
         <w:r>
@@ -36977,285 +37299,115 @@
           <w:rPr>
             <w:rStyle w:val="Hyperlink"/>
           </w:rPr>
-          <w:t>.salesforce.com/packaging/installPackage.apexp?p0=04t4O000000MkAD</w:t>
+          <w:t>.salesforce.com/packaging/installPackage.apexp?p0=04t4O000000MkAr</w:t>
         </w:r>
       </w:hyperlink>
     </w:p>
     <w:p/>
     <w:p>
       <w:pPr>
+        <w:pStyle w:val="ListParagraph"/>
         <w:numPr>
           <w:ilvl w:val="0"/>
-          <w:numId w:val="46"/>
-        </w:numPr>
-        <w:spacing w:before="100" w:beforeAutospacing="1" w:after="100" w:afterAutospacing="1"/>
-        <w:rPr>
-          <w:rFonts w:ascii="Calibri" w:hAnsi="Calibri" w:cs="Calibri"/>
-          <w:color w:val="000000"/>
-          <w:sz w:val="22"/>
-          <w:szCs w:val="22"/>
-        </w:rPr>
-      </w:pPr>
-      <w:r>
-        <w:rPr>
-          <w:rFonts w:ascii="Calibri" w:hAnsi="Calibri" w:cs="Calibri"/>
-          <w:color w:val="000000"/>
-          <w:sz w:val="22"/>
-          <w:szCs w:val="22"/>
-        </w:rPr>
-        <w:t>Add Custom Setting -</w:t>
-      </w:r>
-      <w:r>
-        <w:rPr>
-          <w:rStyle w:val="apple-converted-space"/>
-          <w:rFonts w:ascii="Calibri" w:hAnsi="Calibri" w:cs="Calibri"/>
-          <w:color w:val="000000"/>
-          <w:sz w:val="22"/>
-          <w:szCs w:val="22"/>
-        </w:rPr>
-        <w:t> </w:t>
-      </w:r>
-      <w:r>
-        <w:rPr>
-          <w:rFonts w:ascii="Calibri" w:hAnsi="Calibri" w:cs="Calibri"/>
-          <w:color w:val="000000"/>
-          <w:sz w:val="22"/>
-          <w:szCs w:val="22"/>
-          <w:shd w:val="clear" w:color="auto" w:fill="95FF95"/>
-        </w:rPr>
-        <w:t>Manual</w:t>
-      </w:r>
-      <w:r>
-        <w:rPr>
-          <w:rFonts w:ascii="Calibri" w:hAnsi="Calibri" w:cs="Calibri"/>
-          <w:color w:val="000000"/>
-          <w:sz w:val="22"/>
-          <w:szCs w:val="22"/>
-        </w:rPr>
-        <w:t> </w:t>
-      </w:r>
-    </w:p>
-    <w:p>
-      <w:pPr>
+          <w:numId w:val="47"/>
+        </w:numPr>
+      </w:pPr>
+      <w:r>
+        <w:rPr>
+          <w:highlight w:val="magenta"/>
+        </w:rPr>
+        <w:t xml:space="preserve">For </w:t>
+      </w:r>
+      <w:proofErr w:type="spellStart"/>
+      <w:r>
+        <w:rPr>
+          <w:highlight w:val="magenta"/>
+        </w:rPr>
+        <w:t>Zenkraft</w:t>
+      </w:r>
+      <w:proofErr w:type="spellEnd"/>
+      <w:r>
+        <w:rPr>
+          <w:highlight w:val="magenta"/>
+        </w:rPr>
+        <w:t xml:space="preserve"> Customers Only</w:t>
+      </w:r>
+    </w:p>
+    <w:p>
+      <w:pPr>
+        <w:pStyle w:val="ListParagraph"/>
         <w:numPr>
           <w:ilvl w:val="1"/>
-          <w:numId w:val="46"/>
-        </w:numPr>
-        <w:spacing w:before="100" w:beforeAutospacing="1" w:after="100" w:afterAutospacing="1"/>
-        <w:rPr>
-          <w:rFonts w:ascii="Calibri" w:hAnsi="Calibri" w:cs="Calibri"/>
-          <w:color w:val="000000"/>
-        </w:rPr>
-      </w:pPr>
-      <w:r>
-        <w:rPr>
-          <w:rFonts w:ascii="Calibri" w:hAnsi="Calibri" w:cs="Calibri"/>
-          <w:color w:val="000000"/>
-          <w:sz w:val="22"/>
-          <w:szCs w:val="22"/>
-        </w:rPr>
-        <w:t>‘Develop’ in setup bar</w:t>
-      </w:r>
-      <w:r>
-        <w:rPr>
-          <w:rStyle w:val="apple-converted-space"/>
-          <w:rFonts w:ascii="Calibri" w:hAnsi="Calibri" w:cs="Calibri"/>
-          <w:color w:val="000000"/>
-          <w:sz w:val="22"/>
-          <w:szCs w:val="22"/>
-        </w:rPr>
-        <w:t> </w:t>
-      </w:r>
-      <w:r>
-        <w:rPr>
-          <w:rFonts w:ascii="Wingdings" w:hAnsi="Wingdings" w:cs="Calibri"/>
-          <w:color w:val="000000"/>
-          <w:sz w:val="22"/>
-          <w:szCs w:val="22"/>
-        </w:rPr>
-        <w:t>à</w:t>
-      </w:r>
-      <w:r>
-        <w:rPr>
-          <w:rStyle w:val="apple-converted-space"/>
-          <w:rFonts w:ascii="Calibri" w:hAnsi="Calibri" w:cs="Calibri"/>
-          <w:color w:val="000000"/>
-          <w:sz w:val="22"/>
-          <w:szCs w:val="22"/>
-        </w:rPr>
-        <w:t> </w:t>
-      </w:r>
-      <w:r>
-        <w:rPr>
-          <w:rFonts w:ascii="Calibri" w:hAnsi="Calibri" w:cs="Calibri"/>
-          <w:color w:val="000000"/>
-          <w:sz w:val="22"/>
-          <w:szCs w:val="22"/>
-        </w:rPr>
-        <w:t>‘Custom Settings’</w:t>
-      </w:r>
-      <w:r>
-        <w:rPr>
-          <w:rStyle w:val="apple-converted-space"/>
-          <w:rFonts w:ascii="Calibri" w:hAnsi="Calibri" w:cs="Calibri"/>
-          <w:color w:val="000000"/>
-          <w:sz w:val="22"/>
-          <w:szCs w:val="22"/>
-        </w:rPr>
-        <w:t> </w:t>
-      </w:r>
-      <w:r>
-        <w:rPr>
-          <w:rFonts w:ascii="Wingdings" w:hAnsi="Wingdings" w:cs="Calibri"/>
-          <w:color w:val="000000"/>
-          <w:sz w:val="22"/>
-          <w:szCs w:val="22"/>
-        </w:rPr>
-        <w:t>à</w:t>
-      </w:r>
-      <w:r>
-        <w:rPr>
-          <w:rStyle w:val="apple-converted-space"/>
-          <w:rFonts w:ascii="Calibri" w:hAnsi="Calibri" w:cs="Calibri"/>
-          <w:color w:val="000000"/>
-          <w:sz w:val="22"/>
-          <w:szCs w:val="22"/>
-        </w:rPr>
-        <w:t> </w:t>
-      </w:r>
-      <w:r>
-        <w:rPr>
-          <w:rFonts w:ascii="Calibri" w:hAnsi="Calibri" w:cs="Calibri"/>
-          <w:color w:val="000000"/>
-          <w:sz w:val="22"/>
-          <w:szCs w:val="22"/>
-        </w:rPr>
-        <w:t>Click ‘Manage’ on Application Settings</w:t>
-      </w:r>
-      <w:r>
-        <w:rPr>
-          <w:rStyle w:val="apple-converted-space"/>
-          <w:rFonts w:ascii="Calibri" w:hAnsi="Calibri" w:cs="Calibri"/>
-          <w:color w:val="000000"/>
-          <w:sz w:val="22"/>
-          <w:szCs w:val="22"/>
-        </w:rPr>
-        <w:t> </w:t>
-      </w:r>
-      <w:r>
-        <w:rPr>
-          <w:rFonts w:ascii="Wingdings" w:hAnsi="Wingdings" w:cs="Calibri"/>
-          <w:color w:val="000000"/>
-          <w:sz w:val="22"/>
-          <w:szCs w:val="22"/>
-        </w:rPr>
-        <w:t>à</w:t>
-      </w:r>
-      <w:r>
-        <w:rPr>
-          <w:rStyle w:val="apple-converted-space"/>
-          <w:rFonts w:ascii="Calibri" w:hAnsi="Calibri" w:cs="Calibri"/>
-          <w:color w:val="000000"/>
-          <w:sz w:val="22"/>
-          <w:szCs w:val="22"/>
-        </w:rPr>
-        <w:t> </w:t>
-      </w:r>
-      <w:r>
-        <w:rPr>
-          <w:rFonts w:ascii="Calibri" w:hAnsi="Calibri" w:cs="Calibri"/>
-          <w:color w:val="000000"/>
-          <w:sz w:val="22"/>
-          <w:szCs w:val="22"/>
-        </w:rPr>
-        <w:t>Click ‘New’ </w:t>
-      </w:r>
-      <w:r>
-        <w:rPr>
-          <w:rFonts w:ascii="Calibri" w:hAnsi="Calibri" w:cs="Calibri"/>
-          <w:color w:val="000000"/>
-        </w:rPr>
-        <w:br/>
-      </w:r>
-      <w:r>
-        <w:rPr>
-          <w:rFonts w:ascii="Calibri" w:hAnsi="Calibri" w:cs="Calibri"/>
-          <w:color w:val="000000"/>
-          <w:sz w:val="22"/>
-          <w:szCs w:val="22"/>
-        </w:rPr>
-        <w:t>  </w:t>
-      </w:r>
-    </w:p>
-    <w:p>
-      <w:pPr>
+          <w:numId w:val="47"/>
+        </w:numPr>
+      </w:pPr>
+      <w:r>
+        <w:t>Edit Shipper Header field</w:t>
+      </w:r>
+    </w:p>
+    <w:p>
+      <w:pPr>
+        <w:pStyle w:val="ListParagraph"/>
         <w:numPr>
           <w:ilvl w:val="2"/>
-          <w:numId w:val="46"/>
-        </w:numPr>
-        <w:spacing w:before="100" w:beforeAutospacing="1" w:after="100" w:afterAutospacing="1"/>
-        <w:rPr>
-          <w:rFonts w:ascii="Calibri" w:hAnsi="Calibri" w:cs="Calibri"/>
-          <w:color w:val="000000"/>
-          <w:sz w:val="22"/>
-          <w:szCs w:val="22"/>
-        </w:rPr>
-      </w:pPr>
-      <w:r>
-        <w:rPr>
-          <w:rFonts w:ascii="Calibri" w:hAnsi="Calibri" w:cs="Calibri"/>
-          <w:color w:val="000000"/>
-          <w:sz w:val="22"/>
-          <w:szCs w:val="22"/>
-        </w:rPr>
-        <w:t xml:space="preserve">Name = </w:t>
-      </w:r>
-      <w:proofErr w:type="spellStart"/>
-      <w:r>
-        <w:rPr>
-          <w:rFonts w:ascii="Calibri" w:hAnsi="Calibri" w:cs="Calibri"/>
-          <w:color w:val="000000"/>
-          <w:sz w:val="22"/>
-          <w:szCs w:val="22"/>
-        </w:rPr>
-        <w:t>capacity_planning_max_days</w:t>
-      </w:r>
-      <w:proofErr w:type="spellEnd"/>
-      <w:r>
-        <w:rPr>
-          <w:rFonts w:ascii="Calibri" w:hAnsi="Calibri" w:cs="Calibri"/>
-          <w:color w:val="000000"/>
-          <w:sz w:val="22"/>
-          <w:szCs w:val="22"/>
-        </w:rPr>
-        <w:t> </w:t>
-      </w:r>
-    </w:p>
-    <w:p>
-      <w:pPr>
-        <w:numPr>
-          <w:ilvl w:val="2"/>
-          <w:numId w:val="46"/>
-        </w:numPr>
-        <w:spacing w:before="100" w:beforeAutospacing="1" w:after="100" w:afterAutospacing="1"/>
-        <w:rPr>
-          <w:rFonts w:ascii="Calibri" w:hAnsi="Calibri" w:cs="Calibri"/>
-          <w:color w:val="000000"/>
-          <w:sz w:val="22"/>
-          <w:szCs w:val="22"/>
-        </w:rPr>
-      </w:pPr>
-      <w:r>
-        <w:rPr>
-          <w:rFonts w:ascii="Calibri" w:hAnsi="Calibri" w:cs="Calibri"/>
-          <w:color w:val="000000"/>
-          <w:sz w:val="22"/>
-          <w:szCs w:val="22"/>
-        </w:rPr>
-        <w:t>Value = 90 </w:t>
-      </w:r>
-    </w:p>
-    <w:p/>
+          <w:numId w:val="47"/>
+        </w:numPr>
+      </w:pPr>
+      <w:r>
+        <w:t>Object = ‘Shipment</w:t>
+      </w:r>
+    </w:p>
+    <w:p>
+      <w:pPr>
+        <w:pStyle w:val="ListParagraph"/>
+        <w:numPr>
+          <w:ilvl w:val="3"/>
+          <w:numId w:val="47"/>
+        </w:numPr>
+      </w:pPr>
+      <w:r>
+        <w:t>Field = ‘Shipper Header</w:t>
+      </w:r>
+    </w:p>
+    <w:p>
+      <w:pPr>
+        <w:pStyle w:val="ListParagraph"/>
+        <w:numPr>
+          <w:ilvl w:val="4"/>
+          <w:numId w:val="47"/>
+        </w:numPr>
+      </w:pPr>
+      <w:r>
+        <w:t xml:space="preserve">Edit “Related List Label” = </w:t>
+      </w:r>
+      <w:proofErr w:type="spellStart"/>
+      <w:r>
+        <w:t>RSShipments</w:t>
+      </w:r>
+      <w:proofErr w:type="spellEnd"/>
+    </w:p>
+    <w:p>
+      <w:pPr>
+        <w:pStyle w:val="ListParagraph"/>
+        <w:numPr>
+          <w:ilvl w:val="4"/>
+          <w:numId w:val="47"/>
+        </w:numPr>
+      </w:pPr>
+      <w:r>
+        <w:t xml:space="preserve">Edit “Child Relationship Name = </w:t>
+      </w:r>
+      <w:proofErr w:type="spellStart"/>
+      <w:r>
+        <w:t>RSShipments</w:t>
+      </w:r>
+      <w:proofErr w:type="spellEnd"/>
+    </w:p>
+    <w:p>
+      <w:pPr>
+        <w:ind w:left="3240"/>
+      </w:pPr>
+    </w:p>
     <w:sectPr>
       <w:pgSz w:w="12240" w:h="15840"/>
       <w:pgMar w:top="1440" w:right="1440" w:bottom="1440" w:left="1440" w:header="720" w:footer="720" w:gutter="0"/>
@@ -38568,6 +38720,92 @@
     </w:lvl>
   </w:abstractNum>
   <w:abstractNum w:abstractNumId="14" w15:restartNumberingAfterBreak="0">
+    <w:nsid w:val="1F0E0D2F"/>
+    <w:multiLevelType w:val="hybridMultilevel"/>
+    <w:tmpl w:val="172E92EA"/>
+    <w:lvl w:ilvl="0" w:tplc="FFFFFFFF">
+      <w:start w:val="1"/>
+      <w:numFmt w:val="decimal"/>
+      <w:lvlText w:val="%1."/>
+      <w:lvlJc w:val="left"/>
+      <w:pPr>
+        <w:ind w:left="720" w:hanging="360"/>
+      </w:pPr>
+    </w:lvl>
+    <w:lvl w:ilvl="1" w:tplc="FFFFFFFF">
+      <w:start w:val="1"/>
+      <w:numFmt w:val="lowerLetter"/>
+      <w:lvlText w:val="%2."/>
+      <w:lvlJc w:val="left"/>
+      <w:pPr>
+        <w:ind w:left="1440" w:hanging="360"/>
+      </w:pPr>
+    </w:lvl>
+    <w:lvl w:ilvl="2" w:tplc="FFFFFFFF">
+      <w:start w:val="1"/>
+      <w:numFmt w:val="lowerRoman"/>
+      <w:lvlText w:val="%3."/>
+      <w:lvlJc w:val="right"/>
+      <w:pPr>
+        <w:ind w:left="2160" w:hanging="180"/>
+      </w:pPr>
+    </w:lvl>
+    <w:lvl w:ilvl="3" w:tplc="FFFFFFFF">
+      <w:start w:val="1"/>
+      <w:numFmt w:val="decimal"/>
+      <w:lvlText w:val="%4."/>
+      <w:lvlJc w:val="left"/>
+      <w:pPr>
+        <w:ind w:left="2880" w:hanging="360"/>
+      </w:pPr>
+    </w:lvl>
+    <w:lvl w:ilvl="4" w:tplc="FFFFFFFF">
+      <w:start w:val="1"/>
+      <w:numFmt w:val="lowerLetter"/>
+      <w:lvlText w:val="%5."/>
+      <w:lvlJc w:val="left"/>
+      <w:pPr>
+        <w:ind w:left="3600" w:hanging="360"/>
+      </w:pPr>
+    </w:lvl>
+    <w:lvl w:ilvl="5" w:tplc="FFFFFFFF" w:tentative="1">
+      <w:start w:val="1"/>
+      <w:numFmt w:val="lowerRoman"/>
+      <w:lvlText w:val="%6."/>
+      <w:lvlJc w:val="right"/>
+      <w:pPr>
+        <w:ind w:left="4320" w:hanging="180"/>
+      </w:pPr>
+    </w:lvl>
+    <w:lvl w:ilvl="6" w:tplc="FFFFFFFF" w:tentative="1">
+      <w:start w:val="1"/>
+      <w:numFmt w:val="decimal"/>
+      <w:lvlText w:val="%7."/>
+      <w:lvlJc w:val="left"/>
+      <w:pPr>
+        <w:ind w:left="5040" w:hanging="360"/>
+      </w:pPr>
+    </w:lvl>
+    <w:lvl w:ilvl="7" w:tplc="FFFFFFFF" w:tentative="1">
+      <w:start w:val="1"/>
+      <w:numFmt w:val="lowerLetter"/>
+      <w:lvlText w:val="%8."/>
+      <w:lvlJc w:val="left"/>
+      <w:pPr>
+        <w:ind w:left="5760" w:hanging="360"/>
+      </w:pPr>
+    </w:lvl>
+    <w:lvl w:ilvl="8" w:tplc="FFFFFFFF" w:tentative="1">
+      <w:start w:val="1"/>
+      <w:numFmt w:val="lowerRoman"/>
+      <w:lvlText w:val="%9."/>
+      <w:lvlJc w:val="right"/>
+      <w:pPr>
+        <w:ind w:left="6480" w:hanging="180"/>
+      </w:pPr>
+    </w:lvl>
+  </w:abstractNum>
+  <w:abstractNum w:abstractNumId="15" w15:restartNumberingAfterBreak="0">
     <w:nsid w:val="20A04846"/>
     <w:multiLevelType w:val="hybridMultilevel"/>
     <w:tmpl w:val="95A0A140"/>
@@ -38653,7 +38891,7 @@
       </w:pPr>
     </w:lvl>
   </w:abstractNum>
-  <w:abstractNum w:abstractNumId="15" w15:restartNumberingAfterBreak="0">
+  <w:abstractNum w:abstractNumId="16" w15:restartNumberingAfterBreak="0">
     <w:nsid w:val="21591964"/>
     <w:multiLevelType w:val="hybridMultilevel"/>
     <w:tmpl w:val="B1C2FAD0"/>
@@ -38739,7 +38977,7 @@
       </w:pPr>
     </w:lvl>
   </w:abstractNum>
-  <w:abstractNum w:abstractNumId="16" w15:restartNumberingAfterBreak="0">
+  <w:abstractNum w:abstractNumId="17" w15:restartNumberingAfterBreak="0">
     <w:nsid w:val="240871AB"/>
     <w:multiLevelType w:val="hybridMultilevel"/>
     <w:tmpl w:val="5B58916C"/>
@@ -38852,7 +39090,7 @@
       </w:rPr>
     </w:lvl>
   </w:abstractNum>
-  <w:abstractNum w:abstractNumId="17" w15:restartNumberingAfterBreak="0">
+  <w:abstractNum w:abstractNumId="18" w15:restartNumberingAfterBreak="0">
     <w:nsid w:val="243C4A53"/>
     <w:multiLevelType w:val="hybridMultilevel"/>
     <w:tmpl w:val="64A0E846"/>
@@ -38938,10 +39176,10 @@
       </w:pPr>
     </w:lvl>
   </w:abstractNum>
-  <w:abstractNum w:abstractNumId="18" w15:restartNumberingAfterBreak="0">
+  <w:abstractNum w:abstractNumId="19" w15:restartNumberingAfterBreak="0">
     <w:nsid w:val="2582303A"/>
     <w:multiLevelType w:val="hybridMultilevel"/>
-    <w:tmpl w:val="A0824900"/>
+    <w:tmpl w:val="172E92EA"/>
     <w:lvl w:ilvl="0" w:tplc="0409000F">
       <w:start w:val="1"/>
       <w:numFmt w:val="decimal"/>
@@ -39024,7 +39262,7 @@
       </w:pPr>
     </w:lvl>
   </w:abstractNum>
-  <w:abstractNum w:abstractNumId="19" w15:restartNumberingAfterBreak="0">
+  <w:abstractNum w:abstractNumId="20" w15:restartNumberingAfterBreak="0">
     <w:nsid w:val="26F074AF"/>
     <w:multiLevelType w:val="multilevel"/>
     <w:tmpl w:val="6EF889FE"/>
@@ -39137,7 +39375,7 @@
       </w:pPr>
     </w:lvl>
   </w:abstractNum>
-  <w:abstractNum w:abstractNumId="20" w15:restartNumberingAfterBreak="0">
+  <w:abstractNum w:abstractNumId="21" w15:restartNumberingAfterBreak="0">
     <w:nsid w:val="27BA4F8E"/>
     <w:multiLevelType w:val="hybridMultilevel"/>
     <w:tmpl w:val="8138B6E6"/>
@@ -39226,7 +39464,7 @@
       </w:pPr>
     </w:lvl>
   </w:abstractNum>
-  <w:abstractNum w:abstractNumId="21" w15:restartNumberingAfterBreak="0">
+  <w:abstractNum w:abstractNumId="22" w15:restartNumberingAfterBreak="0">
     <w:nsid w:val="322F7F14"/>
     <w:multiLevelType w:val="hybridMultilevel"/>
     <w:tmpl w:val="3A646956"/>
@@ -39312,7 +39550,7 @@
       </w:pPr>
     </w:lvl>
   </w:abstractNum>
-  <w:abstractNum w:abstractNumId="22" w15:restartNumberingAfterBreak="0">
+  <w:abstractNum w:abstractNumId="23" w15:restartNumberingAfterBreak="0">
     <w:nsid w:val="33144E9C"/>
     <w:multiLevelType w:val="multilevel"/>
     <w:tmpl w:val="066CCA9C"/>
@@ -39398,7 +39636,7 @@
       </w:pPr>
     </w:lvl>
   </w:abstractNum>
-  <w:abstractNum w:abstractNumId="23" w15:restartNumberingAfterBreak="0">
+  <w:abstractNum w:abstractNumId="24" w15:restartNumberingAfterBreak="0">
     <w:nsid w:val="34B54539"/>
     <w:multiLevelType w:val="hybridMultilevel"/>
     <w:tmpl w:val="AE8A80FC"/>
@@ -39487,7 +39725,7 @@
       </w:pPr>
     </w:lvl>
   </w:abstractNum>
-  <w:abstractNum w:abstractNumId="24" w15:restartNumberingAfterBreak="0">
+  <w:abstractNum w:abstractNumId="25" w15:restartNumberingAfterBreak="0">
     <w:nsid w:val="411B5A02"/>
     <w:multiLevelType w:val="hybridMultilevel"/>
     <w:tmpl w:val="7D0A83B6"/>
@@ -39573,7 +39811,7 @@
       </w:pPr>
     </w:lvl>
   </w:abstractNum>
-  <w:abstractNum w:abstractNumId="25" w15:restartNumberingAfterBreak="0">
+  <w:abstractNum w:abstractNumId="26" w15:restartNumberingAfterBreak="0">
     <w:nsid w:val="420C019D"/>
     <w:multiLevelType w:val="hybridMultilevel"/>
     <w:tmpl w:val="BBFA0368"/>
@@ -39662,7 +39900,7 @@
       </w:pPr>
     </w:lvl>
   </w:abstractNum>
-  <w:abstractNum w:abstractNumId="26" w15:restartNumberingAfterBreak="0">
+  <w:abstractNum w:abstractNumId="27" w15:restartNumberingAfterBreak="0">
     <w:nsid w:val="48EB11BA"/>
     <w:multiLevelType w:val="hybridMultilevel"/>
     <w:tmpl w:val="493E36E2"/>
@@ -39748,7 +39986,7 @@
       </w:pPr>
     </w:lvl>
   </w:abstractNum>
-  <w:abstractNum w:abstractNumId="27" w15:restartNumberingAfterBreak="0">
+  <w:abstractNum w:abstractNumId="28" w15:restartNumberingAfterBreak="0">
     <w:nsid w:val="4B123D52"/>
     <w:multiLevelType w:val="hybridMultilevel"/>
     <w:tmpl w:val="3BD2733A"/>
@@ -39834,7 +40072,7 @@
       </w:pPr>
     </w:lvl>
   </w:abstractNum>
-  <w:abstractNum w:abstractNumId="28" w15:restartNumberingAfterBreak="0">
+  <w:abstractNum w:abstractNumId="29" w15:restartNumberingAfterBreak="0">
     <w:nsid w:val="4D002BDD"/>
     <w:multiLevelType w:val="hybridMultilevel"/>
     <w:tmpl w:val="2A5EA498"/>
@@ -39920,7 +40158,7 @@
       </w:pPr>
     </w:lvl>
   </w:abstractNum>
-  <w:abstractNum w:abstractNumId="29" w15:restartNumberingAfterBreak="0">
+  <w:abstractNum w:abstractNumId="30" w15:restartNumberingAfterBreak="0">
     <w:nsid w:val="52F375CB"/>
     <w:multiLevelType w:val="hybridMultilevel"/>
     <w:tmpl w:val="3A646956"/>
@@ -40006,7 +40244,7 @@
       </w:pPr>
     </w:lvl>
   </w:abstractNum>
-  <w:abstractNum w:abstractNumId="30" w15:restartNumberingAfterBreak="0">
+  <w:abstractNum w:abstractNumId="31" w15:restartNumberingAfterBreak="0">
     <w:nsid w:val="56682E1B"/>
     <w:multiLevelType w:val="hybridMultilevel"/>
     <w:tmpl w:val="A4B8C158"/>
@@ -40095,7 +40333,7 @@
       </w:pPr>
     </w:lvl>
   </w:abstractNum>
-  <w:abstractNum w:abstractNumId="31" w15:restartNumberingAfterBreak="0">
+  <w:abstractNum w:abstractNumId="32" w15:restartNumberingAfterBreak="0">
     <w:nsid w:val="5ADF6330"/>
     <w:multiLevelType w:val="hybridMultilevel"/>
     <w:tmpl w:val="04207A46"/>
@@ -40181,7 +40419,7 @@
       </w:pPr>
     </w:lvl>
   </w:abstractNum>
-  <w:abstractNum w:abstractNumId="32" w15:restartNumberingAfterBreak="0">
+  <w:abstractNum w:abstractNumId="33" w15:restartNumberingAfterBreak="0">
     <w:nsid w:val="5C0C7800"/>
     <w:multiLevelType w:val="hybridMultilevel"/>
     <w:tmpl w:val="A0824900"/>
@@ -40267,7 +40505,7 @@
       </w:pPr>
     </w:lvl>
   </w:abstractNum>
-  <w:abstractNum w:abstractNumId="33" w15:restartNumberingAfterBreak="0">
+  <w:abstractNum w:abstractNumId="34" w15:restartNumberingAfterBreak="0">
     <w:nsid w:val="627C7F81"/>
     <w:multiLevelType w:val="multilevel"/>
     <w:tmpl w:val="9CBAF202"/>
@@ -40380,7 +40618,7 @@
       </w:pPr>
     </w:lvl>
   </w:abstractNum>
-  <w:abstractNum w:abstractNumId="34" w15:restartNumberingAfterBreak="0">
+  <w:abstractNum w:abstractNumId="35" w15:restartNumberingAfterBreak="0">
     <w:nsid w:val="627D21AE"/>
     <w:multiLevelType w:val="hybridMultilevel"/>
     <w:tmpl w:val="AD80989A"/>
@@ -40466,7 +40704,7 @@
       </w:pPr>
     </w:lvl>
   </w:abstractNum>
-  <w:abstractNum w:abstractNumId="35" w15:restartNumberingAfterBreak="0">
+  <w:abstractNum w:abstractNumId="36" w15:restartNumberingAfterBreak="0">
     <w:nsid w:val="648E5530"/>
     <w:multiLevelType w:val="hybridMultilevel"/>
     <w:tmpl w:val="814CE300"/>
@@ -40552,7 +40790,7 @@
       </w:pPr>
     </w:lvl>
   </w:abstractNum>
-  <w:abstractNum w:abstractNumId="36" w15:restartNumberingAfterBreak="0">
+  <w:abstractNum w:abstractNumId="37" w15:restartNumberingAfterBreak="0">
     <w:nsid w:val="64E60A10"/>
     <w:multiLevelType w:val="hybridMultilevel"/>
     <w:tmpl w:val="8DF8EFBE"/>
@@ -40638,7 +40876,7 @@
       </w:pPr>
     </w:lvl>
   </w:abstractNum>
-  <w:abstractNum w:abstractNumId="37" w15:restartNumberingAfterBreak="0">
+  <w:abstractNum w:abstractNumId="38" w15:restartNumberingAfterBreak="0">
     <w:nsid w:val="663A101B"/>
     <w:multiLevelType w:val="hybridMultilevel"/>
     <w:tmpl w:val="8EF6E872"/>
@@ -40724,7 +40962,7 @@
       </w:pPr>
     </w:lvl>
   </w:abstractNum>
-  <w:abstractNum w:abstractNumId="38" w15:restartNumberingAfterBreak="0">
+  <w:abstractNum w:abstractNumId="39" w15:restartNumberingAfterBreak="0">
     <w:nsid w:val="6AC25774"/>
     <w:multiLevelType w:val="hybridMultilevel"/>
     <w:tmpl w:val="8138B6E6"/>
@@ -40813,7 +41051,7 @@
       </w:pPr>
     </w:lvl>
   </w:abstractNum>
-  <w:abstractNum w:abstractNumId="39" w15:restartNumberingAfterBreak="0">
+  <w:abstractNum w:abstractNumId="40" w15:restartNumberingAfterBreak="0">
     <w:nsid w:val="6BA85D8D"/>
     <w:multiLevelType w:val="hybridMultilevel"/>
     <w:tmpl w:val="C2BA0D58"/>
@@ -40899,7 +41137,7 @@
       </w:pPr>
     </w:lvl>
   </w:abstractNum>
-  <w:abstractNum w:abstractNumId="40" w15:restartNumberingAfterBreak="0">
+  <w:abstractNum w:abstractNumId="41" w15:restartNumberingAfterBreak="0">
     <w:nsid w:val="704E2484"/>
     <w:multiLevelType w:val="hybridMultilevel"/>
     <w:tmpl w:val="47607EAE"/>
@@ -40985,7 +41223,7 @@
       </w:pPr>
     </w:lvl>
   </w:abstractNum>
-  <w:abstractNum w:abstractNumId="41" w15:restartNumberingAfterBreak="0">
+  <w:abstractNum w:abstractNumId="42" w15:restartNumberingAfterBreak="0">
     <w:nsid w:val="76BD7EF1"/>
     <w:multiLevelType w:val="hybridMultilevel"/>
     <w:tmpl w:val="5E7AFFDC"/>
@@ -41071,7 +41309,7 @@
       </w:pPr>
     </w:lvl>
   </w:abstractNum>
-  <w:abstractNum w:abstractNumId="42" w15:restartNumberingAfterBreak="0">
+  <w:abstractNum w:abstractNumId="43" w15:restartNumberingAfterBreak="0">
     <w:nsid w:val="771D716D"/>
     <w:multiLevelType w:val="hybridMultilevel"/>
     <w:tmpl w:val="8138B6E6"/>
@@ -41160,7 +41398,7 @@
       </w:pPr>
     </w:lvl>
   </w:abstractNum>
-  <w:abstractNum w:abstractNumId="43" w15:restartNumberingAfterBreak="0">
+  <w:abstractNum w:abstractNumId="44" w15:restartNumberingAfterBreak="0">
     <w:nsid w:val="7AD636FE"/>
     <w:multiLevelType w:val="hybridMultilevel"/>
     <w:tmpl w:val="21D40ECC"/>
@@ -41246,7 +41484,7 @@
       </w:pPr>
     </w:lvl>
   </w:abstractNum>
-  <w:abstractNum w:abstractNumId="44" w15:restartNumberingAfterBreak="0">
+  <w:abstractNum w:abstractNumId="45" w15:restartNumberingAfterBreak="0">
     <w:nsid w:val="7F232C1F"/>
     <w:multiLevelType w:val="hybridMultilevel"/>
     <w:tmpl w:val="C6FA18C8"/>
@@ -41332,7 +41570,7 @@
       </w:pPr>
     </w:lvl>
   </w:abstractNum>
-  <w:abstractNum w:abstractNumId="45" w15:restartNumberingAfterBreak="0">
+  <w:abstractNum w:abstractNumId="46" w15:restartNumberingAfterBreak="0">
     <w:nsid w:val="7F3156DC"/>
     <w:multiLevelType w:val="hybridMultilevel"/>
     <w:tmpl w:val="8FC62428"/>
@@ -41422,7 +41660,7 @@
     </w:lvl>
   </w:abstractNum>
   <w:num w:numId="1">
-    <w:abstractNumId w:val="44"/>
+    <w:abstractNumId w:val="45"/>
     <w:lvlOverride w:ilvl="0">
       <w:startOverride w:val="1"/>
     </w:lvlOverride>
@@ -41452,7 +41690,7 @@
     </w:lvlOverride>
   </w:num>
   <w:num w:numId="2">
-    <w:abstractNumId w:val="22"/>
+    <w:abstractNumId w:val="23"/>
     <w:lvlOverride w:ilvl="0">
       <w:startOverride w:val="19"/>
     </w:lvlOverride>
@@ -41512,7 +41750,7 @@
     </w:lvlOverride>
   </w:num>
   <w:num w:numId="4">
-    <w:abstractNumId w:val="27"/>
+    <w:abstractNumId w:val="28"/>
     <w:lvlOverride w:ilvl="0">
       <w:startOverride w:val="1"/>
     </w:lvlOverride>
@@ -41542,7 +41780,7 @@
     </w:lvlOverride>
   </w:num>
   <w:num w:numId="5">
-    <w:abstractNumId w:val="21"/>
+    <w:abstractNumId w:val="22"/>
     <w:lvlOverride w:ilvl="0">
       <w:startOverride w:val="1"/>
     </w:lvlOverride>
@@ -41572,7 +41810,7 @@
     </w:lvlOverride>
   </w:num>
   <w:num w:numId="6">
-    <w:abstractNumId w:val="29"/>
+    <w:abstractNumId w:val="30"/>
     <w:lvlOverride w:ilvl="0">
       <w:startOverride w:val="1"/>
     </w:lvlOverride>
@@ -41635,7 +41873,7 @@
     <w:abstractNumId w:val="1"/>
   </w:num>
   <w:num w:numId="9">
-    <w:abstractNumId w:val="14"/>
+    <w:abstractNumId w:val="15"/>
     <w:lvlOverride w:ilvl="0">
       <w:startOverride w:val="1"/>
     </w:lvlOverride>
@@ -41665,7 +41903,7 @@
     </w:lvlOverride>
   </w:num>
   <w:num w:numId="10">
-    <w:abstractNumId w:val="43"/>
+    <w:abstractNumId w:val="44"/>
     <w:lvlOverride w:ilvl="0">
       <w:startOverride w:val="1"/>
     </w:lvlOverride>
@@ -41695,7 +41933,7 @@
     </w:lvlOverride>
   </w:num>
   <w:num w:numId="11">
-    <w:abstractNumId w:val="40"/>
+    <w:abstractNumId w:val="41"/>
     <w:lvlOverride w:ilvl="0">
       <w:startOverride w:val="1"/>
     </w:lvlOverride>
@@ -41785,6 +42023,36 @@
     </w:lvlOverride>
   </w:num>
   <w:num w:numId="14">
+    <w:abstractNumId w:val="37"/>
+    <w:lvlOverride w:ilvl="0">
+      <w:startOverride w:val="1"/>
+    </w:lvlOverride>
+    <w:lvlOverride w:ilvl="1">
+      <w:startOverride w:val="1"/>
+    </w:lvlOverride>
+    <w:lvlOverride w:ilvl="2">
+      <w:startOverride w:val="1"/>
+    </w:lvlOverride>
+    <w:lvlOverride w:ilvl="3">
+      <w:startOverride w:val="1"/>
+    </w:lvlOverride>
+    <w:lvlOverride w:ilvl="4">
+      <w:startOverride w:val="1"/>
+    </w:lvlOverride>
+    <w:lvlOverride w:ilvl="5">
+      <w:startOverride w:val="1"/>
+    </w:lvlOverride>
+    <w:lvlOverride w:ilvl="6">
+      <w:startOverride w:val="1"/>
+    </w:lvlOverride>
+    <w:lvlOverride w:ilvl="7">
+      <w:startOverride w:val="1"/>
+    </w:lvlOverride>
+    <w:lvlOverride w:ilvl="8">
+      <w:startOverride w:val="1"/>
+    </w:lvlOverride>
+  </w:num>
+  <w:num w:numId="15">
     <w:abstractNumId w:val="36"/>
     <w:lvlOverride w:ilvl="0">
       <w:startOverride w:val="1"/>
@@ -41814,38 +42082,8 @@
       <w:startOverride w:val="1"/>
     </w:lvlOverride>
   </w:num>
-  <w:num w:numId="15">
-    <w:abstractNumId w:val="35"/>
-    <w:lvlOverride w:ilvl="0">
-      <w:startOverride w:val="1"/>
-    </w:lvlOverride>
-    <w:lvlOverride w:ilvl="1">
-      <w:startOverride w:val="1"/>
-    </w:lvlOverride>
-    <w:lvlOverride w:ilvl="2">
-      <w:startOverride w:val="1"/>
-    </w:lvlOverride>
-    <w:lvlOverride w:ilvl="3">
-      <w:startOverride w:val="1"/>
-    </w:lvlOverride>
-    <w:lvlOverride w:ilvl="4">
-      <w:startOverride w:val="1"/>
-    </w:lvlOverride>
-    <w:lvlOverride w:ilvl="5">
-      <w:startOverride w:val="1"/>
-    </w:lvlOverride>
-    <w:lvlOverride w:ilvl="6">
-      <w:startOverride w:val="1"/>
-    </w:lvlOverride>
-    <w:lvlOverride w:ilvl="7">
-      <w:startOverride w:val="1"/>
-    </w:lvlOverride>
-    <w:lvlOverride w:ilvl="8">
-      <w:startOverride w:val="1"/>
-    </w:lvlOverride>
-  </w:num>
   <w:num w:numId="16">
-    <w:abstractNumId w:val="16"/>
+    <w:abstractNumId w:val="17"/>
   </w:num>
   <w:num w:numId="17">
     <w:abstractNumId w:val="13"/>
@@ -41878,7 +42116,7 @@
     </w:lvlOverride>
   </w:num>
   <w:num w:numId="18">
-    <w:abstractNumId w:val="17"/>
+    <w:abstractNumId w:val="18"/>
     <w:lvlOverride w:ilvl="0">
       <w:startOverride w:val="1"/>
     </w:lvlOverride>
@@ -41908,7 +42146,7 @@
     </w:lvlOverride>
   </w:num>
   <w:num w:numId="19">
-    <w:abstractNumId w:val="26"/>
+    <w:abstractNumId w:val="27"/>
     <w:lvlOverride w:ilvl="0">
       <w:startOverride w:val="1"/>
     </w:lvlOverride>
@@ -41941,25 +42179,25 @@
     <w:abstractNumId w:val="6"/>
   </w:num>
   <w:num w:numId="21">
-    <w:abstractNumId w:val="25"/>
+    <w:abstractNumId w:val="26"/>
   </w:num>
   <w:num w:numId="22">
-    <w:abstractNumId w:val="45"/>
+    <w:abstractNumId w:val="46"/>
   </w:num>
   <w:num w:numId="23">
-    <w:abstractNumId w:val="30"/>
+    <w:abstractNumId w:val="31"/>
   </w:num>
   <w:num w:numId="24">
-    <w:abstractNumId w:val="23"/>
+    <w:abstractNumId w:val="24"/>
   </w:num>
   <w:num w:numId="25">
-    <w:abstractNumId w:val="31"/>
+    <w:abstractNumId w:val="32"/>
   </w:num>
   <w:num w:numId="26">
     <w:abstractNumId w:val="0"/>
   </w:num>
   <w:num w:numId="27">
-    <w:abstractNumId w:val="41"/>
+    <w:abstractNumId w:val="42"/>
   </w:num>
   <w:num w:numId="28">
     <w:abstractNumId w:val="3"/>
@@ -41968,40 +42206,40 @@
     <w:abstractNumId w:val="12"/>
   </w:num>
   <w:num w:numId="30">
-    <w:abstractNumId w:val="28"/>
+    <w:abstractNumId w:val="29"/>
   </w:num>
   <w:num w:numId="31">
     <w:abstractNumId w:val="5"/>
   </w:num>
   <w:num w:numId="32">
-    <w:abstractNumId w:val="39"/>
+    <w:abstractNumId w:val="40"/>
   </w:num>
   <w:num w:numId="33">
-    <w:abstractNumId w:val="34"/>
+    <w:abstractNumId w:val="35"/>
   </w:num>
   <w:num w:numId="34">
-    <w:abstractNumId w:val="15"/>
+    <w:abstractNumId w:val="16"/>
   </w:num>
   <w:num w:numId="35">
-    <w:abstractNumId w:val="20"/>
+    <w:abstractNumId w:val="21"/>
   </w:num>
   <w:num w:numId="36">
-    <w:abstractNumId w:val="42"/>
+    <w:abstractNumId w:val="43"/>
   </w:num>
   <w:num w:numId="37">
-    <w:abstractNumId w:val="37"/>
+    <w:abstractNumId w:val="38"/>
   </w:num>
   <w:num w:numId="38">
     <w:abstractNumId w:val="4"/>
   </w:num>
   <w:num w:numId="39">
-    <w:abstractNumId w:val="19"/>
+    <w:abstractNumId w:val="20"/>
   </w:num>
   <w:num w:numId="40">
-    <w:abstractNumId w:val="38"/>
+    <w:abstractNumId w:val="39"/>
   </w:num>
   <w:num w:numId="41">
-    <w:abstractNumId w:val="18"/>
+    <w:abstractNumId w:val="19"/>
   </w:num>
   <w:num w:numId="42">
     <w:abstractNumId w:val="10"/>
@@ -42010,13 +42248,16 @@
     <w:abstractNumId w:val="9"/>
   </w:num>
   <w:num w:numId="44">
-    <w:abstractNumId w:val="24"/>
+    <w:abstractNumId w:val="25"/>
   </w:num>
   <w:num w:numId="45">
-    <w:abstractNumId w:val="32"/>
+    <w:abstractNumId w:val="33"/>
   </w:num>
   <w:num w:numId="46">
-    <w:abstractNumId w:val="33"/>
+    <w:abstractNumId w:val="34"/>
+  </w:num>
+  <w:num w:numId="47">
+    <w:abstractNumId w:val="14"/>
   </w:num>
   <w:numIdMacAtCleanup w:val="45"/>
 </w:numbering>
@@ -42456,7 +42697,6 @@
   <w:style w:type="character" w:default="1" w:styleId="DefaultParagraphFont">
     <w:name w:val="Default Paragraph Font"/>
     <w:uiPriority w:val="1"/>
-    <w:semiHidden/>
     <w:unhideWhenUsed/>
   </w:style>
   <w:style w:type="table" w:default="1" w:styleId="TableNormal">

</xml_diff>

<commit_message>
22.58 Manual Steps update
</commit_message>
<xml_diff>
--- a/Rootstock ERP/Releases/Winter 19-22 Manual Steps.docx
+++ b/Rootstock ERP/Releases/Winter 19-22 Manual Steps.docx
@@ -37287,6 +37287,154 @@
           <w:rPr>
             <w:rStyle w:val="Hyperlink"/>
           </w:rPr>
+          <w:t>https://test.salesforce.com/packaging/installPackage.apexp?p0=04t4O000000MkAr</w:t>
+        </w:r>
+      </w:hyperlink>
+    </w:p>
+    <w:p/>
+    <w:p>
+      <w:pPr>
+        <w:pStyle w:val="ListParagraph"/>
+        <w:numPr>
+          <w:ilvl w:val="0"/>
+          <w:numId w:val="47"/>
+        </w:numPr>
+      </w:pPr>
+      <w:r>
+        <w:rPr>
+          <w:highlight w:val="magenta"/>
+        </w:rPr>
+        <w:t xml:space="preserve">For </w:t>
+      </w:r>
+      <w:proofErr w:type="spellStart"/>
+      <w:r>
+        <w:rPr>
+          <w:highlight w:val="magenta"/>
+        </w:rPr>
+        <w:t>Zenkraft</w:t>
+      </w:r>
+      <w:proofErr w:type="spellEnd"/>
+      <w:r>
+        <w:rPr>
+          <w:highlight w:val="magenta"/>
+        </w:rPr>
+        <w:t xml:space="preserve"> Customers Only</w:t>
+      </w:r>
+    </w:p>
+    <w:p>
+      <w:pPr>
+        <w:pStyle w:val="ListParagraph"/>
+        <w:numPr>
+          <w:ilvl w:val="1"/>
+          <w:numId w:val="47"/>
+        </w:numPr>
+      </w:pPr>
+      <w:r>
+        <w:t>Edit Shipper Header field</w:t>
+      </w:r>
+    </w:p>
+    <w:p>
+      <w:pPr>
+        <w:pStyle w:val="ListParagraph"/>
+        <w:numPr>
+          <w:ilvl w:val="2"/>
+          <w:numId w:val="47"/>
+        </w:numPr>
+      </w:pPr>
+      <w:r>
+        <w:t>Object = ‘Shipment</w:t>
+      </w:r>
+    </w:p>
+    <w:p>
+      <w:pPr>
+        <w:pStyle w:val="ListParagraph"/>
+        <w:numPr>
+          <w:ilvl w:val="3"/>
+          <w:numId w:val="47"/>
+        </w:numPr>
+      </w:pPr>
+      <w:r>
+        <w:t>Field = ‘Shipper Header</w:t>
+      </w:r>
+    </w:p>
+    <w:p>
+      <w:pPr>
+        <w:pStyle w:val="ListParagraph"/>
+        <w:numPr>
+          <w:ilvl w:val="4"/>
+          <w:numId w:val="47"/>
+        </w:numPr>
+      </w:pPr>
+      <w:r>
+        <w:t xml:space="preserve">Edit “Related List Label” = </w:t>
+      </w:r>
+      <w:proofErr w:type="spellStart"/>
+      <w:r>
+        <w:t>RSShipments</w:t>
+      </w:r>
+      <w:proofErr w:type="spellEnd"/>
+    </w:p>
+    <w:p>
+      <w:pPr>
+        <w:pStyle w:val="ListParagraph"/>
+        <w:numPr>
+          <w:ilvl w:val="4"/>
+          <w:numId w:val="47"/>
+        </w:numPr>
+      </w:pPr>
+      <w:r>
+        <w:t xml:space="preserve">Edit “Child Relationship Name = </w:t>
+      </w:r>
+      <w:proofErr w:type="spellStart"/>
+      <w:r>
+        <w:t>RSShipments</w:t>
+      </w:r>
+      <w:proofErr w:type="spellEnd"/>
+    </w:p>
+    <w:p/>
+    <w:p/>
+    <w:p>
+      <w:pPr>
+        <w:rPr>
+          <w:b/>
+          <w:bCs/>
+          <w:sz w:val="40"/>
+          <w:szCs w:val="40"/>
+        </w:rPr>
+      </w:pPr>
+      <w:r>
+        <w:rPr>
+          <w:b/>
+          <w:bCs/>
+          <w:sz w:val="40"/>
+          <w:szCs w:val="40"/>
+        </w:rPr>
+        <w:t>Spring 22.58</w:t>
+      </w:r>
+    </w:p>
+    <w:p>
+      <w:r>
+        <w:t xml:space="preserve">22.58 - </w:t>
+      </w:r>
+      <w:hyperlink r:id="rId176" w:history="1">
+        <w:r>
+          <w:rPr>
+            <w:rStyle w:val="Hyperlink"/>
+          </w:rPr>
+          <w:t>https://login.salesforce.com/packaging/installPackage.apexp?p0=04t4O000000Y3UD</w:t>
+        </w:r>
+      </w:hyperlink>
+    </w:p>
+    <w:p/>
+    <w:p>
+      <w:r>
+        <w:t xml:space="preserve">22.58 - </w:t>
+      </w:r>
+      <w:hyperlink r:id="rId177" w:history="1">
+        <w:r>
+          <w:rPr>
+            <w:rStyle w:val="Hyperlink"/>
+          </w:rPr>
           <w:t>https://</w:t>
         </w:r>
         <w:r>
@@ -37299,7 +37447,7 @@
           <w:rPr>
             <w:rStyle w:val="Hyperlink"/>
           </w:rPr>
-          <w:t>.salesforce.com/packaging/installPackage.apexp?p0=04t4O000000MkAr</w:t>
+          <w:t>.salesforce.com/packaging/installPackage.apexp?p0=04t4O000000Y3UD</w:t>
         </w:r>
       </w:hyperlink>
     </w:p>
@@ -37309,103 +37457,477 @@
         <w:pStyle w:val="ListParagraph"/>
         <w:numPr>
           <w:ilvl w:val="0"/>
-          <w:numId w:val="47"/>
-        </w:numPr>
-      </w:pPr>
-      <w:r>
-        <w:rPr>
-          <w:highlight w:val="magenta"/>
-        </w:rPr>
-        <w:t xml:space="preserve">For </w:t>
-      </w:r>
-      <w:proofErr w:type="spellStart"/>
-      <w:r>
-        <w:rPr>
-          <w:highlight w:val="magenta"/>
-        </w:rPr>
-        <w:t>Zenkraft</w:t>
-      </w:r>
-      <w:proofErr w:type="spellEnd"/>
-      <w:r>
-        <w:rPr>
-          <w:highlight w:val="magenta"/>
-        </w:rPr>
-        <w:t xml:space="preserve"> Customers Only</w:t>
+          <w:numId w:val="49"/>
+        </w:numPr>
+        <w:shd w:val="clear" w:color="auto" w:fill="FFFFFF"/>
+        <w:rPr>
+          <w:rFonts w:ascii="Calibri" w:hAnsi="Calibri" w:cs="Segoe UI"/>
+          <w:color w:val="201F1E"/>
+        </w:rPr>
+      </w:pPr>
+      <w:r>
+        <w:rPr>
+          <w:rFonts w:ascii="Calibri" w:hAnsi="Calibri" w:cs="Segoe UI"/>
+          <w:color w:val="201F1E"/>
+        </w:rPr>
+        <w:t>Add picklist value – </w:t>
+      </w:r>
+      <w:r>
+        <w:rPr>
+          <w:rFonts w:ascii="Calibri" w:hAnsi="Calibri" w:cs="Segoe UI"/>
+          <w:color w:val="201F1E"/>
+          <w:bdr w:val="none" w:sz="0" w:space="0" w:color="auto" w:frame="1"/>
+          <w:shd w:val="clear" w:color="auto" w:fill="00FF00"/>
+        </w:rPr>
+        <w:t>Manual</w:t>
+      </w:r>
+    </w:p>
+    <w:p>
+      <w:pPr>
+        <w:numPr>
+          <w:ilvl w:val="1"/>
+          <w:numId w:val="49"/>
+        </w:numPr>
+        <w:shd w:val="clear" w:color="auto" w:fill="FFFFFF"/>
+        <w:rPr>
+          <w:rFonts w:ascii="Calibri" w:hAnsi="Calibri" w:cs="Segoe UI"/>
+          <w:color w:val="201F1E"/>
+        </w:rPr>
+      </w:pPr>
+      <w:r>
+        <w:rPr>
+          <w:rFonts w:ascii="Calibri" w:hAnsi="Calibri" w:cs="Segoe UI"/>
+          <w:color w:val="201F1E"/>
+        </w:rPr>
+        <w:t xml:space="preserve">Object = </w:t>
+      </w:r>
+      <w:proofErr w:type="spellStart"/>
+      <w:r>
+        <w:rPr>
+          <w:rFonts w:ascii="Calibri" w:hAnsi="Calibri" w:cs="Segoe UI"/>
+          <w:color w:val="201F1E"/>
+        </w:rPr>
+        <w:t>rstk</w:t>
+      </w:r>
+      <w:proofErr w:type="spellEnd"/>
+      <w:r>
+        <w:rPr>
+          <w:rFonts w:ascii="Calibri" w:hAnsi="Calibri" w:cs="Segoe UI"/>
+          <w:color w:val="201F1E"/>
+        </w:rPr>
+        <w:t>__</w:t>
+      </w:r>
+      <w:proofErr w:type="spellStart"/>
+      <w:r>
+        <w:rPr>
+          <w:rFonts w:ascii="Calibri" w:hAnsi="Calibri" w:cs="Segoe UI"/>
+          <w:color w:val="201F1E"/>
+        </w:rPr>
+        <w:t>sydata</w:t>
+      </w:r>
+      <w:proofErr w:type="spellEnd"/>
+      <w:r>
+        <w:rPr>
+          <w:rFonts w:ascii="Calibri" w:hAnsi="Calibri" w:cs="Segoe UI"/>
+          <w:color w:val="201F1E"/>
+        </w:rPr>
+        <w:t>__c</w:t>
+      </w:r>
+    </w:p>
+    <w:p>
+      <w:pPr>
+        <w:pStyle w:val="NormalWeb"/>
+        <w:shd w:val="clear" w:color="auto" w:fill="FFFFFF"/>
+        <w:spacing w:before="0" w:beforeAutospacing="0" w:after="0" w:afterAutospacing="0"/>
+        <w:ind w:left="2160" w:hanging="2160"/>
+        <w:rPr>
+          <w:rFonts w:ascii="Calibri" w:hAnsi="Calibri"/>
+          <w:color w:val="201F1E"/>
+        </w:rPr>
+      </w:pPr>
+      <w:r>
+        <w:rPr>
+          <w:color w:val="201F1E"/>
+          <w:sz w:val="14"/>
+          <w:szCs w:val="14"/>
+          <w:bdr w:val="none" w:sz="0" w:space="0" w:color="auto" w:frame="1"/>
+        </w:rPr>
+        <w:t>                                                              </w:t>
+      </w:r>
+      <w:r>
+        <w:rPr>
+          <w:rFonts w:ascii="Calibri" w:hAnsi="Calibri"/>
+          <w:color w:val="201F1E"/>
+          <w:bdr w:val="none" w:sz="0" w:space="0" w:color="auto" w:frame="1"/>
+        </w:rPr>
+        <w:t>i.</w:t>
+      </w:r>
+      <w:r>
+        <w:rPr>
+          <w:color w:val="201F1E"/>
+          <w:sz w:val="14"/>
+          <w:szCs w:val="14"/>
+          <w:bdr w:val="none" w:sz="0" w:space="0" w:color="auto" w:frame="1"/>
+        </w:rPr>
+        <w:t>      </w:t>
+      </w:r>
+      <w:r>
+        <w:rPr>
+          <w:rFonts w:ascii="Calibri" w:hAnsi="Calibri"/>
+          <w:color w:val="201F1E"/>
+        </w:rPr>
+        <w:t xml:space="preserve">Field = </w:t>
+      </w:r>
+      <w:proofErr w:type="spellStart"/>
+      <w:r>
+        <w:rPr>
+          <w:rFonts w:ascii="Calibri" w:hAnsi="Calibri"/>
+          <w:color w:val="201F1E"/>
+        </w:rPr>
+        <w:t>rstk</w:t>
+      </w:r>
+      <w:proofErr w:type="spellEnd"/>
+      <w:r>
+        <w:rPr>
+          <w:rFonts w:ascii="Calibri" w:hAnsi="Calibri"/>
+          <w:color w:val="201F1E"/>
+        </w:rPr>
+        <w:t>__</w:t>
+      </w:r>
+      <w:r>
+        <w:rPr>
+          <w:rFonts w:ascii="System Font" w:eastAsiaTheme="minorHAnsi" w:hAnsi="System Font" w:cs="System Font"/>
+          <w:color w:val="BDC6D0"/>
+        </w:rPr>
+        <w:t xml:space="preserve"> </w:t>
+      </w:r>
+      <w:r>
+        <w:rPr>
+          <w:rFonts w:ascii="Calibri" w:hAnsi="Calibri"/>
+          <w:color w:val="201F1E"/>
+        </w:rPr>
+        <w:t>sydata_</w:t>
+      </w:r>
+      <w:proofErr w:type="spellStart"/>
+      <w:r>
+        <w:rPr>
+          <w:rFonts w:ascii="Calibri" w:hAnsi="Calibri"/>
+          <w:color w:val="201F1E"/>
+        </w:rPr>
+        <w:t>txntype</w:t>
+      </w:r>
+      <w:proofErr w:type="spellEnd"/>
+      <w:r>
+        <w:rPr>
+          <w:rFonts w:ascii="Calibri" w:hAnsi="Calibri"/>
+          <w:color w:val="201F1E"/>
+        </w:rPr>
+        <w:t>__c</w:t>
+      </w:r>
+    </w:p>
+    <w:p>
+      <w:pPr>
+        <w:numPr>
+          <w:ilvl w:val="3"/>
+          <w:numId w:val="39"/>
+        </w:numPr>
+        <w:shd w:val="clear" w:color="auto" w:fill="FFFFFF"/>
+        <w:rPr>
+          <w:rFonts w:ascii="Calibri" w:hAnsi="Calibri" w:cs="Segoe UI"/>
+          <w:color w:val="201F1E"/>
+        </w:rPr>
+      </w:pPr>
+      <w:r>
+        <w:rPr>
+          <w:rFonts w:ascii="Calibri" w:hAnsi="Calibri" w:cs="Segoe UI"/>
+          <w:color w:val="201F1E"/>
+        </w:rPr>
+        <w:t>Add Picklist Value</w:t>
+      </w:r>
+    </w:p>
+    <w:p>
+      <w:pPr>
+        <w:numPr>
+          <w:ilvl w:val="3"/>
+          <w:numId w:val="39"/>
+        </w:numPr>
+        <w:shd w:val="clear" w:color="auto" w:fill="FFFFFF"/>
+        <w:rPr>
+          <w:rFonts w:ascii="Calibri" w:hAnsi="Calibri" w:cs="Segoe UI"/>
+          <w:color w:val="201F1E"/>
+        </w:rPr>
+      </w:pPr>
+      <w:r>
+        <w:rPr>
+          <w:rFonts w:ascii="Calibri" w:hAnsi="Calibri" w:cs="Segoe UI"/>
+          <w:color w:val="201F1E"/>
+        </w:rPr>
+        <w:t xml:space="preserve">Value = </w:t>
+      </w:r>
+      <w:r>
+        <w:rPr>
+          <w:rFonts w:ascii="Calibri" w:hAnsi="Calibri" w:cs="Segoe UI"/>
+          <w:color w:val="201F1E"/>
+        </w:rPr>
+        <w:t>Prepayment Application Adjustment</w:t>
       </w:r>
     </w:p>
     <w:p>
       <w:pPr>
         <w:pStyle w:val="ListParagraph"/>
         <w:numPr>
+          <w:ilvl w:val="0"/>
+          <w:numId w:val="49"/>
+        </w:numPr>
+        <w:shd w:val="clear" w:color="auto" w:fill="FFFFFF"/>
+        <w:rPr>
+          <w:rFonts w:ascii="Calibri" w:hAnsi="Calibri" w:cs="Segoe UI"/>
+          <w:color w:val="201F1E"/>
+        </w:rPr>
+      </w:pPr>
+      <w:r>
+        <w:t xml:space="preserve"> </w:t>
+      </w:r>
+      <w:r>
+        <w:rPr>
+          <w:rFonts w:ascii="Calibri" w:hAnsi="Calibri" w:cs="Segoe UI"/>
+          <w:color w:val="201F1E"/>
+        </w:rPr>
+        <w:t>Add picklist value</w:t>
+      </w:r>
+      <w:r>
+        <w:rPr>
+          <w:rFonts w:ascii="Calibri" w:hAnsi="Calibri" w:cs="Segoe UI"/>
+          <w:color w:val="201F1E"/>
+        </w:rPr>
+        <w:t>s</w:t>
+      </w:r>
+      <w:r>
+        <w:rPr>
+          <w:rFonts w:ascii="Calibri" w:hAnsi="Calibri" w:cs="Segoe UI"/>
+          <w:color w:val="201F1E"/>
+        </w:rPr>
+        <w:t xml:space="preserve"> – </w:t>
+      </w:r>
+      <w:r>
+        <w:rPr>
+          <w:rFonts w:ascii="Calibri" w:hAnsi="Calibri" w:cs="Segoe UI"/>
+          <w:color w:val="201F1E"/>
+          <w:bdr w:val="none" w:sz="0" w:space="0" w:color="auto" w:frame="1"/>
+          <w:shd w:val="clear" w:color="auto" w:fill="00FF00"/>
+        </w:rPr>
+        <w:t>Manual</w:t>
+      </w:r>
+    </w:p>
+    <w:p>
+      <w:pPr>
+        <w:numPr>
           <w:ilvl w:val="1"/>
-          <w:numId w:val="47"/>
-        </w:numPr>
-      </w:pPr>
-      <w:r>
-        <w:t>Edit Shipper Header field</w:t>
-      </w:r>
-    </w:p>
-    <w:p>
-      <w:pPr>
-        <w:pStyle w:val="ListParagraph"/>
-        <w:numPr>
-          <w:ilvl w:val="2"/>
-          <w:numId w:val="47"/>
-        </w:numPr>
-      </w:pPr>
-      <w:r>
-        <w:t>Object = ‘Shipment</w:t>
-      </w:r>
-    </w:p>
-    <w:p>
-      <w:pPr>
-        <w:pStyle w:val="ListParagraph"/>
+          <w:numId w:val="49"/>
+        </w:numPr>
+        <w:shd w:val="clear" w:color="auto" w:fill="FFFFFF"/>
+        <w:rPr>
+          <w:rFonts w:ascii="Calibri" w:hAnsi="Calibri" w:cs="Segoe UI"/>
+          <w:color w:val="201F1E"/>
+        </w:rPr>
+      </w:pPr>
+      <w:r>
+        <w:rPr>
+          <w:rFonts w:ascii="Calibri" w:hAnsi="Calibri" w:cs="Segoe UI"/>
+          <w:color w:val="201F1E"/>
+        </w:rPr>
+        <w:t>Navigate to ‘Picklist Value Sets’ in search bar</w:t>
+      </w:r>
+    </w:p>
+    <w:p>
+      <w:pPr>
+        <w:pStyle w:val="NormalWeb"/>
+        <w:shd w:val="clear" w:color="auto" w:fill="FFFFFF"/>
+        <w:spacing w:before="0" w:beforeAutospacing="0" w:after="0" w:afterAutospacing="0"/>
+        <w:ind w:left="2160" w:hanging="2160"/>
+        <w:rPr>
+          <w:rFonts w:ascii="Calibri" w:hAnsi="Calibri"/>
+          <w:color w:val="201F1E"/>
+        </w:rPr>
+      </w:pPr>
+      <w:r>
+        <w:rPr>
+          <w:color w:val="201F1E"/>
+          <w:sz w:val="14"/>
+          <w:szCs w:val="14"/>
+          <w:bdr w:val="none" w:sz="0" w:space="0" w:color="auto" w:frame="1"/>
+        </w:rPr>
+        <w:t>                                                              </w:t>
+      </w:r>
+      <w:r>
+        <w:rPr>
+          <w:rFonts w:ascii="Calibri" w:hAnsi="Calibri"/>
+          <w:color w:val="201F1E"/>
+          <w:bdr w:val="none" w:sz="0" w:space="0" w:color="auto" w:frame="1"/>
+        </w:rPr>
+        <w:t>i.</w:t>
+      </w:r>
+      <w:r>
+        <w:rPr>
+          <w:color w:val="201F1E"/>
+          <w:sz w:val="14"/>
+          <w:szCs w:val="14"/>
+          <w:bdr w:val="none" w:sz="0" w:space="0" w:color="auto" w:frame="1"/>
+        </w:rPr>
+        <w:t>      </w:t>
+      </w:r>
+      <w:r>
+        <w:rPr>
+          <w:rFonts w:ascii="Calibri" w:hAnsi="Calibri"/>
+          <w:color w:val="201F1E"/>
+        </w:rPr>
+        <w:t>Select ‘ISO Country Codes’ Global Value Set</w:t>
+      </w:r>
+    </w:p>
+    <w:p>
+      <w:pPr>
         <w:numPr>
           <w:ilvl w:val="3"/>
-          <w:numId w:val="47"/>
-        </w:numPr>
-      </w:pPr>
-      <w:r>
-        <w:t>Field = ‘Shipper Header</w:t>
-      </w:r>
-    </w:p>
-    <w:p>
-      <w:pPr>
-        <w:pStyle w:val="ListParagraph"/>
+          <w:numId w:val="39"/>
+        </w:numPr>
+        <w:shd w:val="clear" w:color="auto" w:fill="FFFFFF"/>
+        <w:rPr>
+          <w:rFonts w:ascii="Calibri" w:hAnsi="Calibri" w:cs="Segoe UI"/>
+          <w:color w:val="201F1E"/>
+        </w:rPr>
+      </w:pPr>
+      <w:r>
+        <w:rPr>
+          <w:rFonts w:ascii="Calibri" w:hAnsi="Calibri" w:cs="Segoe UI"/>
+          <w:color w:val="201F1E"/>
+        </w:rPr>
+        <w:t>Click ‘New’ in Values section</w:t>
+      </w:r>
+    </w:p>
+    <w:p>
+      <w:pPr>
+        <w:numPr>
+          <w:ilvl w:val="3"/>
+          <w:numId w:val="39"/>
+        </w:numPr>
+        <w:shd w:val="clear" w:color="auto" w:fill="FFFFFF"/>
+        <w:rPr>
+          <w:rFonts w:ascii="Calibri" w:hAnsi="Calibri" w:cs="Segoe UI"/>
+          <w:color w:val="201F1E"/>
+        </w:rPr>
+      </w:pPr>
+      <w:r>
+        <w:rPr>
+          <w:rFonts w:ascii="Calibri" w:hAnsi="Calibri" w:cs="Segoe UI"/>
+          <w:color w:val="201F1E"/>
+        </w:rPr>
+        <w:t xml:space="preserve">Add New </w:t>
+      </w:r>
+      <w:r>
+        <w:rPr>
+          <w:rFonts w:ascii="Calibri" w:hAnsi="Calibri" w:cs="Segoe UI"/>
+          <w:color w:val="201F1E"/>
+        </w:rPr>
+        <w:t>Value</w:t>
+      </w:r>
+      <w:r>
+        <w:rPr>
+          <w:rFonts w:ascii="Calibri" w:hAnsi="Calibri" w:cs="Segoe UI"/>
+          <w:color w:val="201F1E"/>
+        </w:rPr>
+        <w:t>s</w:t>
+      </w:r>
+      <w:r>
+        <w:rPr>
+          <w:rFonts w:ascii="Calibri" w:hAnsi="Calibri" w:cs="Segoe UI"/>
+          <w:color w:val="201F1E"/>
+        </w:rPr>
+        <w:t xml:space="preserve"> = </w:t>
+      </w:r>
+    </w:p>
+    <w:p>
+      <w:pPr>
         <w:numPr>
           <w:ilvl w:val="4"/>
-          <w:numId w:val="47"/>
-        </w:numPr>
-      </w:pPr>
-      <w:r>
-        <w:t xml:space="preserve">Edit “Related List Label” = </w:t>
-      </w:r>
-      <w:proofErr w:type="spellStart"/>
-      <w:r>
-        <w:t>RSShipments</w:t>
-      </w:r>
-      <w:proofErr w:type="spellEnd"/>
-    </w:p>
-    <w:p>
-      <w:pPr>
-        <w:pStyle w:val="ListParagraph"/>
+          <w:numId w:val="39"/>
+        </w:numPr>
+        <w:shd w:val="clear" w:color="auto" w:fill="FFFFFF"/>
+        <w:rPr>
+          <w:rFonts w:ascii="Calibri" w:hAnsi="Calibri" w:cs="Segoe UI"/>
+          <w:color w:val="201F1E"/>
+        </w:rPr>
+      </w:pPr>
+      <w:r>
+        <w:rPr>
+          <w:rFonts w:ascii="Calibri" w:hAnsi="Calibri" w:cs="Segoe UI"/>
+          <w:color w:val="201F1E"/>
+        </w:rPr>
+        <w:t>BQ</w:t>
+      </w:r>
+    </w:p>
+    <w:p>
+      <w:pPr>
         <w:numPr>
           <w:ilvl w:val="4"/>
-          <w:numId w:val="47"/>
-        </w:numPr>
-      </w:pPr>
-      <w:r>
-        <w:t xml:space="preserve">Edit “Child Relationship Name = </w:t>
-      </w:r>
-      <w:proofErr w:type="spellStart"/>
-      <w:r>
-        <w:t>RSShipments</w:t>
-      </w:r>
-      <w:proofErr w:type="spellEnd"/>
-    </w:p>
-    <w:p>
-      <w:pPr>
-        <w:ind w:left="3240"/>
+          <w:numId w:val="39"/>
+        </w:numPr>
+        <w:shd w:val="clear" w:color="auto" w:fill="FFFFFF"/>
+        <w:rPr>
+          <w:rFonts w:ascii="Calibri" w:hAnsi="Calibri" w:cs="Segoe UI"/>
+          <w:color w:val="201F1E"/>
+        </w:rPr>
+      </w:pPr>
+      <w:r>
+        <w:rPr>
+          <w:rFonts w:ascii="Calibri" w:hAnsi="Calibri" w:cs="Segoe UI"/>
+          <w:color w:val="201F1E"/>
+        </w:rPr>
+        <w:t>CW</w:t>
+      </w:r>
+    </w:p>
+    <w:p>
+      <w:pPr>
+        <w:numPr>
+          <w:ilvl w:val="4"/>
+          <w:numId w:val="39"/>
+        </w:numPr>
+        <w:shd w:val="clear" w:color="auto" w:fill="FFFFFF"/>
+        <w:rPr>
+          <w:rFonts w:ascii="Calibri" w:hAnsi="Calibri" w:cs="Segoe UI"/>
+          <w:color w:val="201F1E"/>
+        </w:rPr>
+      </w:pPr>
+      <w:r>
+        <w:rPr>
+          <w:rFonts w:ascii="Calibri" w:hAnsi="Calibri" w:cs="Segoe UI"/>
+          <w:color w:val="201F1E"/>
+        </w:rPr>
+        <w:t>SX</w:t>
+      </w:r>
+    </w:p>
+    <w:p>
+      <w:pPr>
+        <w:numPr>
+          <w:ilvl w:val="4"/>
+          <w:numId w:val="39"/>
+        </w:numPr>
+        <w:shd w:val="clear" w:color="auto" w:fill="FFFFFF"/>
+        <w:rPr>
+          <w:rFonts w:ascii="Calibri" w:hAnsi="Calibri" w:cs="Segoe UI"/>
+          <w:color w:val="201F1E"/>
+        </w:rPr>
+      </w:pPr>
+      <w:r>
+        <w:rPr>
+          <w:rFonts w:ascii="Calibri" w:hAnsi="Calibri" w:cs="Segoe UI"/>
+          <w:color w:val="201F1E"/>
+        </w:rPr>
+        <w:t>XI</w:t>
+      </w:r>
+    </w:p>
+    <w:p>
+      <w:pPr>
+        <w:ind w:left="360"/>
       </w:pPr>
     </w:p>
     <w:sectPr>
@@ -38548,6 +39070,92 @@
     </w:lvl>
   </w:abstractNum>
   <w:abstractNum w:abstractNumId="12" w15:restartNumberingAfterBreak="0">
+    <w:nsid w:val="18F6390E"/>
+    <w:multiLevelType w:val="hybridMultilevel"/>
+    <w:tmpl w:val="93D49802"/>
+    <w:lvl w:ilvl="0" w:tplc="FFFFFFFF">
+      <w:start w:val="1"/>
+      <w:numFmt w:val="decimal"/>
+      <w:lvlText w:val="%1."/>
+      <w:lvlJc w:val="left"/>
+      <w:pPr>
+        <w:ind w:left="720" w:hanging="360"/>
+      </w:pPr>
+    </w:lvl>
+    <w:lvl w:ilvl="1" w:tplc="FFFFFFFF">
+      <w:start w:val="1"/>
+      <w:numFmt w:val="lowerLetter"/>
+      <w:lvlText w:val="%2."/>
+      <w:lvlJc w:val="left"/>
+      <w:pPr>
+        <w:ind w:left="1440" w:hanging="360"/>
+      </w:pPr>
+    </w:lvl>
+    <w:lvl w:ilvl="2" w:tplc="FFFFFFFF">
+      <w:start w:val="1"/>
+      <w:numFmt w:val="lowerRoman"/>
+      <w:lvlText w:val="%3."/>
+      <w:lvlJc w:val="right"/>
+      <w:pPr>
+        <w:ind w:left="2160" w:hanging="180"/>
+      </w:pPr>
+    </w:lvl>
+    <w:lvl w:ilvl="3" w:tplc="FFFFFFFF" w:tentative="1">
+      <w:start w:val="1"/>
+      <w:numFmt w:val="decimal"/>
+      <w:lvlText w:val="%4."/>
+      <w:lvlJc w:val="left"/>
+      <w:pPr>
+        <w:ind w:left="2880" w:hanging="360"/>
+      </w:pPr>
+    </w:lvl>
+    <w:lvl w:ilvl="4" w:tplc="FFFFFFFF" w:tentative="1">
+      <w:start w:val="1"/>
+      <w:numFmt w:val="lowerLetter"/>
+      <w:lvlText w:val="%5."/>
+      <w:lvlJc w:val="left"/>
+      <w:pPr>
+        <w:ind w:left="3600" w:hanging="360"/>
+      </w:pPr>
+    </w:lvl>
+    <w:lvl w:ilvl="5" w:tplc="FFFFFFFF" w:tentative="1">
+      <w:start w:val="1"/>
+      <w:numFmt w:val="lowerRoman"/>
+      <w:lvlText w:val="%6."/>
+      <w:lvlJc w:val="right"/>
+      <w:pPr>
+        <w:ind w:left="4320" w:hanging="180"/>
+      </w:pPr>
+    </w:lvl>
+    <w:lvl w:ilvl="6" w:tplc="FFFFFFFF" w:tentative="1">
+      <w:start w:val="1"/>
+      <w:numFmt w:val="decimal"/>
+      <w:lvlText w:val="%7."/>
+      <w:lvlJc w:val="left"/>
+      <w:pPr>
+        <w:ind w:left="5040" w:hanging="360"/>
+      </w:pPr>
+    </w:lvl>
+    <w:lvl w:ilvl="7" w:tplc="FFFFFFFF" w:tentative="1">
+      <w:start w:val="1"/>
+      <w:numFmt w:val="lowerLetter"/>
+      <w:lvlText w:val="%8."/>
+      <w:lvlJc w:val="left"/>
+      <w:pPr>
+        <w:ind w:left="5760" w:hanging="360"/>
+      </w:pPr>
+    </w:lvl>
+    <w:lvl w:ilvl="8" w:tplc="FFFFFFFF" w:tentative="1">
+      <w:start w:val="1"/>
+      <w:numFmt w:val="lowerRoman"/>
+      <w:lvlText w:val="%9."/>
+      <w:lvlJc w:val="right"/>
+      <w:pPr>
+        <w:ind w:left="6480" w:hanging="180"/>
+      </w:pPr>
+    </w:lvl>
+  </w:abstractNum>
+  <w:abstractNum w:abstractNumId="13" w15:restartNumberingAfterBreak="0">
     <w:nsid w:val="1CB036F0"/>
     <w:multiLevelType w:val="hybridMultilevel"/>
     <w:tmpl w:val="DA14E556"/>
@@ -38633,7 +39241,7 @@
       </w:pPr>
     </w:lvl>
   </w:abstractNum>
-  <w:abstractNum w:abstractNumId="13" w15:restartNumberingAfterBreak="0">
+  <w:abstractNum w:abstractNumId="14" w15:restartNumberingAfterBreak="0">
     <w:nsid w:val="1CCD10E4"/>
     <w:multiLevelType w:val="hybridMultilevel"/>
     <w:tmpl w:val="45FC531A"/>
@@ -38719,7 +39327,7 @@
       </w:pPr>
     </w:lvl>
   </w:abstractNum>
-  <w:abstractNum w:abstractNumId="14" w15:restartNumberingAfterBreak="0">
+  <w:abstractNum w:abstractNumId="15" w15:restartNumberingAfterBreak="0">
     <w:nsid w:val="1F0E0D2F"/>
     <w:multiLevelType w:val="hybridMultilevel"/>
     <w:tmpl w:val="172E92EA"/>
@@ -38805,7 +39413,7 @@
       </w:pPr>
     </w:lvl>
   </w:abstractNum>
-  <w:abstractNum w:abstractNumId="15" w15:restartNumberingAfterBreak="0">
+  <w:abstractNum w:abstractNumId="16" w15:restartNumberingAfterBreak="0">
     <w:nsid w:val="20A04846"/>
     <w:multiLevelType w:val="hybridMultilevel"/>
     <w:tmpl w:val="95A0A140"/>
@@ -38891,7 +39499,7 @@
       </w:pPr>
     </w:lvl>
   </w:abstractNum>
-  <w:abstractNum w:abstractNumId="16" w15:restartNumberingAfterBreak="0">
+  <w:abstractNum w:abstractNumId="17" w15:restartNumberingAfterBreak="0">
     <w:nsid w:val="21591964"/>
     <w:multiLevelType w:val="hybridMultilevel"/>
     <w:tmpl w:val="B1C2FAD0"/>
@@ -38977,7 +39585,7 @@
       </w:pPr>
     </w:lvl>
   </w:abstractNum>
-  <w:abstractNum w:abstractNumId="17" w15:restartNumberingAfterBreak="0">
+  <w:abstractNum w:abstractNumId="18" w15:restartNumberingAfterBreak="0">
     <w:nsid w:val="240871AB"/>
     <w:multiLevelType w:val="hybridMultilevel"/>
     <w:tmpl w:val="5B58916C"/>
@@ -39090,7 +39698,7 @@
       </w:rPr>
     </w:lvl>
   </w:abstractNum>
-  <w:abstractNum w:abstractNumId="18" w15:restartNumberingAfterBreak="0">
+  <w:abstractNum w:abstractNumId="19" w15:restartNumberingAfterBreak="0">
     <w:nsid w:val="243C4A53"/>
     <w:multiLevelType w:val="hybridMultilevel"/>
     <w:tmpl w:val="64A0E846"/>
@@ -39176,10 +39784,10 @@
       </w:pPr>
     </w:lvl>
   </w:abstractNum>
-  <w:abstractNum w:abstractNumId="19" w15:restartNumberingAfterBreak="0">
+  <w:abstractNum w:abstractNumId="20" w15:restartNumberingAfterBreak="0">
     <w:nsid w:val="2582303A"/>
     <w:multiLevelType w:val="hybridMultilevel"/>
-    <w:tmpl w:val="172E92EA"/>
+    <w:tmpl w:val="93D49802"/>
     <w:lvl w:ilvl="0" w:tplc="0409000F">
       <w:start w:val="1"/>
       <w:numFmt w:val="decimal"/>
@@ -39262,7 +39870,7 @@
       </w:pPr>
     </w:lvl>
   </w:abstractNum>
-  <w:abstractNum w:abstractNumId="20" w15:restartNumberingAfterBreak="0">
+  <w:abstractNum w:abstractNumId="21" w15:restartNumberingAfterBreak="0">
     <w:nsid w:val="26F074AF"/>
     <w:multiLevelType w:val="multilevel"/>
     <w:tmpl w:val="6EF889FE"/>
@@ -39314,7 +39922,7 @@
         <w:ind w:left="2880" w:hanging="360"/>
       </w:pPr>
     </w:lvl>
-    <w:lvl w:ilvl="4" w:tentative="1">
+    <w:lvl w:ilvl="4">
       <w:start w:val="1"/>
       <w:numFmt w:val="decimal"/>
       <w:lvlText w:val="%5."/>
@@ -39375,7 +39983,7 @@
       </w:pPr>
     </w:lvl>
   </w:abstractNum>
-  <w:abstractNum w:abstractNumId="21" w15:restartNumberingAfterBreak="0">
+  <w:abstractNum w:abstractNumId="22" w15:restartNumberingAfterBreak="0">
     <w:nsid w:val="27BA4F8E"/>
     <w:multiLevelType w:val="hybridMultilevel"/>
     <w:tmpl w:val="8138B6E6"/>
@@ -39464,7 +40072,7 @@
       </w:pPr>
     </w:lvl>
   </w:abstractNum>
-  <w:abstractNum w:abstractNumId="22" w15:restartNumberingAfterBreak="0">
+  <w:abstractNum w:abstractNumId="23" w15:restartNumberingAfterBreak="0">
     <w:nsid w:val="322F7F14"/>
     <w:multiLevelType w:val="hybridMultilevel"/>
     <w:tmpl w:val="3A646956"/>
@@ -39550,7 +40158,7 @@
       </w:pPr>
     </w:lvl>
   </w:abstractNum>
-  <w:abstractNum w:abstractNumId="23" w15:restartNumberingAfterBreak="0">
+  <w:abstractNum w:abstractNumId="24" w15:restartNumberingAfterBreak="0">
     <w:nsid w:val="33144E9C"/>
     <w:multiLevelType w:val="multilevel"/>
     <w:tmpl w:val="066CCA9C"/>
@@ -39636,7 +40244,7 @@
       </w:pPr>
     </w:lvl>
   </w:abstractNum>
-  <w:abstractNum w:abstractNumId="24" w15:restartNumberingAfterBreak="0">
+  <w:abstractNum w:abstractNumId="25" w15:restartNumberingAfterBreak="0">
     <w:nsid w:val="34B54539"/>
     <w:multiLevelType w:val="hybridMultilevel"/>
     <w:tmpl w:val="AE8A80FC"/>
@@ -39725,7 +40333,7 @@
       </w:pPr>
     </w:lvl>
   </w:abstractNum>
-  <w:abstractNum w:abstractNumId="25" w15:restartNumberingAfterBreak="0">
+  <w:abstractNum w:abstractNumId="26" w15:restartNumberingAfterBreak="0">
     <w:nsid w:val="411B5A02"/>
     <w:multiLevelType w:val="hybridMultilevel"/>
     <w:tmpl w:val="7D0A83B6"/>
@@ -39811,7 +40419,7 @@
       </w:pPr>
     </w:lvl>
   </w:abstractNum>
-  <w:abstractNum w:abstractNumId="26" w15:restartNumberingAfterBreak="0">
+  <w:abstractNum w:abstractNumId="27" w15:restartNumberingAfterBreak="0">
     <w:nsid w:val="420C019D"/>
     <w:multiLevelType w:val="hybridMultilevel"/>
     <w:tmpl w:val="BBFA0368"/>
@@ -39900,7 +40508,7 @@
       </w:pPr>
     </w:lvl>
   </w:abstractNum>
-  <w:abstractNum w:abstractNumId="27" w15:restartNumberingAfterBreak="0">
+  <w:abstractNum w:abstractNumId="28" w15:restartNumberingAfterBreak="0">
     <w:nsid w:val="48EB11BA"/>
     <w:multiLevelType w:val="hybridMultilevel"/>
     <w:tmpl w:val="493E36E2"/>
@@ -39986,7 +40594,7 @@
       </w:pPr>
     </w:lvl>
   </w:abstractNum>
-  <w:abstractNum w:abstractNumId="28" w15:restartNumberingAfterBreak="0">
+  <w:abstractNum w:abstractNumId="29" w15:restartNumberingAfterBreak="0">
     <w:nsid w:val="4B123D52"/>
     <w:multiLevelType w:val="hybridMultilevel"/>
     <w:tmpl w:val="3BD2733A"/>
@@ -40072,7 +40680,7 @@
       </w:pPr>
     </w:lvl>
   </w:abstractNum>
-  <w:abstractNum w:abstractNumId="29" w15:restartNumberingAfterBreak="0">
+  <w:abstractNum w:abstractNumId="30" w15:restartNumberingAfterBreak="0">
     <w:nsid w:val="4D002BDD"/>
     <w:multiLevelType w:val="hybridMultilevel"/>
     <w:tmpl w:val="2A5EA498"/>
@@ -40158,7 +40766,7 @@
       </w:pPr>
     </w:lvl>
   </w:abstractNum>
-  <w:abstractNum w:abstractNumId="30" w15:restartNumberingAfterBreak="0">
+  <w:abstractNum w:abstractNumId="31" w15:restartNumberingAfterBreak="0">
     <w:nsid w:val="52F375CB"/>
     <w:multiLevelType w:val="hybridMultilevel"/>
     <w:tmpl w:val="3A646956"/>
@@ -40244,7 +40852,7 @@
       </w:pPr>
     </w:lvl>
   </w:abstractNum>
-  <w:abstractNum w:abstractNumId="31" w15:restartNumberingAfterBreak="0">
+  <w:abstractNum w:abstractNumId="32" w15:restartNumberingAfterBreak="0">
     <w:nsid w:val="56682E1B"/>
     <w:multiLevelType w:val="hybridMultilevel"/>
     <w:tmpl w:val="A4B8C158"/>
@@ -40333,7 +40941,7 @@
       </w:pPr>
     </w:lvl>
   </w:abstractNum>
-  <w:abstractNum w:abstractNumId="32" w15:restartNumberingAfterBreak="0">
+  <w:abstractNum w:abstractNumId="33" w15:restartNumberingAfterBreak="0">
     <w:nsid w:val="5ADF6330"/>
     <w:multiLevelType w:val="hybridMultilevel"/>
     <w:tmpl w:val="04207A46"/>
@@ -40419,7 +41027,7 @@
       </w:pPr>
     </w:lvl>
   </w:abstractNum>
-  <w:abstractNum w:abstractNumId="33" w15:restartNumberingAfterBreak="0">
+  <w:abstractNum w:abstractNumId="34" w15:restartNumberingAfterBreak="0">
     <w:nsid w:val="5C0C7800"/>
     <w:multiLevelType w:val="hybridMultilevel"/>
     <w:tmpl w:val="A0824900"/>
@@ -40505,7 +41113,7 @@
       </w:pPr>
     </w:lvl>
   </w:abstractNum>
-  <w:abstractNum w:abstractNumId="34" w15:restartNumberingAfterBreak="0">
+  <w:abstractNum w:abstractNumId="35" w15:restartNumberingAfterBreak="0">
     <w:nsid w:val="627C7F81"/>
     <w:multiLevelType w:val="multilevel"/>
     <w:tmpl w:val="9CBAF202"/>
@@ -40618,7 +41226,7 @@
       </w:pPr>
     </w:lvl>
   </w:abstractNum>
-  <w:abstractNum w:abstractNumId="35" w15:restartNumberingAfterBreak="0">
+  <w:abstractNum w:abstractNumId="36" w15:restartNumberingAfterBreak="0">
     <w:nsid w:val="627D21AE"/>
     <w:multiLevelType w:val="hybridMultilevel"/>
     <w:tmpl w:val="AD80989A"/>
@@ -40704,7 +41312,7 @@
       </w:pPr>
     </w:lvl>
   </w:abstractNum>
-  <w:abstractNum w:abstractNumId="36" w15:restartNumberingAfterBreak="0">
+  <w:abstractNum w:abstractNumId="37" w15:restartNumberingAfterBreak="0">
     <w:nsid w:val="648E5530"/>
     <w:multiLevelType w:val="hybridMultilevel"/>
     <w:tmpl w:val="814CE300"/>
@@ -40790,7 +41398,7 @@
       </w:pPr>
     </w:lvl>
   </w:abstractNum>
-  <w:abstractNum w:abstractNumId="37" w15:restartNumberingAfterBreak="0">
+  <w:abstractNum w:abstractNumId="38" w15:restartNumberingAfterBreak="0">
     <w:nsid w:val="64E60A10"/>
     <w:multiLevelType w:val="hybridMultilevel"/>
     <w:tmpl w:val="8DF8EFBE"/>
@@ -40876,7 +41484,7 @@
       </w:pPr>
     </w:lvl>
   </w:abstractNum>
-  <w:abstractNum w:abstractNumId="38" w15:restartNumberingAfterBreak="0">
+  <w:abstractNum w:abstractNumId="39" w15:restartNumberingAfterBreak="0">
     <w:nsid w:val="663A101B"/>
     <w:multiLevelType w:val="hybridMultilevel"/>
     <w:tmpl w:val="8EF6E872"/>
@@ -40962,7 +41570,96 @@
       </w:pPr>
     </w:lvl>
   </w:abstractNum>
-  <w:abstractNum w:abstractNumId="39" w15:restartNumberingAfterBreak="0">
+  <w:abstractNum w:abstractNumId="40" w15:restartNumberingAfterBreak="0">
+    <w:nsid w:val="683E6E90"/>
+    <w:multiLevelType w:val="hybridMultilevel"/>
+    <w:tmpl w:val="8138B6E6"/>
+    <w:lvl w:ilvl="0" w:tplc="FFFFFFFF">
+      <w:start w:val="1"/>
+      <w:numFmt w:val="decimal"/>
+      <w:lvlText w:val="%1."/>
+      <w:lvlJc w:val="left"/>
+      <w:pPr>
+        <w:ind w:left="720" w:hanging="360"/>
+      </w:pPr>
+      <w:rPr>
+        <w:rFonts w:hint="default"/>
+      </w:rPr>
+    </w:lvl>
+    <w:lvl w:ilvl="1" w:tplc="FFFFFFFF">
+      <w:start w:val="1"/>
+      <w:numFmt w:val="lowerLetter"/>
+      <w:lvlText w:val="%2."/>
+      <w:lvlJc w:val="left"/>
+      <w:pPr>
+        <w:ind w:left="1440" w:hanging="360"/>
+      </w:pPr>
+    </w:lvl>
+    <w:lvl w:ilvl="2" w:tplc="FFFFFFFF">
+      <w:start w:val="1"/>
+      <w:numFmt w:val="lowerRoman"/>
+      <w:lvlText w:val="%3."/>
+      <w:lvlJc w:val="right"/>
+      <w:pPr>
+        <w:ind w:left="2160" w:hanging="180"/>
+      </w:pPr>
+    </w:lvl>
+    <w:lvl w:ilvl="3" w:tplc="FFFFFFFF">
+      <w:start w:val="1"/>
+      <w:numFmt w:val="decimal"/>
+      <w:lvlText w:val="%4."/>
+      <w:lvlJc w:val="left"/>
+      <w:pPr>
+        <w:ind w:left="2880" w:hanging="360"/>
+      </w:pPr>
+    </w:lvl>
+    <w:lvl w:ilvl="4" w:tplc="FFFFFFFF">
+      <w:start w:val="1"/>
+      <w:numFmt w:val="lowerLetter"/>
+      <w:lvlText w:val="%5."/>
+      <w:lvlJc w:val="left"/>
+      <w:pPr>
+        <w:ind w:left="3600" w:hanging="360"/>
+      </w:pPr>
+    </w:lvl>
+    <w:lvl w:ilvl="5" w:tplc="FFFFFFFF" w:tentative="1">
+      <w:start w:val="1"/>
+      <w:numFmt w:val="lowerRoman"/>
+      <w:lvlText w:val="%6."/>
+      <w:lvlJc w:val="right"/>
+      <w:pPr>
+        <w:ind w:left="4320" w:hanging="180"/>
+      </w:pPr>
+    </w:lvl>
+    <w:lvl w:ilvl="6" w:tplc="FFFFFFFF" w:tentative="1">
+      <w:start w:val="1"/>
+      <w:numFmt w:val="decimal"/>
+      <w:lvlText w:val="%7."/>
+      <w:lvlJc w:val="left"/>
+      <w:pPr>
+        <w:ind w:left="5040" w:hanging="360"/>
+      </w:pPr>
+    </w:lvl>
+    <w:lvl w:ilvl="7" w:tplc="FFFFFFFF" w:tentative="1">
+      <w:start w:val="1"/>
+      <w:numFmt w:val="lowerLetter"/>
+      <w:lvlText w:val="%8."/>
+      <w:lvlJc w:val="left"/>
+      <w:pPr>
+        <w:ind w:left="5760" w:hanging="360"/>
+      </w:pPr>
+    </w:lvl>
+    <w:lvl w:ilvl="8" w:tplc="FFFFFFFF" w:tentative="1">
+      <w:start w:val="1"/>
+      <w:numFmt w:val="lowerRoman"/>
+      <w:lvlText w:val="%9."/>
+      <w:lvlJc w:val="right"/>
+      <w:pPr>
+        <w:ind w:left="6480" w:hanging="180"/>
+      </w:pPr>
+    </w:lvl>
+  </w:abstractNum>
+  <w:abstractNum w:abstractNumId="41" w15:restartNumberingAfterBreak="0">
     <w:nsid w:val="6AC25774"/>
     <w:multiLevelType w:val="hybridMultilevel"/>
     <w:tmpl w:val="8138B6E6"/>
@@ -41051,7 +41748,7 @@
       </w:pPr>
     </w:lvl>
   </w:abstractNum>
-  <w:abstractNum w:abstractNumId="40" w15:restartNumberingAfterBreak="0">
+  <w:abstractNum w:abstractNumId="42" w15:restartNumberingAfterBreak="0">
     <w:nsid w:val="6BA85D8D"/>
     <w:multiLevelType w:val="hybridMultilevel"/>
     <w:tmpl w:val="C2BA0D58"/>
@@ -41137,7 +41834,7 @@
       </w:pPr>
     </w:lvl>
   </w:abstractNum>
-  <w:abstractNum w:abstractNumId="41" w15:restartNumberingAfterBreak="0">
+  <w:abstractNum w:abstractNumId="43" w15:restartNumberingAfterBreak="0">
     <w:nsid w:val="704E2484"/>
     <w:multiLevelType w:val="hybridMultilevel"/>
     <w:tmpl w:val="47607EAE"/>
@@ -41223,7 +41920,7 @@
       </w:pPr>
     </w:lvl>
   </w:abstractNum>
-  <w:abstractNum w:abstractNumId="42" w15:restartNumberingAfterBreak="0">
+  <w:abstractNum w:abstractNumId="44" w15:restartNumberingAfterBreak="0">
     <w:nsid w:val="76BD7EF1"/>
     <w:multiLevelType w:val="hybridMultilevel"/>
     <w:tmpl w:val="5E7AFFDC"/>
@@ -41309,7 +42006,7 @@
       </w:pPr>
     </w:lvl>
   </w:abstractNum>
-  <w:abstractNum w:abstractNumId="43" w15:restartNumberingAfterBreak="0">
+  <w:abstractNum w:abstractNumId="45" w15:restartNumberingAfterBreak="0">
     <w:nsid w:val="771D716D"/>
     <w:multiLevelType w:val="hybridMultilevel"/>
     <w:tmpl w:val="8138B6E6"/>
@@ -41398,7 +42095,7 @@
       </w:pPr>
     </w:lvl>
   </w:abstractNum>
-  <w:abstractNum w:abstractNumId="44" w15:restartNumberingAfterBreak="0">
+  <w:abstractNum w:abstractNumId="46" w15:restartNumberingAfterBreak="0">
     <w:nsid w:val="7AD636FE"/>
     <w:multiLevelType w:val="hybridMultilevel"/>
     <w:tmpl w:val="21D40ECC"/>
@@ -41484,7 +42181,7 @@
       </w:pPr>
     </w:lvl>
   </w:abstractNum>
-  <w:abstractNum w:abstractNumId="45" w15:restartNumberingAfterBreak="0">
+  <w:abstractNum w:abstractNumId="47" w15:restartNumberingAfterBreak="0">
     <w:nsid w:val="7F232C1F"/>
     <w:multiLevelType w:val="hybridMultilevel"/>
     <w:tmpl w:val="C6FA18C8"/>
@@ -41570,7 +42267,7 @@
       </w:pPr>
     </w:lvl>
   </w:abstractNum>
-  <w:abstractNum w:abstractNumId="46" w15:restartNumberingAfterBreak="0">
+  <w:abstractNum w:abstractNumId="48" w15:restartNumberingAfterBreak="0">
     <w:nsid w:val="7F3156DC"/>
     <w:multiLevelType w:val="hybridMultilevel"/>
     <w:tmpl w:val="8FC62428"/>
@@ -41660,7 +42357,7 @@
     </w:lvl>
   </w:abstractNum>
   <w:num w:numId="1">
-    <w:abstractNumId w:val="45"/>
+    <w:abstractNumId w:val="47"/>
     <w:lvlOverride w:ilvl="0">
       <w:startOverride w:val="1"/>
     </w:lvlOverride>
@@ -41690,7 +42387,7 @@
     </w:lvlOverride>
   </w:num>
   <w:num w:numId="2">
-    <w:abstractNumId w:val="23"/>
+    <w:abstractNumId w:val="24"/>
     <w:lvlOverride w:ilvl="0">
       <w:startOverride w:val="19"/>
     </w:lvlOverride>
@@ -41750,7 +42447,7 @@
     </w:lvlOverride>
   </w:num>
   <w:num w:numId="4">
-    <w:abstractNumId w:val="28"/>
+    <w:abstractNumId w:val="29"/>
     <w:lvlOverride w:ilvl="0">
       <w:startOverride w:val="1"/>
     </w:lvlOverride>
@@ -41780,7 +42477,7 @@
     </w:lvlOverride>
   </w:num>
   <w:num w:numId="5">
-    <w:abstractNumId w:val="22"/>
+    <w:abstractNumId w:val="23"/>
     <w:lvlOverride w:ilvl="0">
       <w:startOverride w:val="1"/>
     </w:lvlOverride>
@@ -41810,7 +42507,7 @@
     </w:lvlOverride>
   </w:num>
   <w:num w:numId="6">
-    <w:abstractNumId w:val="30"/>
+    <w:abstractNumId w:val="31"/>
     <w:lvlOverride w:ilvl="0">
       <w:startOverride w:val="1"/>
     </w:lvlOverride>
@@ -41873,7 +42570,7 @@
     <w:abstractNumId w:val="1"/>
   </w:num>
   <w:num w:numId="9">
-    <w:abstractNumId w:val="15"/>
+    <w:abstractNumId w:val="16"/>
     <w:lvlOverride w:ilvl="0">
       <w:startOverride w:val="1"/>
     </w:lvlOverride>
@@ -41903,7 +42600,7 @@
     </w:lvlOverride>
   </w:num>
   <w:num w:numId="10">
-    <w:abstractNumId w:val="44"/>
+    <w:abstractNumId w:val="46"/>
     <w:lvlOverride w:ilvl="0">
       <w:startOverride w:val="1"/>
     </w:lvlOverride>
@@ -41933,7 +42630,7 @@
     </w:lvlOverride>
   </w:num>
   <w:num w:numId="11">
-    <w:abstractNumId w:val="41"/>
+    <w:abstractNumId w:val="43"/>
     <w:lvlOverride w:ilvl="0">
       <w:startOverride w:val="1"/>
     </w:lvlOverride>
@@ -42023,6 +42720,36 @@
     </w:lvlOverride>
   </w:num>
   <w:num w:numId="14">
+    <w:abstractNumId w:val="38"/>
+    <w:lvlOverride w:ilvl="0">
+      <w:startOverride w:val="1"/>
+    </w:lvlOverride>
+    <w:lvlOverride w:ilvl="1">
+      <w:startOverride w:val="1"/>
+    </w:lvlOverride>
+    <w:lvlOverride w:ilvl="2">
+      <w:startOverride w:val="1"/>
+    </w:lvlOverride>
+    <w:lvlOverride w:ilvl="3">
+      <w:startOverride w:val="1"/>
+    </w:lvlOverride>
+    <w:lvlOverride w:ilvl="4">
+      <w:startOverride w:val="1"/>
+    </w:lvlOverride>
+    <w:lvlOverride w:ilvl="5">
+      <w:startOverride w:val="1"/>
+    </w:lvlOverride>
+    <w:lvlOverride w:ilvl="6">
+      <w:startOverride w:val="1"/>
+    </w:lvlOverride>
+    <w:lvlOverride w:ilvl="7">
+      <w:startOverride w:val="1"/>
+    </w:lvlOverride>
+    <w:lvlOverride w:ilvl="8">
+      <w:startOverride w:val="1"/>
+    </w:lvlOverride>
+  </w:num>
+  <w:num w:numId="15">
     <w:abstractNumId w:val="37"/>
     <w:lvlOverride w:ilvl="0">
       <w:startOverride w:val="1"/>
@@ -42052,41 +42779,11 @@
       <w:startOverride w:val="1"/>
     </w:lvlOverride>
   </w:num>
-  <w:num w:numId="15">
-    <w:abstractNumId w:val="36"/>
-    <w:lvlOverride w:ilvl="0">
-      <w:startOverride w:val="1"/>
-    </w:lvlOverride>
-    <w:lvlOverride w:ilvl="1">
-      <w:startOverride w:val="1"/>
-    </w:lvlOverride>
-    <w:lvlOverride w:ilvl="2">
-      <w:startOverride w:val="1"/>
-    </w:lvlOverride>
-    <w:lvlOverride w:ilvl="3">
-      <w:startOverride w:val="1"/>
-    </w:lvlOverride>
-    <w:lvlOverride w:ilvl="4">
-      <w:startOverride w:val="1"/>
-    </w:lvlOverride>
-    <w:lvlOverride w:ilvl="5">
-      <w:startOverride w:val="1"/>
-    </w:lvlOverride>
-    <w:lvlOverride w:ilvl="6">
-      <w:startOverride w:val="1"/>
-    </w:lvlOverride>
-    <w:lvlOverride w:ilvl="7">
-      <w:startOverride w:val="1"/>
-    </w:lvlOverride>
-    <w:lvlOverride w:ilvl="8">
-      <w:startOverride w:val="1"/>
-    </w:lvlOverride>
-  </w:num>
   <w:num w:numId="16">
-    <w:abstractNumId w:val="17"/>
+    <w:abstractNumId w:val="18"/>
   </w:num>
   <w:num w:numId="17">
-    <w:abstractNumId w:val="13"/>
+    <w:abstractNumId w:val="14"/>
     <w:lvlOverride w:ilvl="0">
       <w:startOverride w:val="1"/>
     </w:lvlOverride>
@@ -42116,7 +42813,7 @@
     </w:lvlOverride>
   </w:num>
   <w:num w:numId="18">
-    <w:abstractNumId w:val="18"/>
+    <w:abstractNumId w:val="19"/>
     <w:lvlOverride w:ilvl="0">
       <w:startOverride w:val="1"/>
     </w:lvlOverride>
@@ -42146,7 +42843,7 @@
     </w:lvlOverride>
   </w:num>
   <w:num w:numId="19">
-    <w:abstractNumId w:val="27"/>
+    <w:abstractNumId w:val="28"/>
     <w:lvlOverride w:ilvl="0">
       <w:startOverride w:val="1"/>
     </w:lvlOverride>
@@ -42179,67 +42876,67 @@
     <w:abstractNumId w:val="6"/>
   </w:num>
   <w:num w:numId="21">
-    <w:abstractNumId w:val="26"/>
+    <w:abstractNumId w:val="27"/>
   </w:num>
   <w:num w:numId="22">
-    <w:abstractNumId w:val="46"/>
+    <w:abstractNumId w:val="48"/>
   </w:num>
   <w:num w:numId="23">
-    <w:abstractNumId w:val="31"/>
+    <w:abstractNumId w:val="32"/>
   </w:num>
   <w:num w:numId="24">
-    <w:abstractNumId w:val="24"/>
+    <w:abstractNumId w:val="25"/>
   </w:num>
   <w:num w:numId="25">
-    <w:abstractNumId w:val="32"/>
+    <w:abstractNumId w:val="33"/>
   </w:num>
   <w:num w:numId="26">
     <w:abstractNumId w:val="0"/>
   </w:num>
   <w:num w:numId="27">
-    <w:abstractNumId w:val="42"/>
+    <w:abstractNumId w:val="44"/>
   </w:num>
   <w:num w:numId="28">
     <w:abstractNumId w:val="3"/>
   </w:num>
   <w:num w:numId="29">
-    <w:abstractNumId w:val="12"/>
+    <w:abstractNumId w:val="13"/>
   </w:num>
   <w:num w:numId="30">
-    <w:abstractNumId w:val="29"/>
+    <w:abstractNumId w:val="30"/>
   </w:num>
   <w:num w:numId="31">
     <w:abstractNumId w:val="5"/>
   </w:num>
   <w:num w:numId="32">
-    <w:abstractNumId w:val="40"/>
+    <w:abstractNumId w:val="42"/>
   </w:num>
   <w:num w:numId="33">
-    <w:abstractNumId w:val="35"/>
+    <w:abstractNumId w:val="36"/>
   </w:num>
   <w:num w:numId="34">
-    <w:abstractNumId w:val="16"/>
+    <w:abstractNumId w:val="17"/>
   </w:num>
   <w:num w:numId="35">
-    <w:abstractNumId w:val="21"/>
+    <w:abstractNumId w:val="22"/>
   </w:num>
   <w:num w:numId="36">
-    <w:abstractNumId w:val="43"/>
+    <w:abstractNumId w:val="45"/>
   </w:num>
   <w:num w:numId="37">
-    <w:abstractNumId w:val="38"/>
+    <w:abstractNumId w:val="39"/>
   </w:num>
   <w:num w:numId="38">
     <w:abstractNumId w:val="4"/>
   </w:num>
   <w:num w:numId="39">
-    <w:abstractNumId w:val="20"/>
+    <w:abstractNumId w:val="21"/>
   </w:num>
   <w:num w:numId="40">
-    <w:abstractNumId w:val="39"/>
+    <w:abstractNumId w:val="41"/>
   </w:num>
   <w:num w:numId="41">
-    <w:abstractNumId w:val="19"/>
+    <w:abstractNumId w:val="20"/>
   </w:num>
   <w:num w:numId="42">
     <w:abstractNumId w:val="10"/>
@@ -42248,16 +42945,22 @@
     <w:abstractNumId w:val="9"/>
   </w:num>
   <w:num w:numId="44">
-    <w:abstractNumId w:val="25"/>
+    <w:abstractNumId w:val="26"/>
   </w:num>
   <w:num w:numId="45">
-    <w:abstractNumId w:val="33"/>
+    <w:abstractNumId w:val="34"/>
   </w:num>
   <w:num w:numId="46">
-    <w:abstractNumId w:val="34"/>
+    <w:abstractNumId w:val="35"/>
   </w:num>
   <w:num w:numId="47">
-    <w:abstractNumId w:val="14"/>
+    <w:abstractNumId w:val="15"/>
+  </w:num>
+  <w:num w:numId="48">
+    <w:abstractNumId w:val="12"/>
+  </w:num>
+  <w:num w:numId="49">
+    <w:abstractNumId w:val="40"/>
   </w:num>
   <w:numIdMacAtCleanup w:val="45"/>
 </w:numbering>

</xml_diff>

<commit_message>
ERP Manual Steps Update - 22.64
</commit_message>
<xml_diff>
--- a/Rootstock ERP/Releases/Winter 19-22 Manual Steps.docx
+++ b/Rootstock ERP/Releases/Winter 19-22 Manual Steps.docx
@@ -38235,10 +38235,7 @@
         </w:numPr>
       </w:pPr>
       <w:r>
-        <w:t xml:space="preserve">Edit existing </w:t>
-      </w:r>
-      <w:r>
-        <w:t xml:space="preserve">Custom Setting - </w:t>
+        <w:t xml:space="preserve">Edit existing Custom Setting - </w:t>
       </w:r>
       <w:r>
         <w:rPr>
@@ -38303,21 +38300,481 @@
         </w:numPr>
       </w:pPr>
       <w:r>
+        <w:t>Value = false (this was set to true in 22.20 and needs to be false)</w:t>
+      </w:r>
+    </w:p>
+    <w:p/>
+    <w:p/>
+    <w:p>
+      <w:pPr>
+        <w:rPr>
+          <w:b/>
+          <w:bCs/>
+          <w:sz w:val="40"/>
+          <w:szCs w:val="40"/>
+        </w:rPr>
+      </w:pPr>
+      <w:r>
+        <w:rPr>
+          <w:b/>
+          <w:bCs/>
+          <w:sz w:val="40"/>
+          <w:szCs w:val="40"/>
+        </w:rPr>
+        <w:t>Spring 22.61</w:t>
+      </w:r>
+    </w:p>
+    <w:p>
+      <w:r>
+        <w:t xml:space="preserve">22.61 – </w:t>
+      </w:r>
+      <w:hyperlink r:id="rId180" w:history="1">
+        <w:r>
+          <w:rPr>
+            <w:rStyle w:val="Hyperlink"/>
+          </w:rPr>
+          <w:t>https://login.salesforce.com/packaging/installPackage.apexp?p0=04t4O000000Y3Uw</w:t>
+        </w:r>
+      </w:hyperlink>
+    </w:p>
+    <w:p/>
+    <w:p>
+      <w:r>
+        <w:t xml:space="preserve">22.61 – </w:t>
+      </w:r>
+      <w:hyperlink r:id="rId181" w:history="1">
+        <w:r>
+          <w:rPr>
+            <w:rStyle w:val="Hyperlink"/>
+          </w:rPr>
+          <w:t>https://</w:t>
+        </w:r>
+        <w:r>
+          <w:rPr>
+            <w:rStyle w:val="Hyperlink"/>
+          </w:rPr>
+          <w:t>test</w:t>
+        </w:r>
+        <w:r>
+          <w:rPr>
+            <w:rStyle w:val="Hyperlink"/>
+          </w:rPr>
+          <w:t>.salesforce.com/packaging/installPackage.apexp?p0=04t4O000000Y3Uw</w:t>
+        </w:r>
+      </w:hyperlink>
+    </w:p>
+    <w:p/>
+    <w:p>
+      <w:pPr>
+        <w:numPr>
+          <w:ilvl w:val="0"/>
+          <w:numId w:val="52"/>
+        </w:numPr>
+        <w:spacing w:before="100" w:beforeAutospacing="1" w:after="100" w:afterAutospacing="1"/>
+        <w:rPr>
+          <w:rFonts w:ascii="Calibri" w:hAnsi="Calibri" w:cs="Calibri"/>
+          <w:color w:val="000000"/>
+          <w:sz w:val="22"/>
+          <w:szCs w:val="22"/>
+        </w:rPr>
+      </w:pPr>
+      <w:r>
+        <w:rPr>
+          <w:rFonts w:ascii="Calibri" w:hAnsi="Calibri" w:cs="Calibri"/>
+          <w:color w:val="000000"/>
+          <w:sz w:val="22"/>
+          <w:szCs w:val="22"/>
+        </w:rPr>
+        <w:t>Add Custom Setting -</w:t>
+      </w:r>
+      <w:r>
+        <w:rPr>
+          <w:rStyle w:val="apple-converted-space"/>
+          <w:rFonts w:ascii="Calibri" w:hAnsi="Calibri" w:cs="Calibri"/>
+          <w:color w:val="000000"/>
+          <w:sz w:val="22"/>
+          <w:szCs w:val="22"/>
+        </w:rPr>
+        <w:t> </w:t>
+      </w:r>
+      <w:r>
+        <w:rPr>
+          <w:rFonts w:ascii="Calibri" w:hAnsi="Calibri" w:cs="Calibri"/>
+          <w:color w:val="000000"/>
+          <w:sz w:val="22"/>
+          <w:szCs w:val="22"/>
+          <w:shd w:val="clear" w:color="auto" w:fill="95FF95"/>
+        </w:rPr>
+        <w:t>Manual</w:t>
+      </w:r>
+      <w:r>
+        <w:rPr>
+          <w:rFonts w:ascii="Calibri" w:hAnsi="Calibri" w:cs="Calibri"/>
+          <w:color w:val="000000"/>
+          <w:sz w:val="22"/>
+          <w:szCs w:val="22"/>
+        </w:rPr>
+        <w:t> </w:t>
+      </w:r>
+    </w:p>
+    <w:p>
+      <w:pPr>
+        <w:numPr>
+          <w:ilvl w:val="1"/>
+          <w:numId w:val="52"/>
+        </w:numPr>
+        <w:spacing w:before="100" w:beforeAutospacing="1" w:after="100" w:afterAutospacing="1"/>
+        <w:rPr>
+          <w:rFonts w:ascii="Calibri" w:hAnsi="Calibri" w:cs="Calibri"/>
+          <w:color w:val="000000"/>
+        </w:rPr>
+      </w:pPr>
+      <w:r>
+        <w:rPr>
+          <w:rFonts w:ascii="Calibri" w:hAnsi="Calibri" w:cs="Calibri"/>
+          <w:color w:val="000000"/>
+          <w:sz w:val="22"/>
+          <w:szCs w:val="22"/>
+        </w:rPr>
+        <w:t>‘Develop’ in setup bar</w:t>
+      </w:r>
+      <w:r>
+        <w:rPr>
+          <w:rStyle w:val="apple-converted-space"/>
+          <w:rFonts w:ascii="Calibri" w:hAnsi="Calibri" w:cs="Calibri"/>
+          <w:color w:val="000000"/>
+          <w:sz w:val="22"/>
+          <w:szCs w:val="22"/>
+        </w:rPr>
+        <w:t> </w:t>
+      </w:r>
+      <w:r>
+        <w:rPr>
+          <w:rFonts w:ascii="Wingdings" w:hAnsi="Wingdings" w:cs="Calibri"/>
+          <w:color w:val="000000"/>
+          <w:sz w:val="22"/>
+          <w:szCs w:val="22"/>
+        </w:rPr>
+        <w:t>à</w:t>
+      </w:r>
+      <w:r>
+        <w:rPr>
+          <w:rStyle w:val="apple-converted-space"/>
+          <w:rFonts w:ascii="Calibri" w:hAnsi="Calibri" w:cs="Calibri"/>
+          <w:color w:val="000000"/>
+          <w:sz w:val="22"/>
+          <w:szCs w:val="22"/>
+        </w:rPr>
+        <w:t> </w:t>
+      </w:r>
+      <w:r>
+        <w:rPr>
+          <w:rFonts w:ascii="Calibri" w:hAnsi="Calibri" w:cs="Calibri"/>
+          <w:color w:val="000000"/>
+          <w:sz w:val="22"/>
+          <w:szCs w:val="22"/>
+        </w:rPr>
+        <w:t>‘Custom Settings’</w:t>
+      </w:r>
+      <w:r>
+        <w:rPr>
+          <w:rStyle w:val="apple-converted-space"/>
+          <w:rFonts w:ascii="Calibri" w:hAnsi="Calibri" w:cs="Calibri"/>
+          <w:color w:val="000000"/>
+          <w:sz w:val="22"/>
+          <w:szCs w:val="22"/>
+        </w:rPr>
+        <w:t> </w:t>
+      </w:r>
+      <w:r>
+        <w:rPr>
+          <w:rFonts w:ascii="Wingdings" w:hAnsi="Wingdings" w:cs="Calibri"/>
+          <w:color w:val="000000"/>
+          <w:sz w:val="22"/>
+          <w:szCs w:val="22"/>
+        </w:rPr>
+        <w:t>à</w:t>
+      </w:r>
+      <w:r>
+        <w:rPr>
+          <w:rStyle w:val="apple-converted-space"/>
+          <w:rFonts w:ascii="Calibri" w:hAnsi="Calibri" w:cs="Calibri"/>
+          <w:color w:val="000000"/>
+          <w:sz w:val="22"/>
+          <w:szCs w:val="22"/>
+        </w:rPr>
+        <w:t> </w:t>
+      </w:r>
+      <w:r>
+        <w:rPr>
+          <w:rFonts w:ascii="Calibri" w:hAnsi="Calibri" w:cs="Calibri"/>
+          <w:color w:val="000000"/>
+          <w:sz w:val="22"/>
+          <w:szCs w:val="22"/>
+        </w:rPr>
+        <w:t>Click ‘Manage’ on Application Settings</w:t>
+      </w:r>
+      <w:r>
+        <w:rPr>
+          <w:rStyle w:val="apple-converted-space"/>
+          <w:rFonts w:ascii="Calibri" w:hAnsi="Calibri" w:cs="Calibri"/>
+          <w:color w:val="000000"/>
+          <w:sz w:val="22"/>
+          <w:szCs w:val="22"/>
+        </w:rPr>
+        <w:t> </w:t>
+      </w:r>
+      <w:r>
+        <w:rPr>
+          <w:rFonts w:ascii="Wingdings" w:hAnsi="Wingdings" w:cs="Calibri"/>
+          <w:color w:val="000000"/>
+          <w:sz w:val="22"/>
+          <w:szCs w:val="22"/>
+        </w:rPr>
+        <w:t>à</w:t>
+      </w:r>
+      <w:r>
+        <w:rPr>
+          <w:rStyle w:val="apple-converted-space"/>
+          <w:rFonts w:ascii="Calibri" w:hAnsi="Calibri" w:cs="Calibri"/>
+          <w:color w:val="000000"/>
+          <w:sz w:val="22"/>
+          <w:szCs w:val="22"/>
+        </w:rPr>
+        <w:t> </w:t>
+      </w:r>
+      <w:r>
+        <w:rPr>
+          <w:rFonts w:ascii="Calibri" w:hAnsi="Calibri" w:cs="Calibri"/>
+          <w:color w:val="000000"/>
+          <w:sz w:val="22"/>
+          <w:szCs w:val="22"/>
+        </w:rPr>
+        <w:t>Click ‘New’ </w:t>
+      </w:r>
+      <w:r>
+        <w:rPr>
+          <w:rFonts w:ascii="Calibri" w:hAnsi="Calibri" w:cs="Calibri"/>
+          <w:color w:val="000000"/>
+        </w:rPr>
+        <w:br/>
+      </w:r>
+      <w:r>
+        <w:rPr>
+          <w:rFonts w:ascii="Calibri" w:hAnsi="Calibri" w:cs="Calibri"/>
+          <w:color w:val="000000"/>
+          <w:sz w:val="22"/>
+          <w:szCs w:val="22"/>
+        </w:rPr>
+        <w:t>  </w:t>
+      </w:r>
+    </w:p>
+    <w:p>
+      <w:pPr>
+        <w:numPr>
+          <w:ilvl w:val="2"/>
+          <w:numId w:val="52"/>
+        </w:numPr>
+        <w:spacing w:before="100" w:beforeAutospacing="1" w:after="100" w:afterAutospacing="1"/>
+        <w:rPr>
+          <w:rFonts w:ascii="Calibri" w:hAnsi="Calibri" w:cs="Calibri"/>
+          <w:color w:val="000000"/>
+          <w:sz w:val="22"/>
+          <w:szCs w:val="22"/>
+        </w:rPr>
+      </w:pPr>
+      <w:r>
+        <w:rPr>
+          <w:rFonts w:ascii="Calibri" w:hAnsi="Calibri" w:cs="Calibri"/>
+          <w:color w:val="000000"/>
+          <w:sz w:val="22"/>
+          <w:szCs w:val="22"/>
+        </w:rPr>
+        <w:t xml:space="preserve">Name = </w:t>
+      </w:r>
+      <w:proofErr w:type="spellStart"/>
+      <w:r>
+        <w:rPr>
+          <w:rFonts w:ascii="Calibri" w:hAnsi="Calibri" w:cs="Calibri"/>
+          <w:color w:val="000000"/>
+          <w:sz w:val="22"/>
+          <w:szCs w:val="22"/>
+        </w:rPr>
+        <w:t>oppquote_forcebatchsave</w:t>
+      </w:r>
+      <w:proofErr w:type="spellEnd"/>
+    </w:p>
+    <w:p>
+      <w:pPr>
+        <w:numPr>
+          <w:ilvl w:val="2"/>
+          <w:numId w:val="52"/>
+        </w:numPr>
+        <w:spacing w:before="100" w:beforeAutospacing="1" w:after="100" w:afterAutospacing="1"/>
+        <w:rPr>
+          <w:rFonts w:ascii="Calibri" w:hAnsi="Calibri" w:cs="Calibri"/>
+          <w:color w:val="000000"/>
+          <w:sz w:val="22"/>
+          <w:szCs w:val="22"/>
+        </w:rPr>
+      </w:pPr>
+      <w:r>
+        <w:rPr>
+          <w:rFonts w:ascii="Calibri" w:hAnsi="Calibri" w:cs="Calibri"/>
+          <w:color w:val="000000"/>
+          <w:sz w:val="22"/>
+          <w:szCs w:val="22"/>
+        </w:rPr>
         <w:t xml:space="preserve">Value = </w:t>
       </w:r>
       <w:r>
-        <w:t>false (this was set to true in 22.20 and needs to be false)</w:t>
-      </w:r>
+        <w:rPr>
+          <w:rFonts w:ascii="Calibri" w:hAnsi="Calibri" w:cs="Calibri"/>
+          <w:color w:val="000000"/>
+          <w:sz w:val="22"/>
+          <w:szCs w:val="22"/>
+        </w:rPr>
+        <w:t>false</w:t>
+      </w:r>
+      <w:r>
+        <w:rPr>
+          <w:rFonts w:ascii="Calibri" w:hAnsi="Calibri" w:cs="Calibri"/>
+          <w:color w:val="000000"/>
+          <w:sz w:val="22"/>
+          <w:szCs w:val="22"/>
+        </w:rPr>
+        <w:t> </w:t>
+      </w:r>
+    </w:p>
+    <w:p>
+      <w:pPr>
+        <w:spacing w:before="100" w:beforeAutospacing="1" w:after="100" w:afterAutospacing="1"/>
+        <w:rPr>
+          <w:rFonts w:ascii="Calibri" w:hAnsi="Calibri" w:cs="Calibri"/>
+          <w:color w:val="000000"/>
+          <w:sz w:val="22"/>
+          <w:szCs w:val="22"/>
+        </w:rPr>
+      </w:pPr>
+    </w:p>
+    <w:p>
+      <w:pPr>
+        <w:spacing w:before="100" w:beforeAutospacing="1" w:after="100" w:afterAutospacing="1"/>
+        <w:rPr>
+          <w:rFonts w:ascii="Calibri" w:hAnsi="Calibri" w:cs="Calibri"/>
+          <w:b/>
+          <w:bCs/>
+          <w:color w:val="000000"/>
+          <w:sz w:val="40"/>
+          <w:szCs w:val="40"/>
+        </w:rPr>
+      </w:pPr>
+      <w:r>
+        <w:rPr>
+          <w:rFonts w:ascii="Calibri" w:hAnsi="Calibri" w:cs="Calibri"/>
+          <w:b/>
+          <w:bCs/>
+          <w:color w:val="000000"/>
+          <w:sz w:val="40"/>
+          <w:szCs w:val="40"/>
+        </w:rPr>
+        <w:t>Spring 22.64</w:t>
+      </w:r>
+    </w:p>
+    <w:p>
+      <w:pPr>
+        <w:spacing w:before="100" w:beforeAutospacing="1" w:after="100" w:afterAutospacing="1"/>
+        <w:rPr>
+          <w:rFonts w:ascii="Calibri" w:hAnsi="Calibri" w:cs="Calibri"/>
+          <w:color w:val="000000"/>
+          <w:sz w:val="22"/>
+          <w:szCs w:val="22"/>
+        </w:rPr>
+      </w:pPr>
+      <w:r>
+        <w:rPr>
+          <w:rFonts w:ascii="Calibri" w:hAnsi="Calibri" w:cs="Calibri"/>
+          <w:color w:val="000000"/>
+          <w:sz w:val="22"/>
+          <w:szCs w:val="22"/>
+        </w:rPr>
+        <w:t xml:space="preserve">22.64 – </w:t>
+      </w:r>
+      <w:hyperlink r:id="rId182" w:history="1">
+        <w:r>
+          <w:rPr>
+            <w:rStyle w:val="Hyperlink"/>
+            <w:rFonts w:ascii="Calibri" w:hAnsi="Calibri" w:cs="Calibri"/>
+            <w:sz w:val="22"/>
+            <w:szCs w:val="22"/>
+          </w:rPr>
+          <w:t>https://login.salesforce.com/packaging/installPackage.apexp?p0=04t4O000000Y3VQ</w:t>
+        </w:r>
+      </w:hyperlink>
+    </w:p>
+    <w:p>
+      <w:pPr>
+        <w:spacing w:before="100" w:beforeAutospacing="1" w:after="100" w:afterAutospacing="1"/>
+        <w:rPr>
+          <w:rFonts w:ascii="Calibri" w:hAnsi="Calibri" w:cs="Calibri"/>
+          <w:color w:val="000000"/>
+          <w:sz w:val="22"/>
+          <w:szCs w:val="22"/>
+        </w:rPr>
+      </w:pPr>
+      <w:r>
+        <w:rPr>
+          <w:rFonts w:ascii="Calibri" w:hAnsi="Calibri" w:cs="Calibri"/>
+          <w:color w:val="000000"/>
+          <w:sz w:val="22"/>
+          <w:szCs w:val="22"/>
+        </w:rPr>
+        <w:t xml:space="preserve">22.64 – </w:t>
+      </w:r>
+      <w:hyperlink r:id="rId183" w:history="1">
+        <w:r>
+          <w:rPr>
+            <w:rStyle w:val="Hyperlink"/>
+            <w:rFonts w:ascii="Calibri" w:hAnsi="Calibri" w:cs="Calibri"/>
+            <w:sz w:val="22"/>
+            <w:szCs w:val="22"/>
+          </w:rPr>
+          <w:t>https://</w:t>
+        </w:r>
+        <w:r>
+          <w:rPr>
+            <w:rStyle w:val="Hyperlink"/>
+            <w:rFonts w:ascii="Calibri" w:hAnsi="Calibri" w:cs="Calibri"/>
+            <w:sz w:val="22"/>
+            <w:szCs w:val="22"/>
+          </w:rPr>
+          <w:t>test</w:t>
+        </w:r>
+        <w:r>
+          <w:rPr>
+            <w:rStyle w:val="Hyperlink"/>
+            <w:rFonts w:ascii="Calibri" w:hAnsi="Calibri" w:cs="Calibri"/>
+            <w:sz w:val="22"/>
+            <w:szCs w:val="22"/>
+          </w:rPr>
+          <w:t>.salesforce.com/packaging/installPackage.apexp?p0=04t4O000000Y3VQ</w:t>
+        </w:r>
+      </w:hyperlink>
+    </w:p>
+    <w:p>
+      <w:pPr>
+        <w:spacing w:before="100" w:beforeAutospacing="1" w:after="100" w:afterAutospacing="1"/>
+        <w:rPr>
+          <w:rFonts w:ascii="Calibri" w:hAnsi="Calibri" w:cs="Calibri"/>
+          <w:color w:val="000000"/>
+          <w:sz w:val="22"/>
+          <w:szCs w:val="22"/>
+        </w:rPr>
+      </w:pPr>
     </w:p>
     <w:p>
       <w:pPr>
         <w:pStyle w:val="ListParagraph"/>
-      </w:pPr>
-    </w:p>
-    <w:p>
-      <w:pPr>
-        <w:pStyle w:val="ListParagraph"/>
-        <w:ind w:left="1440"/>
       </w:pPr>
     </w:p>
     <w:sectPr>
@@ -39632,6 +40089,119 @@
     </w:lvl>
   </w:abstractNum>
   <w:abstractNum w:abstractNumId="14" w15:restartNumberingAfterBreak="0">
+    <w:nsid w:val="1B2E75B5"/>
+    <w:multiLevelType w:val="multilevel"/>
+    <w:tmpl w:val="9CBAF202"/>
+    <w:lvl w:ilvl="0">
+      <w:start w:val="1"/>
+      <w:numFmt w:val="decimal"/>
+      <w:lvlText w:val="%1."/>
+      <w:lvlJc w:val="left"/>
+      <w:pPr>
+        <w:tabs>
+          <w:tab w:val="num" w:pos="720"/>
+        </w:tabs>
+        <w:ind w:left="720" w:hanging="360"/>
+      </w:pPr>
+    </w:lvl>
+    <w:lvl w:ilvl="1">
+      <w:start w:val="1"/>
+      <w:numFmt w:val="lowerLetter"/>
+      <w:lvlText w:val="%2."/>
+      <w:lvlJc w:val="left"/>
+      <w:pPr>
+        <w:tabs>
+          <w:tab w:val="num" w:pos="1440"/>
+        </w:tabs>
+        <w:ind w:left="1440" w:hanging="360"/>
+      </w:pPr>
+    </w:lvl>
+    <w:lvl w:ilvl="2">
+      <w:start w:val="1"/>
+      <w:numFmt w:val="lowerRoman"/>
+      <w:lvlText w:val="%3."/>
+      <w:lvlJc w:val="right"/>
+      <w:pPr>
+        <w:tabs>
+          <w:tab w:val="num" w:pos="2160"/>
+        </w:tabs>
+        <w:ind w:left="2160" w:hanging="360"/>
+      </w:pPr>
+    </w:lvl>
+    <w:lvl w:ilvl="3" w:tentative="1">
+      <w:start w:val="1"/>
+      <w:numFmt w:val="decimal"/>
+      <w:lvlText w:val="%4."/>
+      <w:lvlJc w:val="left"/>
+      <w:pPr>
+        <w:tabs>
+          <w:tab w:val="num" w:pos="2880"/>
+        </w:tabs>
+        <w:ind w:left="2880" w:hanging="360"/>
+      </w:pPr>
+    </w:lvl>
+    <w:lvl w:ilvl="4" w:tentative="1">
+      <w:start w:val="1"/>
+      <w:numFmt w:val="decimal"/>
+      <w:lvlText w:val="%5."/>
+      <w:lvlJc w:val="left"/>
+      <w:pPr>
+        <w:tabs>
+          <w:tab w:val="num" w:pos="3600"/>
+        </w:tabs>
+        <w:ind w:left="3600" w:hanging="360"/>
+      </w:pPr>
+    </w:lvl>
+    <w:lvl w:ilvl="5" w:tentative="1">
+      <w:start w:val="1"/>
+      <w:numFmt w:val="decimal"/>
+      <w:lvlText w:val="%6."/>
+      <w:lvlJc w:val="left"/>
+      <w:pPr>
+        <w:tabs>
+          <w:tab w:val="num" w:pos="4320"/>
+        </w:tabs>
+        <w:ind w:left="4320" w:hanging="360"/>
+      </w:pPr>
+    </w:lvl>
+    <w:lvl w:ilvl="6" w:tentative="1">
+      <w:start w:val="1"/>
+      <w:numFmt w:val="decimal"/>
+      <w:lvlText w:val="%7."/>
+      <w:lvlJc w:val="left"/>
+      <w:pPr>
+        <w:tabs>
+          <w:tab w:val="num" w:pos="5040"/>
+        </w:tabs>
+        <w:ind w:left="5040" w:hanging="360"/>
+      </w:pPr>
+    </w:lvl>
+    <w:lvl w:ilvl="7" w:tentative="1">
+      <w:start w:val="1"/>
+      <w:numFmt w:val="decimal"/>
+      <w:lvlText w:val="%8."/>
+      <w:lvlJc w:val="left"/>
+      <w:pPr>
+        <w:tabs>
+          <w:tab w:val="num" w:pos="5760"/>
+        </w:tabs>
+        <w:ind w:left="5760" w:hanging="360"/>
+      </w:pPr>
+    </w:lvl>
+    <w:lvl w:ilvl="8" w:tentative="1">
+      <w:start w:val="1"/>
+      <w:numFmt w:val="decimal"/>
+      <w:lvlText w:val="%9."/>
+      <w:lvlJc w:val="left"/>
+      <w:pPr>
+        <w:tabs>
+          <w:tab w:val="num" w:pos="6480"/>
+        </w:tabs>
+        <w:ind w:left="6480" w:hanging="360"/>
+      </w:pPr>
+    </w:lvl>
+  </w:abstractNum>
+  <w:abstractNum w:abstractNumId="15" w15:restartNumberingAfterBreak="0">
     <w:nsid w:val="1CB036F0"/>
     <w:multiLevelType w:val="hybridMultilevel"/>
     <w:tmpl w:val="DA14E556"/>
@@ -39717,7 +40287,7 @@
       </w:pPr>
     </w:lvl>
   </w:abstractNum>
-  <w:abstractNum w:abstractNumId="15" w15:restartNumberingAfterBreak="0">
+  <w:abstractNum w:abstractNumId="16" w15:restartNumberingAfterBreak="0">
     <w:nsid w:val="1CCD10E4"/>
     <w:multiLevelType w:val="hybridMultilevel"/>
     <w:tmpl w:val="45FC531A"/>
@@ -39803,7 +40373,7 @@
       </w:pPr>
     </w:lvl>
   </w:abstractNum>
-  <w:abstractNum w:abstractNumId="16" w15:restartNumberingAfterBreak="0">
+  <w:abstractNum w:abstractNumId="17" w15:restartNumberingAfterBreak="0">
     <w:nsid w:val="1F0E0D2F"/>
     <w:multiLevelType w:val="hybridMultilevel"/>
     <w:tmpl w:val="172E92EA"/>
@@ -39889,7 +40459,7 @@
       </w:pPr>
     </w:lvl>
   </w:abstractNum>
-  <w:abstractNum w:abstractNumId="17" w15:restartNumberingAfterBreak="0">
+  <w:abstractNum w:abstractNumId="18" w15:restartNumberingAfterBreak="0">
     <w:nsid w:val="20A04846"/>
     <w:multiLevelType w:val="hybridMultilevel"/>
     <w:tmpl w:val="95A0A140"/>
@@ -39975,7 +40545,7 @@
       </w:pPr>
     </w:lvl>
   </w:abstractNum>
-  <w:abstractNum w:abstractNumId="18" w15:restartNumberingAfterBreak="0">
+  <w:abstractNum w:abstractNumId="19" w15:restartNumberingAfterBreak="0">
     <w:nsid w:val="21591964"/>
     <w:multiLevelType w:val="hybridMultilevel"/>
     <w:tmpl w:val="B1C2FAD0"/>
@@ -40061,7 +40631,7 @@
       </w:pPr>
     </w:lvl>
   </w:abstractNum>
-  <w:abstractNum w:abstractNumId="19" w15:restartNumberingAfterBreak="0">
+  <w:abstractNum w:abstractNumId="20" w15:restartNumberingAfterBreak="0">
     <w:nsid w:val="240871AB"/>
     <w:multiLevelType w:val="hybridMultilevel"/>
     <w:tmpl w:val="5B58916C"/>
@@ -40174,7 +40744,7 @@
       </w:rPr>
     </w:lvl>
   </w:abstractNum>
-  <w:abstractNum w:abstractNumId="20" w15:restartNumberingAfterBreak="0">
+  <w:abstractNum w:abstractNumId="21" w15:restartNumberingAfterBreak="0">
     <w:nsid w:val="243C4A53"/>
     <w:multiLevelType w:val="hybridMultilevel"/>
     <w:tmpl w:val="64A0E846"/>
@@ -40260,10 +40830,10 @@
       </w:pPr>
     </w:lvl>
   </w:abstractNum>
-  <w:abstractNum w:abstractNumId="21" w15:restartNumberingAfterBreak="0">
+  <w:abstractNum w:abstractNumId="22" w15:restartNumberingAfterBreak="0">
     <w:nsid w:val="2582303A"/>
     <w:multiLevelType w:val="hybridMultilevel"/>
-    <w:tmpl w:val="55A2861A"/>
+    <w:tmpl w:val="91BAF66A"/>
     <w:lvl w:ilvl="0" w:tplc="0409000F">
       <w:start w:val="1"/>
       <w:numFmt w:val="decimal"/>
@@ -40346,7 +40916,7 @@
       </w:pPr>
     </w:lvl>
   </w:abstractNum>
-  <w:abstractNum w:abstractNumId="22" w15:restartNumberingAfterBreak="0">
+  <w:abstractNum w:abstractNumId="23" w15:restartNumberingAfterBreak="0">
     <w:nsid w:val="26F074AF"/>
     <w:multiLevelType w:val="multilevel"/>
     <w:tmpl w:val="6EF889FE"/>
@@ -40459,7 +41029,7 @@
       </w:pPr>
     </w:lvl>
   </w:abstractNum>
-  <w:abstractNum w:abstractNumId="23" w15:restartNumberingAfterBreak="0">
+  <w:abstractNum w:abstractNumId="24" w15:restartNumberingAfterBreak="0">
     <w:nsid w:val="27BA4F8E"/>
     <w:multiLevelType w:val="hybridMultilevel"/>
     <w:tmpl w:val="8138B6E6"/>
@@ -40548,7 +41118,7 @@
       </w:pPr>
     </w:lvl>
   </w:abstractNum>
-  <w:abstractNum w:abstractNumId="24" w15:restartNumberingAfterBreak="0">
+  <w:abstractNum w:abstractNumId="25" w15:restartNumberingAfterBreak="0">
     <w:nsid w:val="322F7F14"/>
     <w:multiLevelType w:val="hybridMultilevel"/>
     <w:tmpl w:val="3A646956"/>
@@ -40634,7 +41204,7 @@
       </w:pPr>
     </w:lvl>
   </w:abstractNum>
-  <w:abstractNum w:abstractNumId="25" w15:restartNumberingAfterBreak="0">
+  <w:abstractNum w:abstractNumId="26" w15:restartNumberingAfterBreak="0">
     <w:nsid w:val="33144E9C"/>
     <w:multiLevelType w:val="multilevel"/>
     <w:tmpl w:val="066CCA9C"/>
@@ -40720,7 +41290,7 @@
       </w:pPr>
     </w:lvl>
   </w:abstractNum>
-  <w:abstractNum w:abstractNumId="26" w15:restartNumberingAfterBreak="0">
+  <w:abstractNum w:abstractNumId="27" w15:restartNumberingAfterBreak="0">
     <w:nsid w:val="34B54539"/>
     <w:multiLevelType w:val="hybridMultilevel"/>
     <w:tmpl w:val="AE8A80FC"/>
@@ -40809,7 +41379,7 @@
       </w:pPr>
     </w:lvl>
   </w:abstractNum>
-  <w:abstractNum w:abstractNumId="27" w15:restartNumberingAfterBreak="0">
+  <w:abstractNum w:abstractNumId="28" w15:restartNumberingAfterBreak="0">
     <w:nsid w:val="411B5A02"/>
     <w:multiLevelType w:val="hybridMultilevel"/>
     <w:tmpl w:val="7D0A83B6"/>
@@ -40895,7 +41465,7 @@
       </w:pPr>
     </w:lvl>
   </w:abstractNum>
-  <w:abstractNum w:abstractNumId="28" w15:restartNumberingAfterBreak="0">
+  <w:abstractNum w:abstractNumId="29" w15:restartNumberingAfterBreak="0">
     <w:nsid w:val="420C019D"/>
     <w:multiLevelType w:val="hybridMultilevel"/>
     <w:tmpl w:val="BBFA0368"/>
@@ -40984,7 +41554,93 @@
       </w:pPr>
     </w:lvl>
   </w:abstractNum>
-  <w:abstractNum w:abstractNumId="29" w15:restartNumberingAfterBreak="0">
+  <w:abstractNum w:abstractNumId="30" w15:restartNumberingAfterBreak="0">
+    <w:nsid w:val="48842583"/>
+    <w:multiLevelType w:val="hybridMultilevel"/>
+    <w:tmpl w:val="91BAF66A"/>
+    <w:lvl w:ilvl="0" w:tplc="FFFFFFFF">
+      <w:start w:val="1"/>
+      <w:numFmt w:val="decimal"/>
+      <w:lvlText w:val="%1."/>
+      <w:lvlJc w:val="left"/>
+      <w:pPr>
+        <w:ind w:left="720" w:hanging="360"/>
+      </w:pPr>
+    </w:lvl>
+    <w:lvl w:ilvl="1" w:tplc="FFFFFFFF">
+      <w:start w:val="1"/>
+      <w:numFmt w:val="lowerLetter"/>
+      <w:lvlText w:val="%2."/>
+      <w:lvlJc w:val="left"/>
+      <w:pPr>
+        <w:ind w:left="1440" w:hanging="360"/>
+      </w:pPr>
+    </w:lvl>
+    <w:lvl w:ilvl="2" w:tplc="FFFFFFFF" w:tentative="1">
+      <w:start w:val="1"/>
+      <w:numFmt w:val="lowerRoman"/>
+      <w:lvlText w:val="%3."/>
+      <w:lvlJc w:val="right"/>
+      <w:pPr>
+        <w:ind w:left="2160" w:hanging="180"/>
+      </w:pPr>
+    </w:lvl>
+    <w:lvl w:ilvl="3" w:tplc="FFFFFFFF" w:tentative="1">
+      <w:start w:val="1"/>
+      <w:numFmt w:val="decimal"/>
+      <w:lvlText w:val="%4."/>
+      <w:lvlJc w:val="left"/>
+      <w:pPr>
+        <w:ind w:left="2880" w:hanging="360"/>
+      </w:pPr>
+    </w:lvl>
+    <w:lvl w:ilvl="4" w:tplc="FFFFFFFF" w:tentative="1">
+      <w:start w:val="1"/>
+      <w:numFmt w:val="lowerLetter"/>
+      <w:lvlText w:val="%5."/>
+      <w:lvlJc w:val="left"/>
+      <w:pPr>
+        <w:ind w:left="3600" w:hanging="360"/>
+      </w:pPr>
+    </w:lvl>
+    <w:lvl w:ilvl="5" w:tplc="FFFFFFFF" w:tentative="1">
+      <w:start w:val="1"/>
+      <w:numFmt w:val="lowerRoman"/>
+      <w:lvlText w:val="%6."/>
+      <w:lvlJc w:val="right"/>
+      <w:pPr>
+        <w:ind w:left="4320" w:hanging="180"/>
+      </w:pPr>
+    </w:lvl>
+    <w:lvl w:ilvl="6" w:tplc="FFFFFFFF" w:tentative="1">
+      <w:start w:val="1"/>
+      <w:numFmt w:val="decimal"/>
+      <w:lvlText w:val="%7."/>
+      <w:lvlJc w:val="left"/>
+      <w:pPr>
+        <w:ind w:left="5040" w:hanging="360"/>
+      </w:pPr>
+    </w:lvl>
+    <w:lvl w:ilvl="7" w:tplc="FFFFFFFF" w:tentative="1">
+      <w:start w:val="1"/>
+      <w:numFmt w:val="lowerLetter"/>
+      <w:lvlText w:val="%8."/>
+      <w:lvlJc w:val="left"/>
+      <w:pPr>
+        <w:ind w:left="5760" w:hanging="360"/>
+      </w:pPr>
+    </w:lvl>
+    <w:lvl w:ilvl="8" w:tplc="FFFFFFFF" w:tentative="1">
+      <w:start w:val="1"/>
+      <w:numFmt w:val="lowerRoman"/>
+      <w:lvlText w:val="%9."/>
+      <w:lvlJc w:val="right"/>
+      <w:pPr>
+        <w:ind w:left="6480" w:hanging="180"/>
+      </w:pPr>
+    </w:lvl>
+  </w:abstractNum>
+  <w:abstractNum w:abstractNumId="31" w15:restartNumberingAfterBreak="0">
     <w:nsid w:val="48EB11BA"/>
     <w:multiLevelType w:val="hybridMultilevel"/>
     <w:tmpl w:val="493E36E2"/>
@@ -41070,7 +41726,7 @@
       </w:pPr>
     </w:lvl>
   </w:abstractNum>
-  <w:abstractNum w:abstractNumId="30" w15:restartNumberingAfterBreak="0">
+  <w:abstractNum w:abstractNumId="32" w15:restartNumberingAfterBreak="0">
     <w:nsid w:val="4B123D52"/>
     <w:multiLevelType w:val="hybridMultilevel"/>
     <w:tmpl w:val="3BD2733A"/>
@@ -41156,7 +41812,7 @@
       </w:pPr>
     </w:lvl>
   </w:abstractNum>
-  <w:abstractNum w:abstractNumId="31" w15:restartNumberingAfterBreak="0">
+  <w:abstractNum w:abstractNumId="33" w15:restartNumberingAfterBreak="0">
     <w:nsid w:val="4D002BDD"/>
     <w:multiLevelType w:val="hybridMultilevel"/>
     <w:tmpl w:val="2A5EA498"/>
@@ -41242,7 +41898,7 @@
       </w:pPr>
     </w:lvl>
   </w:abstractNum>
-  <w:abstractNum w:abstractNumId="32" w15:restartNumberingAfterBreak="0">
+  <w:abstractNum w:abstractNumId="34" w15:restartNumberingAfterBreak="0">
     <w:nsid w:val="52F375CB"/>
     <w:multiLevelType w:val="hybridMultilevel"/>
     <w:tmpl w:val="3A646956"/>
@@ -41328,7 +41984,7 @@
       </w:pPr>
     </w:lvl>
   </w:abstractNum>
-  <w:abstractNum w:abstractNumId="33" w15:restartNumberingAfterBreak="0">
+  <w:abstractNum w:abstractNumId="35" w15:restartNumberingAfterBreak="0">
     <w:nsid w:val="56682E1B"/>
     <w:multiLevelType w:val="hybridMultilevel"/>
     <w:tmpl w:val="A4B8C158"/>
@@ -41417,7 +42073,7 @@
       </w:pPr>
     </w:lvl>
   </w:abstractNum>
-  <w:abstractNum w:abstractNumId="34" w15:restartNumberingAfterBreak="0">
+  <w:abstractNum w:abstractNumId="36" w15:restartNumberingAfterBreak="0">
     <w:nsid w:val="5ADF6330"/>
     <w:multiLevelType w:val="hybridMultilevel"/>
     <w:tmpl w:val="04207A46"/>
@@ -41503,7 +42159,7 @@
       </w:pPr>
     </w:lvl>
   </w:abstractNum>
-  <w:abstractNum w:abstractNumId="35" w15:restartNumberingAfterBreak="0">
+  <w:abstractNum w:abstractNumId="37" w15:restartNumberingAfterBreak="0">
     <w:nsid w:val="5C0C7800"/>
     <w:multiLevelType w:val="hybridMultilevel"/>
     <w:tmpl w:val="A0824900"/>
@@ -41589,7 +42245,7 @@
       </w:pPr>
     </w:lvl>
   </w:abstractNum>
-  <w:abstractNum w:abstractNumId="36" w15:restartNumberingAfterBreak="0">
+  <w:abstractNum w:abstractNumId="38" w15:restartNumberingAfterBreak="0">
     <w:nsid w:val="627C7F81"/>
     <w:multiLevelType w:val="multilevel"/>
     <w:tmpl w:val="9CBAF202"/>
@@ -41702,7 +42358,7 @@
       </w:pPr>
     </w:lvl>
   </w:abstractNum>
-  <w:abstractNum w:abstractNumId="37" w15:restartNumberingAfterBreak="0">
+  <w:abstractNum w:abstractNumId="39" w15:restartNumberingAfterBreak="0">
     <w:nsid w:val="627D21AE"/>
     <w:multiLevelType w:val="hybridMultilevel"/>
     <w:tmpl w:val="AD80989A"/>
@@ -41788,7 +42444,7 @@
       </w:pPr>
     </w:lvl>
   </w:abstractNum>
-  <w:abstractNum w:abstractNumId="38" w15:restartNumberingAfterBreak="0">
+  <w:abstractNum w:abstractNumId="40" w15:restartNumberingAfterBreak="0">
     <w:nsid w:val="648E5530"/>
     <w:multiLevelType w:val="hybridMultilevel"/>
     <w:tmpl w:val="814CE300"/>
@@ -41874,7 +42530,7 @@
       </w:pPr>
     </w:lvl>
   </w:abstractNum>
-  <w:abstractNum w:abstractNumId="39" w15:restartNumberingAfterBreak="0">
+  <w:abstractNum w:abstractNumId="41" w15:restartNumberingAfterBreak="0">
     <w:nsid w:val="64E60A10"/>
     <w:multiLevelType w:val="hybridMultilevel"/>
     <w:tmpl w:val="8DF8EFBE"/>
@@ -41960,7 +42616,7 @@
       </w:pPr>
     </w:lvl>
   </w:abstractNum>
-  <w:abstractNum w:abstractNumId="40" w15:restartNumberingAfterBreak="0">
+  <w:abstractNum w:abstractNumId="42" w15:restartNumberingAfterBreak="0">
     <w:nsid w:val="663A101B"/>
     <w:multiLevelType w:val="hybridMultilevel"/>
     <w:tmpl w:val="8EF6E872"/>
@@ -42046,7 +42702,7 @@
       </w:pPr>
     </w:lvl>
   </w:abstractNum>
-  <w:abstractNum w:abstractNumId="41" w15:restartNumberingAfterBreak="0">
+  <w:abstractNum w:abstractNumId="43" w15:restartNumberingAfterBreak="0">
     <w:nsid w:val="683E6E90"/>
     <w:multiLevelType w:val="hybridMultilevel"/>
     <w:tmpl w:val="8138B6E6"/>
@@ -42135,7 +42791,7 @@
       </w:pPr>
     </w:lvl>
   </w:abstractNum>
-  <w:abstractNum w:abstractNumId="42" w15:restartNumberingAfterBreak="0">
+  <w:abstractNum w:abstractNumId="44" w15:restartNumberingAfterBreak="0">
     <w:nsid w:val="6AC25774"/>
     <w:multiLevelType w:val="hybridMultilevel"/>
     <w:tmpl w:val="8138B6E6"/>
@@ -42224,7 +42880,7 @@
       </w:pPr>
     </w:lvl>
   </w:abstractNum>
-  <w:abstractNum w:abstractNumId="43" w15:restartNumberingAfterBreak="0">
+  <w:abstractNum w:abstractNumId="45" w15:restartNumberingAfterBreak="0">
     <w:nsid w:val="6BA85D8D"/>
     <w:multiLevelType w:val="hybridMultilevel"/>
     <w:tmpl w:val="C2BA0D58"/>
@@ -42310,7 +42966,7 @@
       </w:pPr>
     </w:lvl>
   </w:abstractNum>
-  <w:abstractNum w:abstractNumId="44" w15:restartNumberingAfterBreak="0">
+  <w:abstractNum w:abstractNumId="46" w15:restartNumberingAfterBreak="0">
     <w:nsid w:val="704E2484"/>
     <w:multiLevelType w:val="hybridMultilevel"/>
     <w:tmpl w:val="47607EAE"/>
@@ -42396,7 +43052,7 @@
       </w:pPr>
     </w:lvl>
   </w:abstractNum>
-  <w:abstractNum w:abstractNumId="45" w15:restartNumberingAfterBreak="0">
+  <w:abstractNum w:abstractNumId="47" w15:restartNumberingAfterBreak="0">
     <w:nsid w:val="76BD7EF1"/>
     <w:multiLevelType w:val="hybridMultilevel"/>
     <w:tmpl w:val="5E7AFFDC"/>
@@ -42482,7 +43138,7 @@
       </w:pPr>
     </w:lvl>
   </w:abstractNum>
-  <w:abstractNum w:abstractNumId="46" w15:restartNumberingAfterBreak="0">
+  <w:abstractNum w:abstractNumId="48" w15:restartNumberingAfterBreak="0">
     <w:nsid w:val="771D716D"/>
     <w:multiLevelType w:val="hybridMultilevel"/>
     <w:tmpl w:val="8138B6E6"/>
@@ -42571,7 +43227,7 @@
       </w:pPr>
     </w:lvl>
   </w:abstractNum>
-  <w:abstractNum w:abstractNumId="47" w15:restartNumberingAfterBreak="0">
+  <w:abstractNum w:abstractNumId="49" w15:restartNumberingAfterBreak="0">
     <w:nsid w:val="7AD636FE"/>
     <w:multiLevelType w:val="hybridMultilevel"/>
     <w:tmpl w:val="21D40ECC"/>
@@ -42657,7 +43313,7 @@
       </w:pPr>
     </w:lvl>
   </w:abstractNum>
-  <w:abstractNum w:abstractNumId="48" w15:restartNumberingAfterBreak="0">
+  <w:abstractNum w:abstractNumId="50" w15:restartNumberingAfterBreak="0">
     <w:nsid w:val="7F232C1F"/>
     <w:multiLevelType w:val="hybridMultilevel"/>
     <w:tmpl w:val="C6FA18C8"/>
@@ -42743,7 +43399,7 @@
       </w:pPr>
     </w:lvl>
   </w:abstractNum>
-  <w:abstractNum w:abstractNumId="49" w15:restartNumberingAfterBreak="0">
+  <w:abstractNum w:abstractNumId="51" w15:restartNumberingAfterBreak="0">
     <w:nsid w:val="7F3156DC"/>
     <w:multiLevelType w:val="hybridMultilevel"/>
     <w:tmpl w:val="8FC62428"/>
@@ -42833,7 +43489,7 @@
     </w:lvl>
   </w:abstractNum>
   <w:num w:numId="1">
-    <w:abstractNumId w:val="48"/>
+    <w:abstractNumId w:val="50"/>
     <w:lvlOverride w:ilvl="0">
       <w:startOverride w:val="1"/>
     </w:lvlOverride>
@@ -42863,7 +43519,7 @@
     </w:lvlOverride>
   </w:num>
   <w:num w:numId="2">
-    <w:abstractNumId w:val="25"/>
+    <w:abstractNumId w:val="26"/>
     <w:lvlOverride w:ilvl="0">
       <w:startOverride w:val="19"/>
     </w:lvlOverride>
@@ -42923,7 +43579,7 @@
     </w:lvlOverride>
   </w:num>
   <w:num w:numId="4">
-    <w:abstractNumId w:val="30"/>
+    <w:abstractNumId w:val="32"/>
     <w:lvlOverride w:ilvl="0">
       <w:startOverride w:val="1"/>
     </w:lvlOverride>
@@ -42953,7 +43609,7 @@
     </w:lvlOverride>
   </w:num>
   <w:num w:numId="5">
-    <w:abstractNumId w:val="24"/>
+    <w:abstractNumId w:val="25"/>
     <w:lvlOverride w:ilvl="0">
       <w:startOverride w:val="1"/>
     </w:lvlOverride>
@@ -42983,7 +43639,7 @@
     </w:lvlOverride>
   </w:num>
   <w:num w:numId="6">
-    <w:abstractNumId w:val="32"/>
+    <w:abstractNumId w:val="34"/>
     <w:lvlOverride w:ilvl="0">
       <w:startOverride w:val="1"/>
     </w:lvlOverride>
@@ -43046,7 +43702,7 @@
     <w:abstractNumId w:val="1"/>
   </w:num>
   <w:num w:numId="9">
-    <w:abstractNumId w:val="17"/>
+    <w:abstractNumId w:val="18"/>
     <w:lvlOverride w:ilvl="0">
       <w:startOverride w:val="1"/>
     </w:lvlOverride>
@@ -43076,7 +43732,7 @@
     </w:lvlOverride>
   </w:num>
   <w:num w:numId="10">
-    <w:abstractNumId w:val="47"/>
+    <w:abstractNumId w:val="49"/>
     <w:lvlOverride w:ilvl="0">
       <w:startOverride w:val="1"/>
     </w:lvlOverride>
@@ -43106,7 +43762,7 @@
     </w:lvlOverride>
   </w:num>
   <w:num w:numId="11">
-    <w:abstractNumId w:val="44"/>
+    <w:abstractNumId w:val="46"/>
     <w:lvlOverride w:ilvl="0">
       <w:startOverride w:val="1"/>
     </w:lvlOverride>
@@ -43196,7 +43852,7 @@
     </w:lvlOverride>
   </w:num>
   <w:num w:numId="14">
-    <w:abstractNumId w:val="39"/>
+    <w:abstractNumId w:val="41"/>
     <w:lvlOverride w:ilvl="0">
       <w:startOverride w:val="1"/>
     </w:lvlOverride>
@@ -43226,7 +43882,7 @@
     </w:lvlOverride>
   </w:num>
   <w:num w:numId="15">
-    <w:abstractNumId w:val="38"/>
+    <w:abstractNumId w:val="40"/>
     <w:lvlOverride w:ilvl="0">
       <w:startOverride w:val="1"/>
     </w:lvlOverride>
@@ -43256,10 +43912,10 @@
     </w:lvlOverride>
   </w:num>
   <w:num w:numId="16">
-    <w:abstractNumId w:val="19"/>
+    <w:abstractNumId w:val="20"/>
   </w:num>
   <w:num w:numId="17">
-    <w:abstractNumId w:val="15"/>
+    <w:abstractNumId w:val="16"/>
     <w:lvlOverride w:ilvl="0">
       <w:startOverride w:val="1"/>
     </w:lvlOverride>
@@ -43289,7 +43945,7 @@
     </w:lvlOverride>
   </w:num>
   <w:num w:numId="18">
-    <w:abstractNumId w:val="20"/>
+    <w:abstractNumId w:val="21"/>
     <w:lvlOverride w:ilvl="0">
       <w:startOverride w:val="1"/>
     </w:lvlOverride>
@@ -43319,7 +43975,7 @@
     </w:lvlOverride>
   </w:num>
   <w:num w:numId="19">
-    <w:abstractNumId w:val="29"/>
+    <w:abstractNumId w:val="31"/>
     <w:lvlOverride w:ilvl="0">
       <w:startOverride w:val="1"/>
     </w:lvlOverride>
@@ -43352,67 +44008,67 @@
     <w:abstractNumId w:val="7"/>
   </w:num>
   <w:num w:numId="21">
-    <w:abstractNumId w:val="28"/>
+    <w:abstractNumId w:val="29"/>
   </w:num>
   <w:num w:numId="22">
-    <w:abstractNumId w:val="49"/>
+    <w:abstractNumId w:val="51"/>
   </w:num>
   <w:num w:numId="23">
-    <w:abstractNumId w:val="33"/>
+    <w:abstractNumId w:val="35"/>
   </w:num>
   <w:num w:numId="24">
-    <w:abstractNumId w:val="26"/>
+    <w:abstractNumId w:val="27"/>
   </w:num>
   <w:num w:numId="25">
-    <w:abstractNumId w:val="34"/>
+    <w:abstractNumId w:val="36"/>
   </w:num>
   <w:num w:numId="26">
     <w:abstractNumId w:val="0"/>
   </w:num>
   <w:num w:numId="27">
-    <w:abstractNumId w:val="45"/>
+    <w:abstractNumId w:val="47"/>
   </w:num>
   <w:num w:numId="28">
     <w:abstractNumId w:val="3"/>
   </w:num>
   <w:num w:numId="29">
-    <w:abstractNumId w:val="14"/>
+    <w:abstractNumId w:val="15"/>
   </w:num>
   <w:num w:numId="30">
-    <w:abstractNumId w:val="31"/>
+    <w:abstractNumId w:val="33"/>
   </w:num>
   <w:num w:numId="31">
     <w:abstractNumId w:val="6"/>
   </w:num>
   <w:num w:numId="32">
-    <w:abstractNumId w:val="43"/>
+    <w:abstractNumId w:val="45"/>
   </w:num>
   <w:num w:numId="33">
-    <w:abstractNumId w:val="37"/>
+    <w:abstractNumId w:val="39"/>
   </w:num>
   <w:num w:numId="34">
-    <w:abstractNumId w:val="18"/>
+    <w:abstractNumId w:val="19"/>
   </w:num>
   <w:num w:numId="35">
-    <w:abstractNumId w:val="23"/>
+    <w:abstractNumId w:val="24"/>
   </w:num>
   <w:num w:numId="36">
-    <w:abstractNumId w:val="46"/>
+    <w:abstractNumId w:val="48"/>
   </w:num>
   <w:num w:numId="37">
-    <w:abstractNumId w:val="40"/>
+    <w:abstractNumId w:val="42"/>
   </w:num>
   <w:num w:numId="38">
     <w:abstractNumId w:val="5"/>
   </w:num>
   <w:num w:numId="39">
-    <w:abstractNumId w:val="22"/>
+    <w:abstractNumId w:val="23"/>
   </w:num>
   <w:num w:numId="40">
-    <w:abstractNumId w:val="42"/>
+    <w:abstractNumId w:val="44"/>
   </w:num>
   <w:num w:numId="41">
-    <w:abstractNumId w:val="21"/>
+    <w:abstractNumId w:val="22"/>
   </w:num>
   <w:num w:numId="42">
     <w:abstractNumId w:val="11"/>
@@ -43421,25 +44077,31 @@
     <w:abstractNumId w:val="10"/>
   </w:num>
   <w:num w:numId="44">
-    <w:abstractNumId w:val="27"/>
+    <w:abstractNumId w:val="28"/>
   </w:num>
   <w:num w:numId="45">
-    <w:abstractNumId w:val="35"/>
+    <w:abstractNumId w:val="37"/>
   </w:num>
   <w:num w:numId="46">
-    <w:abstractNumId w:val="36"/>
+    <w:abstractNumId w:val="38"/>
   </w:num>
   <w:num w:numId="47">
-    <w:abstractNumId w:val="16"/>
+    <w:abstractNumId w:val="17"/>
   </w:num>
   <w:num w:numId="48">
     <w:abstractNumId w:val="13"/>
   </w:num>
   <w:num w:numId="49">
-    <w:abstractNumId w:val="41"/>
+    <w:abstractNumId w:val="43"/>
   </w:num>
   <w:num w:numId="50">
     <w:abstractNumId w:val="4"/>
+  </w:num>
+  <w:num w:numId="51">
+    <w:abstractNumId w:val="30"/>
+  </w:num>
+  <w:num w:numId="52">
+    <w:abstractNumId w:val="14"/>
   </w:num>
   <w:numIdMacAtCleanup w:val="45"/>
 </w:numbering>
@@ -43879,7 +44541,6 @@
   <w:style w:type="character" w:default="1" w:styleId="DefaultParagraphFont">
     <w:name w:val="Default Paragraph Font"/>
     <w:uiPriority w:val="1"/>
-    <w:semiHidden/>
     <w:unhideWhenUsed/>
   </w:style>
   <w:style w:type="table" w:default="1" w:styleId="TableNormal">

</xml_diff>

<commit_message>
ERP 22.74 manual steps
</commit_message>
<xml_diff>
--- a/Rootstock ERP/Releases/Winter 19-22 Manual Steps.docx
+++ b/Rootstock ERP/Releases/Winter 19-22 Manual Steps.docx
@@ -38347,6 +38347,426 @@
           <w:rPr>
             <w:rStyle w:val="Hyperlink"/>
           </w:rPr>
+          <w:t>https://test.salesforce.com/packaging/installPackage.apexp?p0=04t4O000000Y3Uw</w:t>
+        </w:r>
+      </w:hyperlink>
+    </w:p>
+    <w:p/>
+    <w:p>
+      <w:pPr>
+        <w:numPr>
+          <w:ilvl w:val="0"/>
+          <w:numId w:val="52"/>
+        </w:numPr>
+        <w:spacing w:before="100" w:beforeAutospacing="1" w:after="100" w:afterAutospacing="1"/>
+        <w:rPr>
+          <w:rFonts w:ascii="Calibri" w:hAnsi="Calibri" w:cs="Calibri"/>
+          <w:color w:val="000000"/>
+          <w:sz w:val="22"/>
+          <w:szCs w:val="22"/>
+        </w:rPr>
+      </w:pPr>
+      <w:r>
+        <w:rPr>
+          <w:rFonts w:ascii="Calibri" w:hAnsi="Calibri" w:cs="Calibri"/>
+          <w:color w:val="000000"/>
+          <w:sz w:val="22"/>
+          <w:szCs w:val="22"/>
+        </w:rPr>
+        <w:t>Add Custom Setting -</w:t>
+      </w:r>
+      <w:r>
+        <w:rPr>
+          <w:rStyle w:val="apple-converted-space"/>
+          <w:rFonts w:ascii="Calibri" w:hAnsi="Calibri" w:cs="Calibri"/>
+          <w:color w:val="000000"/>
+          <w:sz w:val="22"/>
+          <w:szCs w:val="22"/>
+        </w:rPr>
+        <w:t> </w:t>
+      </w:r>
+      <w:r>
+        <w:rPr>
+          <w:rFonts w:ascii="Calibri" w:hAnsi="Calibri" w:cs="Calibri"/>
+          <w:color w:val="000000"/>
+          <w:sz w:val="22"/>
+          <w:szCs w:val="22"/>
+          <w:shd w:val="clear" w:color="auto" w:fill="95FF95"/>
+        </w:rPr>
+        <w:t>Manual</w:t>
+      </w:r>
+      <w:r>
+        <w:rPr>
+          <w:rFonts w:ascii="Calibri" w:hAnsi="Calibri" w:cs="Calibri"/>
+          <w:color w:val="000000"/>
+          <w:sz w:val="22"/>
+          <w:szCs w:val="22"/>
+        </w:rPr>
+        <w:t> </w:t>
+      </w:r>
+    </w:p>
+    <w:p>
+      <w:pPr>
+        <w:numPr>
+          <w:ilvl w:val="1"/>
+          <w:numId w:val="52"/>
+        </w:numPr>
+        <w:spacing w:before="100" w:beforeAutospacing="1" w:after="100" w:afterAutospacing="1"/>
+        <w:rPr>
+          <w:rFonts w:ascii="Calibri" w:hAnsi="Calibri" w:cs="Calibri"/>
+          <w:color w:val="000000"/>
+        </w:rPr>
+      </w:pPr>
+      <w:r>
+        <w:rPr>
+          <w:rFonts w:ascii="Calibri" w:hAnsi="Calibri" w:cs="Calibri"/>
+          <w:color w:val="000000"/>
+          <w:sz w:val="22"/>
+          <w:szCs w:val="22"/>
+        </w:rPr>
+        <w:t>‘Develop’ in setup bar</w:t>
+      </w:r>
+      <w:r>
+        <w:rPr>
+          <w:rStyle w:val="apple-converted-space"/>
+          <w:rFonts w:ascii="Calibri" w:hAnsi="Calibri" w:cs="Calibri"/>
+          <w:color w:val="000000"/>
+          <w:sz w:val="22"/>
+          <w:szCs w:val="22"/>
+        </w:rPr>
+        <w:t> </w:t>
+      </w:r>
+      <w:r>
+        <w:rPr>
+          <w:rFonts w:ascii="Wingdings" w:hAnsi="Wingdings" w:cs="Calibri"/>
+          <w:color w:val="000000"/>
+          <w:sz w:val="22"/>
+          <w:szCs w:val="22"/>
+        </w:rPr>
+        <w:t>à</w:t>
+      </w:r>
+      <w:r>
+        <w:rPr>
+          <w:rStyle w:val="apple-converted-space"/>
+          <w:rFonts w:ascii="Calibri" w:hAnsi="Calibri" w:cs="Calibri"/>
+          <w:color w:val="000000"/>
+          <w:sz w:val="22"/>
+          <w:szCs w:val="22"/>
+        </w:rPr>
+        <w:t> </w:t>
+      </w:r>
+      <w:r>
+        <w:rPr>
+          <w:rFonts w:ascii="Calibri" w:hAnsi="Calibri" w:cs="Calibri"/>
+          <w:color w:val="000000"/>
+          <w:sz w:val="22"/>
+          <w:szCs w:val="22"/>
+        </w:rPr>
+        <w:t>‘Custom Settings’</w:t>
+      </w:r>
+      <w:r>
+        <w:rPr>
+          <w:rStyle w:val="apple-converted-space"/>
+          <w:rFonts w:ascii="Calibri" w:hAnsi="Calibri" w:cs="Calibri"/>
+          <w:color w:val="000000"/>
+          <w:sz w:val="22"/>
+          <w:szCs w:val="22"/>
+        </w:rPr>
+        <w:t> </w:t>
+      </w:r>
+      <w:r>
+        <w:rPr>
+          <w:rFonts w:ascii="Wingdings" w:hAnsi="Wingdings" w:cs="Calibri"/>
+          <w:color w:val="000000"/>
+          <w:sz w:val="22"/>
+          <w:szCs w:val="22"/>
+        </w:rPr>
+        <w:t>à</w:t>
+      </w:r>
+      <w:r>
+        <w:rPr>
+          <w:rStyle w:val="apple-converted-space"/>
+          <w:rFonts w:ascii="Calibri" w:hAnsi="Calibri" w:cs="Calibri"/>
+          <w:color w:val="000000"/>
+          <w:sz w:val="22"/>
+          <w:szCs w:val="22"/>
+        </w:rPr>
+        <w:t> </w:t>
+      </w:r>
+      <w:r>
+        <w:rPr>
+          <w:rFonts w:ascii="Calibri" w:hAnsi="Calibri" w:cs="Calibri"/>
+          <w:color w:val="000000"/>
+          <w:sz w:val="22"/>
+          <w:szCs w:val="22"/>
+        </w:rPr>
+        <w:t>Click ‘Manage’ on Application Settings</w:t>
+      </w:r>
+      <w:r>
+        <w:rPr>
+          <w:rStyle w:val="apple-converted-space"/>
+          <w:rFonts w:ascii="Calibri" w:hAnsi="Calibri" w:cs="Calibri"/>
+          <w:color w:val="000000"/>
+          <w:sz w:val="22"/>
+          <w:szCs w:val="22"/>
+        </w:rPr>
+        <w:t> </w:t>
+      </w:r>
+      <w:r>
+        <w:rPr>
+          <w:rFonts w:ascii="Wingdings" w:hAnsi="Wingdings" w:cs="Calibri"/>
+          <w:color w:val="000000"/>
+          <w:sz w:val="22"/>
+          <w:szCs w:val="22"/>
+        </w:rPr>
+        <w:t>à</w:t>
+      </w:r>
+      <w:r>
+        <w:rPr>
+          <w:rStyle w:val="apple-converted-space"/>
+          <w:rFonts w:ascii="Calibri" w:hAnsi="Calibri" w:cs="Calibri"/>
+          <w:color w:val="000000"/>
+          <w:sz w:val="22"/>
+          <w:szCs w:val="22"/>
+        </w:rPr>
+        <w:t> </w:t>
+      </w:r>
+      <w:r>
+        <w:rPr>
+          <w:rFonts w:ascii="Calibri" w:hAnsi="Calibri" w:cs="Calibri"/>
+          <w:color w:val="000000"/>
+          <w:sz w:val="22"/>
+          <w:szCs w:val="22"/>
+        </w:rPr>
+        <w:t>Click ‘New’ </w:t>
+      </w:r>
+      <w:r>
+        <w:rPr>
+          <w:rFonts w:ascii="Calibri" w:hAnsi="Calibri" w:cs="Calibri"/>
+          <w:color w:val="000000"/>
+        </w:rPr>
+        <w:br/>
+      </w:r>
+      <w:r>
+        <w:rPr>
+          <w:rFonts w:ascii="Calibri" w:hAnsi="Calibri" w:cs="Calibri"/>
+          <w:color w:val="000000"/>
+          <w:sz w:val="22"/>
+          <w:szCs w:val="22"/>
+        </w:rPr>
+        <w:t>  </w:t>
+      </w:r>
+    </w:p>
+    <w:p>
+      <w:pPr>
+        <w:numPr>
+          <w:ilvl w:val="2"/>
+          <w:numId w:val="52"/>
+        </w:numPr>
+        <w:spacing w:before="100" w:beforeAutospacing="1" w:after="100" w:afterAutospacing="1"/>
+        <w:rPr>
+          <w:rFonts w:ascii="Calibri" w:hAnsi="Calibri" w:cs="Calibri"/>
+          <w:color w:val="000000"/>
+          <w:sz w:val="22"/>
+          <w:szCs w:val="22"/>
+        </w:rPr>
+      </w:pPr>
+      <w:r>
+        <w:rPr>
+          <w:rFonts w:ascii="Calibri" w:hAnsi="Calibri" w:cs="Calibri"/>
+          <w:color w:val="000000"/>
+          <w:sz w:val="22"/>
+          <w:szCs w:val="22"/>
+        </w:rPr>
+        <w:t xml:space="preserve">Name = </w:t>
+      </w:r>
+      <w:proofErr w:type="spellStart"/>
+      <w:r>
+        <w:rPr>
+          <w:rFonts w:ascii="Calibri" w:hAnsi="Calibri" w:cs="Calibri"/>
+          <w:color w:val="000000"/>
+          <w:sz w:val="22"/>
+          <w:szCs w:val="22"/>
+        </w:rPr>
+        <w:t>oppquote_forcebatchsave</w:t>
+      </w:r>
+      <w:proofErr w:type="spellEnd"/>
+    </w:p>
+    <w:p>
+      <w:pPr>
+        <w:numPr>
+          <w:ilvl w:val="2"/>
+          <w:numId w:val="52"/>
+        </w:numPr>
+        <w:spacing w:before="100" w:beforeAutospacing="1" w:after="100" w:afterAutospacing="1"/>
+        <w:rPr>
+          <w:rFonts w:ascii="Calibri" w:hAnsi="Calibri" w:cs="Calibri"/>
+          <w:color w:val="000000"/>
+          <w:sz w:val="22"/>
+          <w:szCs w:val="22"/>
+        </w:rPr>
+      </w:pPr>
+      <w:r>
+        <w:rPr>
+          <w:rFonts w:ascii="Calibri" w:hAnsi="Calibri" w:cs="Calibri"/>
+          <w:color w:val="000000"/>
+          <w:sz w:val="22"/>
+          <w:szCs w:val="22"/>
+        </w:rPr>
+        <w:t>Value = false </w:t>
+      </w:r>
+    </w:p>
+    <w:p>
+      <w:pPr>
+        <w:spacing w:before="100" w:beforeAutospacing="1" w:after="100" w:afterAutospacing="1"/>
+        <w:rPr>
+          <w:rFonts w:ascii="Calibri" w:hAnsi="Calibri" w:cs="Calibri"/>
+          <w:color w:val="000000"/>
+          <w:sz w:val="22"/>
+          <w:szCs w:val="22"/>
+        </w:rPr>
+      </w:pPr>
+    </w:p>
+    <w:p>
+      <w:pPr>
+        <w:spacing w:before="100" w:beforeAutospacing="1" w:after="100" w:afterAutospacing="1"/>
+        <w:rPr>
+          <w:rFonts w:ascii="Calibri" w:hAnsi="Calibri" w:cs="Calibri"/>
+          <w:b/>
+          <w:bCs/>
+          <w:color w:val="000000"/>
+          <w:sz w:val="40"/>
+          <w:szCs w:val="40"/>
+        </w:rPr>
+      </w:pPr>
+      <w:r>
+        <w:rPr>
+          <w:rFonts w:ascii="Calibri" w:hAnsi="Calibri" w:cs="Calibri"/>
+          <w:b/>
+          <w:bCs/>
+          <w:color w:val="000000"/>
+          <w:sz w:val="40"/>
+          <w:szCs w:val="40"/>
+        </w:rPr>
+        <w:t>Spring 22.64</w:t>
+      </w:r>
+    </w:p>
+    <w:p>
+      <w:pPr>
+        <w:spacing w:before="100" w:beforeAutospacing="1" w:after="100" w:afterAutospacing="1"/>
+        <w:rPr>
+          <w:rFonts w:ascii="Calibri" w:hAnsi="Calibri" w:cs="Calibri"/>
+          <w:color w:val="000000"/>
+          <w:sz w:val="22"/>
+          <w:szCs w:val="22"/>
+        </w:rPr>
+      </w:pPr>
+      <w:r>
+        <w:rPr>
+          <w:rFonts w:ascii="Calibri" w:hAnsi="Calibri" w:cs="Calibri"/>
+          <w:color w:val="000000"/>
+          <w:sz w:val="22"/>
+          <w:szCs w:val="22"/>
+        </w:rPr>
+        <w:t xml:space="preserve">22.64 – </w:t>
+      </w:r>
+      <w:hyperlink r:id="rId182" w:history="1">
+        <w:r>
+          <w:rPr>
+            <w:rStyle w:val="Hyperlink"/>
+            <w:rFonts w:ascii="Calibri" w:hAnsi="Calibri" w:cs="Calibri"/>
+            <w:sz w:val="22"/>
+            <w:szCs w:val="22"/>
+          </w:rPr>
+          <w:t>https://login.salesforce.com/packaging/installPackage.apexp?p0=04t4O000000Y3VQ</w:t>
+        </w:r>
+      </w:hyperlink>
+    </w:p>
+    <w:p>
+      <w:pPr>
+        <w:spacing w:before="100" w:beforeAutospacing="1" w:after="100" w:afterAutospacing="1"/>
+        <w:rPr>
+          <w:rFonts w:ascii="Calibri" w:hAnsi="Calibri" w:cs="Calibri"/>
+          <w:color w:val="000000"/>
+          <w:sz w:val="22"/>
+          <w:szCs w:val="22"/>
+        </w:rPr>
+      </w:pPr>
+      <w:r>
+        <w:rPr>
+          <w:rFonts w:ascii="Calibri" w:hAnsi="Calibri" w:cs="Calibri"/>
+          <w:color w:val="000000"/>
+          <w:sz w:val="22"/>
+          <w:szCs w:val="22"/>
+        </w:rPr>
+        <w:t xml:space="preserve">22.64 – </w:t>
+      </w:r>
+      <w:hyperlink r:id="rId183" w:history="1">
+        <w:r>
+          <w:rPr>
+            <w:rStyle w:val="Hyperlink"/>
+            <w:rFonts w:ascii="Calibri" w:hAnsi="Calibri" w:cs="Calibri"/>
+            <w:sz w:val="22"/>
+            <w:szCs w:val="22"/>
+          </w:rPr>
+          <w:t>https://test.salesforce.com/packaging/installPackage.apexp?p0=04t4O000000Y3VQ</w:t>
+        </w:r>
+      </w:hyperlink>
+    </w:p>
+    <w:p>
+      <w:pPr>
+        <w:spacing w:before="100" w:beforeAutospacing="1" w:after="100" w:afterAutospacing="1"/>
+        <w:rPr>
+          <w:rFonts w:ascii="Calibri" w:hAnsi="Calibri" w:cs="Calibri"/>
+          <w:color w:val="000000"/>
+          <w:sz w:val="22"/>
+          <w:szCs w:val="22"/>
+        </w:rPr>
+      </w:pPr>
+    </w:p>
+    <w:p>
+      <w:pPr>
+        <w:rPr>
+          <w:b/>
+          <w:bCs/>
+          <w:sz w:val="40"/>
+          <w:szCs w:val="40"/>
+        </w:rPr>
+      </w:pPr>
+      <w:r>
+        <w:rPr>
+          <w:b/>
+          <w:bCs/>
+          <w:sz w:val="40"/>
+          <w:szCs w:val="40"/>
+        </w:rPr>
+        <w:t>Spring 22.74</w:t>
+      </w:r>
+    </w:p>
+    <w:p/>
+    <w:p>
+      <w:r>
+        <w:t xml:space="preserve">22.74 - </w:t>
+      </w:r>
+      <w:hyperlink r:id="rId184" w:history="1">
+        <w:r>
+          <w:rPr>
+            <w:rStyle w:val="Hyperlink"/>
+          </w:rPr>
+          <w:t>https://login.salesforce.com/packaging/installPackage.apexp?p0=04t4O000000Y3Xb</w:t>
+        </w:r>
+      </w:hyperlink>
+    </w:p>
+    <w:p/>
+    <w:p>
+      <w:r>
+        <w:t xml:space="preserve">22.74 - </w:t>
+      </w:r>
+      <w:hyperlink r:id="rId185" w:history="1">
+        <w:r>
+          <w:rPr>
+            <w:rStyle w:val="Hyperlink"/>
+          </w:rPr>
           <w:t>https://</w:t>
         </w:r>
         <w:r>
@@ -38359,422 +38779,154 @@
           <w:rPr>
             <w:rStyle w:val="Hyperlink"/>
           </w:rPr>
-          <w:t>.salesforce.com/packaging/installPackage.apexp?p0=04t4O000000Y3Uw</w:t>
+          <w:t>.salesforce.com/packaging/installPackage.apexp?p0=04t4O000000Y3Xb</w:t>
         </w:r>
       </w:hyperlink>
     </w:p>
     <w:p/>
     <w:p>
       <w:pPr>
+        <w:pStyle w:val="ListParagraph"/>
         <w:numPr>
           <w:ilvl w:val="0"/>
-          <w:numId w:val="52"/>
-        </w:numPr>
-        <w:spacing w:before="100" w:beforeAutospacing="1" w:after="100" w:afterAutospacing="1"/>
-        <w:rPr>
-          <w:rFonts w:ascii="Calibri" w:hAnsi="Calibri" w:cs="Calibri"/>
-          <w:color w:val="000000"/>
-          <w:sz w:val="22"/>
-          <w:szCs w:val="22"/>
-        </w:rPr>
-      </w:pPr>
-      <w:r>
-        <w:rPr>
-          <w:rFonts w:ascii="Calibri" w:hAnsi="Calibri" w:cs="Calibri"/>
-          <w:color w:val="000000"/>
-          <w:sz w:val="22"/>
-          <w:szCs w:val="22"/>
-        </w:rPr>
-        <w:t>Add Custom Setting -</w:t>
-      </w:r>
-      <w:r>
-        <w:rPr>
-          <w:rStyle w:val="apple-converted-space"/>
-          <w:rFonts w:ascii="Calibri" w:hAnsi="Calibri" w:cs="Calibri"/>
-          <w:color w:val="000000"/>
-          <w:sz w:val="22"/>
-          <w:szCs w:val="22"/>
-        </w:rPr>
-        <w:t> </w:t>
-      </w:r>
-      <w:r>
-        <w:rPr>
-          <w:rFonts w:ascii="Calibri" w:hAnsi="Calibri" w:cs="Calibri"/>
-          <w:color w:val="000000"/>
-          <w:sz w:val="22"/>
-          <w:szCs w:val="22"/>
-          <w:shd w:val="clear" w:color="auto" w:fill="95FF95"/>
-        </w:rPr>
-        <w:t>Manual</w:t>
-      </w:r>
-      <w:r>
-        <w:rPr>
-          <w:rFonts w:ascii="Calibri" w:hAnsi="Calibri" w:cs="Calibri"/>
-          <w:color w:val="000000"/>
-          <w:sz w:val="22"/>
-          <w:szCs w:val="22"/>
-        </w:rPr>
-        <w:t> </w:t>
-      </w:r>
-    </w:p>
-    <w:p>
-      <w:pPr>
+          <w:numId w:val="53"/>
+        </w:numPr>
+      </w:pPr>
+      <w:r>
+        <w:t>Jira 10567</w:t>
+      </w:r>
+    </w:p>
+    <w:p>
+      <w:pPr>
+        <w:pStyle w:val="ListParagraph"/>
         <w:numPr>
           <w:ilvl w:val="1"/>
-          <w:numId w:val="52"/>
-        </w:numPr>
-        <w:spacing w:before="100" w:beforeAutospacing="1" w:after="100" w:afterAutospacing="1"/>
-        <w:rPr>
-          <w:rFonts w:ascii="Calibri" w:hAnsi="Calibri" w:cs="Calibri"/>
-          <w:color w:val="000000"/>
-        </w:rPr>
-      </w:pPr>
-      <w:r>
-        <w:rPr>
-          <w:rFonts w:ascii="Calibri" w:hAnsi="Calibri" w:cs="Calibri"/>
-          <w:color w:val="000000"/>
-          <w:sz w:val="22"/>
-          <w:szCs w:val="22"/>
-        </w:rPr>
-        <w:t>‘Develop’ in setup bar</w:t>
-      </w:r>
-      <w:r>
-        <w:rPr>
-          <w:rStyle w:val="apple-converted-space"/>
-          <w:rFonts w:ascii="Calibri" w:hAnsi="Calibri" w:cs="Calibri"/>
-          <w:color w:val="000000"/>
-          <w:sz w:val="22"/>
-          <w:szCs w:val="22"/>
-        </w:rPr>
-        <w:t> </w:t>
-      </w:r>
-      <w:r>
-        <w:rPr>
-          <w:rFonts w:ascii="Wingdings" w:hAnsi="Wingdings" w:cs="Calibri"/>
-          <w:color w:val="000000"/>
-          <w:sz w:val="22"/>
-          <w:szCs w:val="22"/>
-        </w:rPr>
-        <w:t>à</w:t>
-      </w:r>
-      <w:r>
-        <w:rPr>
-          <w:rStyle w:val="apple-converted-space"/>
-          <w:rFonts w:ascii="Calibri" w:hAnsi="Calibri" w:cs="Calibri"/>
-          <w:color w:val="000000"/>
-          <w:sz w:val="22"/>
-          <w:szCs w:val="22"/>
-        </w:rPr>
-        <w:t> </w:t>
-      </w:r>
-      <w:r>
-        <w:rPr>
-          <w:rFonts w:ascii="Calibri" w:hAnsi="Calibri" w:cs="Calibri"/>
-          <w:color w:val="000000"/>
-          <w:sz w:val="22"/>
-          <w:szCs w:val="22"/>
-        </w:rPr>
-        <w:t>‘Custom Settings’</w:t>
-      </w:r>
-      <w:r>
-        <w:rPr>
-          <w:rStyle w:val="apple-converted-space"/>
-          <w:rFonts w:ascii="Calibri" w:hAnsi="Calibri" w:cs="Calibri"/>
-          <w:color w:val="000000"/>
-          <w:sz w:val="22"/>
-          <w:szCs w:val="22"/>
-        </w:rPr>
-        <w:t> </w:t>
-      </w:r>
-      <w:r>
-        <w:rPr>
-          <w:rFonts w:ascii="Wingdings" w:hAnsi="Wingdings" w:cs="Calibri"/>
-          <w:color w:val="000000"/>
-          <w:sz w:val="22"/>
-          <w:szCs w:val="22"/>
-        </w:rPr>
-        <w:t>à</w:t>
-      </w:r>
-      <w:r>
-        <w:rPr>
-          <w:rStyle w:val="apple-converted-space"/>
-          <w:rFonts w:ascii="Calibri" w:hAnsi="Calibri" w:cs="Calibri"/>
-          <w:color w:val="000000"/>
-          <w:sz w:val="22"/>
-          <w:szCs w:val="22"/>
-        </w:rPr>
-        <w:t> </w:t>
-      </w:r>
-      <w:r>
-        <w:rPr>
-          <w:rFonts w:ascii="Calibri" w:hAnsi="Calibri" w:cs="Calibri"/>
-          <w:color w:val="000000"/>
-          <w:sz w:val="22"/>
-          <w:szCs w:val="22"/>
-        </w:rPr>
-        <w:t>Click ‘Manage’ on Application Settings</w:t>
-      </w:r>
-      <w:r>
-        <w:rPr>
-          <w:rStyle w:val="apple-converted-space"/>
-          <w:rFonts w:ascii="Calibri" w:hAnsi="Calibri" w:cs="Calibri"/>
-          <w:color w:val="000000"/>
-          <w:sz w:val="22"/>
-          <w:szCs w:val="22"/>
-        </w:rPr>
-        <w:t> </w:t>
-      </w:r>
-      <w:r>
-        <w:rPr>
-          <w:rFonts w:ascii="Wingdings" w:hAnsi="Wingdings" w:cs="Calibri"/>
-          <w:color w:val="000000"/>
-          <w:sz w:val="22"/>
-          <w:szCs w:val="22"/>
-        </w:rPr>
-        <w:t>à</w:t>
-      </w:r>
-      <w:r>
-        <w:rPr>
-          <w:rStyle w:val="apple-converted-space"/>
-          <w:rFonts w:ascii="Calibri" w:hAnsi="Calibri" w:cs="Calibri"/>
-          <w:color w:val="000000"/>
-          <w:sz w:val="22"/>
-          <w:szCs w:val="22"/>
-        </w:rPr>
-        <w:t> </w:t>
-      </w:r>
-      <w:r>
-        <w:rPr>
-          <w:rFonts w:ascii="Calibri" w:hAnsi="Calibri" w:cs="Calibri"/>
-          <w:color w:val="000000"/>
-          <w:sz w:val="22"/>
-          <w:szCs w:val="22"/>
-        </w:rPr>
-        <w:t>Click ‘New’ </w:t>
-      </w:r>
-      <w:r>
-        <w:rPr>
-          <w:rFonts w:ascii="Calibri" w:hAnsi="Calibri" w:cs="Calibri"/>
-          <w:color w:val="000000"/>
-        </w:rPr>
-        <w:br/>
-      </w:r>
-      <w:r>
-        <w:rPr>
-          <w:rFonts w:ascii="Calibri" w:hAnsi="Calibri" w:cs="Calibri"/>
-          <w:color w:val="000000"/>
-          <w:sz w:val="22"/>
-          <w:szCs w:val="22"/>
-        </w:rPr>
-        <w:t>  </w:t>
-      </w:r>
-    </w:p>
-    <w:p>
-      <w:pPr>
+          <w:numId w:val="53"/>
+        </w:numPr>
+      </w:pPr>
+      <w:r>
+        <w:t>Edit Page Layout</w:t>
+      </w:r>
+    </w:p>
+    <w:p>
+      <w:pPr>
+        <w:pStyle w:val="ListParagraph"/>
         <w:numPr>
           <w:ilvl w:val="2"/>
-          <w:numId w:val="52"/>
-        </w:numPr>
-        <w:spacing w:before="100" w:beforeAutospacing="1" w:after="100" w:afterAutospacing="1"/>
-        <w:rPr>
-          <w:rFonts w:ascii="Calibri" w:hAnsi="Calibri" w:cs="Calibri"/>
-          <w:color w:val="000000"/>
-          <w:sz w:val="22"/>
-          <w:szCs w:val="22"/>
-        </w:rPr>
-      </w:pPr>
-      <w:r>
-        <w:rPr>
-          <w:rFonts w:ascii="Calibri" w:hAnsi="Calibri" w:cs="Calibri"/>
-          <w:color w:val="000000"/>
-          <w:sz w:val="22"/>
-          <w:szCs w:val="22"/>
-        </w:rPr>
-        <w:t xml:space="preserve">Name = </w:t>
-      </w:r>
-      <w:proofErr w:type="spellStart"/>
-      <w:r>
-        <w:rPr>
-          <w:rFonts w:ascii="Calibri" w:hAnsi="Calibri" w:cs="Calibri"/>
-          <w:color w:val="000000"/>
-          <w:sz w:val="22"/>
-          <w:szCs w:val="22"/>
-        </w:rPr>
-        <w:t>oppquote_forcebatchsave</w:t>
-      </w:r>
-      <w:proofErr w:type="spellEnd"/>
-    </w:p>
-    <w:p>
-      <w:pPr>
+          <w:numId w:val="53"/>
+        </w:numPr>
+      </w:pPr>
+      <w:r>
+        <w:lastRenderedPageBreak/>
+        <w:t>Remove fields from ‘</w:t>
+      </w:r>
+      <w:proofErr w:type="spellStart"/>
+      <w:r>
+        <w:t>rstk</w:t>
+      </w:r>
+      <w:proofErr w:type="spellEnd"/>
+      <w:r>
+        <w:t>__</w:t>
+      </w:r>
+      <w:proofErr w:type="spellStart"/>
+      <w:r>
+        <w:t>socntl</w:t>
+      </w:r>
+      <w:proofErr w:type="spellEnd"/>
+      <w:r>
+        <w:t>__c</w:t>
+      </w:r>
+    </w:p>
+    <w:p>
+      <w:pPr>
+        <w:pStyle w:val="ListParagraph"/>
+        <w:numPr>
+          <w:ilvl w:val="3"/>
+          <w:numId w:val="53"/>
+        </w:numPr>
+      </w:pPr>
+      <w:r>
+        <w:t xml:space="preserve">Remove All </w:t>
+      </w:r>
+      <w:proofErr w:type="spellStart"/>
+      <w:r>
+        <w:t>Z_Obsolete</w:t>
+      </w:r>
+      <w:proofErr w:type="spellEnd"/>
+      <w:r>
+        <w:t xml:space="preserve"> fields from </w:t>
+      </w:r>
+      <w:r>
+        <w:t>“</w:t>
+      </w:r>
+      <w:r>
+        <w:t>Sales Order Control Layout.v2</w:t>
+      </w:r>
+      <w:r>
+        <w:t xml:space="preserve">” </w:t>
+      </w:r>
+      <w:r>
+        <w:t>Layout</w:t>
+      </w:r>
+    </w:p>
+    <w:p>
+      <w:pPr>
+        <w:pStyle w:val="ListParagraph"/>
         <w:numPr>
           <w:ilvl w:val="2"/>
-          <w:numId w:val="52"/>
-        </w:numPr>
-        <w:spacing w:before="100" w:beforeAutospacing="1" w:after="100" w:afterAutospacing="1"/>
-        <w:rPr>
-          <w:rFonts w:ascii="Calibri" w:hAnsi="Calibri" w:cs="Calibri"/>
-          <w:color w:val="000000"/>
-          <w:sz w:val="22"/>
-          <w:szCs w:val="22"/>
-        </w:rPr>
-      </w:pPr>
-      <w:r>
-        <w:rPr>
-          <w:rFonts w:ascii="Calibri" w:hAnsi="Calibri" w:cs="Calibri"/>
-          <w:color w:val="000000"/>
-          <w:sz w:val="22"/>
-          <w:szCs w:val="22"/>
-        </w:rPr>
-        <w:t xml:space="preserve">Value = </w:t>
-      </w:r>
-      <w:r>
-        <w:rPr>
-          <w:rFonts w:ascii="Calibri" w:hAnsi="Calibri" w:cs="Calibri"/>
-          <w:color w:val="000000"/>
-          <w:sz w:val="22"/>
-          <w:szCs w:val="22"/>
-        </w:rPr>
-        <w:t>false</w:t>
-      </w:r>
-      <w:r>
-        <w:rPr>
-          <w:rFonts w:ascii="Calibri" w:hAnsi="Calibri" w:cs="Calibri"/>
-          <w:color w:val="000000"/>
-          <w:sz w:val="22"/>
-          <w:szCs w:val="22"/>
-        </w:rPr>
-        <w:t> </w:t>
-      </w:r>
-    </w:p>
-    <w:p>
-      <w:pPr>
-        <w:spacing w:before="100" w:beforeAutospacing="1" w:after="100" w:afterAutospacing="1"/>
-        <w:rPr>
-          <w:rFonts w:ascii="Calibri" w:hAnsi="Calibri" w:cs="Calibri"/>
-          <w:color w:val="000000"/>
-          <w:sz w:val="22"/>
-          <w:szCs w:val="22"/>
-        </w:rPr>
-      </w:pPr>
-    </w:p>
-    <w:p>
-      <w:pPr>
-        <w:spacing w:before="100" w:beforeAutospacing="1" w:after="100" w:afterAutospacing="1"/>
-        <w:rPr>
-          <w:rFonts w:ascii="Calibri" w:hAnsi="Calibri" w:cs="Calibri"/>
-          <w:b/>
-          <w:bCs/>
-          <w:color w:val="000000"/>
-          <w:sz w:val="40"/>
-          <w:szCs w:val="40"/>
-        </w:rPr>
-      </w:pPr>
-      <w:r>
-        <w:rPr>
-          <w:rFonts w:ascii="Calibri" w:hAnsi="Calibri" w:cs="Calibri"/>
-          <w:b/>
-          <w:bCs/>
-          <w:color w:val="000000"/>
-          <w:sz w:val="40"/>
-          <w:szCs w:val="40"/>
-        </w:rPr>
-        <w:t>Spring 22.64</w:t>
-      </w:r>
-    </w:p>
-    <w:p>
-      <w:pPr>
-        <w:spacing w:before="100" w:beforeAutospacing="1" w:after="100" w:afterAutospacing="1"/>
-        <w:rPr>
-          <w:rFonts w:ascii="Calibri" w:hAnsi="Calibri" w:cs="Calibri"/>
-          <w:color w:val="000000"/>
-          <w:sz w:val="22"/>
-          <w:szCs w:val="22"/>
-        </w:rPr>
-      </w:pPr>
-      <w:r>
-        <w:rPr>
-          <w:rFonts w:ascii="Calibri" w:hAnsi="Calibri" w:cs="Calibri"/>
-          <w:color w:val="000000"/>
-          <w:sz w:val="22"/>
-          <w:szCs w:val="22"/>
-        </w:rPr>
-        <w:t xml:space="preserve">22.64 – </w:t>
-      </w:r>
-      <w:hyperlink r:id="rId182" w:history="1">
-        <w:r>
-          <w:rPr>
-            <w:rStyle w:val="Hyperlink"/>
-            <w:rFonts w:ascii="Calibri" w:hAnsi="Calibri" w:cs="Calibri"/>
-            <w:sz w:val="22"/>
-            <w:szCs w:val="22"/>
-          </w:rPr>
-          <w:t>https://login.salesforce.com/packaging/installPackage.apexp?p0=04t4O000000Y3VQ</w:t>
-        </w:r>
-      </w:hyperlink>
-    </w:p>
-    <w:p>
-      <w:pPr>
-        <w:spacing w:before="100" w:beforeAutospacing="1" w:after="100" w:afterAutospacing="1"/>
-        <w:rPr>
-          <w:rFonts w:ascii="Calibri" w:hAnsi="Calibri" w:cs="Calibri"/>
-          <w:color w:val="000000"/>
-          <w:sz w:val="22"/>
-          <w:szCs w:val="22"/>
-        </w:rPr>
-      </w:pPr>
-      <w:r>
-        <w:rPr>
-          <w:rFonts w:ascii="Calibri" w:hAnsi="Calibri" w:cs="Calibri"/>
-          <w:color w:val="000000"/>
-          <w:sz w:val="22"/>
-          <w:szCs w:val="22"/>
-        </w:rPr>
-        <w:t xml:space="preserve">22.64 – </w:t>
-      </w:r>
-      <w:hyperlink r:id="rId183" w:history="1">
-        <w:r>
-          <w:rPr>
-            <w:rStyle w:val="Hyperlink"/>
-            <w:rFonts w:ascii="Calibri" w:hAnsi="Calibri" w:cs="Calibri"/>
-            <w:sz w:val="22"/>
-            <w:szCs w:val="22"/>
-          </w:rPr>
-          <w:t>https://</w:t>
-        </w:r>
-        <w:r>
-          <w:rPr>
-            <w:rStyle w:val="Hyperlink"/>
-            <w:rFonts w:ascii="Calibri" w:hAnsi="Calibri" w:cs="Calibri"/>
-            <w:sz w:val="22"/>
-            <w:szCs w:val="22"/>
-          </w:rPr>
-          <w:t>test</w:t>
-        </w:r>
-        <w:r>
-          <w:rPr>
-            <w:rStyle w:val="Hyperlink"/>
-            <w:rFonts w:ascii="Calibri" w:hAnsi="Calibri" w:cs="Calibri"/>
-            <w:sz w:val="22"/>
-            <w:szCs w:val="22"/>
-          </w:rPr>
-          <w:t>.salesforce.com/packaging/installPackage.apexp?p0=04t4O000000Y3VQ</w:t>
-        </w:r>
-      </w:hyperlink>
-    </w:p>
-    <w:p>
-      <w:pPr>
-        <w:spacing w:before="100" w:beforeAutospacing="1" w:after="100" w:afterAutospacing="1"/>
-        <w:rPr>
-          <w:rFonts w:ascii="Calibri" w:hAnsi="Calibri" w:cs="Calibri"/>
-          <w:color w:val="000000"/>
-          <w:sz w:val="22"/>
-          <w:szCs w:val="22"/>
-        </w:rPr>
-      </w:pPr>
-    </w:p>
-    <w:p>
-      <w:pPr>
-        <w:pStyle w:val="ListParagraph"/>
+          <w:numId w:val="53"/>
+        </w:numPr>
+      </w:pPr>
+      <w:r>
+        <w:t>Remove fields from ‘</w:t>
+      </w:r>
+      <w:proofErr w:type="spellStart"/>
+      <w:r>
+        <w:t>rstk</w:t>
+      </w:r>
+      <w:proofErr w:type="spellEnd"/>
+      <w:r>
+        <w:t>__</w:t>
+      </w:r>
+      <w:proofErr w:type="spellStart"/>
+      <w:r>
+        <w:t>soprod</w:t>
+      </w:r>
+      <w:proofErr w:type="spellEnd"/>
+      <w:r>
+        <w:t>__c</w:t>
+      </w:r>
+    </w:p>
+    <w:p>
+      <w:pPr>
+        <w:pStyle w:val="ListParagraph"/>
+        <w:numPr>
+          <w:ilvl w:val="3"/>
+          <w:numId w:val="53"/>
+        </w:numPr>
+      </w:pPr>
+      <w:r>
+        <w:t xml:space="preserve">Remove All </w:t>
+      </w:r>
+      <w:proofErr w:type="spellStart"/>
+      <w:r>
+        <w:t>Z_Obsolete</w:t>
+      </w:r>
+      <w:proofErr w:type="spellEnd"/>
+      <w:r>
+        <w:t xml:space="preserve"> fields from “</w:t>
+      </w:r>
+      <w:r>
+        <w:t>Product Master Layout v5</w:t>
+      </w:r>
+      <w:r>
+        <w:t>” Layout</w:t>
+      </w:r>
+    </w:p>
+    <w:p>
+      <w:pPr>
+        <w:pStyle w:val="ListParagraph"/>
+        <w:ind w:left="2880"/>
       </w:pPr>
     </w:p>
     <w:sectPr>
@@ -40833,7 +40985,7 @@
   <w:abstractNum w:abstractNumId="22" w15:restartNumberingAfterBreak="0">
     <w:nsid w:val="2582303A"/>
     <w:multiLevelType w:val="hybridMultilevel"/>
-    <w:tmpl w:val="91BAF66A"/>
+    <w:tmpl w:val="CB42426C"/>
     <w:lvl w:ilvl="0" w:tplc="0409000F">
       <w:start w:val="1"/>
       <w:numFmt w:val="decimal"/>
@@ -43053,6 +43205,92 @@
     </w:lvl>
   </w:abstractNum>
   <w:abstractNum w:abstractNumId="47" w15:restartNumberingAfterBreak="0">
+    <w:nsid w:val="73F25536"/>
+    <w:multiLevelType w:val="hybridMultilevel"/>
+    <w:tmpl w:val="D9A047C6"/>
+    <w:lvl w:ilvl="0" w:tplc="FFFFFFFF">
+      <w:start w:val="1"/>
+      <w:numFmt w:val="decimal"/>
+      <w:lvlText w:val="%1."/>
+      <w:lvlJc w:val="left"/>
+      <w:pPr>
+        <w:ind w:left="720" w:hanging="360"/>
+      </w:pPr>
+    </w:lvl>
+    <w:lvl w:ilvl="1" w:tplc="FFFFFFFF">
+      <w:start w:val="1"/>
+      <w:numFmt w:val="lowerLetter"/>
+      <w:lvlText w:val="%2."/>
+      <w:lvlJc w:val="left"/>
+      <w:pPr>
+        <w:ind w:left="1440" w:hanging="360"/>
+      </w:pPr>
+    </w:lvl>
+    <w:lvl w:ilvl="2" w:tplc="FFFFFFFF">
+      <w:start w:val="1"/>
+      <w:numFmt w:val="lowerRoman"/>
+      <w:lvlText w:val="%3."/>
+      <w:lvlJc w:val="right"/>
+      <w:pPr>
+        <w:ind w:left="2160" w:hanging="180"/>
+      </w:pPr>
+    </w:lvl>
+    <w:lvl w:ilvl="3" w:tplc="FFFFFFFF">
+      <w:start w:val="1"/>
+      <w:numFmt w:val="decimal"/>
+      <w:lvlText w:val="%4."/>
+      <w:lvlJc w:val="left"/>
+      <w:pPr>
+        <w:ind w:left="2880" w:hanging="360"/>
+      </w:pPr>
+    </w:lvl>
+    <w:lvl w:ilvl="4" w:tplc="FFFFFFFF" w:tentative="1">
+      <w:start w:val="1"/>
+      <w:numFmt w:val="lowerLetter"/>
+      <w:lvlText w:val="%5."/>
+      <w:lvlJc w:val="left"/>
+      <w:pPr>
+        <w:ind w:left="3600" w:hanging="360"/>
+      </w:pPr>
+    </w:lvl>
+    <w:lvl w:ilvl="5" w:tplc="FFFFFFFF" w:tentative="1">
+      <w:start w:val="1"/>
+      <w:numFmt w:val="lowerRoman"/>
+      <w:lvlText w:val="%6."/>
+      <w:lvlJc w:val="right"/>
+      <w:pPr>
+        <w:ind w:left="4320" w:hanging="180"/>
+      </w:pPr>
+    </w:lvl>
+    <w:lvl w:ilvl="6" w:tplc="FFFFFFFF" w:tentative="1">
+      <w:start w:val="1"/>
+      <w:numFmt w:val="decimal"/>
+      <w:lvlText w:val="%7."/>
+      <w:lvlJc w:val="left"/>
+      <w:pPr>
+        <w:ind w:left="5040" w:hanging="360"/>
+      </w:pPr>
+    </w:lvl>
+    <w:lvl w:ilvl="7" w:tplc="FFFFFFFF" w:tentative="1">
+      <w:start w:val="1"/>
+      <w:numFmt w:val="lowerLetter"/>
+      <w:lvlText w:val="%8."/>
+      <w:lvlJc w:val="left"/>
+      <w:pPr>
+        <w:ind w:left="5760" w:hanging="360"/>
+      </w:pPr>
+    </w:lvl>
+    <w:lvl w:ilvl="8" w:tplc="FFFFFFFF" w:tentative="1">
+      <w:start w:val="1"/>
+      <w:numFmt w:val="lowerRoman"/>
+      <w:lvlText w:val="%9."/>
+      <w:lvlJc w:val="right"/>
+      <w:pPr>
+        <w:ind w:left="6480" w:hanging="180"/>
+      </w:pPr>
+    </w:lvl>
+  </w:abstractNum>
+  <w:abstractNum w:abstractNumId="48" w15:restartNumberingAfterBreak="0">
     <w:nsid w:val="76BD7EF1"/>
     <w:multiLevelType w:val="hybridMultilevel"/>
     <w:tmpl w:val="5E7AFFDC"/>
@@ -43138,7 +43376,7 @@
       </w:pPr>
     </w:lvl>
   </w:abstractNum>
-  <w:abstractNum w:abstractNumId="48" w15:restartNumberingAfterBreak="0">
+  <w:abstractNum w:abstractNumId="49" w15:restartNumberingAfterBreak="0">
     <w:nsid w:val="771D716D"/>
     <w:multiLevelType w:val="hybridMultilevel"/>
     <w:tmpl w:val="8138B6E6"/>
@@ -43227,7 +43465,7 @@
       </w:pPr>
     </w:lvl>
   </w:abstractNum>
-  <w:abstractNum w:abstractNumId="49" w15:restartNumberingAfterBreak="0">
+  <w:abstractNum w:abstractNumId="50" w15:restartNumberingAfterBreak="0">
     <w:nsid w:val="7AD636FE"/>
     <w:multiLevelType w:val="hybridMultilevel"/>
     <w:tmpl w:val="21D40ECC"/>
@@ -43313,7 +43551,7 @@
       </w:pPr>
     </w:lvl>
   </w:abstractNum>
-  <w:abstractNum w:abstractNumId="50" w15:restartNumberingAfterBreak="0">
+  <w:abstractNum w:abstractNumId="51" w15:restartNumberingAfterBreak="0">
     <w:nsid w:val="7F232C1F"/>
     <w:multiLevelType w:val="hybridMultilevel"/>
     <w:tmpl w:val="C6FA18C8"/>
@@ -43399,7 +43637,7 @@
       </w:pPr>
     </w:lvl>
   </w:abstractNum>
-  <w:abstractNum w:abstractNumId="51" w15:restartNumberingAfterBreak="0">
+  <w:abstractNum w:abstractNumId="52" w15:restartNumberingAfterBreak="0">
     <w:nsid w:val="7F3156DC"/>
     <w:multiLevelType w:val="hybridMultilevel"/>
     <w:tmpl w:val="8FC62428"/>
@@ -43489,7 +43727,7 @@
     </w:lvl>
   </w:abstractNum>
   <w:num w:numId="1">
-    <w:abstractNumId w:val="50"/>
+    <w:abstractNumId w:val="51"/>
     <w:lvlOverride w:ilvl="0">
       <w:startOverride w:val="1"/>
     </w:lvlOverride>
@@ -43732,7 +43970,7 @@
     </w:lvlOverride>
   </w:num>
   <w:num w:numId="10">
-    <w:abstractNumId w:val="49"/>
+    <w:abstractNumId w:val="50"/>
     <w:lvlOverride w:ilvl="0">
       <w:startOverride w:val="1"/>
     </w:lvlOverride>
@@ -44011,7 +44249,7 @@
     <w:abstractNumId w:val="29"/>
   </w:num>
   <w:num w:numId="22">
-    <w:abstractNumId w:val="51"/>
+    <w:abstractNumId w:val="52"/>
   </w:num>
   <w:num w:numId="23">
     <w:abstractNumId w:val="35"/>
@@ -44026,7 +44264,7 @@
     <w:abstractNumId w:val="0"/>
   </w:num>
   <w:num w:numId="27">
-    <w:abstractNumId w:val="47"/>
+    <w:abstractNumId w:val="48"/>
   </w:num>
   <w:num w:numId="28">
     <w:abstractNumId w:val="3"/>
@@ -44053,7 +44291,7 @@
     <w:abstractNumId w:val="24"/>
   </w:num>
   <w:num w:numId="36">
-    <w:abstractNumId w:val="48"/>
+    <w:abstractNumId w:val="49"/>
   </w:num>
   <w:num w:numId="37">
     <w:abstractNumId w:val="42"/>
@@ -44102,6 +44340,9 @@
   </w:num>
   <w:num w:numId="52">
     <w:abstractNumId w:val="14"/>
+  </w:num>
+  <w:num w:numId="53">
+    <w:abstractNumId w:val="47"/>
   </w:num>
   <w:numIdMacAtCleanup w:val="45"/>
 </w:numbering>

</xml_diff>

<commit_message>
22.75 ERP manual steps update
</commit_message>
<xml_diff>
--- a/Rootstock ERP/Releases/Winter 19-22 Manual Steps.docx
+++ b/Rootstock ERP/Releases/Winter 19-22 Manual Steps.docx
@@ -38767,6 +38767,200 @@
           <w:rPr>
             <w:rStyle w:val="Hyperlink"/>
           </w:rPr>
+          <w:t>https://test.salesforce.com/packaging/installPackage.apexp?p0=04t4O000000Y3Xb</w:t>
+        </w:r>
+      </w:hyperlink>
+    </w:p>
+    <w:p/>
+    <w:p>
+      <w:pPr>
+        <w:pStyle w:val="ListParagraph"/>
+        <w:numPr>
+          <w:ilvl w:val="0"/>
+          <w:numId w:val="53"/>
+        </w:numPr>
+      </w:pPr>
+      <w:r>
+        <w:t>Jira 10567</w:t>
+      </w:r>
+    </w:p>
+    <w:p>
+      <w:pPr>
+        <w:pStyle w:val="ListParagraph"/>
+        <w:numPr>
+          <w:ilvl w:val="1"/>
+          <w:numId w:val="53"/>
+        </w:numPr>
+      </w:pPr>
+      <w:r>
+        <w:t>Edit Page Layout</w:t>
+      </w:r>
+    </w:p>
+    <w:p>
+      <w:pPr>
+        <w:pStyle w:val="ListParagraph"/>
+        <w:numPr>
+          <w:ilvl w:val="2"/>
+          <w:numId w:val="53"/>
+        </w:numPr>
+      </w:pPr>
+      <w:r>
+        <w:lastRenderedPageBreak/>
+        <w:t>Remove fields from ‘</w:t>
+      </w:r>
+      <w:proofErr w:type="spellStart"/>
+      <w:r>
+        <w:t>rstk</w:t>
+      </w:r>
+      <w:proofErr w:type="spellEnd"/>
+      <w:r>
+        <w:t>__</w:t>
+      </w:r>
+      <w:proofErr w:type="spellStart"/>
+      <w:r>
+        <w:t>socntl</w:t>
+      </w:r>
+      <w:proofErr w:type="spellEnd"/>
+      <w:r>
+        <w:t>__c</w:t>
+      </w:r>
+    </w:p>
+    <w:p>
+      <w:pPr>
+        <w:pStyle w:val="ListParagraph"/>
+        <w:numPr>
+          <w:ilvl w:val="3"/>
+          <w:numId w:val="53"/>
+        </w:numPr>
+      </w:pPr>
+      <w:r>
+        <w:t xml:space="preserve">Remove All </w:t>
+      </w:r>
+      <w:proofErr w:type="spellStart"/>
+      <w:r>
+        <w:t>Z_Obsolete</w:t>
+      </w:r>
+      <w:proofErr w:type="spellEnd"/>
+      <w:r>
+        <w:t xml:space="preserve"> fields from </w:t>
+      </w:r>
+      <w:r>
+        <w:t>“</w:t>
+      </w:r>
+      <w:r>
+        <w:t>Sales Order Control Layout.v2</w:t>
+      </w:r>
+      <w:r>
+        <w:t xml:space="preserve">” </w:t>
+      </w:r>
+      <w:r>
+        <w:t>Layout</w:t>
+      </w:r>
+    </w:p>
+    <w:p>
+      <w:pPr>
+        <w:pStyle w:val="ListParagraph"/>
+        <w:numPr>
+          <w:ilvl w:val="2"/>
+          <w:numId w:val="53"/>
+        </w:numPr>
+      </w:pPr>
+      <w:r>
+        <w:t>Remove fields from ‘</w:t>
+      </w:r>
+      <w:proofErr w:type="spellStart"/>
+      <w:r>
+        <w:t>rstk</w:t>
+      </w:r>
+      <w:proofErr w:type="spellEnd"/>
+      <w:r>
+        <w:t>__</w:t>
+      </w:r>
+      <w:proofErr w:type="spellStart"/>
+      <w:r>
+        <w:t>soprod</w:t>
+      </w:r>
+      <w:proofErr w:type="spellEnd"/>
+      <w:r>
+        <w:t>__c</w:t>
+      </w:r>
+    </w:p>
+    <w:p>
+      <w:pPr>
+        <w:pStyle w:val="ListParagraph"/>
+        <w:numPr>
+          <w:ilvl w:val="3"/>
+          <w:numId w:val="53"/>
+        </w:numPr>
+      </w:pPr>
+      <w:r>
+        <w:t xml:space="preserve">Remove All </w:t>
+      </w:r>
+      <w:proofErr w:type="spellStart"/>
+      <w:r>
+        <w:t>Z_Obsolete</w:t>
+      </w:r>
+      <w:proofErr w:type="spellEnd"/>
+      <w:r>
+        <w:t xml:space="preserve"> fields from “</w:t>
+      </w:r>
+      <w:r>
+        <w:t>Product Master Layout v5</w:t>
+      </w:r>
+      <w:r>
+        <w:t>” Layout</w:t>
+      </w:r>
+    </w:p>
+    <w:p/>
+    <w:p>
+      <w:pPr>
+        <w:rPr>
+          <w:b/>
+          <w:bCs/>
+          <w:sz w:val="40"/>
+          <w:szCs w:val="40"/>
+        </w:rPr>
+      </w:pPr>
+      <w:r>
+        <w:rPr>
+          <w:b/>
+          <w:bCs/>
+          <w:sz w:val="40"/>
+          <w:szCs w:val="40"/>
+        </w:rPr>
+        <w:t>Spring 22.75</w:t>
+      </w:r>
+    </w:p>
+    <w:p/>
+    <w:p>
+      <w:r>
+        <w:t>22.75 –</w:t>
+      </w:r>
+      <w:r>
+        <w:t xml:space="preserve"> </w:t>
+      </w:r>
+      <w:hyperlink r:id="rId186" w:history="1">
+        <w:r>
+          <w:rPr>
+            <w:rStyle w:val="Hyperlink"/>
+          </w:rPr>
+          <w:t>https://login.salesforce.com/packaging/installPackage.apexp?p0=04t4O000000Y3Xg</w:t>
+        </w:r>
+      </w:hyperlink>
+    </w:p>
+    <w:p/>
+    <w:p>
+      <w:r>
+        <w:t>22.75 –</w:t>
+      </w:r>
+      <w:r>
+        <w:t xml:space="preserve"> </w:t>
+      </w:r>
+      <w:hyperlink r:id="rId187" w:history="1">
+        <w:r>
+          <w:rPr>
+            <w:rStyle w:val="Hyperlink"/>
+          </w:rPr>
           <w:t>https://</w:t>
         </w:r>
         <w:r>
@@ -38779,21 +38973,22 @@
           <w:rPr>
             <w:rStyle w:val="Hyperlink"/>
           </w:rPr>
-          <w:t>.salesforce.com/packaging/installPackage.apexp?p0=04t4O000000Y3Xb</w:t>
+          <w:t>.salesforce.com/packaging/installPackage.apexp?p0=04t4O000000Y3Xg</w:t>
         </w:r>
       </w:hyperlink>
     </w:p>
     <w:p/>
+    <w:p/>
     <w:p>
       <w:pPr>
         <w:pStyle w:val="ListParagraph"/>
         <w:numPr>
           <w:ilvl w:val="0"/>
-          <w:numId w:val="53"/>
-        </w:numPr>
-      </w:pPr>
-      <w:r>
-        <w:t>Jira 10567</w:t>
+          <w:numId w:val="54"/>
+        </w:numPr>
+      </w:pPr>
+      <w:r>
+        <w:t>Jira 10805</w:t>
       </w:r>
     </w:p>
     <w:p>
@@ -38801,132 +38996,172 @@
         <w:pStyle w:val="ListParagraph"/>
         <w:numPr>
           <w:ilvl w:val="1"/>
-          <w:numId w:val="53"/>
-        </w:numPr>
-      </w:pPr>
-      <w:r>
-        <w:t>Edit Page Layout</w:t>
-      </w:r>
-    </w:p>
-    <w:p>
-      <w:pPr>
-        <w:pStyle w:val="ListParagraph"/>
-        <w:numPr>
-          <w:ilvl w:val="2"/>
-          <w:numId w:val="53"/>
-        </w:numPr>
-      </w:pPr>
-      <w:r>
-        <w:lastRenderedPageBreak/>
-        <w:t>Remove fields from ‘</w:t>
-      </w:r>
-      <w:proofErr w:type="spellStart"/>
-      <w:r>
-        <w:t>rstk</w:t>
-      </w:r>
-      <w:proofErr w:type="spellEnd"/>
-      <w:r>
-        <w:t>__</w:t>
-      </w:r>
-      <w:proofErr w:type="spellStart"/>
-      <w:r>
-        <w:t>socntl</w:t>
-      </w:r>
-      <w:proofErr w:type="spellEnd"/>
-      <w:r>
-        <w:t>__c</w:t>
-      </w:r>
-    </w:p>
-    <w:p>
-      <w:pPr>
-        <w:pStyle w:val="ListParagraph"/>
-        <w:numPr>
-          <w:ilvl w:val="3"/>
-          <w:numId w:val="53"/>
-        </w:numPr>
-      </w:pPr>
-      <w:r>
-        <w:t xml:space="preserve">Remove All </w:t>
-      </w:r>
-      <w:proofErr w:type="spellStart"/>
-      <w:r>
-        <w:t>Z_Obsolete</w:t>
-      </w:r>
-      <w:proofErr w:type="spellEnd"/>
-      <w:r>
-        <w:t xml:space="preserve"> fields from </w:t>
-      </w:r>
-      <w:r>
-        <w:t>“</w:t>
-      </w:r>
-      <w:r>
-        <w:t>Sales Order Control Layout.v2</w:t>
-      </w:r>
-      <w:r>
-        <w:t xml:space="preserve">” </w:t>
-      </w:r>
-      <w:r>
-        <w:t>Layout</w:t>
-      </w:r>
-    </w:p>
-    <w:p>
-      <w:pPr>
-        <w:pStyle w:val="ListParagraph"/>
-        <w:numPr>
-          <w:ilvl w:val="2"/>
-          <w:numId w:val="53"/>
-        </w:numPr>
-      </w:pPr>
-      <w:r>
-        <w:t>Remove fields from ‘</w:t>
-      </w:r>
-      <w:proofErr w:type="spellStart"/>
-      <w:r>
-        <w:t>rstk</w:t>
-      </w:r>
-      <w:proofErr w:type="spellEnd"/>
-      <w:r>
-        <w:t>__</w:t>
-      </w:r>
-      <w:proofErr w:type="spellStart"/>
-      <w:r>
-        <w:t>soprod</w:t>
-      </w:r>
-      <w:proofErr w:type="spellEnd"/>
-      <w:r>
-        <w:t>__c</w:t>
-      </w:r>
-    </w:p>
-    <w:p>
-      <w:pPr>
-        <w:pStyle w:val="ListParagraph"/>
-        <w:numPr>
-          <w:ilvl w:val="3"/>
-          <w:numId w:val="53"/>
-        </w:numPr>
-      </w:pPr>
-      <w:r>
-        <w:t xml:space="preserve">Remove All </w:t>
-      </w:r>
-      <w:proofErr w:type="spellStart"/>
-      <w:r>
-        <w:t>Z_Obsolete</w:t>
-      </w:r>
-      <w:proofErr w:type="spellEnd"/>
-      <w:r>
-        <w:t xml:space="preserve"> fields from “</w:t>
-      </w:r>
-      <w:r>
-        <w:t>Product Master Layout v5</w:t>
-      </w:r>
-      <w:r>
-        <w:t>” Layout</w:t>
-      </w:r>
-    </w:p>
-    <w:p>
-      <w:pPr>
-        <w:pStyle w:val="ListParagraph"/>
-        <w:ind w:left="2880"/>
+          <w:numId w:val="54"/>
+        </w:numPr>
+      </w:pPr>
+      <w:r>
+        <w:t>Check if there is already an SYUSR with Employee = Automated Process - if so, we’re done. Otherwise,</w:t>
+      </w:r>
+    </w:p>
+    <w:p>
+      <w:pPr>
+        <w:pStyle w:val="ListParagraph"/>
+        <w:numPr>
+          <w:ilvl w:val="1"/>
+          <w:numId w:val="54"/>
+        </w:numPr>
+      </w:pPr>
+      <w:r>
+        <w:t>Click Add to create a new user</w:t>
+      </w:r>
+    </w:p>
+    <w:p>
+      <w:pPr>
+        <w:pStyle w:val="ListParagraph"/>
+        <w:numPr>
+          <w:ilvl w:val="1"/>
+          <w:numId w:val="54"/>
+        </w:numPr>
+      </w:pPr>
+      <w:r>
+        <w:t>Clock Number = 1000001</w:t>
+      </w:r>
+    </w:p>
+    <w:p>
+      <w:pPr>
+        <w:pStyle w:val="ListParagraph"/>
+        <w:numPr>
+          <w:ilvl w:val="1"/>
+          <w:numId w:val="54"/>
+        </w:numPr>
+      </w:pPr>
+      <w:r>
+        <w:t>Employee = Automated Process</w:t>
+      </w:r>
+    </w:p>
+    <w:p>
+      <w:pPr>
+        <w:pStyle w:val="ListParagraph"/>
+        <w:numPr>
+          <w:ilvl w:val="1"/>
+          <w:numId w:val="54"/>
+        </w:numPr>
+      </w:pPr>
+      <w:r>
+        <w:t>Default Company = First Company in drop down</w:t>
+      </w:r>
+    </w:p>
+    <w:p>
+      <w:pPr>
+        <w:pStyle w:val="ListParagraph"/>
+        <w:numPr>
+          <w:ilvl w:val="1"/>
+          <w:numId w:val="54"/>
+        </w:numPr>
+      </w:pPr>
+      <w:r>
+        <w:t>Default Division = First Division in drop down</w:t>
+      </w:r>
+    </w:p>
+    <w:p>
+      <w:pPr>
+        <w:pStyle w:val="ListParagraph"/>
+        <w:numPr>
+          <w:ilvl w:val="1"/>
+          <w:numId w:val="54"/>
+        </w:numPr>
+      </w:pPr>
+      <w:r>
+        <w:t>Multi-Company = True (if it is enabled), which will also default Multi-Division to True</w:t>
+      </w:r>
+    </w:p>
+    <w:p>
+      <w:pPr>
+        <w:pStyle w:val="ListParagraph"/>
+        <w:numPr>
+          <w:ilvl w:val="1"/>
+          <w:numId w:val="54"/>
+        </w:numPr>
+      </w:pPr>
+      <w:r>
+        <w:t xml:space="preserve">Labor </w:t>
+      </w:r>
+      <w:proofErr w:type="spellStart"/>
+      <w:r>
+        <w:t>Ohd</w:t>
+      </w:r>
+      <w:proofErr w:type="spellEnd"/>
+      <w:r>
+        <w:t xml:space="preserve"> = True</w:t>
+      </w:r>
+    </w:p>
+    <w:p>
+      <w:pPr>
+        <w:pStyle w:val="ListParagraph"/>
+        <w:numPr>
+          <w:ilvl w:val="1"/>
+          <w:numId w:val="54"/>
+        </w:numPr>
+      </w:pPr>
+      <w:r>
+        <w:t xml:space="preserve">Fringe </w:t>
+      </w:r>
+      <w:proofErr w:type="spellStart"/>
+      <w:r>
+        <w:t>Ohd</w:t>
+      </w:r>
+      <w:proofErr w:type="spellEnd"/>
+      <w:r>
+        <w:t xml:space="preserve"> = True</w:t>
+      </w:r>
+    </w:p>
+    <w:p>
+      <w:pPr>
+        <w:pStyle w:val="ListParagraph"/>
+        <w:numPr>
+          <w:ilvl w:val="1"/>
+          <w:numId w:val="54"/>
+        </w:numPr>
+      </w:pPr>
+      <w:r>
+        <w:t>Labor Grade = First Grade in drop down</w:t>
+      </w:r>
+    </w:p>
+    <w:p>
+      <w:pPr>
+        <w:pStyle w:val="ListParagraph"/>
+        <w:numPr>
+          <w:ilvl w:val="1"/>
+          <w:numId w:val="54"/>
+        </w:numPr>
+      </w:pPr>
+      <w:r>
+        <w:t xml:space="preserve">Other Indicators tab - Resp </w:t>
+      </w:r>
+      <w:proofErr w:type="spellStart"/>
+      <w:r>
+        <w:t>Eng</w:t>
+      </w:r>
+      <w:proofErr w:type="spellEnd"/>
+      <w:r>
+        <w:t>, Resp Inv Planner, Resp Buyer and Super Authorizer all = True</w:t>
+      </w:r>
+    </w:p>
+    <w:p>
+      <w:pPr>
+        <w:pStyle w:val="ListParagraph"/>
+        <w:numPr>
+          <w:ilvl w:val="1"/>
+          <w:numId w:val="54"/>
+        </w:numPr>
+      </w:pPr>
+      <w:r>
+        <w:t>Licensing tab - Full Access User = True, Automated Process User = True and Mobile Access User = True (if they have Mobile Users, otherwise it will give you an error and leave it blank)</w:t>
+      </w:r>
+    </w:p>
+    <w:p>
+      <w:pPr>
+        <w:pStyle w:val="ListParagraph"/>
       </w:pPr>
     </w:p>
     <w:sectPr>
@@ -40985,7 +41220,7 @@
   <w:abstractNum w:abstractNumId="22" w15:restartNumberingAfterBreak="0">
     <w:nsid w:val="2582303A"/>
     <w:multiLevelType w:val="hybridMultilevel"/>
-    <w:tmpl w:val="CB42426C"/>
+    <w:tmpl w:val="BF3E4814"/>
     <w:lvl w:ilvl="0" w:tplc="0409000F">
       <w:start w:val="1"/>
       <w:numFmt w:val="decimal"/>
@@ -41532,6 +41767,92 @@
     </w:lvl>
   </w:abstractNum>
   <w:abstractNum w:abstractNumId="28" w15:restartNumberingAfterBreak="0">
+    <w:nsid w:val="35511799"/>
+    <w:multiLevelType w:val="hybridMultilevel"/>
+    <w:tmpl w:val="BF3E4814"/>
+    <w:lvl w:ilvl="0" w:tplc="FFFFFFFF">
+      <w:start w:val="1"/>
+      <w:numFmt w:val="decimal"/>
+      <w:lvlText w:val="%1."/>
+      <w:lvlJc w:val="left"/>
+      <w:pPr>
+        <w:ind w:left="720" w:hanging="360"/>
+      </w:pPr>
+    </w:lvl>
+    <w:lvl w:ilvl="1" w:tplc="FFFFFFFF">
+      <w:start w:val="1"/>
+      <w:numFmt w:val="lowerLetter"/>
+      <w:lvlText w:val="%2."/>
+      <w:lvlJc w:val="left"/>
+      <w:pPr>
+        <w:ind w:left="1440" w:hanging="360"/>
+      </w:pPr>
+    </w:lvl>
+    <w:lvl w:ilvl="2" w:tplc="FFFFFFFF" w:tentative="1">
+      <w:start w:val="1"/>
+      <w:numFmt w:val="lowerRoman"/>
+      <w:lvlText w:val="%3."/>
+      <w:lvlJc w:val="right"/>
+      <w:pPr>
+        <w:ind w:left="2160" w:hanging="180"/>
+      </w:pPr>
+    </w:lvl>
+    <w:lvl w:ilvl="3" w:tplc="FFFFFFFF" w:tentative="1">
+      <w:start w:val="1"/>
+      <w:numFmt w:val="decimal"/>
+      <w:lvlText w:val="%4."/>
+      <w:lvlJc w:val="left"/>
+      <w:pPr>
+        <w:ind w:left="2880" w:hanging="360"/>
+      </w:pPr>
+    </w:lvl>
+    <w:lvl w:ilvl="4" w:tplc="FFFFFFFF" w:tentative="1">
+      <w:start w:val="1"/>
+      <w:numFmt w:val="lowerLetter"/>
+      <w:lvlText w:val="%5."/>
+      <w:lvlJc w:val="left"/>
+      <w:pPr>
+        <w:ind w:left="3600" w:hanging="360"/>
+      </w:pPr>
+    </w:lvl>
+    <w:lvl w:ilvl="5" w:tplc="FFFFFFFF" w:tentative="1">
+      <w:start w:val="1"/>
+      <w:numFmt w:val="lowerRoman"/>
+      <w:lvlText w:val="%6."/>
+      <w:lvlJc w:val="right"/>
+      <w:pPr>
+        <w:ind w:left="4320" w:hanging="180"/>
+      </w:pPr>
+    </w:lvl>
+    <w:lvl w:ilvl="6" w:tplc="FFFFFFFF" w:tentative="1">
+      <w:start w:val="1"/>
+      <w:numFmt w:val="decimal"/>
+      <w:lvlText w:val="%7."/>
+      <w:lvlJc w:val="left"/>
+      <w:pPr>
+        <w:ind w:left="5040" w:hanging="360"/>
+      </w:pPr>
+    </w:lvl>
+    <w:lvl w:ilvl="7" w:tplc="FFFFFFFF" w:tentative="1">
+      <w:start w:val="1"/>
+      <w:numFmt w:val="lowerLetter"/>
+      <w:lvlText w:val="%8."/>
+      <w:lvlJc w:val="left"/>
+      <w:pPr>
+        <w:ind w:left="5760" w:hanging="360"/>
+      </w:pPr>
+    </w:lvl>
+    <w:lvl w:ilvl="8" w:tplc="FFFFFFFF" w:tentative="1">
+      <w:start w:val="1"/>
+      <w:numFmt w:val="lowerRoman"/>
+      <w:lvlText w:val="%9."/>
+      <w:lvlJc w:val="right"/>
+      <w:pPr>
+        <w:ind w:left="6480" w:hanging="180"/>
+      </w:pPr>
+    </w:lvl>
+  </w:abstractNum>
+  <w:abstractNum w:abstractNumId="29" w15:restartNumberingAfterBreak="0">
     <w:nsid w:val="411B5A02"/>
     <w:multiLevelType w:val="hybridMultilevel"/>
     <w:tmpl w:val="7D0A83B6"/>
@@ -41617,7 +41938,7 @@
       </w:pPr>
     </w:lvl>
   </w:abstractNum>
-  <w:abstractNum w:abstractNumId="29" w15:restartNumberingAfterBreak="0">
+  <w:abstractNum w:abstractNumId="30" w15:restartNumberingAfterBreak="0">
     <w:nsid w:val="420C019D"/>
     <w:multiLevelType w:val="hybridMultilevel"/>
     <w:tmpl w:val="BBFA0368"/>
@@ -41706,7 +42027,7 @@
       </w:pPr>
     </w:lvl>
   </w:abstractNum>
-  <w:abstractNum w:abstractNumId="30" w15:restartNumberingAfterBreak="0">
+  <w:abstractNum w:abstractNumId="31" w15:restartNumberingAfterBreak="0">
     <w:nsid w:val="48842583"/>
     <w:multiLevelType w:val="hybridMultilevel"/>
     <w:tmpl w:val="91BAF66A"/>
@@ -41792,7 +42113,7 @@
       </w:pPr>
     </w:lvl>
   </w:abstractNum>
-  <w:abstractNum w:abstractNumId="31" w15:restartNumberingAfterBreak="0">
+  <w:abstractNum w:abstractNumId="32" w15:restartNumberingAfterBreak="0">
     <w:nsid w:val="48EB11BA"/>
     <w:multiLevelType w:val="hybridMultilevel"/>
     <w:tmpl w:val="493E36E2"/>
@@ -41878,7 +42199,7 @@
       </w:pPr>
     </w:lvl>
   </w:abstractNum>
-  <w:abstractNum w:abstractNumId="32" w15:restartNumberingAfterBreak="0">
+  <w:abstractNum w:abstractNumId="33" w15:restartNumberingAfterBreak="0">
     <w:nsid w:val="4B123D52"/>
     <w:multiLevelType w:val="hybridMultilevel"/>
     <w:tmpl w:val="3BD2733A"/>
@@ -41964,7 +42285,7 @@
       </w:pPr>
     </w:lvl>
   </w:abstractNum>
-  <w:abstractNum w:abstractNumId="33" w15:restartNumberingAfterBreak="0">
+  <w:abstractNum w:abstractNumId="34" w15:restartNumberingAfterBreak="0">
     <w:nsid w:val="4D002BDD"/>
     <w:multiLevelType w:val="hybridMultilevel"/>
     <w:tmpl w:val="2A5EA498"/>
@@ -42050,7 +42371,7 @@
       </w:pPr>
     </w:lvl>
   </w:abstractNum>
-  <w:abstractNum w:abstractNumId="34" w15:restartNumberingAfterBreak="0">
+  <w:abstractNum w:abstractNumId="35" w15:restartNumberingAfterBreak="0">
     <w:nsid w:val="52F375CB"/>
     <w:multiLevelType w:val="hybridMultilevel"/>
     <w:tmpl w:val="3A646956"/>
@@ -42136,7 +42457,7 @@
       </w:pPr>
     </w:lvl>
   </w:abstractNum>
-  <w:abstractNum w:abstractNumId="35" w15:restartNumberingAfterBreak="0">
+  <w:abstractNum w:abstractNumId="36" w15:restartNumberingAfterBreak="0">
     <w:nsid w:val="56682E1B"/>
     <w:multiLevelType w:val="hybridMultilevel"/>
     <w:tmpl w:val="A4B8C158"/>
@@ -42225,7 +42546,7 @@
       </w:pPr>
     </w:lvl>
   </w:abstractNum>
-  <w:abstractNum w:abstractNumId="36" w15:restartNumberingAfterBreak="0">
+  <w:abstractNum w:abstractNumId="37" w15:restartNumberingAfterBreak="0">
     <w:nsid w:val="5ADF6330"/>
     <w:multiLevelType w:val="hybridMultilevel"/>
     <w:tmpl w:val="04207A46"/>
@@ -42311,7 +42632,7 @@
       </w:pPr>
     </w:lvl>
   </w:abstractNum>
-  <w:abstractNum w:abstractNumId="37" w15:restartNumberingAfterBreak="0">
+  <w:abstractNum w:abstractNumId="38" w15:restartNumberingAfterBreak="0">
     <w:nsid w:val="5C0C7800"/>
     <w:multiLevelType w:val="hybridMultilevel"/>
     <w:tmpl w:val="A0824900"/>
@@ -42397,7 +42718,7 @@
       </w:pPr>
     </w:lvl>
   </w:abstractNum>
-  <w:abstractNum w:abstractNumId="38" w15:restartNumberingAfterBreak="0">
+  <w:abstractNum w:abstractNumId="39" w15:restartNumberingAfterBreak="0">
     <w:nsid w:val="627C7F81"/>
     <w:multiLevelType w:val="multilevel"/>
     <w:tmpl w:val="9CBAF202"/>
@@ -42510,7 +42831,7 @@
       </w:pPr>
     </w:lvl>
   </w:abstractNum>
-  <w:abstractNum w:abstractNumId="39" w15:restartNumberingAfterBreak="0">
+  <w:abstractNum w:abstractNumId="40" w15:restartNumberingAfterBreak="0">
     <w:nsid w:val="627D21AE"/>
     <w:multiLevelType w:val="hybridMultilevel"/>
     <w:tmpl w:val="AD80989A"/>
@@ -42596,7 +42917,7 @@
       </w:pPr>
     </w:lvl>
   </w:abstractNum>
-  <w:abstractNum w:abstractNumId="40" w15:restartNumberingAfterBreak="0">
+  <w:abstractNum w:abstractNumId="41" w15:restartNumberingAfterBreak="0">
     <w:nsid w:val="648E5530"/>
     <w:multiLevelType w:val="hybridMultilevel"/>
     <w:tmpl w:val="814CE300"/>
@@ -42682,7 +43003,7 @@
       </w:pPr>
     </w:lvl>
   </w:abstractNum>
-  <w:abstractNum w:abstractNumId="41" w15:restartNumberingAfterBreak="0">
+  <w:abstractNum w:abstractNumId="42" w15:restartNumberingAfterBreak="0">
     <w:nsid w:val="64E60A10"/>
     <w:multiLevelType w:val="hybridMultilevel"/>
     <w:tmpl w:val="8DF8EFBE"/>
@@ -42768,7 +43089,7 @@
       </w:pPr>
     </w:lvl>
   </w:abstractNum>
-  <w:abstractNum w:abstractNumId="42" w15:restartNumberingAfterBreak="0">
+  <w:abstractNum w:abstractNumId="43" w15:restartNumberingAfterBreak="0">
     <w:nsid w:val="663A101B"/>
     <w:multiLevelType w:val="hybridMultilevel"/>
     <w:tmpl w:val="8EF6E872"/>
@@ -42854,7 +43175,7 @@
       </w:pPr>
     </w:lvl>
   </w:abstractNum>
-  <w:abstractNum w:abstractNumId="43" w15:restartNumberingAfterBreak="0">
+  <w:abstractNum w:abstractNumId="44" w15:restartNumberingAfterBreak="0">
     <w:nsid w:val="683E6E90"/>
     <w:multiLevelType w:val="hybridMultilevel"/>
     <w:tmpl w:val="8138B6E6"/>
@@ -42943,7 +43264,7 @@
       </w:pPr>
     </w:lvl>
   </w:abstractNum>
-  <w:abstractNum w:abstractNumId="44" w15:restartNumberingAfterBreak="0">
+  <w:abstractNum w:abstractNumId="45" w15:restartNumberingAfterBreak="0">
     <w:nsid w:val="6AC25774"/>
     <w:multiLevelType w:val="hybridMultilevel"/>
     <w:tmpl w:val="8138B6E6"/>
@@ -43032,7 +43353,7 @@
       </w:pPr>
     </w:lvl>
   </w:abstractNum>
-  <w:abstractNum w:abstractNumId="45" w15:restartNumberingAfterBreak="0">
+  <w:abstractNum w:abstractNumId="46" w15:restartNumberingAfterBreak="0">
     <w:nsid w:val="6BA85D8D"/>
     <w:multiLevelType w:val="hybridMultilevel"/>
     <w:tmpl w:val="C2BA0D58"/>
@@ -43118,7 +43439,7 @@
       </w:pPr>
     </w:lvl>
   </w:abstractNum>
-  <w:abstractNum w:abstractNumId="46" w15:restartNumberingAfterBreak="0">
+  <w:abstractNum w:abstractNumId="47" w15:restartNumberingAfterBreak="0">
     <w:nsid w:val="704E2484"/>
     <w:multiLevelType w:val="hybridMultilevel"/>
     <w:tmpl w:val="47607EAE"/>
@@ -43204,7 +43525,7 @@
       </w:pPr>
     </w:lvl>
   </w:abstractNum>
-  <w:abstractNum w:abstractNumId="47" w15:restartNumberingAfterBreak="0">
+  <w:abstractNum w:abstractNumId="48" w15:restartNumberingAfterBreak="0">
     <w:nsid w:val="73F25536"/>
     <w:multiLevelType w:val="hybridMultilevel"/>
     <w:tmpl w:val="D9A047C6"/>
@@ -43290,7 +43611,120 @@
       </w:pPr>
     </w:lvl>
   </w:abstractNum>
-  <w:abstractNum w:abstractNumId="48" w15:restartNumberingAfterBreak="0">
+  <w:abstractNum w:abstractNumId="49" w15:restartNumberingAfterBreak="0">
+    <w:nsid w:val="74BA6590"/>
+    <w:multiLevelType w:val="multilevel"/>
+    <w:tmpl w:val="0CF6808A"/>
+    <w:lvl w:ilvl="0">
+      <w:start w:val="1"/>
+      <w:numFmt w:val="decimal"/>
+      <w:lvlText w:val="%1."/>
+      <w:lvlJc w:val="left"/>
+      <w:pPr>
+        <w:tabs>
+          <w:tab w:val="num" w:pos="720"/>
+        </w:tabs>
+        <w:ind w:left="720" w:hanging="360"/>
+      </w:pPr>
+    </w:lvl>
+    <w:lvl w:ilvl="1" w:tentative="1">
+      <w:start w:val="1"/>
+      <w:numFmt w:val="decimal"/>
+      <w:lvlText w:val="%2."/>
+      <w:lvlJc w:val="left"/>
+      <w:pPr>
+        <w:tabs>
+          <w:tab w:val="num" w:pos="1440"/>
+        </w:tabs>
+        <w:ind w:left="1440" w:hanging="360"/>
+      </w:pPr>
+    </w:lvl>
+    <w:lvl w:ilvl="2" w:tentative="1">
+      <w:start w:val="1"/>
+      <w:numFmt w:val="decimal"/>
+      <w:lvlText w:val="%3."/>
+      <w:lvlJc w:val="left"/>
+      <w:pPr>
+        <w:tabs>
+          <w:tab w:val="num" w:pos="2160"/>
+        </w:tabs>
+        <w:ind w:left="2160" w:hanging="360"/>
+      </w:pPr>
+    </w:lvl>
+    <w:lvl w:ilvl="3" w:tentative="1">
+      <w:start w:val="1"/>
+      <w:numFmt w:val="decimal"/>
+      <w:lvlText w:val="%4."/>
+      <w:lvlJc w:val="left"/>
+      <w:pPr>
+        <w:tabs>
+          <w:tab w:val="num" w:pos="2880"/>
+        </w:tabs>
+        <w:ind w:left="2880" w:hanging="360"/>
+      </w:pPr>
+    </w:lvl>
+    <w:lvl w:ilvl="4" w:tentative="1">
+      <w:start w:val="1"/>
+      <w:numFmt w:val="decimal"/>
+      <w:lvlText w:val="%5."/>
+      <w:lvlJc w:val="left"/>
+      <w:pPr>
+        <w:tabs>
+          <w:tab w:val="num" w:pos="3600"/>
+        </w:tabs>
+        <w:ind w:left="3600" w:hanging="360"/>
+      </w:pPr>
+    </w:lvl>
+    <w:lvl w:ilvl="5" w:tentative="1">
+      <w:start w:val="1"/>
+      <w:numFmt w:val="decimal"/>
+      <w:lvlText w:val="%6."/>
+      <w:lvlJc w:val="left"/>
+      <w:pPr>
+        <w:tabs>
+          <w:tab w:val="num" w:pos="4320"/>
+        </w:tabs>
+        <w:ind w:left="4320" w:hanging="360"/>
+      </w:pPr>
+    </w:lvl>
+    <w:lvl w:ilvl="6" w:tentative="1">
+      <w:start w:val="1"/>
+      <w:numFmt w:val="decimal"/>
+      <w:lvlText w:val="%7."/>
+      <w:lvlJc w:val="left"/>
+      <w:pPr>
+        <w:tabs>
+          <w:tab w:val="num" w:pos="5040"/>
+        </w:tabs>
+        <w:ind w:left="5040" w:hanging="360"/>
+      </w:pPr>
+    </w:lvl>
+    <w:lvl w:ilvl="7" w:tentative="1">
+      <w:start w:val="1"/>
+      <w:numFmt w:val="decimal"/>
+      <w:lvlText w:val="%8."/>
+      <w:lvlJc w:val="left"/>
+      <w:pPr>
+        <w:tabs>
+          <w:tab w:val="num" w:pos="5760"/>
+        </w:tabs>
+        <w:ind w:left="5760" w:hanging="360"/>
+      </w:pPr>
+    </w:lvl>
+    <w:lvl w:ilvl="8" w:tentative="1">
+      <w:start w:val="1"/>
+      <w:numFmt w:val="decimal"/>
+      <w:lvlText w:val="%9."/>
+      <w:lvlJc w:val="left"/>
+      <w:pPr>
+        <w:tabs>
+          <w:tab w:val="num" w:pos="6480"/>
+        </w:tabs>
+        <w:ind w:left="6480" w:hanging="360"/>
+      </w:pPr>
+    </w:lvl>
+  </w:abstractNum>
+  <w:abstractNum w:abstractNumId="50" w15:restartNumberingAfterBreak="0">
     <w:nsid w:val="76BD7EF1"/>
     <w:multiLevelType w:val="hybridMultilevel"/>
     <w:tmpl w:val="5E7AFFDC"/>
@@ -43376,7 +43810,7 @@
       </w:pPr>
     </w:lvl>
   </w:abstractNum>
-  <w:abstractNum w:abstractNumId="49" w15:restartNumberingAfterBreak="0">
+  <w:abstractNum w:abstractNumId="51" w15:restartNumberingAfterBreak="0">
     <w:nsid w:val="771D716D"/>
     <w:multiLevelType w:val="hybridMultilevel"/>
     <w:tmpl w:val="8138B6E6"/>
@@ -43465,7 +43899,7 @@
       </w:pPr>
     </w:lvl>
   </w:abstractNum>
-  <w:abstractNum w:abstractNumId="50" w15:restartNumberingAfterBreak="0">
+  <w:abstractNum w:abstractNumId="52" w15:restartNumberingAfterBreak="0">
     <w:nsid w:val="7AD636FE"/>
     <w:multiLevelType w:val="hybridMultilevel"/>
     <w:tmpl w:val="21D40ECC"/>
@@ -43551,7 +43985,7 @@
       </w:pPr>
     </w:lvl>
   </w:abstractNum>
-  <w:abstractNum w:abstractNumId="51" w15:restartNumberingAfterBreak="0">
+  <w:abstractNum w:abstractNumId="53" w15:restartNumberingAfterBreak="0">
     <w:nsid w:val="7F232C1F"/>
     <w:multiLevelType w:val="hybridMultilevel"/>
     <w:tmpl w:val="C6FA18C8"/>
@@ -43637,7 +44071,7 @@
       </w:pPr>
     </w:lvl>
   </w:abstractNum>
-  <w:abstractNum w:abstractNumId="52" w15:restartNumberingAfterBreak="0">
+  <w:abstractNum w:abstractNumId="54" w15:restartNumberingAfterBreak="0">
     <w:nsid w:val="7F3156DC"/>
     <w:multiLevelType w:val="hybridMultilevel"/>
     <w:tmpl w:val="8FC62428"/>
@@ -43727,7 +44161,7 @@
     </w:lvl>
   </w:abstractNum>
   <w:num w:numId="1">
-    <w:abstractNumId w:val="51"/>
+    <w:abstractNumId w:val="53"/>
     <w:lvlOverride w:ilvl="0">
       <w:startOverride w:val="1"/>
     </w:lvlOverride>
@@ -43817,7 +44251,7 @@
     </w:lvlOverride>
   </w:num>
   <w:num w:numId="4">
-    <w:abstractNumId w:val="32"/>
+    <w:abstractNumId w:val="33"/>
     <w:lvlOverride w:ilvl="0">
       <w:startOverride w:val="1"/>
     </w:lvlOverride>
@@ -43877,7 +44311,7 @@
     </w:lvlOverride>
   </w:num>
   <w:num w:numId="6">
-    <w:abstractNumId w:val="34"/>
+    <w:abstractNumId w:val="35"/>
     <w:lvlOverride w:ilvl="0">
       <w:startOverride w:val="1"/>
     </w:lvlOverride>
@@ -43970,7 +44404,7 @@
     </w:lvlOverride>
   </w:num>
   <w:num w:numId="10">
-    <w:abstractNumId w:val="50"/>
+    <w:abstractNumId w:val="52"/>
     <w:lvlOverride w:ilvl="0">
       <w:startOverride w:val="1"/>
     </w:lvlOverride>
@@ -44000,7 +44434,7 @@
     </w:lvlOverride>
   </w:num>
   <w:num w:numId="11">
-    <w:abstractNumId w:val="46"/>
+    <w:abstractNumId w:val="47"/>
     <w:lvlOverride w:ilvl="0">
       <w:startOverride w:val="1"/>
     </w:lvlOverride>
@@ -44090,7 +44524,7 @@
     </w:lvlOverride>
   </w:num>
   <w:num w:numId="14">
-    <w:abstractNumId w:val="41"/>
+    <w:abstractNumId w:val="42"/>
     <w:lvlOverride w:ilvl="0">
       <w:startOverride w:val="1"/>
     </w:lvlOverride>
@@ -44120,7 +44554,7 @@
     </w:lvlOverride>
   </w:num>
   <w:num w:numId="15">
-    <w:abstractNumId w:val="40"/>
+    <w:abstractNumId w:val="41"/>
     <w:lvlOverride w:ilvl="0">
       <w:startOverride w:val="1"/>
     </w:lvlOverride>
@@ -44213,7 +44647,7 @@
     </w:lvlOverride>
   </w:num>
   <w:num w:numId="19">
-    <w:abstractNumId w:val="31"/>
+    <w:abstractNumId w:val="32"/>
     <w:lvlOverride w:ilvl="0">
       <w:startOverride w:val="1"/>
     </w:lvlOverride>
@@ -44246,25 +44680,25 @@
     <w:abstractNumId w:val="7"/>
   </w:num>
   <w:num w:numId="21">
-    <w:abstractNumId w:val="29"/>
+    <w:abstractNumId w:val="30"/>
   </w:num>
   <w:num w:numId="22">
-    <w:abstractNumId w:val="52"/>
+    <w:abstractNumId w:val="54"/>
   </w:num>
   <w:num w:numId="23">
-    <w:abstractNumId w:val="35"/>
+    <w:abstractNumId w:val="36"/>
   </w:num>
   <w:num w:numId="24">
     <w:abstractNumId w:val="27"/>
   </w:num>
   <w:num w:numId="25">
-    <w:abstractNumId w:val="36"/>
+    <w:abstractNumId w:val="37"/>
   </w:num>
   <w:num w:numId="26">
     <w:abstractNumId w:val="0"/>
   </w:num>
   <w:num w:numId="27">
-    <w:abstractNumId w:val="48"/>
+    <w:abstractNumId w:val="50"/>
   </w:num>
   <w:num w:numId="28">
     <w:abstractNumId w:val="3"/>
@@ -44273,16 +44707,16 @@
     <w:abstractNumId w:val="15"/>
   </w:num>
   <w:num w:numId="30">
-    <w:abstractNumId w:val="33"/>
+    <w:abstractNumId w:val="34"/>
   </w:num>
   <w:num w:numId="31">
     <w:abstractNumId w:val="6"/>
   </w:num>
   <w:num w:numId="32">
-    <w:abstractNumId w:val="45"/>
+    <w:abstractNumId w:val="46"/>
   </w:num>
   <w:num w:numId="33">
-    <w:abstractNumId w:val="39"/>
+    <w:abstractNumId w:val="40"/>
   </w:num>
   <w:num w:numId="34">
     <w:abstractNumId w:val="19"/>
@@ -44291,10 +44725,10 @@
     <w:abstractNumId w:val="24"/>
   </w:num>
   <w:num w:numId="36">
-    <w:abstractNumId w:val="49"/>
+    <w:abstractNumId w:val="51"/>
   </w:num>
   <w:num w:numId="37">
-    <w:abstractNumId w:val="42"/>
+    <w:abstractNumId w:val="43"/>
   </w:num>
   <w:num w:numId="38">
     <w:abstractNumId w:val="5"/>
@@ -44303,7 +44737,7 @@
     <w:abstractNumId w:val="23"/>
   </w:num>
   <w:num w:numId="40">
-    <w:abstractNumId w:val="44"/>
+    <w:abstractNumId w:val="45"/>
   </w:num>
   <w:num w:numId="41">
     <w:abstractNumId w:val="22"/>
@@ -44315,13 +44749,13 @@
     <w:abstractNumId w:val="10"/>
   </w:num>
   <w:num w:numId="44">
-    <w:abstractNumId w:val="28"/>
+    <w:abstractNumId w:val="29"/>
   </w:num>
   <w:num w:numId="45">
-    <w:abstractNumId w:val="37"/>
+    <w:abstractNumId w:val="38"/>
   </w:num>
   <w:num w:numId="46">
-    <w:abstractNumId w:val="38"/>
+    <w:abstractNumId w:val="39"/>
   </w:num>
   <w:num w:numId="47">
     <w:abstractNumId w:val="17"/>
@@ -44330,19 +44764,25 @@
     <w:abstractNumId w:val="13"/>
   </w:num>
   <w:num w:numId="49">
-    <w:abstractNumId w:val="43"/>
+    <w:abstractNumId w:val="44"/>
   </w:num>
   <w:num w:numId="50">
     <w:abstractNumId w:val="4"/>
   </w:num>
   <w:num w:numId="51">
-    <w:abstractNumId w:val="30"/>
+    <w:abstractNumId w:val="31"/>
   </w:num>
   <w:num w:numId="52">
     <w:abstractNumId w:val="14"/>
   </w:num>
   <w:num w:numId="53">
-    <w:abstractNumId w:val="47"/>
+    <w:abstractNumId w:val="48"/>
+  </w:num>
+  <w:num w:numId="54">
+    <w:abstractNumId w:val="28"/>
+  </w:num>
+  <w:num w:numId="55">
+    <w:abstractNumId w:val="49"/>
   </w:num>
   <w:numIdMacAtCleanup w:val="45"/>
 </w:numbering>

</xml_diff>